<commit_message>
Reformatted the role call in disposition as a table ready for extraction.
</commit_message>
<xml_diff>
--- a/ms_word_council_docs/Disposition-2015-03-25.docx
+++ b/ms_word_council_docs/Disposition-2015-03-25.docx
@@ -139,15 +139,6 @@
           </w:p>
           <w:p>
             <w:pPr>
-              <w:jc w:val="center"/>
-              <w:rPr>
-                <w:rFonts w:ascii="Times New Roman" w:hAnsi="Times New Roman"/>
-              </w:rPr>
-            </w:pPr>
-          </w:p>
-          <w:p>
-            <w:pPr>
-              <w:jc w:val="center"/>
               <w:rPr>
                 <w:rFonts w:ascii="Times New Roman" w:hAnsi="Times New Roman"/>
               </w:rPr>
@@ -296,98 +287,408 @@
               </w:rPr>
               <w:t>5</w:t>
             </w:r>
-          </w:p>
-          <w:p>
-            <w:pPr>
-              <w:rPr>
-                <w:rFonts w:ascii="Times New Roman" w:hAnsi="Times New Roman"/>
-                <w:b/>
-              </w:rPr>
-            </w:pPr>
-          </w:p>
-          <w:p>
-            <w:pPr>
-              <w:rPr>
-                <w:rFonts w:ascii="Times New Roman" w:hAnsi="Times New Roman"/>
-                <w:b/>
-              </w:rPr>
-            </w:pPr>
           </w:p>
           <w:p>
             <w:pPr>
               <w:tabs>
                 <w:tab w:val="left" w:pos="3600"/>
               </w:tabs>
-              <w:ind w:left="180"/>
+              <w:rPr>
+                <w:rFonts w:ascii="Times New Roman" w:hAnsi="Times New Roman"/>
+              </w:rPr>
+            </w:pPr>
+          </w:p>
+        </w:tc>
+      </w:tr>
+    </w:tbl>
+    <w:p>
+      <w:pPr>
+        <w:rPr>
+          <w:rFonts w:ascii="Times New Roman" w:hAnsi="Times New Roman"/>
+        </w:rPr>
+      </w:pPr>
+    </w:p>
+    <w:tbl>
+      <w:tblPr>
+        <w:tblStyle w:val="TableGrid"/>
+        <w:tblW w:w="0" w:type="auto"/>
+        <w:tblLook w:val="04A0" w:firstRow="1" w:lastRow="0" w:firstColumn="1" w:lastColumn="0" w:noHBand="0" w:noVBand="1"/>
+      </w:tblPr>
+      <w:tblGrid>
+        <w:gridCol w:w="4675"/>
+        <w:gridCol w:w="4675"/>
+      </w:tblGrid>
+      <w:tr>
+        <w:tc>
+          <w:tcPr>
+            <w:tcW w:w="4675" w:type="dxa"/>
+            <w:shd w:val="pct12" w:color="auto" w:fill="auto"/>
+          </w:tcPr>
+          <w:p>
+            <w:pPr>
+              <w:spacing w:before="120" w:after="120"/>
+              <w:rPr>
+                <w:rFonts w:ascii="Times New Roman" w:hAnsi="Times New Roman"/>
+              </w:rPr>
+            </w:pPr>
+            <w:r>
               <w:rPr>
                 <w:rFonts w:ascii="Times New Roman" w:hAnsi="Times New Roman"/>
                 <w:b/>
               </w:rPr>
-            </w:pPr>
-            <w:r>
-              <w:rPr>
-                <w:rFonts w:ascii="Times New Roman" w:hAnsi="Times New Roman"/>
-                <w:b/>
-              </w:rPr>
-              <w:t>MEMBERS PRESENT:</w:t>
-            </w:r>
-            <w:r>
-              <w:rPr>
-                <w:rFonts w:ascii="Times New Roman" w:hAnsi="Times New Roman"/>
-                <w:b/>
-              </w:rPr>
-              <w:tab/>
-            </w:r>
-            <w:r>
-              <w:rPr>
-                <w:rFonts w:ascii="Times New Roman" w:hAnsi="Times New Roman"/>
-                <w:b/>
-              </w:rPr>
-              <w:t xml:space="preserve">His Worship Mayor </w:t>
-            </w:r>
-            <w:r>
-              <w:rPr>
-                <w:rFonts w:ascii="Times New Roman" w:hAnsi="Times New Roman"/>
-                <w:b/>
-              </w:rPr>
-              <w:t>Bowman</w:t>
-            </w:r>
-          </w:p>
+              <w:t>MEMBERS PRESENT</w:t>
+            </w:r>
+          </w:p>
+        </w:tc>
+        <w:tc>
+          <w:tcPr>
+            <w:tcW w:w="4675" w:type="dxa"/>
+            <w:shd w:val="pct12" w:color="auto" w:fill="auto"/>
+          </w:tcPr>
+          <w:p>
+            <w:pPr>
+              <w:pStyle w:val="Heading1"/>
+              <w:spacing w:before="120" w:after="120"/>
+              <w:ind w:left="0"/>
+              <w:rPr>
+                <w:rFonts w:ascii="Times New Roman" w:hAnsi="Times New Roman"/>
+              </w:rPr>
+            </w:pPr>
+            <w:r>
+              <w:rPr>
+                <w:rFonts w:ascii="Times New Roman" w:hAnsi="Times New Roman"/>
+              </w:rPr>
+              <w:t>WINNIPEG PUBLIC</w:t>
+            </w:r>
+            <w:r>
+              <w:rPr>
+                <w:rFonts w:ascii="Times New Roman" w:hAnsi="Times New Roman"/>
+              </w:rPr>
+              <w:t xml:space="preserve"> </w:t>
+            </w:r>
+            <w:r>
+              <w:rPr>
+                <w:rFonts w:ascii="Times New Roman" w:hAnsi="Times New Roman"/>
+              </w:rPr>
+              <w:t>SERVICE</w:t>
+            </w:r>
+          </w:p>
+        </w:tc>
+      </w:tr>
+      <w:tr>
+        <w:tc>
+          <w:tcPr>
+            <w:tcW w:w="4675" w:type="dxa"/>
+          </w:tcPr>
+          <w:p>
+            <w:pPr>
+              <w:spacing w:before="60" w:after="60"/>
+              <w:rPr>
+                <w:rFonts w:ascii="Times New Roman" w:hAnsi="Times New Roman"/>
+              </w:rPr>
+            </w:pPr>
+            <w:r>
+              <w:rPr>
+                <w:rFonts w:ascii="Times New Roman" w:hAnsi="Times New Roman"/>
+              </w:rPr>
+              <w:t>His Worship Mayor Bowman</w:t>
+            </w:r>
+          </w:p>
+        </w:tc>
+        <w:tc>
+          <w:tcPr>
+            <w:tcW w:w="4675" w:type="dxa"/>
+          </w:tcPr>
+          <w:p>
+            <w:pPr>
+              <w:pStyle w:val="Heading1"/>
+              <w:spacing w:before="60" w:after="60"/>
+              <w:ind w:left="0"/>
+              <w:rPr>
+                <w:rFonts w:ascii="Times New Roman" w:hAnsi="Times New Roman"/>
+                <w:b w:val="0"/>
+              </w:rPr>
+            </w:pPr>
+            <w:r>
+              <w:rPr>
+                <w:rFonts w:ascii="Times New Roman" w:hAnsi="Times New Roman"/>
+                <w:b w:val="0"/>
+              </w:rPr>
+              <w:t xml:space="preserve">Mr. M. </w:t>
+            </w:r>
+            <w:proofErr w:type="spellStart"/>
+            <w:r>
+              <w:rPr>
+                <w:rFonts w:ascii="Times New Roman" w:hAnsi="Times New Roman"/>
+                <w:b w:val="0"/>
+              </w:rPr>
+              <w:t>Lemoine</w:t>
+            </w:r>
+            <w:proofErr w:type="spellEnd"/>
+            <w:r>
+              <w:rPr>
+                <w:rFonts w:ascii="Times New Roman" w:hAnsi="Times New Roman"/>
+                <w:b w:val="0"/>
+              </w:rPr>
+              <w:t>, Deputy City Clerk</w:t>
+            </w:r>
+          </w:p>
+        </w:tc>
+      </w:tr>
+      <w:tr>
+        <w:tc>
+          <w:tcPr>
+            <w:tcW w:w="4675" w:type="dxa"/>
+          </w:tcPr>
+          <w:p>
+            <w:pPr>
+              <w:spacing w:before="60" w:after="60"/>
+              <w:rPr>
+                <w:rFonts w:ascii="Times New Roman" w:hAnsi="Times New Roman"/>
+              </w:rPr>
+            </w:pPr>
+            <w:r>
+              <w:rPr>
+                <w:rFonts w:ascii="Times New Roman" w:hAnsi="Times New Roman"/>
+              </w:rPr>
+              <w:t xml:space="preserve">The Speaker, </w:t>
+            </w:r>
+            <w:proofErr w:type="spellStart"/>
+            <w:r>
+              <w:rPr>
+                <w:rFonts w:ascii="Times New Roman" w:hAnsi="Times New Roman"/>
+              </w:rPr>
+              <w:t>Councillor</w:t>
+            </w:r>
+            <w:proofErr w:type="spellEnd"/>
+            <w:r>
+              <w:rPr>
+                <w:rFonts w:ascii="Times New Roman" w:hAnsi="Times New Roman"/>
+              </w:rPr>
+              <w:t xml:space="preserve"> Sharma</w:t>
+            </w:r>
+          </w:p>
+        </w:tc>
+        <w:tc>
+          <w:tcPr>
+            <w:tcW w:w="4675" w:type="dxa"/>
+          </w:tcPr>
+          <w:p>
+            <w:pPr>
+              <w:pStyle w:val="Heading1"/>
+              <w:spacing w:before="60" w:after="60"/>
+              <w:ind w:left="0"/>
+              <w:rPr>
+                <w:rFonts w:ascii="Times New Roman" w:hAnsi="Times New Roman"/>
+                <w:b w:val="0"/>
+              </w:rPr>
+            </w:pPr>
+            <w:r>
+              <w:rPr>
+                <w:rFonts w:ascii="Times New Roman" w:hAnsi="Times New Roman"/>
+                <w:b w:val="0"/>
+              </w:rPr>
+              <w:t xml:space="preserve">Mr. C. </w:t>
+            </w:r>
+            <w:proofErr w:type="spellStart"/>
+            <w:r>
+              <w:rPr>
+                <w:rFonts w:ascii="Times New Roman" w:hAnsi="Times New Roman"/>
+                <w:b w:val="0"/>
+              </w:rPr>
+              <w:t>Gameiro</w:t>
+            </w:r>
+            <w:proofErr w:type="spellEnd"/>
+            <w:r>
+              <w:rPr>
+                <w:rFonts w:ascii="Times New Roman" w:hAnsi="Times New Roman"/>
+                <w:b w:val="0"/>
+              </w:rPr>
+              <w:t>, Ma</w:t>
+            </w:r>
+            <w:r>
+              <w:rPr>
+                <w:rFonts w:ascii="Times New Roman" w:hAnsi="Times New Roman"/>
+                <w:b w:val="0"/>
+              </w:rPr>
+              <w:t xml:space="preserve">nager of the Decision Making </w:t>
+            </w:r>
+            <w:r>
+              <w:rPr>
+                <w:rFonts w:ascii="Times New Roman" w:hAnsi="Times New Roman"/>
+                <w:b w:val="0"/>
+              </w:rPr>
+              <w:t>Process</w:t>
+            </w:r>
+          </w:p>
+        </w:tc>
+      </w:tr>
+      <w:tr>
+        <w:tc>
+          <w:tcPr>
+            <w:tcW w:w="4675" w:type="dxa"/>
+          </w:tcPr>
+          <w:p>
+            <w:pPr>
+              <w:spacing w:before="60" w:after="60"/>
+              <w:rPr>
+                <w:rFonts w:ascii="Times New Roman" w:hAnsi="Times New Roman"/>
+              </w:rPr>
+            </w:pPr>
+            <w:r>
+              <w:rPr>
+                <w:rFonts w:ascii="Times New Roman" w:hAnsi="Times New Roman"/>
+              </w:rPr>
+              <w:t xml:space="preserve">Deputy Speaker </w:t>
+            </w:r>
+            <w:proofErr w:type="spellStart"/>
+            <w:r>
+              <w:rPr>
+                <w:rFonts w:ascii="Times New Roman" w:hAnsi="Times New Roman"/>
+              </w:rPr>
+              <w:t>Councillor</w:t>
+            </w:r>
+            <w:proofErr w:type="spellEnd"/>
+            <w:r>
+              <w:rPr>
+                <w:rFonts w:ascii="Times New Roman" w:hAnsi="Times New Roman"/>
+              </w:rPr>
+              <w:t xml:space="preserve"> </w:t>
+            </w:r>
+            <w:proofErr w:type="spellStart"/>
+            <w:r>
+              <w:rPr>
+                <w:rFonts w:ascii="Times New Roman" w:hAnsi="Times New Roman"/>
+              </w:rPr>
+              <w:t>Gerbasi</w:t>
+            </w:r>
+            <w:proofErr w:type="spellEnd"/>
+          </w:p>
+        </w:tc>
+        <w:tc>
+          <w:tcPr>
+            <w:tcW w:w="4675" w:type="dxa"/>
+          </w:tcPr>
+          <w:p>
+            <w:pPr>
+              <w:pStyle w:val="Heading1"/>
+              <w:spacing w:before="60" w:after="60"/>
+              <w:ind w:left="0"/>
+              <w:rPr>
+                <w:rFonts w:ascii="Times New Roman" w:hAnsi="Times New Roman"/>
+                <w:b w:val="0"/>
+              </w:rPr>
+            </w:pPr>
+            <w:r>
+              <w:rPr>
+                <w:rFonts w:ascii="Times New Roman" w:hAnsi="Times New Roman"/>
+                <w:b w:val="0"/>
+              </w:rPr>
+              <w:t xml:space="preserve">Mr. A. </w:t>
+            </w:r>
+            <w:proofErr w:type="spellStart"/>
+            <w:r>
+              <w:rPr>
+                <w:rFonts w:ascii="Times New Roman" w:hAnsi="Times New Roman"/>
+                <w:b w:val="0"/>
+              </w:rPr>
+              <w:t>Poitras</w:t>
+            </w:r>
+            <w:proofErr w:type="spellEnd"/>
+            <w:r>
+              <w:rPr>
+                <w:rFonts w:ascii="Times New Roman" w:hAnsi="Times New Roman"/>
+                <w:b w:val="0"/>
+              </w:rPr>
+              <w:t>,</w:t>
+            </w:r>
+            <w:r>
+              <w:rPr>
+                <w:rFonts w:ascii="Times New Roman" w:hAnsi="Times New Roman"/>
+                <w:b w:val="0"/>
+                <w:color w:val="000000"/>
+              </w:rPr>
+              <w:t xml:space="preserve">  Senior Committee Clerk</w:t>
+            </w:r>
+          </w:p>
+        </w:tc>
+      </w:tr>
+      <w:tr>
+        <w:tc>
+          <w:tcPr>
+            <w:tcW w:w="4675" w:type="dxa"/>
+          </w:tcPr>
+          <w:p>
+            <w:pPr>
+              <w:spacing w:before="60" w:after="60"/>
+              <w:rPr>
+                <w:rFonts w:ascii="Times New Roman" w:hAnsi="Times New Roman"/>
+              </w:rPr>
+            </w:pPr>
+            <w:proofErr w:type="spellStart"/>
+            <w:r>
+              <w:rPr>
+                <w:rFonts w:ascii="Times New Roman" w:hAnsi="Times New Roman"/>
+              </w:rPr>
+              <w:t>Councillor</w:t>
+            </w:r>
+            <w:proofErr w:type="spellEnd"/>
+            <w:r>
+              <w:rPr>
+                <w:rFonts w:ascii="Times New Roman" w:hAnsi="Times New Roman"/>
+              </w:rPr>
+              <w:t xml:space="preserve"> Allard</w:t>
+            </w:r>
+            <w:bookmarkStart w:id="0" w:name="_GoBack"/>
+            <w:bookmarkEnd w:id="0"/>
+          </w:p>
+        </w:tc>
+        <w:tc>
+          <w:tcPr>
+            <w:tcW w:w="4675" w:type="dxa"/>
+          </w:tcPr>
           <w:p>
             <w:pPr>
               <w:tabs>
                 <w:tab w:val="left" w:pos="3600"/>
               </w:tabs>
-              <w:ind w:left="720"/>
-              <w:rPr>
-                <w:rFonts w:ascii="Times New Roman" w:hAnsi="Times New Roman"/>
-                <w:b/>
-              </w:rPr>
-            </w:pPr>
-            <w:r>
-              <w:rPr>
-                <w:rFonts w:ascii="Times New Roman" w:hAnsi="Times New Roman"/>
-              </w:rPr>
-              <w:tab/>
-            </w:r>
-            <w:r>
-              <w:rPr>
-                <w:rFonts w:ascii="Times New Roman" w:hAnsi="Times New Roman"/>
-                <w:b/>
-              </w:rPr>
-              <w:t>The Speaker</w:t>
-            </w:r>
-            <w:r>
-              <w:rPr>
-                <w:rFonts w:ascii="Times New Roman" w:hAnsi="Times New Roman"/>
-                <w:b/>
-              </w:rPr>
-              <w:t>,</w:t>
-            </w:r>
-            <w:r>
-              <w:rPr>
-                <w:rFonts w:ascii="Times New Roman" w:hAnsi="Times New Roman"/>
-                <w:b/>
+              <w:spacing w:before="60" w:after="60"/>
+              <w:rPr>
+                <w:rFonts w:ascii="Times New Roman" w:hAnsi="Times New Roman"/>
+              </w:rPr>
+            </w:pPr>
+            <w:r>
+              <w:rPr>
+                <w:rFonts w:ascii="Times New Roman" w:hAnsi="Times New Roman"/>
+              </w:rPr>
+              <w:t>Mr. M. Jack, Acting Chief Administrative Officer</w:t>
+            </w:r>
+          </w:p>
+        </w:tc>
+      </w:tr>
+      <w:tr>
+        <w:tc>
+          <w:tcPr>
+            <w:tcW w:w="4675" w:type="dxa"/>
+          </w:tcPr>
+          <w:p>
+            <w:pPr>
+              <w:spacing w:before="60" w:after="60"/>
+              <w:rPr>
+                <w:rFonts w:ascii="Times New Roman" w:hAnsi="Times New Roman"/>
+              </w:rPr>
+            </w:pPr>
+            <w:proofErr w:type="spellStart"/>
+            <w:r>
+              <w:rPr>
+                <w:rFonts w:ascii="Times New Roman" w:hAnsi="Times New Roman"/>
+              </w:rPr>
+              <w:t>Councillor</w:t>
+            </w:r>
+            <w:proofErr w:type="spellEnd"/>
+            <w:r>
+              <w:rPr>
+                <w:rFonts w:ascii="Times New Roman" w:hAnsi="Times New Roman"/>
               </w:rPr>
               <w:t xml:space="preserve"> </w:t>
             </w:r>
@@ -395,7 +696,45 @@
             <w:r>
               <w:rPr>
                 <w:rFonts w:ascii="Times New Roman" w:hAnsi="Times New Roman"/>
-                <w:b/>
+              </w:rPr>
+              <w:t>Browaty</w:t>
+            </w:r>
+            <w:proofErr w:type="spellEnd"/>
+          </w:p>
+        </w:tc>
+        <w:tc>
+          <w:tcPr>
+            <w:tcW w:w="4675" w:type="dxa"/>
+          </w:tcPr>
+          <w:p>
+            <w:pPr>
+              <w:pStyle w:val="Heading1"/>
+              <w:spacing w:before="60" w:after="60"/>
+              <w:ind w:left="0"/>
+              <w:rPr>
+                <w:rFonts w:ascii="Times New Roman" w:hAnsi="Times New Roman"/>
+                <w:b w:val="0"/>
+              </w:rPr>
+            </w:pPr>
+          </w:p>
+        </w:tc>
+      </w:tr>
+      <w:tr>
+        <w:tc>
+          <w:tcPr>
+            <w:tcW w:w="4675" w:type="dxa"/>
+          </w:tcPr>
+          <w:p>
+            <w:pPr>
+              <w:spacing w:before="60" w:after="60"/>
+              <w:rPr>
+                <w:rFonts w:ascii="Times New Roman" w:hAnsi="Times New Roman"/>
+              </w:rPr>
+            </w:pPr>
+            <w:proofErr w:type="spellStart"/>
+            <w:r>
+              <w:rPr>
+                <w:rFonts w:ascii="Times New Roman" w:hAnsi="Times New Roman"/>
               </w:rPr>
               <w:t>Councillor</w:t>
             </w:r>
@@ -403,42 +742,97 @@
             <w:r>
               <w:rPr>
                 <w:rFonts w:ascii="Times New Roman" w:hAnsi="Times New Roman"/>
-                <w:b/>
+              </w:rPr>
+              <w:t xml:space="preserve"> Dobson</w:t>
+            </w:r>
+          </w:p>
+        </w:tc>
+        <w:tc>
+          <w:tcPr>
+            <w:tcW w:w="4675" w:type="dxa"/>
+          </w:tcPr>
+          <w:p>
+            <w:pPr>
+              <w:pStyle w:val="Heading1"/>
+              <w:spacing w:before="60" w:after="60"/>
+              <w:ind w:left="0"/>
+              <w:rPr>
+                <w:rFonts w:ascii="Times New Roman" w:hAnsi="Times New Roman"/>
+                <w:b w:val="0"/>
+              </w:rPr>
+            </w:pPr>
+          </w:p>
+        </w:tc>
+      </w:tr>
+      <w:tr>
+        <w:tc>
+          <w:tcPr>
+            <w:tcW w:w="4675" w:type="dxa"/>
+          </w:tcPr>
+          <w:p>
+            <w:pPr>
+              <w:spacing w:before="60" w:after="60"/>
+              <w:rPr>
+                <w:rFonts w:ascii="Times New Roman" w:hAnsi="Times New Roman"/>
+              </w:rPr>
+            </w:pPr>
+            <w:proofErr w:type="spellStart"/>
+            <w:r>
+              <w:rPr>
+                <w:rFonts w:ascii="Times New Roman" w:hAnsi="Times New Roman"/>
+              </w:rPr>
+              <w:t>Councillor</w:t>
+            </w:r>
+            <w:proofErr w:type="spellEnd"/>
+            <w:r>
+              <w:rPr>
+                <w:rFonts w:ascii="Times New Roman" w:hAnsi="Times New Roman"/>
               </w:rPr>
               <w:t xml:space="preserve"> </w:t>
             </w:r>
-            <w:r>
-              <w:rPr>
-                <w:rFonts w:ascii="Times New Roman" w:hAnsi="Times New Roman"/>
-                <w:b/>
-              </w:rPr>
-              <w:t>Sharma</w:t>
-            </w:r>
-          </w:p>
-          <w:p>
-            <w:pPr>
-              <w:tabs>
-                <w:tab w:val="left" w:pos="3600"/>
-              </w:tabs>
-              <w:ind w:left="720"/>
-              <w:rPr>
-                <w:rFonts w:ascii="Times New Roman" w:hAnsi="Times New Roman"/>
-                <w:b/>
-              </w:rPr>
-            </w:pPr>
-            <w:r>
-              <w:rPr>
-                <w:rFonts w:ascii="Times New Roman" w:hAnsi="Times New Roman"/>
-                <w:b/>
-              </w:rPr>
-              <w:tab/>
-              <w:t xml:space="preserve">Deputy Speaker </w:t>
-            </w:r>
             <w:proofErr w:type="spellStart"/>
             <w:r>
               <w:rPr>
                 <w:rFonts w:ascii="Times New Roman" w:hAnsi="Times New Roman"/>
-                <w:b/>
+              </w:rPr>
+              <w:t>Eadie</w:t>
+            </w:r>
+            <w:proofErr w:type="spellEnd"/>
+          </w:p>
+        </w:tc>
+        <w:tc>
+          <w:tcPr>
+            <w:tcW w:w="4675" w:type="dxa"/>
+          </w:tcPr>
+          <w:p>
+            <w:pPr>
+              <w:pStyle w:val="Heading1"/>
+              <w:spacing w:before="60" w:after="60"/>
+              <w:ind w:left="0"/>
+              <w:rPr>
+                <w:rFonts w:ascii="Times New Roman" w:hAnsi="Times New Roman"/>
+                <w:b w:val="0"/>
+              </w:rPr>
+            </w:pPr>
+          </w:p>
+        </w:tc>
+      </w:tr>
+      <w:tr>
+        <w:tc>
+          <w:tcPr>
+            <w:tcW w:w="4675" w:type="dxa"/>
+          </w:tcPr>
+          <w:p>
+            <w:pPr>
+              <w:spacing w:before="60" w:after="60"/>
+              <w:rPr>
+                <w:rFonts w:ascii="Times New Roman" w:hAnsi="Times New Roman"/>
+              </w:rPr>
+            </w:pPr>
+            <w:proofErr w:type="spellStart"/>
+            <w:r>
+              <w:rPr>
+                <w:rFonts w:ascii="Times New Roman" w:hAnsi="Times New Roman"/>
               </w:rPr>
               <w:t>Councillor</w:t>
             </w:r>
@@ -446,7 +840,6 @@
             <w:r>
               <w:rPr>
                 <w:rFonts w:ascii="Times New Roman" w:hAnsi="Times New Roman"/>
-                <w:b/>
               </w:rPr>
               <w:t xml:space="preserve"> </w:t>
             </w:r>
@@ -454,35 +847,45 @@
             <w:r>
               <w:rPr>
                 <w:rFonts w:ascii="Times New Roman" w:hAnsi="Times New Roman"/>
-                <w:b/>
-              </w:rPr>
-              <w:t>Gerbasi</w:t>
+              </w:rPr>
+              <w:t>Gillingham</w:t>
             </w:r>
             <w:proofErr w:type="spellEnd"/>
           </w:p>
-          <w:p>
-            <w:pPr>
-              <w:tabs>
-                <w:tab w:val="left" w:pos="3600"/>
-              </w:tabs>
-              <w:ind w:left="720"/>
-              <w:rPr>
-                <w:rFonts w:ascii="Times New Roman" w:hAnsi="Times New Roman"/>
-                <w:b/>
-              </w:rPr>
-            </w:pPr>
-            <w:r>
-              <w:rPr>
-                <w:rFonts w:ascii="Times New Roman" w:hAnsi="Times New Roman"/>
-                <w:b/>
-              </w:rPr>
-              <w:tab/>
-            </w:r>
+        </w:tc>
+        <w:tc>
+          <w:tcPr>
+            <w:tcW w:w="4675" w:type="dxa"/>
+          </w:tcPr>
+          <w:p>
+            <w:pPr>
+              <w:pStyle w:val="Heading1"/>
+              <w:spacing w:before="60" w:after="60"/>
+              <w:ind w:left="0"/>
+              <w:rPr>
+                <w:rFonts w:ascii="Times New Roman" w:hAnsi="Times New Roman"/>
+                <w:b w:val="0"/>
+              </w:rPr>
+            </w:pPr>
+          </w:p>
+        </w:tc>
+      </w:tr>
+      <w:tr>
+        <w:tc>
+          <w:tcPr>
+            <w:tcW w:w="4675" w:type="dxa"/>
+          </w:tcPr>
+          <w:p>
+            <w:pPr>
+              <w:spacing w:before="60" w:after="60"/>
+              <w:rPr>
+                <w:rFonts w:ascii="Times New Roman" w:hAnsi="Times New Roman"/>
+              </w:rPr>
+            </w:pPr>
             <w:proofErr w:type="spellStart"/>
             <w:r>
               <w:rPr>
                 <w:rFonts w:ascii="Times New Roman" w:hAnsi="Times New Roman"/>
-                <w:b/>
               </w:rPr>
               <w:t>Councillor</w:t>
             </w:r>
@@ -490,34 +893,44 @@
             <w:r>
               <w:rPr>
                 <w:rFonts w:ascii="Times New Roman" w:hAnsi="Times New Roman"/>
-                <w:b/>
-              </w:rPr>
-              <w:t xml:space="preserve"> Allard</w:t>
-            </w:r>
-          </w:p>
-          <w:p>
-            <w:pPr>
-              <w:tabs>
-                <w:tab w:val="left" w:pos="3600"/>
-              </w:tabs>
-              <w:ind w:left="720"/>
-              <w:rPr>
-                <w:rFonts w:ascii="Times New Roman" w:hAnsi="Times New Roman"/>
-                <w:b/>
-              </w:rPr>
-            </w:pPr>
-            <w:r>
-              <w:rPr>
-                <w:rFonts w:ascii="Times New Roman" w:hAnsi="Times New Roman"/>
-                <w:b/>
-              </w:rPr>
-              <w:tab/>
-            </w:r>
+              </w:rPr>
+              <w:t xml:space="preserve"> Gilroy</w:t>
+            </w:r>
+          </w:p>
+        </w:tc>
+        <w:tc>
+          <w:tcPr>
+            <w:tcW w:w="4675" w:type="dxa"/>
+          </w:tcPr>
+          <w:p>
+            <w:pPr>
+              <w:pStyle w:val="Heading1"/>
+              <w:spacing w:before="60" w:after="60"/>
+              <w:ind w:left="0"/>
+              <w:rPr>
+                <w:rFonts w:ascii="Times New Roman" w:hAnsi="Times New Roman"/>
+                <w:b w:val="0"/>
+              </w:rPr>
+            </w:pPr>
+          </w:p>
+        </w:tc>
+      </w:tr>
+      <w:tr>
+        <w:tc>
+          <w:tcPr>
+            <w:tcW w:w="4675" w:type="dxa"/>
+          </w:tcPr>
+          <w:p>
+            <w:pPr>
+              <w:spacing w:before="60" w:after="60"/>
+              <w:rPr>
+                <w:rFonts w:ascii="Times New Roman" w:hAnsi="Times New Roman"/>
+              </w:rPr>
+            </w:pPr>
             <w:proofErr w:type="spellStart"/>
             <w:r>
               <w:rPr>
                 <w:rFonts w:ascii="Times New Roman" w:hAnsi="Times New Roman"/>
-                <w:b/>
               </w:rPr>
               <w:t>Councillor</w:t>
             </w:r>
@@ -525,7 +938,6 @@
             <w:r>
               <w:rPr>
                 <w:rFonts w:ascii="Times New Roman" w:hAnsi="Times New Roman"/>
-                <w:b/>
               </w:rPr>
               <w:t xml:space="preserve"> </w:t>
             </w:r>
@@ -533,35 +945,45 @@
             <w:r>
               <w:rPr>
                 <w:rFonts w:ascii="Times New Roman" w:hAnsi="Times New Roman"/>
-                <w:b/>
-              </w:rPr>
-              <w:t>Browaty</w:t>
+              </w:rPr>
+              <w:t>Lukes</w:t>
             </w:r>
             <w:proofErr w:type="spellEnd"/>
           </w:p>
-          <w:p>
-            <w:pPr>
-              <w:tabs>
-                <w:tab w:val="left" w:pos="3600"/>
-              </w:tabs>
-              <w:ind w:left="720"/>
-              <w:rPr>
-                <w:rFonts w:ascii="Times New Roman" w:hAnsi="Times New Roman"/>
-                <w:b/>
-              </w:rPr>
-            </w:pPr>
-            <w:r>
-              <w:rPr>
-                <w:rFonts w:ascii="Times New Roman" w:hAnsi="Times New Roman"/>
-                <w:b/>
-              </w:rPr>
-              <w:tab/>
-            </w:r>
+        </w:tc>
+        <w:tc>
+          <w:tcPr>
+            <w:tcW w:w="4675" w:type="dxa"/>
+          </w:tcPr>
+          <w:p>
+            <w:pPr>
+              <w:pStyle w:val="Heading1"/>
+              <w:spacing w:before="60" w:after="60"/>
+              <w:ind w:left="0"/>
+              <w:rPr>
+                <w:rFonts w:ascii="Times New Roman" w:hAnsi="Times New Roman"/>
+                <w:b w:val="0"/>
+              </w:rPr>
+            </w:pPr>
+          </w:p>
+        </w:tc>
+      </w:tr>
+      <w:tr>
+        <w:tc>
+          <w:tcPr>
+            <w:tcW w:w="4675" w:type="dxa"/>
+          </w:tcPr>
+          <w:p>
+            <w:pPr>
+              <w:spacing w:before="60" w:after="60"/>
+              <w:rPr>
+                <w:rFonts w:ascii="Times New Roman" w:hAnsi="Times New Roman"/>
+              </w:rPr>
+            </w:pPr>
             <w:proofErr w:type="spellStart"/>
             <w:r>
               <w:rPr>
                 <w:rFonts w:ascii="Times New Roman" w:hAnsi="Times New Roman"/>
-                <w:b/>
               </w:rPr>
               <w:t>Councillor</w:t>
             </w:r>
@@ -569,34 +991,44 @@
             <w:r>
               <w:rPr>
                 <w:rFonts w:ascii="Times New Roman" w:hAnsi="Times New Roman"/>
-                <w:b/>
-              </w:rPr>
-              <w:t xml:space="preserve"> Dobson</w:t>
-            </w:r>
-          </w:p>
-          <w:p>
-            <w:pPr>
-              <w:tabs>
-                <w:tab w:val="left" w:pos="3600"/>
-              </w:tabs>
-              <w:ind w:left="720"/>
-              <w:rPr>
-                <w:rFonts w:ascii="Times New Roman" w:hAnsi="Times New Roman"/>
-                <w:b/>
-              </w:rPr>
-            </w:pPr>
-            <w:r>
-              <w:rPr>
-                <w:rFonts w:ascii="Times New Roman" w:hAnsi="Times New Roman"/>
-                <w:b/>
-              </w:rPr>
-              <w:tab/>
-            </w:r>
+              </w:rPr>
+              <w:t xml:space="preserve"> Mayes</w:t>
+            </w:r>
+          </w:p>
+        </w:tc>
+        <w:tc>
+          <w:tcPr>
+            <w:tcW w:w="4675" w:type="dxa"/>
+          </w:tcPr>
+          <w:p>
+            <w:pPr>
+              <w:pStyle w:val="Heading1"/>
+              <w:spacing w:before="60" w:after="60"/>
+              <w:ind w:left="0"/>
+              <w:rPr>
+                <w:rFonts w:ascii="Times New Roman" w:hAnsi="Times New Roman"/>
+                <w:b w:val="0"/>
+              </w:rPr>
+            </w:pPr>
+          </w:p>
+        </w:tc>
+      </w:tr>
+      <w:tr>
+        <w:tc>
+          <w:tcPr>
+            <w:tcW w:w="4675" w:type="dxa"/>
+          </w:tcPr>
+          <w:p>
+            <w:pPr>
+              <w:spacing w:before="60" w:after="60"/>
+              <w:rPr>
+                <w:rFonts w:ascii="Times New Roman" w:hAnsi="Times New Roman"/>
+              </w:rPr>
+            </w:pPr>
             <w:proofErr w:type="spellStart"/>
             <w:r>
               <w:rPr>
                 <w:rFonts w:ascii="Times New Roman" w:hAnsi="Times New Roman"/>
-                <w:b/>
               </w:rPr>
               <w:t>Councillor</w:t>
             </w:r>
@@ -604,7 +1036,6 @@
             <w:r>
               <w:rPr>
                 <w:rFonts w:ascii="Times New Roman" w:hAnsi="Times New Roman"/>
-                <w:b/>
               </w:rPr>
               <w:t xml:space="preserve"> </w:t>
             </w:r>
@@ -612,35 +1043,45 @@
             <w:r>
               <w:rPr>
                 <w:rFonts w:ascii="Times New Roman" w:hAnsi="Times New Roman"/>
-                <w:b/>
-              </w:rPr>
-              <w:t>Eadie</w:t>
+              </w:rPr>
+              <w:t>Morantz</w:t>
             </w:r>
             <w:proofErr w:type="spellEnd"/>
           </w:p>
-          <w:p>
-            <w:pPr>
-              <w:tabs>
-                <w:tab w:val="left" w:pos="3600"/>
-              </w:tabs>
-              <w:ind w:left="720"/>
-              <w:rPr>
-                <w:rFonts w:ascii="Times New Roman" w:hAnsi="Times New Roman"/>
-                <w:b/>
-              </w:rPr>
-            </w:pPr>
-            <w:r>
-              <w:rPr>
-                <w:rFonts w:ascii="Times New Roman" w:hAnsi="Times New Roman"/>
-                <w:b/>
-              </w:rPr>
-              <w:tab/>
-            </w:r>
+        </w:tc>
+        <w:tc>
+          <w:tcPr>
+            <w:tcW w:w="4675" w:type="dxa"/>
+          </w:tcPr>
+          <w:p>
+            <w:pPr>
+              <w:pStyle w:val="Heading1"/>
+              <w:spacing w:before="60" w:after="60"/>
+              <w:ind w:left="0"/>
+              <w:rPr>
+                <w:rFonts w:ascii="Times New Roman" w:hAnsi="Times New Roman"/>
+                <w:b w:val="0"/>
+              </w:rPr>
+            </w:pPr>
+          </w:p>
+        </w:tc>
+      </w:tr>
+      <w:tr>
+        <w:tc>
+          <w:tcPr>
+            <w:tcW w:w="4675" w:type="dxa"/>
+          </w:tcPr>
+          <w:p>
+            <w:pPr>
+              <w:spacing w:before="60" w:after="60"/>
+              <w:rPr>
+                <w:rFonts w:ascii="Times New Roman" w:hAnsi="Times New Roman"/>
+              </w:rPr>
+            </w:pPr>
             <w:proofErr w:type="spellStart"/>
             <w:r>
               <w:rPr>
                 <w:rFonts w:ascii="Times New Roman" w:hAnsi="Times New Roman"/>
-                <w:b/>
               </w:rPr>
               <w:t>Councillor</w:t>
             </w:r>
@@ -648,7 +1089,6 @@
             <w:r>
               <w:rPr>
                 <w:rFonts w:ascii="Times New Roman" w:hAnsi="Times New Roman"/>
-                <w:b/>
               </w:rPr>
               <w:t xml:space="preserve"> </w:t>
             </w:r>
@@ -656,35 +1096,45 @@
             <w:r>
               <w:rPr>
                 <w:rFonts w:ascii="Times New Roman" w:hAnsi="Times New Roman"/>
-                <w:b/>
-              </w:rPr>
-              <w:t>Gillingham</w:t>
+              </w:rPr>
+              <w:t>Orlikow</w:t>
             </w:r>
             <w:proofErr w:type="spellEnd"/>
           </w:p>
-          <w:p>
-            <w:pPr>
-              <w:tabs>
-                <w:tab w:val="left" w:pos="3600"/>
-              </w:tabs>
-              <w:ind w:left="720"/>
-              <w:rPr>
-                <w:rFonts w:ascii="Times New Roman" w:hAnsi="Times New Roman"/>
-                <w:b/>
-              </w:rPr>
-            </w:pPr>
-            <w:r>
-              <w:rPr>
-                <w:rFonts w:ascii="Times New Roman" w:hAnsi="Times New Roman"/>
-                <w:b/>
-              </w:rPr>
-              <w:tab/>
-            </w:r>
+        </w:tc>
+        <w:tc>
+          <w:tcPr>
+            <w:tcW w:w="4675" w:type="dxa"/>
+          </w:tcPr>
+          <w:p>
+            <w:pPr>
+              <w:pStyle w:val="Heading1"/>
+              <w:spacing w:before="60" w:after="60"/>
+              <w:ind w:left="0"/>
+              <w:rPr>
+                <w:rFonts w:ascii="Times New Roman" w:hAnsi="Times New Roman"/>
+                <w:b w:val="0"/>
+              </w:rPr>
+            </w:pPr>
+          </w:p>
+        </w:tc>
+      </w:tr>
+      <w:tr>
+        <w:tc>
+          <w:tcPr>
+            <w:tcW w:w="4675" w:type="dxa"/>
+          </w:tcPr>
+          <w:p>
+            <w:pPr>
+              <w:spacing w:before="60" w:after="60"/>
+              <w:rPr>
+                <w:rFonts w:ascii="Times New Roman" w:hAnsi="Times New Roman"/>
+              </w:rPr>
+            </w:pPr>
             <w:proofErr w:type="spellStart"/>
             <w:r>
               <w:rPr>
                 <w:rFonts w:ascii="Times New Roman" w:hAnsi="Times New Roman"/>
-                <w:b/>
               </w:rPr>
               <w:t>Councillor</w:t>
             </w:r>
@@ -692,34 +1142,52 @@
             <w:r>
               <w:rPr>
                 <w:rFonts w:ascii="Times New Roman" w:hAnsi="Times New Roman"/>
-                <w:b/>
-              </w:rPr>
-              <w:t xml:space="preserve"> Gilroy</w:t>
-            </w:r>
-          </w:p>
-          <w:p>
-            <w:pPr>
-              <w:tabs>
-                <w:tab w:val="left" w:pos="3600"/>
-              </w:tabs>
-              <w:ind w:left="720"/>
-              <w:rPr>
-                <w:rFonts w:ascii="Times New Roman" w:hAnsi="Times New Roman"/>
-                <w:b/>
-              </w:rPr>
-            </w:pPr>
-            <w:r>
-              <w:rPr>
-                <w:rFonts w:ascii="Times New Roman" w:hAnsi="Times New Roman"/>
-                <w:b/>
-              </w:rPr>
-              <w:tab/>
+              </w:rPr>
+              <w:t xml:space="preserve"> </w:t>
             </w:r>
             <w:proofErr w:type="spellStart"/>
             <w:r>
               <w:rPr>
                 <w:rFonts w:ascii="Times New Roman" w:hAnsi="Times New Roman"/>
-                <w:b/>
+              </w:rPr>
+              <w:t>Pagtakhan</w:t>
+            </w:r>
+            <w:proofErr w:type="spellEnd"/>
+          </w:p>
+        </w:tc>
+        <w:tc>
+          <w:tcPr>
+            <w:tcW w:w="4675" w:type="dxa"/>
+          </w:tcPr>
+          <w:p>
+            <w:pPr>
+              <w:pStyle w:val="Heading1"/>
+              <w:spacing w:before="60" w:after="60"/>
+              <w:ind w:left="0"/>
+              <w:rPr>
+                <w:rFonts w:ascii="Times New Roman" w:hAnsi="Times New Roman"/>
+                <w:b w:val="0"/>
+              </w:rPr>
+            </w:pPr>
+          </w:p>
+        </w:tc>
+      </w:tr>
+      <w:tr>
+        <w:tc>
+          <w:tcPr>
+            <w:tcW w:w="4675" w:type="dxa"/>
+          </w:tcPr>
+          <w:p>
+            <w:pPr>
+              <w:spacing w:before="60" w:after="60"/>
+              <w:rPr>
+                <w:rFonts w:ascii="Times New Roman" w:hAnsi="Times New Roman"/>
+              </w:rPr>
+            </w:pPr>
+            <w:proofErr w:type="spellStart"/>
+            <w:r>
+              <w:rPr>
+                <w:rFonts w:ascii="Times New Roman" w:hAnsi="Times New Roman"/>
               </w:rPr>
               <w:t>Councillor</w:t>
             </w:r>
@@ -727,607 +1195,74 @@
             <w:r>
               <w:rPr>
                 <w:rFonts w:ascii="Times New Roman" w:hAnsi="Times New Roman"/>
-                <w:b/>
-              </w:rPr>
-              <w:t xml:space="preserve"> </w:t>
-            </w:r>
+              </w:rPr>
+              <w:t xml:space="preserve"> Schreyer</w:t>
+            </w:r>
+          </w:p>
+        </w:tc>
+        <w:tc>
+          <w:tcPr>
+            <w:tcW w:w="4675" w:type="dxa"/>
+          </w:tcPr>
+          <w:p>
+            <w:pPr>
+              <w:pStyle w:val="Heading1"/>
+              <w:spacing w:before="60" w:after="60"/>
+              <w:ind w:left="0"/>
+              <w:rPr>
+                <w:rFonts w:ascii="Times New Roman" w:hAnsi="Times New Roman"/>
+                <w:b w:val="0"/>
+              </w:rPr>
+            </w:pPr>
+          </w:p>
+        </w:tc>
+      </w:tr>
+      <w:tr>
+        <w:tc>
+          <w:tcPr>
+            <w:tcW w:w="4675" w:type="dxa"/>
+          </w:tcPr>
+          <w:p>
+            <w:pPr>
+              <w:spacing w:before="60" w:after="60"/>
+              <w:rPr>
+                <w:rFonts w:ascii="Times New Roman" w:hAnsi="Times New Roman"/>
+              </w:rPr>
+            </w:pPr>
             <w:proofErr w:type="spellStart"/>
             <w:r>
               <w:rPr>
                 <w:rFonts w:ascii="Times New Roman" w:hAnsi="Times New Roman"/>
-                <w:b/>
-              </w:rPr>
-              <w:t>Lukes</w:t>
+              </w:rPr>
+              <w:t>Councillor</w:t>
             </w:r>
             <w:proofErr w:type="spellEnd"/>
-          </w:p>
-          <w:p>
-            <w:pPr>
-              <w:tabs>
-                <w:tab w:val="left" w:pos="3600"/>
-              </w:tabs>
-              <w:ind w:left="720"/>
-              <w:rPr>
-                <w:rFonts w:ascii="Times New Roman" w:hAnsi="Times New Roman"/>
-                <w:b/>
-              </w:rPr>
-            </w:pPr>
-            <w:r>
-              <w:rPr>
-                <w:rFonts w:ascii="Times New Roman" w:hAnsi="Times New Roman"/>
-                <w:b/>
-              </w:rPr>
-              <w:tab/>
-            </w:r>
-            <w:proofErr w:type="spellStart"/>
-            <w:r>
-              <w:rPr>
-                <w:rFonts w:ascii="Times New Roman" w:hAnsi="Times New Roman"/>
-                <w:b/>
-              </w:rPr>
-              <w:t>Councillor</w:t>
-            </w:r>
-            <w:proofErr w:type="spellEnd"/>
-            <w:r>
-              <w:rPr>
-                <w:rFonts w:ascii="Times New Roman" w:hAnsi="Times New Roman"/>
-                <w:b/>
-              </w:rPr>
-              <w:t xml:space="preserve"> Mayes</w:t>
-            </w:r>
-          </w:p>
-          <w:p>
-            <w:pPr>
-              <w:tabs>
-                <w:tab w:val="left" w:pos="3600"/>
-              </w:tabs>
-              <w:ind w:left="720"/>
-              <w:rPr>
-                <w:rFonts w:ascii="Times New Roman" w:hAnsi="Times New Roman"/>
-                <w:b/>
-              </w:rPr>
-            </w:pPr>
-            <w:r>
-              <w:rPr>
-                <w:rFonts w:ascii="Times New Roman" w:hAnsi="Times New Roman"/>
-                <w:b/>
-              </w:rPr>
-              <w:tab/>
-            </w:r>
-            <w:proofErr w:type="spellStart"/>
-            <w:r>
-              <w:rPr>
-                <w:rFonts w:ascii="Times New Roman" w:hAnsi="Times New Roman"/>
-                <w:b/>
-              </w:rPr>
-              <w:t>Councillor</w:t>
-            </w:r>
-            <w:proofErr w:type="spellEnd"/>
-            <w:r>
-              <w:rPr>
-                <w:rFonts w:ascii="Times New Roman" w:hAnsi="Times New Roman"/>
-                <w:b/>
-              </w:rPr>
-              <w:t xml:space="preserve"> </w:t>
-            </w:r>
-            <w:proofErr w:type="spellStart"/>
-            <w:r>
-              <w:rPr>
-                <w:rFonts w:ascii="Times New Roman" w:hAnsi="Times New Roman"/>
-                <w:b/>
-              </w:rPr>
-              <w:t>Morantz</w:t>
-            </w:r>
-            <w:proofErr w:type="spellEnd"/>
-          </w:p>
-          <w:p>
-            <w:pPr>
-              <w:tabs>
-                <w:tab w:val="left" w:pos="3600"/>
-              </w:tabs>
-              <w:ind w:left="720"/>
-              <w:rPr>
-                <w:rFonts w:ascii="Times New Roman" w:hAnsi="Times New Roman"/>
-                <w:b/>
-              </w:rPr>
-            </w:pPr>
-            <w:r>
-              <w:rPr>
-                <w:rFonts w:ascii="Times New Roman" w:hAnsi="Times New Roman"/>
-                <w:b/>
-              </w:rPr>
-              <w:tab/>
-            </w:r>
-            <w:proofErr w:type="spellStart"/>
-            <w:r>
-              <w:rPr>
-                <w:rFonts w:ascii="Times New Roman" w:hAnsi="Times New Roman"/>
-                <w:b/>
-              </w:rPr>
-              <w:t>Councillor</w:t>
-            </w:r>
-            <w:proofErr w:type="spellEnd"/>
-            <w:r>
-              <w:rPr>
-                <w:rFonts w:ascii="Times New Roman" w:hAnsi="Times New Roman"/>
-                <w:b/>
-              </w:rPr>
-              <w:t xml:space="preserve"> </w:t>
-            </w:r>
-            <w:proofErr w:type="spellStart"/>
-            <w:r>
-              <w:rPr>
-                <w:rFonts w:ascii="Times New Roman" w:hAnsi="Times New Roman"/>
-                <w:b/>
-              </w:rPr>
-              <w:t>Orlikow</w:t>
-            </w:r>
-            <w:proofErr w:type="spellEnd"/>
-          </w:p>
-          <w:p>
-            <w:pPr>
-              <w:tabs>
-                <w:tab w:val="left" w:pos="3600"/>
-              </w:tabs>
-              <w:ind w:left="720"/>
-              <w:rPr>
-                <w:rFonts w:ascii="Times New Roman" w:hAnsi="Times New Roman"/>
-                <w:b/>
-              </w:rPr>
-            </w:pPr>
-            <w:r>
-              <w:rPr>
-                <w:rFonts w:ascii="Times New Roman" w:hAnsi="Times New Roman"/>
-                <w:b/>
-              </w:rPr>
-              <w:tab/>
-            </w:r>
-            <w:proofErr w:type="spellStart"/>
-            <w:r>
-              <w:rPr>
-                <w:rFonts w:ascii="Times New Roman" w:hAnsi="Times New Roman"/>
-                <w:b/>
-              </w:rPr>
-              <w:t>Councillor</w:t>
-            </w:r>
-            <w:proofErr w:type="spellEnd"/>
-            <w:r>
-              <w:rPr>
-                <w:rFonts w:ascii="Times New Roman" w:hAnsi="Times New Roman"/>
-                <w:b/>
-              </w:rPr>
-              <w:t xml:space="preserve"> </w:t>
-            </w:r>
-            <w:proofErr w:type="spellStart"/>
-            <w:r>
-              <w:rPr>
-                <w:rFonts w:ascii="Times New Roman" w:hAnsi="Times New Roman"/>
-                <w:b/>
-              </w:rPr>
-              <w:t>Pagtakhan</w:t>
-            </w:r>
-            <w:proofErr w:type="spellEnd"/>
-          </w:p>
-          <w:p>
-            <w:pPr>
-              <w:tabs>
-                <w:tab w:val="left" w:pos="3600"/>
-              </w:tabs>
-              <w:ind w:left="720"/>
-              <w:rPr>
-                <w:rFonts w:ascii="Times New Roman" w:hAnsi="Times New Roman"/>
-                <w:b/>
-              </w:rPr>
-            </w:pPr>
-            <w:r>
-              <w:rPr>
-                <w:rFonts w:ascii="Times New Roman" w:hAnsi="Times New Roman"/>
-                <w:b/>
-              </w:rPr>
-              <w:tab/>
-            </w:r>
-            <w:proofErr w:type="spellStart"/>
-            <w:r>
-              <w:rPr>
-                <w:rFonts w:ascii="Times New Roman" w:hAnsi="Times New Roman"/>
-                <w:b/>
-              </w:rPr>
-              <w:t>Councillor</w:t>
-            </w:r>
-            <w:proofErr w:type="spellEnd"/>
-            <w:r>
-              <w:rPr>
-                <w:rFonts w:ascii="Times New Roman" w:hAnsi="Times New Roman"/>
-                <w:b/>
-              </w:rPr>
-              <w:t xml:space="preserve"> Schreyer</w:t>
-            </w:r>
-          </w:p>
-          <w:p>
-            <w:pPr>
-              <w:tabs>
-                <w:tab w:val="left" w:pos="3600"/>
-              </w:tabs>
-              <w:ind w:left="720"/>
-              <w:rPr>
-                <w:rFonts w:ascii="Times New Roman" w:hAnsi="Times New Roman"/>
-                <w:b/>
-              </w:rPr>
-            </w:pPr>
-            <w:r>
-              <w:rPr>
-                <w:rFonts w:ascii="Times New Roman" w:hAnsi="Times New Roman"/>
-                <w:b/>
-              </w:rPr>
-              <w:tab/>
-            </w:r>
-            <w:proofErr w:type="spellStart"/>
-            <w:r>
-              <w:rPr>
-                <w:rFonts w:ascii="Times New Roman" w:hAnsi="Times New Roman"/>
-                <w:b/>
-              </w:rPr>
-              <w:t>Councillor</w:t>
-            </w:r>
-            <w:proofErr w:type="spellEnd"/>
-            <w:r>
-              <w:rPr>
-                <w:rFonts w:ascii="Times New Roman" w:hAnsi="Times New Roman"/>
-                <w:b/>
+            <w:r>
+              <w:rPr>
+                <w:rFonts w:ascii="Times New Roman" w:hAnsi="Times New Roman"/>
               </w:rPr>
               <w:t xml:space="preserve"> Wyatt</w:t>
             </w:r>
           </w:p>
-          <w:p>
-            <w:pPr>
-              <w:tabs>
-                <w:tab w:val="left" w:pos="3600"/>
-              </w:tabs>
-              <w:ind w:left="270"/>
-              <w:rPr>
-                <w:rFonts w:ascii="Times New Roman" w:hAnsi="Times New Roman"/>
-                <w:b/>
-              </w:rPr>
-            </w:pPr>
-          </w:p>
+        </w:tc>
+        <w:tc>
+          <w:tcPr>
+            <w:tcW w:w="4675" w:type="dxa"/>
+          </w:tcPr>
           <w:p>
             <w:pPr>
               <w:pStyle w:val="Heading1"/>
-              <w:rPr>
-                <w:rFonts w:ascii="Times New Roman" w:hAnsi="Times New Roman"/>
-              </w:rPr>
-            </w:pPr>
-            <w:r>
-              <w:rPr>
-                <w:rFonts w:ascii="Times New Roman" w:hAnsi="Times New Roman"/>
-              </w:rPr>
-              <w:t>WINNIPEG PUBLIC</w:t>
-            </w:r>
-          </w:p>
-          <w:p>
-            <w:pPr>
-              <w:tabs>
-                <w:tab w:val="left" w:pos="3600"/>
-              </w:tabs>
-              <w:ind w:left="270"/>
-              <w:rPr>
-                <w:rFonts w:ascii="Times New Roman" w:hAnsi="Times New Roman"/>
-                <w:b/>
-              </w:rPr>
-            </w:pPr>
-            <w:r>
-              <w:rPr>
-                <w:rFonts w:ascii="Times New Roman" w:hAnsi="Times New Roman"/>
-                <w:b/>
-              </w:rPr>
-              <w:t>SERVICE:</w:t>
-            </w:r>
-            <w:r>
-              <w:rPr>
-                <w:rFonts w:ascii="Times New Roman" w:hAnsi="Times New Roman"/>
-                <w:b/>
-              </w:rPr>
-              <w:tab/>
-            </w:r>
-            <w:r>
-              <w:rPr>
-                <w:rFonts w:ascii="Times New Roman" w:hAnsi="Times New Roman"/>
-                <w:b/>
-              </w:rPr>
-              <w:t xml:space="preserve">Mr. M. </w:t>
-            </w:r>
-            <w:proofErr w:type="spellStart"/>
-            <w:r>
-              <w:rPr>
-                <w:rFonts w:ascii="Times New Roman" w:hAnsi="Times New Roman"/>
-                <w:b/>
-              </w:rPr>
-              <w:t>Lemoine</w:t>
-            </w:r>
-            <w:proofErr w:type="spellEnd"/>
-            <w:r>
-              <w:rPr>
-                <w:rFonts w:ascii="Times New Roman" w:hAnsi="Times New Roman"/>
-                <w:b/>
-              </w:rPr>
-              <w:t>, Deputy City Clerk</w:t>
-            </w:r>
-          </w:p>
-          <w:p>
-            <w:pPr>
-              <w:tabs>
-                <w:tab w:val="left" w:pos="3600"/>
-              </w:tabs>
-              <w:rPr>
-                <w:rFonts w:ascii="Times New Roman" w:hAnsi="Times New Roman"/>
-                <w:b/>
-              </w:rPr>
-            </w:pPr>
-            <w:r>
-              <w:rPr>
-                <w:rFonts w:ascii="Times New Roman" w:hAnsi="Times New Roman"/>
-                <w:b/>
-              </w:rPr>
-              <w:tab/>
-              <w:t xml:space="preserve">Mr. C. </w:t>
-            </w:r>
-            <w:proofErr w:type="spellStart"/>
-            <w:r>
-              <w:rPr>
-                <w:rFonts w:ascii="Times New Roman" w:hAnsi="Times New Roman"/>
-                <w:b/>
-              </w:rPr>
-              <w:t>Gameiro</w:t>
-            </w:r>
-            <w:proofErr w:type="spellEnd"/>
-            <w:r>
-              <w:rPr>
-                <w:rFonts w:ascii="Times New Roman" w:hAnsi="Times New Roman"/>
-                <w:b/>
-              </w:rPr>
-              <w:t xml:space="preserve">, Manager of the Decision Making </w:t>
-            </w:r>
-            <w:r>
-              <w:rPr>
-                <w:rFonts w:ascii="Times New Roman" w:hAnsi="Times New Roman"/>
-                <w:b/>
-              </w:rPr>
-              <w:tab/>
-            </w:r>
-            <w:r>
-              <w:rPr>
-                <w:rFonts w:ascii="Times New Roman" w:hAnsi="Times New Roman"/>
-                <w:b/>
-              </w:rPr>
-              <w:tab/>
-            </w:r>
-            <w:r>
-              <w:rPr>
-                <w:rFonts w:ascii="Times New Roman" w:hAnsi="Times New Roman"/>
-                <w:b/>
-              </w:rPr>
-              <w:tab/>
-              <w:t>Process</w:t>
-            </w:r>
-          </w:p>
-          <w:p>
-            <w:pPr>
-              <w:tabs>
-                <w:tab w:val="left" w:pos="3600"/>
-              </w:tabs>
-              <w:rPr>
-                <w:rFonts w:ascii="Times New Roman" w:hAnsi="Times New Roman"/>
-                <w:b/>
-                <w:color w:val="000000"/>
-              </w:rPr>
-            </w:pPr>
-            <w:r>
-              <w:rPr>
-                <w:rFonts w:ascii="Times New Roman" w:hAnsi="Times New Roman"/>
-                <w:b/>
-              </w:rPr>
-              <w:tab/>
-            </w:r>
-            <w:r>
-              <w:rPr>
-                <w:rFonts w:ascii="Times New Roman" w:hAnsi="Times New Roman"/>
-                <w:b/>
-              </w:rPr>
-              <w:t>M</w:t>
-            </w:r>
-            <w:r>
-              <w:rPr>
-                <w:rFonts w:ascii="Times New Roman" w:hAnsi="Times New Roman"/>
-                <w:b/>
-              </w:rPr>
-              <w:t>r.</w:t>
-            </w:r>
-            <w:r>
-              <w:rPr>
-                <w:rFonts w:ascii="Times New Roman" w:hAnsi="Times New Roman"/>
-                <w:b/>
-              </w:rPr>
-              <w:t xml:space="preserve"> </w:t>
-            </w:r>
-            <w:r>
-              <w:rPr>
-                <w:rFonts w:ascii="Times New Roman" w:hAnsi="Times New Roman"/>
-                <w:b/>
-              </w:rPr>
-              <w:t xml:space="preserve">A. </w:t>
-            </w:r>
-            <w:proofErr w:type="spellStart"/>
-            <w:proofErr w:type="gramStart"/>
-            <w:r>
-              <w:rPr>
-                <w:rFonts w:ascii="Times New Roman" w:hAnsi="Times New Roman"/>
-                <w:b/>
-              </w:rPr>
-              <w:t>Poitras</w:t>
-            </w:r>
-            <w:proofErr w:type="spellEnd"/>
-            <w:r>
-              <w:rPr>
-                <w:rFonts w:ascii="Times New Roman" w:hAnsi="Times New Roman"/>
-                <w:b/>
-              </w:rPr>
-              <w:t>,</w:t>
-            </w:r>
-            <w:r>
-              <w:rPr>
-                <w:rFonts w:ascii="Times New Roman" w:hAnsi="Times New Roman"/>
-                <w:b/>
-                <w:color w:val="000000"/>
-              </w:rPr>
-              <w:t xml:space="preserve"> </w:t>
-            </w:r>
-            <w:r>
-              <w:rPr>
-                <w:rFonts w:ascii="Times New Roman" w:hAnsi="Times New Roman"/>
-                <w:b/>
-                <w:color w:val="000000"/>
-              </w:rPr>
-              <w:t xml:space="preserve"> Senior</w:t>
-            </w:r>
-            <w:proofErr w:type="gramEnd"/>
-            <w:r>
-              <w:rPr>
-                <w:rFonts w:ascii="Times New Roman" w:hAnsi="Times New Roman"/>
-                <w:b/>
-                <w:color w:val="000000"/>
-              </w:rPr>
-              <w:t xml:space="preserve"> </w:t>
-            </w:r>
-            <w:r>
-              <w:rPr>
-                <w:rFonts w:ascii="Times New Roman" w:hAnsi="Times New Roman"/>
-                <w:b/>
-                <w:color w:val="000000"/>
-              </w:rPr>
-              <w:t xml:space="preserve">Committee </w:t>
-            </w:r>
-            <w:r>
-              <w:rPr>
-                <w:rFonts w:ascii="Times New Roman" w:hAnsi="Times New Roman"/>
-                <w:b/>
-                <w:color w:val="000000"/>
-              </w:rPr>
-              <w:t>Clerk</w:t>
-            </w:r>
-          </w:p>
-          <w:p>
-            <w:pPr>
-              <w:tabs>
-                <w:tab w:val="left" w:pos="3600"/>
-              </w:tabs>
-              <w:ind w:left="720"/>
-              <w:rPr>
-                <w:rFonts w:ascii="Times New Roman" w:hAnsi="Times New Roman"/>
-                <w:b/>
-              </w:rPr>
-            </w:pPr>
-            <w:r>
-              <w:rPr>
-                <w:rFonts w:ascii="Times New Roman" w:hAnsi="Times New Roman"/>
-                <w:b/>
-                <w:color w:val="000000"/>
-              </w:rPr>
-              <w:tab/>
-            </w:r>
-            <w:r>
-              <w:rPr>
-                <w:rFonts w:ascii="Times New Roman" w:hAnsi="Times New Roman"/>
-                <w:b/>
-              </w:rPr>
-              <w:t>Mr.</w:t>
-            </w:r>
-            <w:r>
-              <w:rPr>
-                <w:rFonts w:ascii="Times New Roman" w:hAnsi="Times New Roman"/>
-                <w:b/>
-              </w:rPr>
-              <w:t xml:space="preserve"> </w:t>
-            </w:r>
-            <w:r>
-              <w:rPr>
-                <w:rFonts w:ascii="Times New Roman" w:hAnsi="Times New Roman"/>
-                <w:b/>
-              </w:rPr>
-              <w:t>M</w:t>
-            </w:r>
-            <w:r>
-              <w:rPr>
-                <w:rFonts w:ascii="Times New Roman" w:hAnsi="Times New Roman"/>
-                <w:b/>
-              </w:rPr>
-              <w:t xml:space="preserve">. </w:t>
-            </w:r>
-            <w:r>
-              <w:rPr>
-                <w:rFonts w:ascii="Times New Roman" w:hAnsi="Times New Roman"/>
-                <w:b/>
-              </w:rPr>
-              <w:t>Jack</w:t>
-            </w:r>
-            <w:r>
-              <w:rPr>
-                <w:rFonts w:ascii="Times New Roman" w:hAnsi="Times New Roman"/>
-                <w:b/>
-              </w:rPr>
-              <w:t xml:space="preserve">, </w:t>
-            </w:r>
-            <w:r>
-              <w:rPr>
-                <w:rFonts w:ascii="Times New Roman" w:hAnsi="Times New Roman"/>
-                <w:b/>
-              </w:rPr>
-              <w:t>A</w:t>
-            </w:r>
-            <w:r>
-              <w:rPr>
-                <w:rFonts w:ascii="Times New Roman" w:hAnsi="Times New Roman"/>
-                <w:b/>
-              </w:rPr>
-              <w:t xml:space="preserve">cting </w:t>
-            </w:r>
-            <w:r>
-              <w:rPr>
-                <w:rFonts w:ascii="Times New Roman" w:hAnsi="Times New Roman"/>
-                <w:b/>
-              </w:rPr>
-              <w:t>Chief Administrative Officer</w:t>
-            </w:r>
-          </w:p>
-          <w:p>
-            <w:pPr>
-              <w:tabs>
-                <w:tab w:val="left" w:pos="3600"/>
-              </w:tabs>
-              <w:rPr>
-                <w:rFonts w:ascii="Times New Roman" w:hAnsi="Times New Roman"/>
-              </w:rPr>
-            </w:pPr>
-          </w:p>
-          <w:p>
-            <w:pPr>
-              <w:tabs>
-                <w:tab w:val="left" w:pos="3600"/>
-              </w:tabs>
-              <w:rPr>
-                <w:rFonts w:ascii="Times New Roman" w:hAnsi="Times New Roman"/>
+              <w:spacing w:before="60" w:after="60"/>
+              <w:ind w:left="0"/>
+              <w:rPr>
+                <w:rFonts w:ascii="Times New Roman" w:hAnsi="Times New Roman"/>
+                <w:b w:val="0"/>
               </w:rPr>
             </w:pPr>
           </w:p>
         </w:tc>
       </w:tr>
     </w:tbl>
-    <w:p>
-      <w:pPr>
-        <w:rPr>
-          <w:rFonts w:ascii="Times New Roman" w:hAnsi="Times New Roman"/>
-        </w:rPr>
-      </w:pPr>
-    </w:p>
     <w:p>
       <w:pPr>
         <w:rPr>
@@ -4560,8 +4495,8 @@
                 <w:sz w:val="20"/>
               </w:rPr>
             </w:pPr>
-            <w:bookmarkStart w:id="0" w:name="Motions"/>
-            <w:bookmarkEnd w:id="0"/>
+            <w:bookmarkStart w:id="1" w:name="Motions"/>
+            <w:bookmarkEnd w:id="1"/>
             <w:r>
               <w:rPr>
                 <w:rFonts w:ascii="Times New Roman" w:hAnsi="Times New Roman"/>
@@ -4724,16 +4659,7 @@
                 <w:rFonts w:ascii="Times New Roman" w:hAnsi="Times New Roman"/>
                 <w:sz w:val="20"/>
               </w:rPr>
-              <w:t>Bro</w:t>
-            </w:r>
-            <w:bookmarkStart w:id="1" w:name="_GoBack"/>
-            <w:bookmarkEnd w:id="1"/>
-            <w:r>
-              <w:rPr>
-                <w:rFonts w:ascii="Times New Roman" w:hAnsi="Times New Roman"/>
-                <w:sz w:val="20"/>
-              </w:rPr>
-              <w:t>waty</w:t>
+              <w:t>Browaty</w:t>
             </w:r>
             <w:proofErr w:type="spellEnd"/>
           </w:p>
@@ -9162,7 +9088,7 @@
   <w:abstractNum w:abstractNumId="0">
     <w:nsid w:val="FFFFFF1D"/>
     <w:multiLevelType w:val="multilevel"/>
-    <w:tmpl w:val="38E051A2"/>
+    <w:tmpl w:val="BB50A526"/>
     <w:lvl w:ilvl="0">
       <w:start w:val="1"/>
       <w:numFmt w:val="bullet"/>
@@ -12003,7 +11929,7 @@
 </file>
 
 <file path=customXml/itemProps1.xml><?xml version="1.0" encoding="utf-8"?>
-<ds:datastoreItem xmlns:ds="http://schemas.openxmlformats.org/officeDocument/2006/customXml" ds:itemID="{A2ADEC6C-3AAE-4848-9761-7A755C316E9E}">
+<ds:datastoreItem xmlns:ds="http://schemas.openxmlformats.org/officeDocument/2006/customXml" ds:itemID="{A71973FC-210C-BE4E-B15D-4A598774DE39}">
   <ds:schemaRefs>
     <ds:schemaRef ds:uri="http://schemas.openxmlformats.org/officeDocument/2006/bibliography"/>
   </ds:schemaRefs>

</xml_diff>

<commit_message>
Added a number column to the record's disposition tables.
</commit_message>
<xml_diff>
--- a/ms_word_council_docs/Disposition-2015-03-25.docx
+++ b/ms_word_council_docs/Disposition-2015-03-25.docx
@@ -1,6 +1,6 @@
 
 <file path=word/document.xml><?xml version="1.0" encoding="utf-8"?>
-<w:document xmlns:wpc="http://schemas.microsoft.com/office/word/2010/wordprocessingCanvas" xmlns:mo="http://schemas.microsoft.com/office/mac/office/2008/main" xmlns:mc="http://schemas.openxmlformats.org/markup-compatibility/2006" xmlns:mv="urn:schemas-microsoft-com:mac:vml" xmlns:o="urn:schemas-microsoft-com:office:office" xmlns:r="http://schemas.openxmlformats.org/officeDocument/2006/relationships" xmlns:m="http://schemas.openxmlformats.org/officeDocument/2006/math" xmlns:v="urn:schemas-microsoft-com:vml" xmlns:wp14="http://schemas.microsoft.com/office/word/2010/wordprocessingDrawing" xmlns:wp="http://schemas.openxmlformats.org/drawingml/2006/wordprocessingDrawing" xmlns:w10="urn:schemas-microsoft-com:office:word" xmlns:w="http://schemas.openxmlformats.org/wordprocessingml/2006/main" xmlns:w14="http://schemas.microsoft.com/office/word/2010/wordml" xmlns:w15="http://schemas.microsoft.com/office/word/2012/wordml" xmlns:wpg="http://schemas.microsoft.com/office/word/2010/wordprocessingGroup" xmlns:wpi="http://schemas.microsoft.com/office/word/2010/wordprocessingInk" xmlns:wne="http://schemas.microsoft.com/office/word/2006/wordml" xmlns:wps="http://schemas.microsoft.com/office/word/2010/wordprocessingShape" mc:Ignorable="w14 w15 wp14">
+<w:document xmlns:wpc="http://schemas.microsoft.com/office/word/2010/wordprocessingCanvas" xmlns:mc="http://schemas.openxmlformats.org/markup-compatibility/2006" xmlns:o="urn:schemas-microsoft-com:office:office" xmlns:r="http://schemas.openxmlformats.org/officeDocument/2006/relationships" xmlns:m="http://schemas.openxmlformats.org/officeDocument/2006/math" xmlns:v="urn:schemas-microsoft-com:vml" xmlns:wp14="http://schemas.microsoft.com/office/word/2010/wordprocessingDrawing" xmlns:wp="http://schemas.openxmlformats.org/drawingml/2006/wordprocessingDrawing" xmlns:w10="urn:schemas-microsoft-com:office:word" xmlns:w="http://schemas.openxmlformats.org/wordprocessingml/2006/main" xmlns:w14="http://schemas.microsoft.com/office/word/2010/wordml" xmlns:w15="http://schemas.microsoft.com/office/word/2012/wordml" xmlns:wpg="http://schemas.microsoft.com/office/word/2010/wordprocessingGroup" xmlns:wpi="http://schemas.microsoft.com/office/word/2010/wordprocessingInk" xmlns:wne="http://schemas.microsoft.com/office/word/2006/wordml" xmlns:wps="http://schemas.microsoft.com/office/word/2010/wordprocessingShape" mc:Ignorable="w14 w15 wp14">
   <w:body>
     <w:tbl>
       <w:tblPr>
@@ -358,19 +358,7 @@
               <w:rPr>
                 <w:rFonts w:ascii="Times New Roman" w:hAnsi="Times New Roman"/>
               </w:rPr>
-              <w:t>WINNIPEG PUBLIC</w:t>
-            </w:r>
-            <w:r>
-              <w:rPr>
-                <w:rFonts w:ascii="Times New Roman" w:hAnsi="Times New Roman"/>
-              </w:rPr>
-              <w:t xml:space="preserve"> </w:t>
-            </w:r>
-            <w:r>
-              <w:rPr>
-                <w:rFonts w:ascii="Times New Roman" w:hAnsi="Times New Roman"/>
-              </w:rPr>
-              <w:t>SERVICE</w:t>
+              <w:t>WINNIPEG PUBLIC SERVICE</w:t>
             </w:r>
           </w:p>
         </w:tc>
@@ -504,21 +492,7 @@
                 <w:rFonts w:ascii="Times New Roman" w:hAnsi="Times New Roman"/>
                 <w:b w:val="0"/>
               </w:rPr>
-              <w:t>, Ma</w:t>
-            </w:r>
-            <w:r>
-              <w:rPr>
-                <w:rFonts w:ascii="Times New Roman" w:hAnsi="Times New Roman"/>
-                <w:b w:val="0"/>
-              </w:rPr>
-              <w:t xml:space="preserve">nager of the Decision Making </w:t>
-            </w:r>
-            <w:r>
-              <w:rPr>
-                <w:rFonts w:ascii="Times New Roman" w:hAnsi="Times New Roman"/>
-                <w:b w:val="0"/>
-              </w:rPr>
-              <w:t>Process</w:t>
+              <w:t>, Manager of the Decision Making Process</w:t>
             </w:r>
           </w:p>
         </w:tc>
@@ -584,23 +558,7 @@
                 <w:rFonts w:ascii="Times New Roman" w:hAnsi="Times New Roman"/>
                 <w:b w:val="0"/>
               </w:rPr>
-              <w:t xml:space="preserve">Mr. A. </w:t>
-            </w:r>
-            <w:proofErr w:type="spellStart"/>
-            <w:r>
-              <w:rPr>
-                <w:rFonts w:ascii="Times New Roman" w:hAnsi="Times New Roman"/>
-                <w:b w:val="0"/>
-              </w:rPr>
-              <w:t>Poitras</w:t>
-            </w:r>
-            <w:proofErr w:type="spellEnd"/>
-            <w:r>
-              <w:rPr>
-                <w:rFonts w:ascii="Times New Roman" w:hAnsi="Times New Roman"/>
-                <w:b w:val="0"/>
-              </w:rPr>
-              <w:t>,</w:t>
+              <w:t>Mr. A. Poitras,</w:t>
             </w:r>
             <w:r>
               <w:rPr>
@@ -639,8 +597,6 @@
               </w:rPr>
               <w:t xml:space="preserve"> Allard</w:t>
             </w:r>
-            <w:bookmarkStart w:id="0" w:name="_GoBack"/>
-            <w:bookmarkEnd w:id="0"/>
           </w:p>
         </w:tc>
         <w:tc>
@@ -1425,14 +1381,15 @@
         <w:tblLook w:val="04A0" w:firstRow="1" w:lastRow="0" w:firstColumn="1" w:lastColumn="0" w:noHBand="0" w:noVBand="1"/>
       </w:tblPr>
       <w:tblGrid>
-        <w:gridCol w:w="7684"/>
-        <w:gridCol w:w="3106"/>
+        <w:gridCol w:w="445"/>
+        <w:gridCol w:w="8202"/>
+        <w:gridCol w:w="2143"/>
       </w:tblGrid>
       <w:tr>
         <w:tc>
           <w:tcPr>
             <w:tcW w:w="10790" w:type="dxa"/>
-            <w:gridSpan w:val="2"/>
+            <w:gridSpan w:val="3"/>
             <w:shd w:val="pct12" w:color="auto" w:fill="auto"/>
           </w:tcPr>
           <w:p>
@@ -1456,29 +1413,54 @@
       <w:tr>
         <w:tc>
           <w:tcPr>
-            <w:tcW w:w="7684" w:type="dxa"/>
-          </w:tcPr>
-          <w:p>
-            <w:pPr>
-              <w:spacing w:before="60" w:after="60"/>
-              <w:rPr>
-                <w:rFonts w:ascii="Times New Roman" w:hAnsi="Times New Roman"/>
-              </w:rPr>
-            </w:pPr>
-            <w:r>
+            <w:tcW w:w="445" w:type="dxa"/>
+          </w:tcPr>
+          <w:p>
+            <w:pPr>
+              <w:spacing w:before="60" w:after="60"/>
               <w:rPr>
                 <w:rFonts w:ascii="Times New Roman" w:hAnsi="Times New Roman"/>
                 <w:bCs/>
                 <w:sz w:val="20"/>
                 <w:lang w:val="en-CA"/>
               </w:rPr>
+            </w:pPr>
+            <w:r>
+              <w:rPr>
+                <w:rFonts w:ascii="Times New Roman" w:hAnsi="Times New Roman"/>
+                <w:bCs/>
+                <w:sz w:val="20"/>
+                <w:lang w:val="en-CA"/>
+              </w:rPr>
+              <w:t>1</w:t>
+            </w:r>
+          </w:p>
+        </w:tc>
+        <w:tc>
+          <w:tcPr>
+            <w:tcW w:w="8202" w:type="dxa"/>
+          </w:tcPr>
+          <w:p>
+            <w:pPr>
+              <w:spacing w:before="60" w:after="60"/>
+              <w:rPr>
+                <w:rFonts w:ascii="Times New Roman" w:hAnsi="Times New Roman"/>
+              </w:rPr>
+            </w:pPr>
+            <w:r>
+              <w:rPr>
+                <w:rFonts w:ascii="Times New Roman" w:hAnsi="Times New Roman"/>
+                <w:bCs/>
+                <w:sz w:val="20"/>
+                <w:lang w:val="en-CA"/>
+              </w:rPr>
               <w:t>Rezoning – 260 Wellington Crescent – DAZ 235/2014</w:t>
             </w:r>
           </w:p>
         </w:tc>
         <w:tc>
           <w:tcPr>
-            <w:tcW w:w="3106" w:type="dxa"/>
+            <w:tcW w:w="2143" w:type="dxa"/>
           </w:tcPr>
           <w:p>
             <w:pPr>
@@ -1501,7 +1483,7 @@
       <w:tr>
         <w:tc>
           <w:tcPr>
-            <w:tcW w:w="7684" w:type="dxa"/>
+            <w:tcW w:w="445" w:type="dxa"/>
           </w:tcPr>
           <w:p>
             <w:pPr>
@@ -1520,6 +1502,31 @@
                 <w:sz w:val="20"/>
                 <w:lang w:val="en-CA"/>
               </w:rPr>
+              <w:t>2</w:t>
+            </w:r>
+          </w:p>
+        </w:tc>
+        <w:tc>
+          <w:tcPr>
+            <w:tcW w:w="8202" w:type="dxa"/>
+          </w:tcPr>
+          <w:p>
+            <w:pPr>
+              <w:spacing w:before="60" w:after="60"/>
+              <w:rPr>
+                <w:rFonts w:ascii="Times New Roman" w:hAnsi="Times New Roman"/>
+                <w:bCs/>
+                <w:sz w:val="20"/>
+                <w:lang w:val="en-CA"/>
+              </w:rPr>
+            </w:pPr>
+            <w:r>
+              <w:rPr>
+                <w:rFonts w:ascii="Times New Roman" w:hAnsi="Times New Roman"/>
+                <w:bCs/>
+                <w:sz w:val="20"/>
+                <w:lang w:val="en-CA"/>
+              </w:rPr>
               <w:t xml:space="preserve">Zoning Agreement Amendment – 127 </w:t>
             </w:r>
             <w:proofErr w:type="spellStart"/>
@@ -1546,7 +1553,7 @@
         </w:tc>
         <w:tc>
           <w:tcPr>
-            <w:tcW w:w="3106" w:type="dxa"/>
+            <w:tcW w:w="2143" w:type="dxa"/>
           </w:tcPr>
           <w:p>
             <w:pPr>
@@ -1569,7 +1576,7 @@
       <w:tr>
         <w:tc>
           <w:tcPr>
-            <w:tcW w:w="7684" w:type="dxa"/>
+            <w:tcW w:w="445" w:type="dxa"/>
           </w:tcPr>
           <w:p>
             <w:pPr>
@@ -1588,13 +1595,38 @@
                 <w:sz w:val="20"/>
                 <w:lang w:val="en-CA"/>
               </w:rPr>
+              <w:t>3</w:t>
+            </w:r>
+          </w:p>
+        </w:tc>
+        <w:tc>
+          <w:tcPr>
+            <w:tcW w:w="8202" w:type="dxa"/>
+          </w:tcPr>
+          <w:p>
+            <w:pPr>
+              <w:spacing w:before="60" w:after="60"/>
+              <w:rPr>
+                <w:rFonts w:ascii="Times New Roman" w:hAnsi="Times New Roman"/>
+                <w:bCs/>
+                <w:sz w:val="20"/>
+                <w:lang w:val="en-CA"/>
+              </w:rPr>
+            </w:pPr>
+            <w:r>
+              <w:rPr>
+                <w:rFonts w:ascii="Times New Roman" w:hAnsi="Times New Roman"/>
+                <w:bCs/>
+                <w:sz w:val="20"/>
+                <w:lang w:val="en-CA"/>
+              </w:rPr>
               <w:t>Opening of the Southeast Corner of Century Street and Saskatchewan Avenue – DAO 1/2015</w:t>
             </w:r>
           </w:p>
         </w:tc>
         <w:tc>
           <w:tcPr>
-            <w:tcW w:w="3106" w:type="dxa"/>
+            <w:tcW w:w="2143" w:type="dxa"/>
           </w:tcPr>
           <w:p>
             <w:pPr>
@@ -1617,7 +1649,34 @@
       <w:tr>
         <w:tc>
           <w:tcPr>
-            <w:tcW w:w="7684" w:type="dxa"/>
+            <w:tcW w:w="445" w:type="dxa"/>
+          </w:tcPr>
+          <w:p>
+            <w:pPr>
+              <w:spacing w:before="60" w:after="60"/>
+              <w:ind w:left="-23"/>
+              <w:jc w:val="both"/>
+              <w:rPr>
+                <w:rFonts w:ascii="Times New Roman" w:hAnsi="Times New Roman"/>
+                <w:bCs/>
+                <w:sz w:val="20"/>
+                <w:lang w:val="en-CA"/>
+              </w:rPr>
+            </w:pPr>
+            <w:r>
+              <w:rPr>
+                <w:rFonts w:ascii="Times New Roman" w:hAnsi="Times New Roman"/>
+                <w:bCs/>
+                <w:sz w:val="20"/>
+                <w:lang w:val="en-CA"/>
+              </w:rPr>
+              <w:t>4</w:t>
+            </w:r>
+          </w:p>
+        </w:tc>
+        <w:tc>
+          <w:tcPr>
+            <w:tcW w:w="8202" w:type="dxa"/>
           </w:tcPr>
           <w:p>
             <w:pPr>
@@ -1679,7 +1738,7 @@
         </w:tc>
         <w:tc>
           <w:tcPr>
-            <w:tcW w:w="3106" w:type="dxa"/>
+            <w:tcW w:w="2143" w:type="dxa"/>
           </w:tcPr>
           <w:p>
             <w:pPr>
@@ -1739,14 +1798,15 @@
         <w:tblLook w:val="04A0" w:firstRow="1" w:lastRow="0" w:firstColumn="1" w:lastColumn="0" w:noHBand="0" w:noVBand="1"/>
       </w:tblPr>
       <w:tblGrid>
-        <w:gridCol w:w="7684"/>
-        <w:gridCol w:w="3106"/>
+        <w:gridCol w:w="445"/>
+        <w:gridCol w:w="8211"/>
+        <w:gridCol w:w="2134"/>
       </w:tblGrid>
       <w:tr>
         <w:tc>
           <w:tcPr>
             <w:tcW w:w="10790" w:type="dxa"/>
-            <w:gridSpan w:val="2"/>
+            <w:gridSpan w:val="3"/>
             <w:shd w:val="pct12" w:color="auto" w:fill="auto"/>
           </w:tcPr>
           <w:p>
@@ -1770,7 +1830,28 @@
       <w:tr>
         <w:tc>
           <w:tcPr>
-            <w:tcW w:w="7684" w:type="dxa"/>
+            <w:tcW w:w="445" w:type="dxa"/>
+          </w:tcPr>
+          <w:p>
+            <w:pPr>
+              <w:spacing w:before="60" w:after="60"/>
+              <w:rPr>
+                <w:rFonts w:ascii="Times New Roman" w:hAnsi="Times New Roman"/>
+                <w:sz w:val="20"/>
+              </w:rPr>
+            </w:pPr>
+            <w:r>
+              <w:rPr>
+                <w:rFonts w:ascii="Times New Roman" w:hAnsi="Times New Roman"/>
+                <w:sz w:val="20"/>
+              </w:rPr>
+              <w:t>1</w:t>
+            </w:r>
+          </w:p>
+        </w:tc>
+        <w:tc>
+          <w:tcPr>
+            <w:tcW w:w="8211" w:type="dxa"/>
           </w:tcPr>
           <w:p>
             <w:pPr>
@@ -1790,7 +1871,7 @@
         </w:tc>
         <w:tc>
           <w:tcPr>
-            <w:tcW w:w="3106" w:type="dxa"/>
+            <w:tcW w:w="2134" w:type="dxa"/>
           </w:tcPr>
           <w:p>
             <w:pPr>
@@ -1813,7 +1894,28 @@
       <w:tr>
         <w:tc>
           <w:tcPr>
-            <w:tcW w:w="7684" w:type="dxa"/>
+            <w:tcW w:w="445" w:type="dxa"/>
+          </w:tcPr>
+          <w:p>
+            <w:pPr>
+              <w:spacing w:before="60" w:after="60"/>
+              <w:rPr>
+                <w:rFonts w:ascii="Times New Roman" w:hAnsi="Times New Roman"/>
+                <w:sz w:val="20"/>
+              </w:rPr>
+            </w:pPr>
+            <w:r>
+              <w:rPr>
+                <w:rFonts w:ascii="Times New Roman" w:hAnsi="Times New Roman"/>
+                <w:sz w:val="20"/>
+              </w:rPr>
+              <w:t>2</w:t>
+            </w:r>
+          </w:p>
+        </w:tc>
+        <w:tc>
+          <w:tcPr>
+            <w:tcW w:w="8211" w:type="dxa"/>
           </w:tcPr>
           <w:p>
             <w:pPr>
@@ -1836,7 +1938,7 @@
         </w:tc>
         <w:tc>
           <w:tcPr>
-            <w:tcW w:w="3106" w:type="dxa"/>
+            <w:tcW w:w="2134" w:type="dxa"/>
           </w:tcPr>
           <w:p>
             <w:pPr>
@@ -1859,7 +1961,28 @@
       <w:tr>
         <w:tc>
           <w:tcPr>
-            <w:tcW w:w="7684" w:type="dxa"/>
+            <w:tcW w:w="445" w:type="dxa"/>
+          </w:tcPr>
+          <w:p>
+            <w:pPr>
+              <w:spacing w:before="60" w:after="60"/>
+              <w:rPr>
+                <w:rFonts w:ascii="Times New Roman" w:hAnsi="Times New Roman"/>
+                <w:sz w:val="20"/>
+              </w:rPr>
+            </w:pPr>
+            <w:r>
+              <w:rPr>
+                <w:rFonts w:ascii="Times New Roman" w:hAnsi="Times New Roman"/>
+                <w:sz w:val="20"/>
+              </w:rPr>
+              <w:t>3</w:t>
+            </w:r>
+          </w:p>
+        </w:tc>
+        <w:tc>
+          <w:tcPr>
+            <w:tcW w:w="8211" w:type="dxa"/>
           </w:tcPr>
           <w:p>
             <w:pPr>
@@ -1882,7 +2005,7 @@
         </w:tc>
         <w:tc>
           <w:tcPr>
-            <w:tcW w:w="3106" w:type="dxa"/>
+            <w:tcW w:w="2134" w:type="dxa"/>
           </w:tcPr>
           <w:p>
             <w:pPr>
@@ -1905,7 +2028,31 @@
       <w:tr>
         <w:tc>
           <w:tcPr>
-            <w:tcW w:w="7684" w:type="dxa"/>
+            <w:tcW w:w="445" w:type="dxa"/>
+          </w:tcPr>
+          <w:p>
+            <w:pPr>
+              <w:spacing w:before="60" w:after="60"/>
+              <w:ind w:left="-23"/>
+              <w:rPr>
+                <w:rFonts w:ascii="Times New Roman" w:hAnsi="Times New Roman"/>
+                <w:sz w:val="20"/>
+                <w:lang w:val="en-CA"/>
+              </w:rPr>
+            </w:pPr>
+            <w:r>
+              <w:rPr>
+                <w:rFonts w:ascii="Times New Roman" w:hAnsi="Times New Roman"/>
+                <w:sz w:val="20"/>
+                <w:lang w:val="en-CA"/>
+              </w:rPr>
+              <w:t>4</w:t>
+            </w:r>
+          </w:p>
+        </w:tc>
+        <w:tc>
+          <w:tcPr>
+            <w:tcW w:w="8211" w:type="dxa"/>
           </w:tcPr>
           <w:p>
             <w:pPr>
@@ -1930,7 +2077,7 @@
         </w:tc>
         <w:tc>
           <w:tcPr>
-            <w:tcW w:w="3106" w:type="dxa"/>
+            <w:tcW w:w="2134" w:type="dxa"/>
           </w:tcPr>
           <w:p>
             <w:pPr>
@@ -1953,7 +2100,7 @@
       <w:tr>
         <w:tc>
           <w:tcPr>
-            <w:tcW w:w="7684" w:type="dxa"/>
+            <w:tcW w:w="445" w:type="dxa"/>
           </w:tcPr>
           <w:p>
             <w:pPr>
@@ -1974,51 +2121,13 @@
                 <w:rFonts w:ascii="Times New Roman" w:hAnsi="Times New Roman"/>
                 <w:sz w:val="20"/>
               </w:rPr>
-              <w:t>Fort Rouge Yards Brownfield Development Project</w:t>
-            </w:r>
-            <w:r>
-              <w:rPr>
-                <w:rFonts w:ascii="Times New Roman" w:hAnsi="Times New Roman"/>
-                <w:sz w:val="20"/>
-              </w:rPr>
-              <w:t xml:space="preserve"> – Loan Guarantee Update on the </w:t>
-            </w:r>
-            <w:r>
-              <w:rPr>
-                <w:rFonts w:ascii="Times New Roman" w:hAnsi="Times New Roman"/>
-                <w:sz w:val="20"/>
-              </w:rPr>
-              <w:t>recommendations approved by Council on October 19, 2011</w:t>
-            </w:r>
-          </w:p>
-        </w:tc>
-        <w:tc>
-          <w:tcPr>
-            <w:tcW w:w="3106" w:type="dxa"/>
-          </w:tcPr>
-          <w:p>
-            <w:pPr>
-              <w:spacing w:before="60" w:after="60"/>
-              <w:jc w:val="center"/>
-              <w:rPr>
-                <w:rFonts w:ascii="Times New Roman" w:hAnsi="Times New Roman"/>
-                <w:sz w:val="20"/>
-              </w:rPr>
-            </w:pPr>
-            <w:r>
-              <w:rPr>
-                <w:rFonts w:ascii="Times New Roman" w:hAnsi="Times New Roman"/>
-                <w:sz w:val="20"/>
-              </w:rPr>
-              <w:t>ADOPTED</w:t>
-            </w:r>
-          </w:p>
-        </w:tc>
-      </w:tr>
-      <w:tr>
-        <w:tc>
-          <w:tcPr>
-            <w:tcW w:w="7684" w:type="dxa"/>
+              <w:t>5</w:t>
+            </w:r>
+          </w:p>
+        </w:tc>
+        <w:tc>
+          <w:tcPr>
+            <w:tcW w:w="8211" w:type="dxa"/>
           </w:tcPr>
           <w:p>
             <w:pPr>
@@ -2037,17 +2146,29 @@
             <w:r>
               <w:rPr>
                 <w:rFonts w:ascii="Times New Roman" w:hAnsi="Times New Roman"/>
-                <w:bCs/>
-                <w:sz w:val="20"/>
-                <w:lang w:val="en-CA"/>
-              </w:rPr>
-              <w:t>2015 Mill Rates for the Education Support Levy and Special Levy</w:t>
-            </w:r>
-          </w:p>
-        </w:tc>
-        <w:tc>
-          <w:tcPr>
-            <w:tcW w:w="3106" w:type="dxa"/>
+                <w:sz w:val="20"/>
+              </w:rPr>
+              <w:t>Fort Rouge Yards Brownfield Development Project</w:t>
+            </w:r>
+            <w:r>
+              <w:rPr>
+                <w:rFonts w:ascii="Times New Roman" w:hAnsi="Times New Roman"/>
+                <w:sz w:val="20"/>
+              </w:rPr>
+              <w:t xml:space="preserve"> – Loan Guarantee Update on the </w:t>
+            </w:r>
+            <w:r>
+              <w:rPr>
+                <w:rFonts w:ascii="Times New Roman" w:hAnsi="Times New Roman"/>
+                <w:sz w:val="20"/>
+              </w:rPr>
+              <w:t>recommendations approved by Council on October 19, 2011</w:t>
+            </w:r>
+          </w:p>
+        </w:tc>
+        <w:tc>
+          <w:tcPr>
+            <w:tcW w:w="2134" w:type="dxa"/>
           </w:tcPr>
           <w:p>
             <w:pPr>
@@ -2071,7 +2192,7 @@
       <w:tr>
         <w:tc>
           <w:tcPr>
-            <w:tcW w:w="7684" w:type="dxa"/>
+            <w:tcW w:w="445" w:type="dxa"/>
           </w:tcPr>
           <w:p>
             <w:pPr>
@@ -2092,55 +2213,17 @@
             <w:r>
               <w:rPr>
                 <w:rFonts w:ascii="Times New Roman" w:hAnsi="Times New Roman"/>
-                <w:sz w:val="20"/>
-              </w:rPr>
-              <w:t xml:space="preserve">Jonathan </w:t>
-            </w:r>
-            <w:proofErr w:type="spellStart"/>
-            <w:r>
-              <w:rPr>
-                <w:rFonts w:ascii="Times New Roman" w:hAnsi="Times New Roman"/>
-                <w:sz w:val="20"/>
-              </w:rPr>
-              <w:t>Toews</w:t>
-            </w:r>
-            <w:proofErr w:type="spellEnd"/>
-            <w:r>
-              <w:rPr>
-                <w:rFonts w:ascii="Times New Roman" w:hAnsi="Times New Roman"/>
-                <w:sz w:val="20"/>
-              </w:rPr>
-              <w:t xml:space="preserve"> Community Centre – Field House Development Proposal</w:t>
-            </w:r>
-          </w:p>
-        </w:tc>
-        <w:tc>
-          <w:tcPr>
-            <w:tcW w:w="3106" w:type="dxa"/>
-          </w:tcPr>
-          <w:p>
-            <w:pPr>
-              <w:spacing w:before="60" w:after="60"/>
-              <w:jc w:val="center"/>
-              <w:rPr>
-                <w:rFonts w:ascii="Times New Roman" w:hAnsi="Times New Roman"/>
-                <w:sz w:val="20"/>
-              </w:rPr>
-            </w:pPr>
-            <w:r>
-              <w:rPr>
-                <w:rFonts w:ascii="Times New Roman" w:hAnsi="Times New Roman"/>
-                <w:sz w:val="20"/>
-              </w:rPr>
-              <w:t>ADOPTED</w:t>
-            </w:r>
-          </w:p>
-        </w:tc>
-      </w:tr>
-      <w:tr>
-        <w:tc>
-          <w:tcPr>
-            <w:tcW w:w="7684" w:type="dxa"/>
+                <w:bCs/>
+                <w:sz w:val="20"/>
+                <w:lang w:val="en-CA"/>
+              </w:rPr>
+              <w:t>6</w:t>
+            </w:r>
+          </w:p>
+        </w:tc>
+        <w:tc>
+          <w:tcPr>
+            <w:tcW w:w="8211" w:type="dxa"/>
           </w:tcPr>
           <w:p>
             <w:pPr>
@@ -2161,6 +2244,184 @@
                 <w:rFonts w:ascii="Times New Roman" w:hAnsi="Times New Roman"/>
                 <w:bCs/>
                 <w:sz w:val="20"/>
+                <w:lang w:val="en-CA"/>
+              </w:rPr>
+              <w:t>2015 Mill Rates for the Education Support Levy and Special Levy</w:t>
+            </w:r>
+          </w:p>
+        </w:tc>
+        <w:tc>
+          <w:tcPr>
+            <w:tcW w:w="2134" w:type="dxa"/>
+          </w:tcPr>
+          <w:p>
+            <w:pPr>
+              <w:spacing w:before="60" w:after="60"/>
+              <w:jc w:val="center"/>
+              <w:rPr>
+                <w:rFonts w:ascii="Times New Roman" w:hAnsi="Times New Roman"/>
+                <w:sz w:val="20"/>
+              </w:rPr>
+            </w:pPr>
+            <w:r>
+              <w:rPr>
+                <w:rFonts w:ascii="Times New Roman" w:hAnsi="Times New Roman"/>
+                <w:sz w:val="20"/>
+              </w:rPr>
+              <w:t>ADOPTED</w:t>
+            </w:r>
+          </w:p>
+        </w:tc>
+      </w:tr>
+      <w:tr>
+        <w:tc>
+          <w:tcPr>
+            <w:tcW w:w="445" w:type="dxa"/>
+          </w:tcPr>
+          <w:p>
+            <w:pPr>
+              <w:tabs>
+                <w:tab w:val="left" w:pos="720"/>
+                <w:tab w:val="left" w:pos="1440"/>
+                <w:tab w:val="left" w:pos="2160"/>
+                <w:tab w:val="right" w:leader="dot" w:pos="10800"/>
+              </w:tabs>
+              <w:spacing w:before="60" w:after="60"/>
+              <w:rPr>
+                <w:rFonts w:ascii="Times New Roman" w:hAnsi="Times New Roman"/>
+                <w:sz w:val="20"/>
+              </w:rPr>
+            </w:pPr>
+            <w:r>
+              <w:rPr>
+                <w:rFonts w:ascii="Times New Roman" w:hAnsi="Times New Roman"/>
+                <w:sz w:val="20"/>
+              </w:rPr>
+              <w:t>7</w:t>
+            </w:r>
+          </w:p>
+        </w:tc>
+        <w:tc>
+          <w:tcPr>
+            <w:tcW w:w="8211" w:type="dxa"/>
+          </w:tcPr>
+          <w:p>
+            <w:pPr>
+              <w:tabs>
+                <w:tab w:val="left" w:pos="720"/>
+                <w:tab w:val="left" w:pos="1440"/>
+                <w:tab w:val="left" w:pos="2160"/>
+                <w:tab w:val="right" w:leader="dot" w:pos="10800"/>
+              </w:tabs>
+              <w:spacing w:before="60" w:after="60"/>
+              <w:rPr>
+                <w:rFonts w:ascii="Times New Roman" w:hAnsi="Times New Roman"/>
+                <w:bCs/>
+                <w:sz w:val="20"/>
+                <w:lang w:val="en-CA"/>
+              </w:rPr>
+            </w:pPr>
+            <w:r>
+              <w:rPr>
+                <w:rFonts w:ascii="Times New Roman" w:hAnsi="Times New Roman"/>
+                <w:sz w:val="20"/>
+              </w:rPr>
+              <w:t xml:space="preserve">Jonathan </w:t>
+            </w:r>
+            <w:proofErr w:type="spellStart"/>
+            <w:r>
+              <w:rPr>
+                <w:rFonts w:ascii="Times New Roman" w:hAnsi="Times New Roman"/>
+                <w:sz w:val="20"/>
+              </w:rPr>
+              <w:t>Toews</w:t>
+            </w:r>
+            <w:proofErr w:type="spellEnd"/>
+            <w:r>
+              <w:rPr>
+                <w:rFonts w:ascii="Times New Roman" w:hAnsi="Times New Roman"/>
+                <w:sz w:val="20"/>
+              </w:rPr>
+              <w:t xml:space="preserve"> Community Centre – Field House Development Proposal</w:t>
+            </w:r>
+          </w:p>
+        </w:tc>
+        <w:tc>
+          <w:tcPr>
+            <w:tcW w:w="2134" w:type="dxa"/>
+          </w:tcPr>
+          <w:p>
+            <w:pPr>
+              <w:spacing w:before="60" w:after="60"/>
+              <w:jc w:val="center"/>
+              <w:rPr>
+                <w:rFonts w:ascii="Times New Roman" w:hAnsi="Times New Roman"/>
+                <w:sz w:val="20"/>
+              </w:rPr>
+            </w:pPr>
+            <w:r>
+              <w:rPr>
+                <w:rFonts w:ascii="Times New Roman" w:hAnsi="Times New Roman"/>
+                <w:sz w:val="20"/>
+              </w:rPr>
+              <w:t>ADOPTED</w:t>
+            </w:r>
+          </w:p>
+        </w:tc>
+      </w:tr>
+      <w:tr>
+        <w:tc>
+          <w:tcPr>
+            <w:tcW w:w="445" w:type="dxa"/>
+          </w:tcPr>
+          <w:p>
+            <w:pPr>
+              <w:tabs>
+                <w:tab w:val="left" w:pos="720"/>
+                <w:tab w:val="left" w:pos="1440"/>
+                <w:tab w:val="left" w:pos="2160"/>
+                <w:tab w:val="right" w:leader="dot" w:pos="10800"/>
+              </w:tabs>
+              <w:spacing w:before="60" w:after="60"/>
+              <w:rPr>
+                <w:rFonts w:ascii="Times New Roman" w:hAnsi="Times New Roman"/>
+                <w:bCs/>
+                <w:sz w:val="20"/>
+              </w:rPr>
+            </w:pPr>
+            <w:r>
+              <w:rPr>
+                <w:rFonts w:ascii="Times New Roman" w:hAnsi="Times New Roman"/>
+                <w:bCs/>
+                <w:sz w:val="20"/>
+              </w:rPr>
+              <w:t>8</w:t>
+            </w:r>
+          </w:p>
+        </w:tc>
+        <w:tc>
+          <w:tcPr>
+            <w:tcW w:w="8211" w:type="dxa"/>
+          </w:tcPr>
+          <w:p>
+            <w:pPr>
+              <w:tabs>
+                <w:tab w:val="left" w:pos="720"/>
+                <w:tab w:val="left" w:pos="1440"/>
+                <w:tab w:val="left" w:pos="2160"/>
+                <w:tab w:val="right" w:leader="dot" w:pos="10800"/>
+              </w:tabs>
+              <w:spacing w:before="60" w:after="60"/>
+              <w:rPr>
+                <w:rFonts w:ascii="Times New Roman" w:hAnsi="Times New Roman"/>
+                <w:sz w:val="20"/>
+              </w:rPr>
+            </w:pPr>
+            <w:r>
+              <w:rPr>
+                <w:rFonts w:ascii="Times New Roman" w:hAnsi="Times New Roman"/>
+                <w:bCs/>
+                <w:sz w:val="20"/>
               </w:rPr>
               <w:t>Appointment of Chief Administrative Officer</w:t>
             </w:r>
@@ -2168,7 +2429,7 @@
         </w:tc>
         <w:tc>
           <w:tcPr>
-            <w:tcW w:w="3106" w:type="dxa"/>
+            <w:tcW w:w="2134" w:type="dxa"/>
           </w:tcPr>
           <w:p>
             <w:pPr>
@@ -2215,14 +2476,15 @@
         <w:tblLook w:val="04A0" w:firstRow="1" w:lastRow="0" w:firstColumn="1" w:lastColumn="0" w:noHBand="0" w:noVBand="1"/>
       </w:tblPr>
       <w:tblGrid>
-        <w:gridCol w:w="7684"/>
-        <w:gridCol w:w="3106"/>
+        <w:gridCol w:w="445"/>
+        <w:gridCol w:w="8165"/>
+        <w:gridCol w:w="2180"/>
       </w:tblGrid>
       <w:tr>
         <w:tc>
           <w:tcPr>
             <w:tcW w:w="10790" w:type="dxa"/>
-            <w:gridSpan w:val="2"/>
+            <w:gridSpan w:val="3"/>
             <w:shd w:val="pct12" w:color="auto" w:fill="auto"/>
           </w:tcPr>
           <w:p>
@@ -2246,7 +2508,28 @@
       <w:tr>
         <w:tc>
           <w:tcPr>
-            <w:tcW w:w="7684" w:type="dxa"/>
+            <w:tcW w:w="445" w:type="dxa"/>
+          </w:tcPr>
+          <w:p>
+            <w:pPr>
+              <w:spacing w:before="60" w:after="60"/>
+              <w:rPr>
+                <w:rFonts w:ascii="Times New Roman" w:hAnsi="Times New Roman"/>
+                <w:sz w:val="20"/>
+              </w:rPr>
+            </w:pPr>
+            <w:r>
+              <w:rPr>
+                <w:rFonts w:ascii="Times New Roman" w:hAnsi="Times New Roman"/>
+                <w:sz w:val="20"/>
+              </w:rPr>
+              <w:t>1</w:t>
+            </w:r>
+          </w:p>
+        </w:tc>
+        <w:tc>
+          <w:tcPr>
+            <w:tcW w:w="8165" w:type="dxa"/>
           </w:tcPr>
           <w:p>
             <w:pPr>
@@ -2297,7 +2580,7 @@
         </w:tc>
         <w:tc>
           <w:tcPr>
-            <w:tcW w:w="3106" w:type="dxa"/>
+            <w:tcW w:w="2180" w:type="dxa"/>
           </w:tcPr>
           <w:p>
             <w:pPr>
@@ -2323,7 +2606,28 @@
         </w:trPr>
         <w:tc>
           <w:tcPr>
-            <w:tcW w:w="7684" w:type="dxa"/>
+            <w:tcW w:w="445" w:type="dxa"/>
+          </w:tcPr>
+          <w:p>
+            <w:pPr>
+              <w:spacing w:before="60" w:after="60"/>
+              <w:rPr>
+                <w:rFonts w:ascii="Times New Roman" w:hAnsi="Times New Roman"/>
+                <w:sz w:val="20"/>
+              </w:rPr>
+            </w:pPr>
+            <w:r>
+              <w:rPr>
+                <w:rFonts w:ascii="Times New Roman" w:hAnsi="Times New Roman"/>
+                <w:sz w:val="20"/>
+              </w:rPr>
+              <w:t>2</w:t>
+            </w:r>
+          </w:p>
+        </w:tc>
+        <w:tc>
+          <w:tcPr>
+            <w:tcW w:w="8165" w:type="dxa"/>
           </w:tcPr>
           <w:p>
             <w:pPr>
@@ -2346,7 +2650,7 @@
         </w:tc>
         <w:tc>
           <w:tcPr>
-            <w:tcW w:w="3106" w:type="dxa"/>
+            <w:tcW w:w="2180" w:type="dxa"/>
           </w:tcPr>
           <w:p>
             <w:pPr>
@@ -2414,14 +2718,15 @@
         <w:tblLook w:val="04A0" w:firstRow="1" w:lastRow="0" w:firstColumn="1" w:lastColumn="0" w:noHBand="0" w:noVBand="1"/>
       </w:tblPr>
       <w:tblGrid>
-        <w:gridCol w:w="7684"/>
-        <w:gridCol w:w="3106"/>
+        <w:gridCol w:w="445"/>
+        <w:gridCol w:w="8194"/>
+        <w:gridCol w:w="2151"/>
       </w:tblGrid>
       <w:tr>
         <w:tc>
           <w:tcPr>
             <w:tcW w:w="10790" w:type="dxa"/>
-            <w:gridSpan w:val="2"/>
+            <w:gridSpan w:val="3"/>
             <w:shd w:val="pct12" w:color="auto" w:fill="auto"/>
           </w:tcPr>
           <w:p>
@@ -2445,7 +2750,7 @@
       <w:tr>
         <w:tc>
           <w:tcPr>
-            <w:tcW w:w="7684" w:type="dxa"/>
+            <w:tcW w:w="445" w:type="dxa"/>
           </w:tcPr>
           <w:p>
             <w:pPr>
@@ -2468,70 +2773,13 @@
                 <w:sz w:val="20"/>
                 <w:lang w:val="en-CA"/>
               </w:rPr>
-              <w:t>Costs of Implementing a Universal Transit Pass (</w:t>
-            </w:r>
-            <w:proofErr w:type="spellStart"/>
-            <w:r>
-              <w:rPr>
-                <w:rFonts w:ascii="Times New Roman" w:hAnsi="Times New Roman"/>
-                <w:sz w:val="20"/>
-                <w:lang w:val="en-CA"/>
-              </w:rPr>
-              <w:t>UPass</w:t>
-            </w:r>
-            <w:proofErr w:type="spellEnd"/>
-            <w:r>
-              <w:rPr>
-                <w:rFonts w:ascii="Times New Roman" w:hAnsi="Times New Roman"/>
-                <w:sz w:val="20"/>
-                <w:lang w:val="en-CA"/>
-              </w:rPr>
-              <w:t>) for Post-Secondary Students at the University of</w:t>
-            </w:r>
-            <w:r>
-              <w:rPr>
-                <w:rFonts w:ascii="Times New Roman" w:hAnsi="Times New Roman"/>
-                <w:sz w:val="20"/>
-                <w:lang w:val="en-CA"/>
-              </w:rPr>
-              <w:t xml:space="preserve"> </w:t>
-            </w:r>
-            <w:r>
-              <w:rPr>
-                <w:rFonts w:ascii="Times New Roman" w:hAnsi="Times New Roman"/>
-                <w:sz w:val="20"/>
-                <w:lang w:val="en-CA"/>
-              </w:rPr>
-              <w:t>Manitoba and the University of Winnipeg</w:t>
-            </w:r>
-          </w:p>
-        </w:tc>
-        <w:tc>
-          <w:tcPr>
-            <w:tcW w:w="3106" w:type="dxa"/>
-          </w:tcPr>
-          <w:p>
-            <w:pPr>
-              <w:spacing w:before="60" w:after="60"/>
-              <w:jc w:val="center"/>
-              <w:rPr>
-                <w:rFonts w:ascii="Times New Roman" w:hAnsi="Times New Roman"/>
-              </w:rPr>
-            </w:pPr>
-            <w:r>
-              <w:rPr>
-                <w:rFonts w:ascii="Times New Roman" w:hAnsi="Times New Roman"/>
-                <w:sz w:val="20"/>
-              </w:rPr>
-              <w:t>ADOPTED</w:t>
-            </w:r>
-          </w:p>
-        </w:tc>
-      </w:tr>
-      <w:tr>
-        <w:tc>
-          <w:tcPr>
-            <w:tcW w:w="7684" w:type="dxa"/>
+              <w:t>1</w:t>
+            </w:r>
+          </w:p>
+        </w:tc>
+        <w:tc>
+          <w:tcPr>
+            <w:tcW w:w="8194" w:type="dxa"/>
           </w:tcPr>
           <w:p>
             <w:pPr>
@@ -2554,13 +2802,47 @@
                 <w:sz w:val="20"/>
                 <w:lang w:val="en-CA"/>
               </w:rPr>
-              <w:t>Addition of a New Project to the 2014 Regional and Local Street Program and Budget Increase for 2014 Regional Street Renewal Program Related to Servicing Agreement AG 215/05</w:t>
-            </w:r>
-          </w:p>
-        </w:tc>
-        <w:tc>
-          <w:tcPr>
-            <w:tcW w:w="3106" w:type="dxa"/>
+              <w:t>Costs of Implementing a Universal Transit Pass (</w:t>
+            </w:r>
+            <w:proofErr w:type="spellStart"/>
+            <w:r>
+              <w:rPr>
+                <w:rFonts w:ascii="Times New Roman" w:hAnsi="Times New Roman"/>
+                <w:sz w:val="20"/>
+                <w:lang w:val="en-CA"/>
+              </w:rPr>
+              <w:t>UPass</w:t>
+            </w:r>
+            <w:proofErr w:type="spellEnd"/>
+            <w:r>
+              <w:rPr>
+                <w:rFonts w:ascii="Times New Roman" w:hAnsi="Times New Roman"/>
+                <w:sz w:val="20"/>
+                <w:lang w:val="en-CA"/>
+              </w:rPr>
+              <w:t>) for Post-Secondary Students at the University of</w:t>
+            </w:r>
+            <w:r>
+              <w:rPr>
+                <w:rFonts w:ascii="Times New Roman" w:hAnsi="Times New Roman"/>
+                <w:sz w:val="20"/>
+                <w:lang w:val="en-CA"/>
+              </w:rPr>
+              <w:t xml:space="preserve"> </w:t>
+            </w:r>
+            <w:r>
+              <w:rPr>
+                <w:rFonts w:ascii="Times New Roman" w:hAnsi="Times New Roman"/>
+                <w:sz w:val="20"/>
+                <w:lang w:val="en-CA"/>
+              </w:rPr>
+              <w:t>Manitoba and the University of Winnipeg</w:t>
+            </w:r>
+          </w:p>
+        </w:tc>
+        <w:tc>
+          <w:tcPr>
+            <w:tcW w:w="2151" w:type="dxa"/>
           </w:tcPr>
           <w:p>
             <w:pPr>
@@ -2583,14 +2865,19 @@
       <w:tr>
         <w:tc>
           <w:tcPr>
-            <w:tcW w:w="7684" w:type="dxa"/>
-          </w:tcPr>
-          <w:p>
-            <w:pPr>
-              <w:spacing w:before="60" w:after="60"/>
-              <w:rPr>
-                <w:rFonts w:ascii="Times New Roman" w:hAnsi="Times New Roman"/>
-                <w:bCs/>
+            <w:tcW w:w="445" w:type="dxa"/>
+          </w:tcPr>
+          <w:p>
+            <w:pPr>
+              <w:tabs>
+                <w:tab w:val="left" w:pos="720"/>
+                <w:tab w:val="left" w:pos="1440"/>
+                <w:tab w:val="left" w:pos="2160"/>
+                <w:tab w:val="right" w:leader="dot" w:pos="10800"/>
+              </w:tabs>
+              <w:spacing w:before="60" w:after="60"/>
+              <w:rPr>
+                <w:rFonts w:ascii="Times New Roman" w:hAnsi="Times New Roman"/>
                 <w:sz w:val="20"/>
                 <w:lang w:val="en-CA"/>
               </w:rPr>
@@ -2601,13 +2888,42 @@
                 <w:sz w:val="20"/>
                 <w:lang w:val="en-CA"/>
               </w:rPr>
-              <w:t>Approval of the 2015 Edition of the Manual of Temporary Traffic Control on City Streets</w:t>
-            </w:r>
-          </w:p>
-        </w:tc>
-        <w:tc>
-          <w:tcPr>
-            <w:tcW w:w="3106" w:type="dxa"/>
+              <w:t>2</w:t>
+            </w:r>
+          </w:p>
+        </w:tc>
+        <w:tc>
+          <w:tcPr>
+            <w:tcW w:w="8194" w:type="dxa"/>
+          </w:tcPr>
+          <w:p>
+            <w:pPr>
+              <w:tabs>
+                <w:tab w:val="left" w:pos="720"/>
+                <w:tab w:val="left" w:pos="1440"/>
+                <w:tab w:val="left" w:pos="2160"/>
+                <w:tab w:val="right" w:leader="dot" w:pos="10800"/>
+              </w:tabs>
+              <w:spacing w:before="60" w:after="60"/>
+              <w:rPr>
+                <w:rFonts w:ascii="Times New Roman" w:hAnsi="Times New Roman"/>
+                <w:sz w:val="20"/>
+                <w:lang w:val="en-CA"/>
+              </w:rPr>
+            </w:pPr>
+            <w:r>
+              <w:rPr>
+                <w:rFonts w:ascii="Times New Roman" w:hAnsi="Times New Roman"/>
+                <w:sz w:val="20"/>
+                <w:lang w:val="en-CA"/>
+              </w:rPr>
+              <w:t>Addition of a New Project to the 2014 Regional and Local Street Program and Budget Increase for 2014 Regional Street Renewal Program Related to Servicing Agreement AG 215/05</w:t>
+            </w:r>
+          </w:p>
+        </w:tc>
+        <w:tc>
+          <w:tcPr>
+            <w:tcW w:w="2151" w:type="dxa"/>
           </w:tcPr>
           <w:p>
             <w:pPr>
@@ -2630,7 +2946,77 @@
       <w:tr>
         <w:tc>
           <w:tcPr>
-            <w:tcW w:w="7684" w:type="dxa"/>
+            <w:tcW w:w="445" w:type="dxa"/>
+          </w:tcPr>
+          <w:p>
+            <w:pPr>
+              <w:spacing w:before="60" w:after="60"/>
+              <w:rPr>
+                <w:rFonts w:ascii="Times New Roman" w:hAnsi="Times New Roman"/>
+                <w:sz w:val="20"/>
+                <w:lang w:val="en-CA"/>
+              </w:rPr>
+            </w:pPr>
+            <w:r>
+              <w:rPr>
+                <w:rFonts w:ascii="Times New Roman" w:hAnsi="Times New Roman"/>
+                <w:sz w:val="20"/>
+                <w:lang w:val="en-CA"/>
+              </w:rPr>
+              <w:t>3</w:t>
+            </w:r>
+          </w:p>
+        </w:tc>
+        <w:tc>
+          <w:tcPr>
+            <w:tcW w:w="8194" w:type="dxa"/>
+          </w:tcPr>
+          <w:p>
+            <w:pPr>
+              <w:spacing w:before="60" w:after="60"/>
+              <w:rPr>
+                <w:rFonts w:ascii="Times New Roman" w:hAnsi="Times New Roman"/>
+                <w:bCs/>
+                <w:sz w:val="20"/>
+                <w:lang w:val="en-CA"/>
+              </w:rPr>
+            </w:pPr>
+            <w:r>
+              <w:rPr>
+                <w:rFonts w:ascii="Times New Roman" w:hAnsi="Times New Roman"/>
+                <w:sz w:val="20"/>
+                <w:lang w:val="en-CA"/>
+              </w:rPr>
+              <w:t>Approval of the 2015 Edition of the Manual of Temporary Traffic Control on City Streets</w:t>
+            </w:r>
+          </w:p>
+        </w:tc>
+        <w:tc>
+          <w:tcPr>
+            <w:tcW w:w="2151" w:type="dxa"/>
+          </w:tcPr>
+          <w:p>
+            <w:pPr>
+              <w:spacing w:before="60" w:after="60"/>
+              <w:jc w:val="center"/>
+              <w:rPr>
+                <w:rFonts w:ascii="Times New Roman" w:hAnsi="Times New Roman"/>
+              </w:rPr>
+            </w:pPr>
+            <w:r>
+              <w:rPr>
+                <w:rFonts w:ascii="Times New Roman" w:hAnsi="Times New Roman"/>
+                <w:sz w:val="20"/>
+              </w:rPr>
+              <w:t>ADOPTED</w:t>
+            </w:r>
+          </w:p>
+        </w:tc>
+      </w:tr>
+      <w:tr>
+        <w:tc>
+          <w:tcPr>
+            <w:tcW w:w="445" w:type="dxa"/>
           </w:tcPr>
           <w:p>
             <w:pPr>
@@ -2649,6 +3035,30 @@
                 <w:lang w:val="en-CA"/>
               </w:rPr>
               <w:lastRenderedPageBreak/>
+              <w:t>4</w:t>
+            </w:r>
+          </w:p>
+        </w:tc>
+        <w:tc>
+          <w:tcPr>
+            <w:tcW w:w="8194" w:type="dxa"/>
+          </w:tcPr>
+          <w:p>
+            <w:pPr>
+              <w:spacing w:before="60" w:after="60"/>
+              <w:ind w:firstLine="18"/>
+              <w:rPr>
+                <w:rFonts w:ascii="Times New Roman" w:hAnsi="Times New Roman"/>
+                <w:sz w:val="20"/>
+                <w:lang w:val="en-CA"/>
+              </w:rPr>
+            </w:pPr>
+            <w:r>
+              <w:rPr>
+                <w:rFonts w:ascii="Times New Roman" w:hAnsi="Times New Roman"/>
+                <w:sz w:val="20"/>
+                <w:lang w:val="en-CA"/>
+              </w:rPr>
               <w:t>Traffic Engineering Improvements – Various Locatio</w:t>
             </w:r>
             <w:r>
@@ -2671,7 +3081,7 @@
         </w:tc>
         <w:tc>
           <w:tcPr>
-            <w:tcW w:w="3106" w:type="dxa"/>
+            <w:tcW w:w="2151" w:type="dxa"/>
           </w:tcPr>
           <w:p>
             <w:pPr>
@@ -2715,14 +3125,15 @@
         <w:tblLook w:val="04A0" w:firstRow="1" w:lastRow="0" w:firstColumn="1" w:lastColumn="0" w:noHBand="0" w:noVBand="1"/>
       </w:tblPr>
       <w:tblGrid>
-        <w:gridCol w:w="7684"/>
-        <w:gridCol w:w="3106"/>
+        <w:gridCol w:w="445"/>
+        <w:gridCol w:w="8190"/>
+        <w:gridCol w:w="2155"/>
       </w:tblGrid>
       <w:tr>
         <w:tc>
           <w:tcPr>
             <w:tcW w:w="10790" w:type="dxa"/>
-            <w:gridSpan w:val="2"/>
+            <w:gridSpan w:val="3"/>
             <w:shd w:val="pct12" w:color="auto" w:fill="auto"/>
           </w:tcPr>
           <w:p>
@@ -2746,7 +3157,7 @@
       <w:tr>
         <w:tc>
           <w:tcPr>
-            <w:tcW w:w="7684" w:type="dxa"/>
+            <w:tcW w:w="445" w:type="dxa"/>
           </w:tcPr>
           <w:p>
             <w:pPr>
@@ -2760,6 +3171,35 @@
               <w:rPr>
                 <w:rFonts w:ascii="Times New Roman" w:hAnsi="Times New Roman"/>
                 <w:sz w:val="20"/>
+                <w:szCs w:val="24"/>
+              </w:rPr>
+            </w:pPr>
+            <w:r>
+              <w:rPr>
+                <w:rFonts w:ascii="Times New Roman" w:hAnsi="Times New Roman"/>
+                <w:sz w:val="20"/>
+                <w:szCs w:val="24"/>
+              </w:rPr>
+              <w:t>1</w:t>
+            </w:r>
+          </w:p>
+        </w:tc>
+        <w:tc>
+          <w:tcPr>
+            <w:tcW w:w="8190" w:type="dxa"/>
+          </w:tcPr>
+          <w:p>
+            <w:pPr>
+              <w:tabs>
+                <w:tab w:val="left" w:pos="720"/>
+                <w:tab w:val="left" w:pos="1440"/>
+                <w:tab w:val="left" w:pos="2160"/>
+                <w:tab w:val="right" w:leader="dot" w:pos="10800"/>
+              </w:tabs>
+              <w:spacing w:before="60" w:after="60"/>
+              <w:rPr>
+                <w:rFonts w:ascii="Times New Roman" w:hAnsi="Times New Roman"/>
+                <w:sz w:val="20"/>
                 <w:lang w:val="en-CA"/>
               </w:rPr>
             </w:pPr>
@@ -2775,7 +3215,7 @@
         </w:tc>
         <w:tc>
           <w:tcPr>
-            <w:tcW w:w="3106" w:type="dxa"/>
+            <w:tcW w:w="2155" w:type="dxa"/>
           </w:tcPr>
           <w:p>
             <w:pPr>
@@ -2825,14 +3265,15 @@
         <w:tblLook w:val="04A0" w:firstRow="1" w:lastRow="0" w:firstColumn="1" w:lastColumn="0" w:noHBand="0" w:noVBand="1"/>
       </w:tblPr>
       <w:tblGrid>
-        <w:gridCol w:w="7684"/>
-        <w:gridCol w:w="3106"/>
+        <w:gridCol w:w="445"/>
+        <w:gridCol w:w="8084"/>
+        <w:gridCol w:w="2261"/>
       </w:tblGrid>
       <w:tr>
         <w:tc>
           <w:tcPr>
             <w:tcW w:w="10790" w:type="dxa"/>
-            <w:gridSpan w:val="2"/>
+            <w:gridSpan w:val="3"/>
             <w:shd w:val="pct12" w:color="auto" w:fill="auto"/>
           </w:tcPr>
           <w:p>
@@ -2856,54 +3297,59 @@
       <w:tr>
         <w:tc>
           <w:tcPr>
-            <w:tcW w:w="7684" w:type="dxa"/>
-          </w:tcPr>
-          <w:p>
-            <w:pPr>
-              <w:spacing w:before="60" w:after="60"/>
-              <w:rPr>
-                <w:rFonts w:ascii="Times New Roman" w:hAnsi="Times New Roman"/>
-              </w:rPr>
-            </w:pPr>
-            <w:r>
-              <w:rPr>
-                <w:rFonts w:ascii="Times New Roman" w:hAnsi="Times New Roman"/>
-                <w:sz w:val="20"/>
-                <w:szCs w:val="24"/>
-              </w:rPr>
-              <w:t xml:space="preserve">Subdivision and Rezoning – 5715 </w:t>
-            </w:r>
-            <w:proofErr w:type="spellStart"/>
-            <w:r>
-              <w:rPr>
-                <w:rFonts w:ascii="Times New Roman" w:hAnsi="Times New Roman"/>
-                <w:sz w:val="20"/>
-                <w:szCs w:val="24"/>
-              </w:rPr>
-              <w:t>R</w:t>
-            </w:r>
-            <w:r>
-              <w:rPr>
-                <w:rFonts w:ascii="Times New Roman" w:hAnsi="Times New Roman"/>
-                <w:sz w:val="20"/>
-                <w:szCs w:val="24"/>
-              </w:rPr>
-              <w:t>oblin</w:t>
-            </w:r>
-            <w:proofErr w:type="spellEnd"/>
-            <w:r>
-              <w:rPr>
-                <w:rFonts w:ascii="Times New Roman" w:hAnsi="Times New Roman"/>
-                <w:sz w:val="20"/>
-                <w:szCs w:val="24"/>
-              </w:rPr>
-              <w:t xml:space="preserve"> Boulevard - DASZ 20/2014</w:t>
-            </w:r>
-          </w:p>
-        </w:tc>
-        <w:tc>
-          <w:tcPr>
-            <w:tcW w:w="3106" w:type="dxa"/>
+            <w:tcW w:w="445" w:type="dxa"/>
+          </w:tcPr>
+          <w:p>
+            <w:pPr>
+              <w:spacing w:before="60" w:after="60"/>
+              <w:rPr>
+                <w:rFonts w:ascii="Times New Roman" w:hAnsi="Times New Roman"/>
+                <w:sz w:val="20"/>
+                <w:szCs w:val="24"/>
+              </w:rPr>
+            </w:pPr>
+            <w:r>
+              <w:rPr>
+                <w:rFonts w:ascii="Times New Roman" w:hAnsi="Times New Roman"/>
+                <w:sz w:val="20"/>
+                <w:szCs w:val="24"/>
+              </w:rPr>
+              <w:t>1</w:t>
+            </w:r>
+          </w:p>
+        </w:tc>
+        <w:tc>
+          <w:tcPr>
+            <w:tcW w:w="8084" w:type="dxa"/>
+          </w:tcPr>
+          <w:p>
+            <w:pPr>
+              <w:spacing w:before="60" w:after="60"/>
+              <w:rPr>
+                <w:rFonts w:ascii="Times New Roman" w:hAnsi="Times New Roman"/>
+              </w:rPr>
+            </w:pPr>
+            <w:r>
+              <w:rPr>
+                <w:rFonts w:ascii="Times New Roman" w:hAnsi="Times New Roman"/>
+                <w:sz w:val="20"/>
+                <w:szCs w:val="24"/>
+              </w:rPr>
+              <w:t>Subdivision and Rezoning – 5715 R</w:t>
+            </w:r>
+            <w:r>
+              <w:rPr>
+                <w:rFonts w:ascii="Times New Roman" w:hAnsi="Times New Roman"/>
+                <w:sz w:val="20"/>
+                <w:szCs w:val="24"/>
+              </w:rPr>
+              <w:t>oblin Boulevard - DASZ 20/2014</w:t>
+            </w:r>
+          </w:p>
+        </w:tc>
+        <w:tc>
+          <w:tcPr>
+            <w:tcW w:w="2261" w:type="dxa"/>
           </w:tcPr>
           <w:p>
             <w:pPr>
@@ -2954,7 +3400,30 @@
       <w:tr>
         <w:tc>
           <w:tcPr>
-            <w:tcW w:w="7684" w:type="dxa"/>
+            <w:tcW w:w="445" w:type="dxa"/>
+          </w:tcPr>
+          <w:p>
+            <w:pPr>
+              <w:spacing w:before="60" w:after="60"/>
+              <w:rPr>
+                <w:rFonts w:ascii="Times New Roman" w:hAnsi="Times New Roman"/>
+                <w:sz w:val="20"/>
+                <w:szCs w:val="24"/>
+              </w:rPr>
+            </w:pPr>
+            <w:r>
+              <w:rPr>
+                <w:rFonts w:ascii="Times New Roman" w:hAnsi="Times New Roman"/>
+                <w:sz w:val="20"/>
+                <w:szCs w:val="24"/>
+              </w:rPr>
+              <w:t>2</w:t>
+            </w:r>
+          </w:p>
+        </w:tc>
+        <w:tc>
+          <w:tcPr>
+            <w:tcW w:w="8084" w:type="dxa"/>
           </w:tcPr>
           <w:p>
             <w:pPr>
@@ -3013,7 +3482,7 @@
         </w:tc>
         <w:tc>
           <w:tcPr>
-            <w:tcW w:w="3106" w:type="dxa"/>
+            <w:tcW w:w="2261" w:type="dxa"/>
           </w:tcPr>
           <w:p>
             <w:pPr>
@@ -3036,7 +3505,30 @@
       <w:tr>
         <w:tc>
           <w:tcPr>
-            <w:tcW w:w="7684" w:type="dxa"/>
+            <w:tcW w:w="445" w:type="dxa"/>
+          </w:tcPr>
+          <w:p>
+            <w:pPr>
+              <w:spacing w:before="60" w:after="60"/>
+              <w:rPr>
+                <w:rFonts w:ascii="Times New Roman" w:hAnsi="Times New Roman"/>
+                <w:sz w:val="20"/>
+                <w:szCs w:val="24"/>
+              </w:rPr>
+            </w:pPr>
+            <w:r>
+              <w:rPr>
+                <w:rFonts w:ascii="Times New Roman" w:hAnsi="Times New Roman"/>
+                <w:sz w:val="20"/>
+                <w:szCs w:val="24"/>
+              </w:rPr>
+              <w:t>3</w:t>
+            </w:r>
+          </w:p>
+        </w:tc>
+        <w:tc>
+          <w:tcPr>
+            <w:tcW w:w="8084" w:type="dxa"/>
           </w:tcPr>
           <w:p>
             <w:pPr>
@@ -3078,7 +3570,7 @@
         </w:tc>
         <w:tc>
           <w:tcPr>
-            <w:tcW w:w="3106" w:type="dxa"/>
+            <w:tcW w:w="2261" w:type="dxa"/>
           </w:tcPr>
           <w:p>
             <w:pPr>
@@ -3101,7 +3593,7 @@
       <w:tr>
         <w:tc>
           <w:tcPr>
-            <w:tcW w:w="7684" w:type="dxa"/>
+            <w:tcW w:w="445" w:type="dxa"/>
           </w:tcPr>
           <w:p>
             <w:pPr>
@@ -3115,63 +3607,22 @@
               <w:rPr>
                 <w:rFonts w:ascii="Times New Roman" w:hAnsi="Times New Roman"/>
                 <w:sz w:val="20"/>
-              </w:rPr>
-            </w:pPr>
-            <w:r>
-              <w:rPr>
-                <w:rFonts w:ascii="Times New Roman" w:hAnsi="Times New Roman"/>
-                <w:sz w:val="20"/>
-                <w:szCs w:val="24"/>
-              </w:rPr>
-              <w:t xml:space="preserve">Subdivision and Rezoning – 780 </w:t>
-            </w:r>
-            <w:proofErr w:type="spellStart"/>
-            <w:r>
-              <w:rPr>
-                <w:rFonts w:ascii="Times New Roman" w:hAnsi="Times New Roman"/>
-                <w:sz w:val="20"/>
-                <w:szCs w:val="24"/>
-              </w:rPr>
-              <w:t>Ravelston</w:t>
-            </w:r>
-            <w:proofErr w:type="spellEnd"/>
-            <w:r>
-              <w:rPr>
-                <w:rFonts w:ascii="Times New Roman" w:hAnsi="Times New Roman"/>
-                <w:sz w:val="20"/>
-                <w:szCs w:val="24"/>
-              </w:rPr>
-              <w:t xml:space="preserve"> Avenue West - DASZ 36/2014</w:t>
-            </w:r>
-          </w:p>
-        </w:tc>
-        <w:tc>
-          <w:tcPr>
-            <w:tcW w:w="3106" w:type="dxa"/>
-          </w:tcPr>
-          <w:p>
-            <w:pPr>
-              <w:spacing w:before="60" w:after="60"/>
-              <w:jc w:val="center"/>
-              <w:rPr>
-                <w:rFonts w:ascii="Times New Roman" w:hAnsi="Times New Roman"/>
-                <w:sz w:val="20"/>
-              </w:rPr>
-            </w:pPr>
-            <w:r>
-              <w:rPr>
-                <w:rFonts w:ascii="Times New Roman" w:hAnsi="Times New Roman"/>
-                <w:sz w:val="20"/>
-              </w:rPr>
-              <w:t>ADOPTED</w:t>
-            </w:r>
-          </w:p>
-        </w:tc>
-      </w:tr>
-      <w:tr>
-        <w:tc>
-          <w:tcPr>
-            <w:tcW w:w="7684" w:type="dxa"/>
+                <w:szCs w:val="24"/>
+              </w:rPr>
+            </w:pPr>
+            <w:r>
+              <w:rPr>
+                <w:rFonts w:ascii="Times New Roman" w:hAnsi="Times New Roman"/>
+                <w:sz w:val="20"/>
+                <w:szCs w:val="24"/>
+              </w:rPr>
+              <w:t>4</w:t>
+            </w:r>
+          </w:p>
+        </w:tc>
+        <w:tc>
+          <w:tcPr>
+            <w:tcW w:w="8084" w:type="dxa"/>
           </w:tcPr>
           <w:p>
             <w:pPr>
@@ -3193,13 +3644,31 @@
                 <w:sz w:val="20"/>
                 <w:szCs w:val="24"/>
               </w:rPr>
-              <w:t>Rezoning – 100 Maryland Street - DAZ 236/2014</w:t>
-            </w:r>
-          </w:p>
-        </w:tc>
-        <w:tc>
-          <w:tcPr>
-            <w:tcW w:w="3106" w:type="dxa"/>
+              <w:t xml:space="preserve">Subdivision and Rezoning – 780 </w:t>
+            </w:r>
+            <w:proofErr w:type="spellStart"/>
+            <w:r>
+              <w:rPr>
+                <w:rFonts w:ascii="Times New Roman" w:hAnsi="Times New Roman"/>
+                <w:sz w:val="20"/>
+                <w:szCs w:val="24"/>
+              </w:rPr>
+              <w:t>Ravelston</w:t>
+            </w:r>
+            <w:proofErr w:type="spellEnd"/>
+            <w:r>
+              <w:rPr>
+                <w:rFonts w:ascii="Times New Roman" w:hAnsi="Times New Roman"/>
+                <w:sz w:val="20"/>
+                <w:szCs w:val="24"/>
+              </w:rPr>
+              <w:t xml:space="preserve"> Avenue West - DASZ 36/2014</w:t>
+            </w:r>
+          </w:p>
+        </w:tc>
+        <w:tc>
+          <w:tcPr>
+            <w:tcW w:w="2261" w:type="dxa"/>
           </w:tcPr>
           <w:p>
             <w:pPr>
@@ -3223,7 +3692,7 @@
       <w:tr>
         <w:tc>
           <w:tcPr>
-            <w:tcW w:w="7684" w:type="dxa"/>
+            <w:tcW w:w="445" w:type="dxa"/>
           </w:tcPr>
           <w:p>
             <w:pPr>
@@ -3236,66 +3705,23 @@
               <w:spacing w:before="60" w:after="60"/>
               <w:rPr>
                 <w:rFonts w:ascii="Times New Roman" w:hAnsi="Times New Roman"/>
-                <w:bCs/>
-                <w:sz w:val="20"/>
-                <w:lang w:val="en-CA"/>
-              </w:rPr>
-            </w:pPr>
-            <w:r>
-              <w:rPr>
-                <w:rFonts w:ascii="Times New Roman" w:hAnsi="Times New Roman"/>
-                <w:sz w:val="20"/>
-                <w:szCs w:val="24"/>
-              </w:rPr>
-              <w:t xml:space="preserve">Rezoning – 839 </w:t>
-            </w:r>
-            <w:proofErr w:type="spellStart"/>
-            <w:r>
-              <w:rPr>
-                <w:rFonts w:ascii="Times New Roman" w:hAnsi="Times New Roman"/>
-                <w:sz w:val="20"/>
-                <w:szCs w:val="24"/>
-              </w:rPr>
-              <w:t>Panet</w:t>
-            </w:r>
-            <w:proofErr w:type="spellEnd"/>
-            <w:r>
-              <w:rPr>
-                <w:rFonts w:ascii="Times New Roman" w:hAnsi="Times New Roman"/>
-                <w:sz w:val="20"/>
-                <w:szCs w:val="24"/>
-              </w:rPr>
-              <w:t xml:space="preserve"> Road - DAZ 231/2014</w:t>
-            </w:r>
-          </w:p>
-        </w:tc>
-        <w:tc>
-          <w:tcPr>
-            <w:tcW w:w="3106" w:type="dxa"/>
-          </w:tcPr>
-          <w:p>
-            <w:pPr>
-              <w:spacing w:before="60" w:after="60"/>
-              <w:jc w:val="center"/>
-              <w:rPr>
-                <w:rFonts w:ascii="Times New Roman" w:hAnsi="Times New Roman"/>
-                <w:sz w:val="20"/>
-              </w:rPr>
-            </w:pPr>
-            <w:r>
-              <w:rPr>
-                <w:rFonts w:ascii="Times New Roman" w:hAnsi="Times New Roman"/>
-                <w:sz w:val="20"/>
-              </w:rPr>
-              <w:t>ADOPTED</w:t>
-            </w:r>
-          </w:p>
-        </w:tc>
-      </w:tr>
-      <w:tr>
-        <w:tc>
-          <w:tcPr>
-            <w:tcW w:w="7684" w:type="dxa"/>
+                <w:sz w:val="20"/>
+                <w:szCs w:val="24"/>
+              </w:rPr>
+            </w:pPr>
+            <w:r>
+              <w:rPr>
+                <w:rFonts w:ascii="Times New Roman" w:hAnsi="Times New Roman"/>
+                <w:sz w:val="20"/>
+                <w:szCs w:val="24"/>
+              </w:rPr>
+              <w:t>5</w:t>
+            </w:r>
+          </w:p>
+        </w:tc>
+        <w:tc>
+          <w:tcPr>
+            <w:tcW w:w="8084" w:type="dxa"/>
           </w:tcPr>
           <w:p>
             <w:pPr>
@@ -3317,13 +3743,13 @@
                 <w:sz w:val="20"/>
                 <w:szCs w:val="24"/>
               </w:rPr>
-              <w:t>Zoning Agreement Amendment – 3194 St. Mary’s Road - ZAA 14/2014</w:t>
-            </w:r>
-          </w:p>
-        </w:tc>
-        <w:tc>
-          <w:tcPr>
-            <w:tcW w:w="3106" w:type="dxa"/>
+              <w:t>Rezoning – 100 Maryland Street - DAZ 236/2014</w:t>
+            </w:r>
+          </w:p>
+        </w:tc>
+        <w:tc>
+          <w:tcPr>
+            <w:tcW w:w="2261" w:type="dxa"/>
           </w:tcPr>
           <w:p>
             <w:pPr>
@@ -3347,7 +3773,7 @@
       <w:tr>
         <w:tc>
           <w:tcPr>
-            <w:tcW w:w="7684" w:type="dxa"/>
+            <w:tcW w:w="445" w:type="dxa"/>
           </w:tcPr>
           <w:p>
             <w:pPr>
@@ -3370,55 +3796,13 @@
                 <w:sz w:val="20"/>
                 <w:szCs w:val="24"/>
               </w:rPr>
-              <w:t xml:space="preserve">Openings - Chief </w:t>
-            </w:r>
-            <w:proofErr w:type="spellStart"/>
-            <w:r>
-              <w:rPr>
-                <w:rFonts w:ascii="Times New Roman" w:hAnsi="Times New Roman"/>
-                <w:sz w:val="20"/>
-                <w:szCs w:val="24"/>
-              </w:rPr>
-              <w:t>Peguis</w:t>
-            </w:r>
-            <w:proofErr w:type="spellEnd"/>
-            <w:r>
-              <w:rPr>
-                <w:rFonts w:ascii="Times New Roman" w:hAnsi="Times New Roman"/>
-                <w:sz w:val="20"/>
-                <w:szCs w:val="24"/>
-              </w:rPr>
-              <w:t xml:space="preserve"> Trail Street Openings and Rededications - DAO 2/2013</w:t>
-            </w:r>
-          </w:p>
-        </w:tc>
-        <w:tc>
-          <w:tcPr>
-            <w:tcW w:w="3106" w:type="dxa"/>
-          </w:tcPr>
-          <w:p>
-            <w:pPr>
-              <w:spacing w:before="60" w:after="60"/>
-              <w:jc w:val="center"/>
-              <w:rPr>
-                <w:rFonts w:ascii="Times New Roman" w:hAnsi="Times New Roman"/>
-                <w:sz w:val="20"/>
-              </w:rPr>
-            </w:pPr>
-            <w:r>
-              <w:rPr>
-                <w:rFonts w:ascii="Times New Roman" w:hAnsi="Times New Roman"/>
-                <w:sz w:val="20"/>
-              </w:rPr>
-              <w:t>ADOPTED</w:t>
-            </w:r>
-          </w:p>
-        </w:tc>
-      </w:tr>
-      <w:tr>
-        <w:tc>
-          <w:tcPr>
-            <w:tcW w:w="7684" w:type="dxa"/>
+              <w:t>6</w:t>
+            </w:r>
+          </w:p>
+        </w:tc>
+        <w:tc>
+          <w:tcPr>
+            <w:tcW w:w="8084" w:type="dxa"/>
           </w:tcPr>
           <w:p>
             <w:pPr>
@@ -3431,23 +3815,42 @@
               <w:spacing w:before="60" w:after="60"/>
               <w:rPr>
                 <w:rFonts w:ascii="Times New Roman" w:hAnsi="Times New Roman"/>
-                <w:sz w:val="20"/>
-                <w:szCs w:val="24"/>
-              </w:rPr>
-            </w:pPr>
-            <w:r>
-              <w:rPr>
-                <w:rFonts w:ascii="Times New Roman" w:hAnsi="Times New Roman"/>
-                <w:sz w:val="20"/>
-                <w:szCs w:val="24"/>
-              </w:rPr>
-              <w:t>Extension of Time – Rezoning of Land Located at 956 Notre Dame Avenue - DAZ 240/2012</w:t>
-            </w:r>
-          </w:p>
-        </w:tc>
-        <w:tc>
-          <w:tcPr>
-            <w:tcW w:w="3106" w:type="dxa"/>
+                <w:bCs/>
+                <w:sz w:val="20"/>
+                <w:lang w:val="en-CA"/>
+              </w:rPr>
+            </w:pPr>
+            <w:r>
+              <w:rPr>
+                <w:rFonts w:ascii="Times New Roman" w:hAnsi="Times New Roman"/>
+                <w:sz w:val="20"/>
+                <w:szCs w:val="24"/>
+              </w:rPr>
+              <w:t xml:space="preserve">Rezoning – 839 </w:t>
+            </w:r>
+            <w:proofErr w:type="spellStart"/>
+            <w:r>
+              <w:rPr>
+                <w:rFonts w:ascii="Times New Roman" w:hAnsi="Times New Roman"/>
+                <w:sz w:val="20"/>
+                <w:szCs w:val="24"/>
+              </w:rPr>
+              <w:t>Panet</w:t>
+            </w:r>
+            <w:proofErr w:type="spellEnd"/>
+            <w:r>
+              <w:rPr>
+                <w:rFonts w:ascii="Times New Roman" w:hAnsi="Times New Roman"/>
+                <w:sz w:val="20"/>
+                <w:szCs w:val="24"/>
+              </w:rPr>
+              <w:t xml:space="preserve"> Road - DAZ 231/2014</w:t>
+            </w:r>
+          </w:p>
+        </w:tc>
+        <w:tc>
+          <w:tcPr>
+            <w:tcW w:w="2261" w:type="dxa"/>
           </w:tcPr>
           <w:p>
             <w:pPr>
@@ -3471,7 +3874,7 @@
       <w:tr>
         <w:tc>
           <w:tcPr>
-            <w:tcW w:w="7684" w:type="dxa"/>
+            <w:tcW w:w="445" w:type="dxa"/>
           </w:tcPr>
           <w:p>
             <w:pPr>
@@ -3494,84 +3897,13 @@
                 <w:sz w:val="20"/>
                 <w:szCs w:val="24"/>
               </w:rPr>
-              <w:t>Extension of Time – 1505 Molson Street - DASZ 6/2013</w:t>
-            </w:r>
-          </w:p>
-        </w:tc>
-        <w:tc>
-          <w:tcPr>
-            <w:tcW w:w="3106" w:type="dxa"/>
-          </w:tcPr>
-          <w:p>
-            <w:pPr>
-              <w:spacing w:before="60" w:after="60"/>
-              <w:jc w:val="center"/>
-              <w:rPr>
-                <w:rFonts w:ascii="Times New Roman" w:hAnsi="Times New Roman"/>
-                <w:sz w:val="20"/>
-              </w:rPr>
-            </w:pPr>
-            <w:r>
-              <w:rPr>
-                <w:rFonts w:ascii="Times New Roman" w:hAnsi="Times New Roman"/>
-                <w:sz w:val="20"/>
-              </w:rPr>
-              <w:t>ADOPTED</w:t>
-            </w:r>
-          </w:p>
-        </w:tc>
-      </w:tr>
-      <w:tr>
-        <w:tc>
-          <w:tcPr>
-            <w:tcW w:w="7684" w:type="dxa"/>
-          </w:tcPr>
-          <w:p>
-            <w:pPr>
-              <w:spacing w:before="60" w:after="60"/>
-              <w:rPr>
-                <w:rFonts w:ascii="Times New Roman" w:hAnsi="Times New Roman"/>
-                <w:sz w:val="20"/>
-                <w:szCs w:val="24"/>
-              </w:rPr>
-            </w:pPr>
-            <w:r>
-              <w:rPr>
-                <w:rFonts w:ascii="Times New Roman" w:hAnsi="Times New Roman"/>
-                <w:sz w:val="20"/>
-                <w:szCs w:val="24"/>
-              </w:rPr>
-              <w:t>Strategy and Parameters Surrounding the Use of Recurring Revenue from Signs Located within City-owned Properties and/or Rights-of-way</w:t>
-            </w:r>
-          </w:p>
-        </w:tc>
-        <w:tc>
-          <w:tcPr>
-            <w:tcW w:w="3106" w:type="dxa"/>
-          </w:tcPr>
-          <w:p>
-            <w:pPr>
-              <w:spacing w:before="60" w:after="60"/>
-              <w:jc w:val="center"/>
-              <w:rPr>
-                <w:rFonts w:ascii="Times New Roman" w:hAnsi="Times New Roman"/>
-                <w:sz w:val="20"/>
-              </w:rPr>
-            </w:pPr>
-            <w:r>
-              <w:rPr>
-                <w:rFonts w:ascii="Times New Roman" w:hAnsi="Times New Roman"/>
-                <w:sz w:val="20"/>
-              </w:rPr>
-              <w:t>ADOPTED</w:t>
-            </w:r>
-          </w:p>
-        </w:tc>
-      </w:tr>
-      <w:tr>
-        <w:tc>
-          <w:tcPr>
-            <w:tcW w:w="7684" w:type="dxa"/>
+              <w:t>7</w:t>
+            </w:r>
+          </w:p>
+        </w:tc>
+        <w:tc>
+          <w:tcPr>
+            <w:tcW w:w="8084" w:type="dxa"/>
           </w:tcPr>
           <w:p>
             <w:pPr>
@@ -3585,40 +3917,21 @@
               <w:rPr>
                 <w:rFonts w:ascii="Times New Roman" w:hAnsi="Times New Roman"/>
                 <w:sz w:val="20"/>
-                <w:szCs w:val="24"/>
-              </w:rPr>
-            </w:pPr>
-            <w:r>
-              <w:rPr>
-                <w:rFonts w:ascii="Times New Roman" w:hAnsi="Times New Roman"/>
-                <w:sz w:val="20"/>
-                <w:szCs w:val="24"/>
-              </w:rPr>
-              <w:t xml:space="preserve">Proposed Sale of 212 Rue </w:t>
-            </w:r>
-            <w:proofErr w:type="spellStart"/>
-            <w:r>
-              <w:rPr>
-                <w:rFonts w:ascii="Times New Roman" w:hAnsi="Times New Roman"/>
-                <w:sz w:val="20"/>
-                <w:szCs w:val="24"/>
-              </w:rPr>
-              <w:t>Dumoulin</w:t>
-            </w:r>
-            <w:proofErr w:type="spellEnd"/>
-            <w:r>
-              <w:rPr>
-                <w:rFonts w:ascii="Times New Roman" w:hAnsi="Times New Roman"/>
-                <w:sz w:val="20"/>
-                <w:szCs w:val="24"/>
-              </w:rPr>
-              <w:t xml:space="preserve"> and the Associated Easement Requirement</w:t>
-            </w:r>
-          </w:p>
-        </w:tc>
-        <w:tc>
-          <w:tcPr>
-            <w:tcW w:w="3106" w:type="dxa"/>
+              </w:rPr>
+            </w:pPr>
+            <w:r>
+              <w:rPr>
+                <w:rFonts w:ascii="Times New Roman" w:hAnsi="Times New Roman"/>
+                <w:sz w:val="20"/>
+                <w:szCs w:val="24"/>
+              </w:rPr>
+              <w:t>Zoning Agreement Amendment – 3194 St. Mary’s Road - ZAA 14/2014</w:t>
+            </w:r>
+          </w:p>
+        </w:tc>
+        <w:tc>
+          <w:tcPr>
+            <w:tcW w:w="2261" w:type="dxa"/>
           </w:tcPr>
           <w:p>
             <w:pPr>
@@ -3640,78 +3953,9 @@
         </w:tc>
       </w:tr>
       <w:tr>
-        <w:trPr>
-          <w:trHeight w:val="291"/>
-        </w:trPr>
-        <w:tc>
-          <w:tcPr>
-            <w:tcW w:w="7684" w:type="dxa"/>
-          </w:tcPr>
-          <w:p>
-            <w:pPr>
-              <w:spacing w:before="60" w:after="60"/>
-              <w:rPr>
-                <w:rFonts w:ascii="Times New Roman" w:hAnsi="Times New Roman"/>
-                <w:sz w:val="20"/>
-                <w:szCs w:val="24"/>
-              </w:rPr>
-            </w:pPr>
-            <w:r>
-              <w:rPr>
-                <w:rFonts w:ascii="Times New Roman" w:hAnsi="Times New Roman"/>
-                <w:sz w:val="20"/>
-                <w:szCs w:val="24"/>
-              </w:rPr>
-              <w:t>Proposed Lease Agreement to Allow for the Use of City-Owned Property at 669 St. Matthews Avenue for the purpose of a Day Care</w:t>
-            </w:r>
-            <w:r>
-              <w:rPr>
-                <w:rFonts w:ascii="Times New Roman" w:hAnsi="Times New Roman"/>
-                <w:sz w:val="20"/>
-                <w:szCs w:val="24"/>
-              </w:rPr>
-              <w:t xml:space="preserve"> </w:t>
-            </w:r>
-            <w:r>
-              <w:rPr>
-                <w:rFonts w:ascii="Times New Roman" w:hAnsi="Times New Roman"/>
-                <w:sz w:val="20"/>
-                <w:szCs w:val="24"/>
-              </w:rPr>
-              <w:t>Centre</w:t>
-            </w:r>
-          </w:p>
-        </w:tc>
-        <w:tc>
-          <w:tcPr>
-            <w:tcW w:w="3106" w:type="dxa"/>
-          </w:tcPr>
-          <w:p>
-            <w:pPr>
-              <w:spacing w:before="60" w:after="60"/>
-              <w:jc w:val="center"/>
-              <w:rPr>
-                <w:rFonts w:ascii="Times New Roman" w:hAnsi="Times New Roman"/>
-                <w:sz w:val="20"/>
-              </w:rPr>
-            </w:pPr>
-            <w:r>
-              <w:rPr>
-                <w:rFonts w:ascii="Times New Roman" w:hAnsi="Times New Roman"/>
-                <w:sz w:val="20"/>
-              </w:rPr>
-              <w:t>ADOPTED</w:t>
-            </w:r>
-          </w:p>
-        </w:tc>
-      </w:tr>
-      <w:tr>
-        <w:trPr>
-          <w:trHeight w:val="291"/>
-        </w:trPr>
-        <w:tc>
-          <w:tcPr>
-            <w:tcW w:w="7684" w:type="dxa"/>
+        <w:tc>
+          <w:tcPr>
+            <w:tcW w:w="445" w:type="dxa"/>
           </w:tcPr>
           <w:p>
             <w:pPr>
@@ -3734,58 +3978,13 @@
                 <w:sz w:val="20"/>
                 <w:szCs w:val="24"/>
               </w:rPr>
-              <w:t xml:space="preserve">Declaration of  Surplus Land - North of 497 </w:t>
-            </w:r>
-            <w:proofErr w:type="spellStart"/>
-            <w:r>
-              <w:rPr>
-                <w:rFonts w:ascii="Times New Roman" w:hAnsi="Times New Roman"/>
-                <w:sz w:val="20"/>
-                <w:szCs w:val="24"/>
-              </w:rPr>
-              <w:t>Tissot</w:t>
-            </w:r>
-            <w:proofErr w:type="spellEnd"/>
-            <w:r>
-              <w:rPr>
-                <w:rFonts w:ascii="Times New Roman" w:hAnsi="Times New Roman"/>
-                <w:sz w:val="20"/>
-                <w:szCs w:val="24"/>
-              </w:rPr>
-              <w:t xml:space="preserve"> Street (Lot 33, Plan 30000)</w:t>
-            </w:r>
-          </w:p>
-        </w:tc>
-        <w:tc>
-          <w:tcPr>
-            <w:tcW w:w="3106" w:type="dxa"/>
-          </w:tcPr>
-          <w:p>
-            <w:pPr>
-              <w:spacing w:before="60" w:after="60"/>
-              <w:jc w:val="center"/>
-              <w:rPr>
-                <w:rFonts w:ascii="Times New Roman" w:hAnsi="Times New Roman"/>
-                <w:sz w:val="20"/>
-              </w:rPr>
-            </w:pPr>
-            <w:r>
-              <w:rPr>
-                <w:rFonts w:ascii="Times New Roman" w:hAnsi="Times New Roman"/>
-                <w:sz w:val="20"/>
-              </w:rPr>
-              <w:t>ADOPTED</w:t>
-            </w:r>
-          </w:p>
-        </w:tc>
-      </w:tr>
-      <w:tr>
-        <w:trPr>
-          <w:trHeight w:val="291"/>
-        </w:trPr>
-        <w:tc>
-          <w:tcPr>
-            <w:tcW w:w="7684" w:type="dxa"/>
+              <w:t>8</w:t>
+            </w:r>
+          </w:p>
+        </w:tc>
+        <w:tc>
+          <w:tcPr>
+            <w:tcW w:w="8084" w:type="dxa"/>
           </w:tcPr>
           <w:p>
             <w:pPr>
@@ -3808,7 +4007,7 @@
                 <w:sz w:val="20"/>
                 <w:szCs w:val="24"/>
               </w:rPr>
-              <w:t xml:space="preserve">Declaration of Surplus Land adjacent to 34 </w:t>
+              <w:t xml:space="preserve">Openings - Chief </w:t>
             </w:r>
             <w:proofErr w:type="spellStart"/>
             <w:r>
@@ -3817,7 +4016,7 @@
                 <w:sz w:val="20"/>
                 <w:szCs w:val="24"/>
               </w:rPr>
-              <w:t>Riverbend</w:t>
+              <w:t>Peguis</w:t>
             </w:r>
             <w:proofErr w:type="spellEnd"/>
             <w:r>
@@ -3826,13 +4025,13 @@
                 <w:sz w:val="20"/>
                 <w:szCs w:val="24"/>
               </w:rPr>
-              <w:t xml:space="preserve"> Avenue (Parcels A, B, C, H, U &amp; T, Plan 22025)</w:t>
-            </w:r>
-          </w:p>
-        </w:tc>
-        <w:tc>
-          <w:tcPr>
-            <w:tcW w:w="3106" w:type="dxa"/>
+              <w:t xml:space="preserve"> Trail Street Openings and Rededications - DAO 2/2013</w:t>
+            </w:r>
+          </w:p>
+        </w:tc>
+        <w:tc>
+          <w:tcPr>
+            <w:tcW w:w="2261" w:type="dxa"/>
           </w:tcPr>
           <w:p>
             <w:pPr>
@@ -3854,146 +4053,9 @@
         </w:tc>
       </w:tr>
       <w:tr>
-        <w:trPr>
-          <w:trHeight w:val="291"/>
-        </w:trPr>
-        <w:tc>
-          <w:tcPr>
-            <w:tcW w:w="7684" w:type="dxa"/>
-          </w:tcPr>
-          <w:p>
-            <w:pPr>
-              <w:spacing w:before="60" w:after="60"/>
-              <w:rPr>
-                <w:rFonts w:ascii="Times New Roman" w:hAnsi="Times New Roman"/>
-                <w:sz w:val="20"/>
-                <w:szCs w:val="24"/>
-              </w:rPr>
-            </w:pPr>
-            <w:r>
-              <w:rPr>
-                <w:rFonts w:ascii="Times New Roman" w:hAnsi="Times New Roman"/>
-                <w:sz w:val="20"/>
-                <w:szCs w:val="24"/>
-              </w:rPr>
-              <w:t>Proposed Amendment to the Encroachment Agreement between the</w:t>
-            </w:r>
-            <w:r>
-              <w:rPr>
-                <w:rFonts w:ascii="Times New Roman" w:hAnsi="Times New Roman"/>
-                <w:sz w:val="20"/>
-                <w:szCs w:val="24"/>
-              </w:rPr>
-              <w:t xml:space="preserve"> C</w:t>
-            </w:r>
-            <w:r>
-              <w:rPr>
-                <w:rFonts w:ascii="Times New Roman" w:hAnsi="Times New Roman"/>
-                <w:sz w:val="20"/>
-                <w:szCs w:val="24"/>
-              </w:rPr>
-              <w:t xml:space="preserve">ity and </w:t>
-            </w:r>
-            <w:proofErr w:type="spellStart"/>
-            <w:r>
-              <w:rPr>
-                <w:rFonts w:ascii="Times New Roman" w:hAnsi="Times New Roman"/>
-                <w:sz w:val="20"/>
-                <w:szCs w:val="24"/>
-              </w:rPr>
-              <w:t>Allredekopp</w:t>
-            </w:r>
-            <w:proofErr w:type="spellEnd"/>
-            <w:r>
-              <w:rPr>
-                <w:rFonts w:ascii="Times New Roman" w:hAnsi="Times New Roman"/>
-                <w:sz w:val="20"/>
-                <w:szCs w:val="24"/>
-              </w:rPr>
-              <w:t xml:space="preserve"> Ltd. For Lands in the </w:t>
-            </w:r>
-            <w:proofErr w:type="spellStart"/>
-            <w:r>
-              <w:rPr>
-                <w:rFonts w:ascii="Times New Roman" w:hAnsi="Times New Roman"/>
-                <w:sz w:val="20"/>
-                <w:szCs w:val="24"/>
-              </w:rPr>
-              <w:t>Stadacona</w:t>
-            </w:r>
-            <w:proofErr w:type="spellEnd"/>
-            <w:r>
-              <w:rPr>
-                <w:rFonts w:ascii="Times New Roman" w:hAnsi="Times New Roman"/>
-                <w:sz w:val="20"/>
-                <w:szCs w:val="24"/>
-              </w:rPr>
-              <w:t xml:space="preserve"> Street Righ</w:t>
-            </w:r>
-            <w:r>
-              <w:rPr>
-                <w:rFonts w:ascii="Times New Roman" w:hAnsi="Times New Roman"/>
-                <w:sz w:val="20"/>
-                <w:szCs w:val="24"/>
-              </w:rPr>
-              <w:t>t-of-Way between Riverton Ave</w:t>
-            </w:r>
-            <w:r>
-              <w:rPr>
-                <w:rFonts w:ascii="Times New Roman" w:hAnsi="Times New Roman"/>
-                <w:sz w:val="20"/>
-                <w:szCs w:val="24"/>
-              </w:rPr>
-              <w:t xml:space="preserve"> </w:t>
-            </w:r>
-            <w:r>
-              <w:rPr>
-                <w:rFonts w:ascii="Times New Roman" w:hAnsi="Times New Roman"/>
-                <w:sz w:val="20"/>
-                <w:szCs w:val="24"/>
-              </w:rPr>
-              <w:t>&amp;</w:t>
-            </w:r>
-            <w:r>
-              <w:rPr>
-                <w:rFonts w:ascii="Times New Roman" w:hAnsi="Times New Roman"/>
-                <w:sz w:val="20"/>
-                <w:szCs w:val="24"/>
-              </w:rPr>
-              <w:t xml:space="preserve"> Gordon Ave</w:t>
-            </w:r>
-          </w:p>
-        </w:tc>
-        <w:tc>
-          <w:tcPr>
-            <w:tcW w:w="3106" w:type="dxa"/>
-          </w:tcPr>
-          <w:p>
-            <w:pPr>
-              <w:spacing w:before="60" w:after="60"/>
-              <w:jc w:val="center"/>
-              <w:rPr>
-                <w:rFonts w:ascii="Times New Roman" w:hAnsi="Times New Roman"/>
-                <w:sz w:val="20"/>
-              </w:rPr>
-            </w:pPr>
-            <w:r>
-              <w:rPr>
-                <w:rFonts w:ascii="Times New Roman" w:hAnsi="Times New Roman"/>
-                <w:sz w:val="20"/>
-              </w:rPr>
-              <w:t>ADOPTED</w:t>
-            </w:r>
-          </w:p>
-        </w:tc>
-      </w:tr>
-      <w:tr>
-        <w:trPr>
-          <w:trHeight w:val="291"/>
-        </w:trPr>
-        <w:tc>
-          <w:tcPr>
-            <w:tcW w:w="7684" w:type="dxa"/>
+        <w:tc>
+          <w:tcPr>
+            <w:tcW w:w="445" w:type="dxa"/>
           </w:tcPr>
           <w:p>
             <w:pPr>
@@ -4016,40 +4078,13 @@
                 <w:sz w:val="20"/>
                 <w:szCs w:val="24"/>
               </w:rPr>
-              <w:t>Rail Safety</w:t>
-            </w:r>
-          </w:p>
-        </w:tc>
-        <w:tc>
-          <w:tcPr>
-            <w:tcW w:w="3106" w:type="dxa"/>
-          </w:tcPr>
-          <w:p>
-            <w:pPr>
-              <w:spacing w:before="60" w:after="60"/>
-              <w:jc w:val="center"/>
-              <w:rPr>
-                <w:rFonts w:ascii="Times New Roman" w:hAnsi="Times New Roman"/>
-                <w:sz w:val="20"/>
-              </w:rPr>
-            </w:pPr>
-            <w:r>
-              <w:rPr>
-                <w:rFonts w:ascii="Times New Roman" w:hAnsi="Times New Roman"/>
-                <w:sz w:val="20"/>
-              </w:rPr>
-              <w:t>ADOPTED</w:t>
-            </w:r>
-          </w:p>
-        </w:tc>
-      </w:tr>
-      <w:tr>
-        <w:trPr>
-          <w:trHeight w:val="291"/>
-        </w:trPr>
-        <w:tc>
-          <w:tcPr>
-            <w:tcW w:w="7684" w:type="dxa"/>
+              <w:t>9</w:t>
+            </w:r>
+          </w:p>
+        </w:tc>
+        <w:tc>
+          <w:tcPr>
+            <w:tcW w:w="8084" w:type="dxa"/>
           </w:tcPr>
           <w:p>
             <w:pPr>
@@ -4072,47 +4107,37 @@
                 <w:sz w:val="20"/>
                 <w:szCs w:val="24"/>
               </w:rPr>
-              <w:t xml:space="preserve">Results of Expression of Interest 617-2014 and Approval of the Sale of </w:t>
-            </w:r>
-            <w:r>
-              <w:rPr>
-                <w:rFonts w:ascii="Times New Roman" w:hAnsi="Times New Roman"/>
-                <w:sz w:val="20"/>
-                <w:szCs w:val="24"/>
-              </w:rPr>
-              <w:t xml:space="preserve"> </w:t>
-            </w:r>
-            <w:r>
-              <w:rPr>
-                <w:rFonts w:ascii="Times New Roman" w:hAnsi="Times New Roman"/>
-                <w:sz w:val="20"/>
-                <w:szCs w:val="24"/>
-              </w:rPr>
-              <w:t xml:space="preserve">825 </w:t>
-            </w:r>
-            <w:proofErr w:type="spellStart"/>
-            <w:r>
-              <w:rPr>
-                <w:rFonts w:ascii="Times New Roman" w:hAnsi="Times New Roman"/>
-                <w:sz w:val="20"/>
-                <w:szCs w:val="24"/>
-              </w:rPr>
-              <w:t>Tache</w:t>
-            </w:r>
-            <w:proofErr w:type="spellEnd"/>
-            <w:r>
-              <w:rPr>
-                <w:rFonts w:ascii="Times New Roman" w:hAnsi="Times New Roman"/>
-                <w:sz w:val="20"/>
-                <w:szCs w:val="24"/>
-              </w:rPr>
-              <w:t xml:space="preserve"> Avenue</w:t>
-            </w:r>
-          </w:p>
-        </w:tc>
-        <w:tc>
-          <w:tcPr>
-            <w:tcW w:w="3106" w:type="dxa"/>
+              <w:t>Extension of Time – Rezoning of Land Located at 956 Notre Dame Avenue - DAZ 240/2012</w:t>
+            </w:r>
+          </w:p>
+        </w:tc>
+        <w:tc>
+          <w:tcPr>
+            <w:tcW w:w="2261" w:type="dxa"/>
+          </w:tcPr>
+          <w:p>
+            <w:pPr>
+              <w:spacing w:before="60" w:after="60"/>
+              <w:jc w:val="center"/>
+              <w:rPr>
+                <w:rFonts w:ascii="Times New Roman" w:hAnsi="Times New Roman"/>
+                <w:sz w:val="20"/>
+              </w:rPr>
+            </w:pPr>
+            <w:r>
+              <w:rPr>
+                <w:rFonts w:ascii="Times New Roman" w:hAnsi="Times New Roman"/>
+                <w:sz w:val="20"/>
+              </w:rPr>
+              <w:t>ADOPTED</w:t>
+            </w:r>
+          </w:p>
+        </w:tc>
+      </w:tr>
+      <w:tr>
+        <w:tc>
+          <w:tcPr>
+            <w:tcW w:w="445" w:type="dxa"/>
           </w:tcPr>
           <w:p>
             <w:pPr>
@@ -4123,70 +4148,25 @@
                 <w:tab w:val="right" w:leader="dot" w:pos="10800"/>
               </w:tabs>
               <w:spacing w:before="60" w:after="60"/>
-              <w:jc w:val="center"/>
-              <w:rPr>
-                <w:rFonts w:ascii="Times New Roman" w:hAnsi="Times New Roman"/>
-                <w:sz w:val="20"/>
-                <w:szCs w:val="24"/>
-              </w:rPr>
-            </w:pPr>
-            <w:r>
-              <w:rPr>
-                <w:rFonts w:ascii="Times New Roman" w:hAnsi="Times New Roman"/>
-                <w:sz w:val="20"/>
-                <w:szCs w:val="24"/>
-              </w:rPr>
-              <w:t>THE EXECUTIVE POLICY</w:t>
-            </w:r>
-            <w:r>
-              <w:rPr>
-                <w:rFonts w:ascii="Times New Roman" w:hAnsi="Times New Roman"/>
-                <w:sz w:val="20"/>
-                <w:szCs w:val="24"/>
-              </w:rPr>
-              <w:t xml:space="preserve"> </w:t>
-            </w:r>
-            <w:r>
-              <w:rPr>
-                <w:rFonts w:ascii="Times New Roman" w:hAnsi="Times New Roman"/>
-                <w:sz w:val="20"/>
-                <w:szCs w:val="24"/>
-              </w:rPr>
-              <w:t>COMMITTEE LAID OVER THE MATTER FOR 30 DAYS</w:t>
-            </w:r>
-          </w:p>
-        </w:tc>
-      </w:tr>
-      <w:tr>
-        <w:trPr>
-          <w:trHeight w:val="291"/>
-        </w:trPr>
-        <w:tc>
-          <w:tcPr>
-            <w:tcW w:w="7684" w:type="dxa"/>
-          </w:tcPr>
-          <w:p>
-            <w:pPr>
-              <w:spacing w:before="60" w:after="60"/>
-              <w:rPr>
-                <w:rFonts w:ascii="Times New Roman" w:hAnsi="Times New Roman"/>
-                <w:sz w:val="20"/>
-                <w:szCs w:val="24"/>
-              </w:rPr>
-            </w:pPr>
-            <w:r>
-              <w:rPr>
-                <w:rFonts w:ascii="Times New Roman" w:hAnsi="Times New Roman"/>
-                <w:sz w:val="20"/>
-                <w:szCs w:val="24"/>
-              </w:rPr>
-              <w:t>Approval to Waive that Portion of the City Policy Pertaining to the Sale or Lease of City Lands to Non-Profit Organizations – 547 Selkirk Avenue</w:t>
-            </w:r>
-          </w:p>
-        </w:tc>
-        <w:tc>
-          <w:tcPr>
-            <w:tcW w:w="3106" w:type="dxa"/>
+              <w:rPr>
+                <w:rFonts w:ascii="Times New Roman" w:hAnsi="Times New Roman"/>
+                <w:sz w:val="20"/>
+                <w:szCs w:val="24"/>
+              </w:rPr>
+            </w:pPr>
+            <w:r>
+              <w:rPr>
+                <w:rFonts w:ascii="Times New Roman" w:hAnsi="Times New Roman"/>
+                <w:sz w:val="20"/>
+                <w:szCs w:val="24"/>
+              </w:rPr>
+              <w:t>10</w:t>
+            </w:r>
+          </w:p>
+        </w:tc>
+        <w:tc>
+          <w:tcPr>
+            <w:tcW w:w="8084" w:type="dxa"/>
           </w:tcPr>
           <w:p>
             <w:pPr>
@@ -4197,11 +4177,33 @@
                 <w:tab w:val="right" w:leader="dot" w:pos="10800"/>
               </w:tabs>
               <w:spacing w:before="60" w:after="60"/>
+              <w:rPr>
+                <w:rFonts w:ascii="Times New Roman" w:hAnsi="Times New Roman"/>
+                <w:sz w:val="20"/>
+                <w:szCs w:val="24"/>
+              </w:rPr>
+            </w:pPr>
+            <w:r>
+              <w:rPr>
+                <w:rFonts w:ascii="Times New Roman" w:hAnsi="Times New Roman"/>
+                <w:sz w:val="20"/>
+                <w:szCs w:val="24"/>
+              </w:rPr>
+              <w:t>Extension of Time – 1505 Molson Street - DASZ 6/2013</w:t>
+            </w:r>
+          </w:p>
+        </w:tc>
+        <w:tc>
+          <w:tcPr>
+            <w:tcW w:w="2261" w:type="dxa"/>
+          </w:tcPr>
+          <w:p>
+            <w:pPr>
+              <w:spacing w:before="60" w:after="60"/>
               <w:jc w:val="center"/>
               <w:rPr>
                 <w:rFonts w:ascii="Times New Roman" w:hAnsi="Times New Roman"/>
                 <w:sz w:val="20"/>
-                <w:szCs w:val="24"/>
               </w:rPr>
             </w:pPr>
             <w:r>
@@ -4215,12 +4217,79 @@
         </w:tc>
       </w:tr>
       <w:tr>
-        <w:trPr>
-          <w:trHeight w:val="487"/>
-        </w:trPr>
-        <w:tc>
-          <w:tcPr>
-            <w:tcW w:w="7684" w:type="dxa"/>
+        <w:tc>
+          <w:tcPr>
+            <w:tcW w:w="445" w:type="dxa"/>
+          </w:tcPr>
+          <w:p>
+            <w:pPr>
+              <w:spacing w:before="60" w:after="60"/>
+              <w:rPr>
+                <w:rFonts w:ascii="Times New Roman" w:hAnsi="Times New Roman"/>
+                <w:sz w:val="20"/>
+                <w:szCs w:val="24"/>
+              </w:rPr>
+            </w:pPr>
+            <w:r>
+              <w:rPr>
+                <w:rFonts w:ascii="Times New Roman" w:hAnsi="Times New Roman"/>
+                <w:sz w:val="20"/>
+                <w:szCs w:val="24"/>
+              </w:rPr>
+              <w:t>11</w:t>
+            </w:r>
+          </w:p>
+        </w:tc>
+        <w:tc>
+          <w:tcPr>
+            <w:tcW w:w="8084" w:type="dxa"/>
+          </w:tcPr>
+          <w:p>
+            <w:pPr>
+              <w:spacing w:before="60" w:after="60"/>
+              <w:rPr>
+                <w:rFonts w:ascii="Times New Roman" w:hAnsi="Times New Roman"/>
+                <w:sz w:val="20"/>
+                <w:szCs w:val="24"/>
+              </w:rPr>
+            </w:pPr>
+            <w:r>
+              <w:rPr>
+                <w:rFonts w:ascii="Times New Roman" w:hAnsi="Times New Roman"/>
+                <w:sz w:val="20"/>
+                <w:szCs w:val="24"/>
+              </w:rPr>
+              <w:t>Strategy and Parameters Surrounding the Use of Recurring Revenue from Signs Located within City-owned Properties and/or Rights-of-way</w:t>
+            </w:r>
+          </w:p>
+        </w:tc>
+        <w:tc>
+          <w:tcPr>
+            <w:tcW w:w="2261" w:type="dxa"/>
+          </w:tcPr>
+          <w:p>
+            <w:pPr>
+              <w:spacing w:before="60" w:after="60"/>
+              <w:jc w:val="center"/>
+              <w:rPr>
+                <w:rFonts w:ascii="Times New Roman" w:hAnsi="Times New Roman"/>
+                <w:sz w:val="20"/>
+              </w:rPr>
+            </w:pPr>
+            <w:r>
+              <w:rPr>
+                <w:rFonts w:ascii="Times New Roman" w:hAnsi="Times New Roman"/>
+                <w:sz w:val="20"/>
+              </w:rPr>
+              <w:t>ADOPTED</w:t>
+            </w:r>
+          </w:p>
+        </w:tc>
+      </w:tr>
+      <w:tr>
+        <w:tc>
+          <w:tcPr>
+            <w:tcW w:w="445" w:type="dxa"/>
           </w:tcPr>
           <w:p>
             <w:pPr>
@@ -4243,13 +4312,13 @@
                 <w:sz w:val="20"/>
                 <w:szCs w:val="24"/>
               </w:rPr>
-              <w:t>Expropriation of Lands – Polo Park Infrastructure Improvements Project – Westside of St. James Street</w:t>
-            </w:r>
-          </w:p>
-        </w:tc>
-        <w:tc>
-          <w:tcPr>
-            <w:tcW w:w="3106" w:type="dxa"/>
+              <w:t>12</w:t>
+            </w:r>
+          </w:p>
+        </w:tc>
+        <w:tc>
+          <w:tcPr>
+            <w:tcW w:w="8084" w:type="dxa"/>
           </w:tcPr>
           <w:p>
             <w:pPr>
@@ -4260,11 +4329,51 @@
                 <w:tab w:val="right" w:leader="dot" w:pos="10800"/>
               </w:tabs>
               <w:spacing w:before="60" w:after="60"/>
+              <w:rPr>
+                <w:rFonts w:ascii="Times New Roman" w:hAnsi="Times New Roman"/>
+                <w:sz w:val="20"/>
+                <w:szCs w:val="24"/>
+              </w:rPr>
+            </w:pPr>
+            <w:r>
+              <w:rPr>
+                <w:rFonts w:ascii="Times New Roman" w:hAnsi="Times New Roman"/>
+                <w:sz w:val="20"/>
+                <w:szCs w:val="24"/>
+              </w:rPr>
+              <w:t xml:space="preserve">Proposed Sale of 212 Rue </w:t>
+            </w:r>
+            <w:proofErr w:type="spellStart"/>
+            <w:r>
+              <w:rPr>
+                <w:rFonts w:ascii="Times New Roman" w:hAnsi="Times New Roman"/>
+                <w:sz w:val="20"/>
+                <w:szCs w:val="24"/>
+              </w:rPr>
+              <w:t>Dumoulin</w:t>
+            </w:r>
+            <w:proofErr w:type="spellEnd"/>
+            <w:r>
+              <w:rPr>
+                <w:rFonts w:ascii="Times New Roman" w:hAnsi="Times New Roman"/>
+                <w:sz w:val="20"/>
+                <w:szCs w:val="24"/>
+              </w:rPr>
+              <w:t xml:space="preserve"> and the Associated Easement Requirement</w:t>
+            </w:r>
+          </w:p>
+        </w:tc>
+        <w:tc>
+          <w:tcPr>
+            <w:tcW w:w="2261" w:type="dxa"/>
+          </w:tcPr>
+          <w:p>
+            <w:pPr>
+              <w:spacing w:before="60" w:after="60"/>
               <w:jc w:val="center"/>
               <w:rPr>
                 <w:rFonts w:ascii="Times New Roman" w:hAnsi="Times New Roman"/>
                 <w:sz w:val="20"/>
-                <w:szCs w:val="24"/>
               </w:rPr>
             </w:pPr>
             <w:r>
@@ -4283,7 +4392,877 @@
         </w:trPr>
         <w:tc>
           <w:tcPr>
-            <w:tcW w:w="7684" w:type="dxa"/>
+            <w:tcW w:w="445" w:type="dxa"/>
+          </w:tcPr>
+          <w:p>
+            <w:pPr>
+              <w:spacing w:before="60" w:after="60"/>
+              <w:rPr>
+                <w:rFonts w:ascii="Times New Roman" w:hAnsi="Times New Roman"/>
+                <w:sz w:val="20"/>
+                <w:szCs w:val="24"/>
+              </w:rPr>
+            </w:pPr>
+            <w:r>
+              <w:rPr>
+                <w:rFonts w:ascii="Times New Roman" w:hAnsi="Times New Roman"/>
+                <w:sz w:val="20"/>
+                <w:szCs w:val="24"/>
+              </w:rPr>
+              <w:t>13</w:t>
+            </w:r>
+          </w:p>
+        </w:tc>
+        <w:tc>
+          <w:tcPr>
+            <w:tcW w:w="8084" w:type="dxa"/>
+          </w:tcPr>
+          <w:p>
+            <w:pPr>
+              <w:spacing w:before="60" w:after="60"/>
+              <w:rPr>
+                <w:rFonts w:ascii="Times New Roman" w:hAnsi="Times New Roman"/>
+                <w:sz w:val="20"/>
+                <w:szCs w:val="24"/>
+              </w:rPr>
+            </w:pPr>
+            <w:r>
+              <w:rPr>
+                <w:rFonts w:ascii="Times New Roman" w:hAnsi="Times New Roman"/>
+                <w:sz w:val="20"/>
+                <w:szCs w:val="24"/>
+              </w:rPr>
+              <w:t>Proposed Lease Agreement to Allow for the Use of City-Owned Property at 669 St. Matthews Avenue for the purpose of a Day Care</w:t>
+            </w:r>
+            <w:r>
+              <w:rPr>
+                <w:rFonts w:ascii="Times New Roman" w:hAnsi="Times New Roman"/>
+                <w:sz w:val="20"/>
+                <w:szCs w:val="24"/>
+              </w:rPr>
+              <w:t xml:space="preserve"> </w:t>
+            </w:r>
+            <w:r>
+              <w:rPr>
+                <w:rFonts w:ascii="Times New Roman" w:hAnsi="Times New Roman"/>
+                <w:sz w:val="20"/>
+                <w:szCs w:val="24"/>
+              </w:rPr>
+              <w:t>Centre</w:t>
+            </w:r>
+          </w:p>
+        </w:tc>
+        <w:tc>
+          <w:tcPr>
+            <w:tcW w:w="2261" w:type="dxa"/>
+          </w:tcPr>
+          <w:p>
+            <w:pPr>
+              <w:spacing w:before="60" w:after="60"/>
+              <w:jc w:val="center"/>
+              <w:rPr>
+                <w:rFonts w:ascii="Times New Roman" w:hAnsi="Times New Roman"/>
+                <w:sz w:val="20"/>
+              </w:rPr>
+            </w:pPr>
+            <w:r>
+              <w:rPr>
+                <w:rFonts w:ascii="Times New Roman" w:hAnsi="Times New Roman"/>
+                <w:sz w:val="20"/>
+              </w:rPr>
+              <w:t>ADOPTED</w:t>
+            </w:r>
+          </w:p>
+        </w:tc>
+      </w:tr>
+      <w:tr>
+        <w:trPr>
+          <w:trHeight w:val="291"/>
+        </w:trPr>
+        <w:tc>
+          <w:tcPr>
+            <w:tcW w:w="445" w:type="dxa"/>
+          </w:tcPr>
+          <w:p>
+            <w:pPr>
+              <w:tabs>
+                <w:tab w:val="left" w:pos="720"/>
+                <w:tab w:val="left" w:pos="1440"/>
+                <w:tab w:val="left" w:pos="2160"/>
+                <w:tab w:val="right" w:leader="dot" w:pos="10800"/>
+              </w:tabs>
+              <w:spacing w:before="60" w:after="60"/>
+              <w:rPr>
+                <w:rFonts w:ascii="Times New Roman" w:hAnsi="Times New Roman"/>
+                <w:sz w:val="20"/>
+                <w:szCs w:val="24"/>
+              </w:rPr>
+            </w:pPr>
+            <w:r>
+              <w:rPr>
+                <w:rFonts w:ascii="Times New Roman" w:hAnsi="Times New Roman"/>
+                <w:sz w:val="20"/>
+                <w:szCs w:val="24"/>
+              </w:rPr>
+              <w:t>14</w:t>
+            </w:r>
+          </w:p>
+        </w:tc>
+        <w:tc>
+          <w:tcPr>
+            <w:tcW w:w="8084" w:type="dxa"/>
+          </w:tcPr>
+          <w:p>
+            <w:pPr>
+              <w:tabs>
+                <w:tab w:val="left" w:pos="720"/>
+                <w:tab w:val="left" w:pos="1440"/>
+                <w:tab w:val="left" w:pos="2160"/>
+                <w:tab w:val="right" w:leader="dot" w:pos="10800"/>
+              </w:tabs>
+              <w:spacing w:before="60" w:after="60"/>
+              <w:rPr>
+                <w:rFonts w:ascii="Times New Roman" w:hAnsi="Times New Roman"/>
+                <w:sz w:val="20"/>
+                <w:szCs w:val="24"/>
+              </w:rPr>
+            </w:pPr>
+            <w:r>
+              <w:rPr>
+                <w:rFonts w:ascii="Times New Roman" w:hAnsi="Times New Roman"/>
+                <w:sz w:val="20"/>
+                <w:szCs w:val="24"/>
+              </w:rPr>
+              <w:t xml:space="preserve">Declaration of  Surplus Land - North of 497 </w:t>
+            </w:r>
+            <w:proofErr w:type="spellStart"/>
+            <w:r>
+              <w:rPr>
+                <w:rFonts w:ascii="Times New Roman" w:hAnsi="Times New Roman"/>
+                <w:sz w:val="20"/>
+                <w:szCs w:val="24"/>
+              </w:rPr>
+              <w:t>Tissot</w:t>
+            </w:r>
+            <w:proofErr w:type="spellEnd"/>
+            <w:r>
+              <w:rPr>
+                <w:rFonts w:ascii="Times New Roman" w:hAnsi="Times New Roman"/>
+                <w:sz w:val="20"/>
+                <w:szCs w:val="24"/>
+              </w:rPr>
+              <w:t xml:space="preserve"> Street (Lot 33, Plan 30000)</w:t>
+            </w:r>
+          </w:p>
+        </w:tc>
+        <w:tc>
+          <w:tcPr>
+            <w:tcW w:w="2261" w:type="dxa"/>
+          </w:tcPr>
+          <w:p>
+            <w:pPr>
+              <w:spacing w:before="60" w:after="60"/>
+              <w:jc w:val="center"/>
+              <w:rPr>
+                <w:rFonts w:ascii="Times New Roman" w:hAnsi="Times New Roman"/>
+                <w:sz w:val="20"/>
+              </w:rPr>
+            </w:pPr>
+            <w:r>
+              <w:rPr>
+                <w:rFonts w:ascii="Times New Roman" w:hAnsi="Times New Roman"/>
+                <w:sz w:val="20"/>
+              </w:rPr>
+              <w:t>ADOPTED</w:t>
+            </w:r>
+          </w:p>
+        </w:tc>
+      </w:tr>
+      <w:tr>
+        <w:trPr>
+          <w:trHeight w:val="291"/>
+        </w:trPr>
+        <w:tc>
+          <w:tcPr>
+            <w:tcW w:w="445" w:type="dxa"/>
+          </w:tcPr>
+          <w:p>
+            <w:pPr>
+              <w:tabs>
+                <w:tab w:val="left" w:pos="720"/>
+                <w:tab w:val="left" w:pos="1440"/>
+                <w:tab w:val="left" w:pos="2160"/>
+                <w:tab w:val="right" w:leader="dot" w:pos="10800"/>
+              </w:tabs>
+              <w:spacing w:before="60" w:after="60"/>
+              <w:rPr>
+                <w:rFonts w:ascii="Times New Roman" w:hAnsi="Times New Roman"/>
+                <w:sz w:val="20"/>
+                <w:szCs w:val="24"/>
+              </w:rPr>
+            </w:pPr>
+            <w:r>
+              <w:rPr>
+                <w:rFonts w:ascii="Times New Roman" w:hAnsi="Times New Roman"/>
+                <w:sz w:val="20"/>
+                <w:szCs w:val="24"/>
+              </w:rPr>
+              <w:t>15</w:t>
+            </w:r>
+          </w:p>
+        </w:tc>
+        <w:tc>
+          <w:tcPr>
+            <w:tcW w:w="8084" w:type="dxa"/>
+          </w:tcPr>
+          <w:p>
+            <w:pPr>
+              <w:tabs>
+                <w:tab w:val="left" w:pos="720"/>
+                <w:tab w:val="left" w:pos="1440"/>
+                <w:tab w:val="left" w:pos="2160"/>
+                <w:tab w:val="right" w:leader="dot" w:pos="10800"/>
+              </w:tabs>
+              <w:spacing w:before="60" w:after="60"/>
+              <w:rPr>
+                <w:rFonts w:ascii="Times New Roman" w:hAnsi="Times New Roman"/>
+                <w:sz w:val="20"/>
+                <w:szCs w:val="24"/>
+              </w:rPr>
+            </w:pPr>
+            <w:r>
+              <w:rPr>
+                <w:rFonts w:ascii="Times New Roman" w:hAnsi="Times New Roman"/>
+                <w:sz w:val="20"/>
+                <w:szCs w:val="24"/>
+              </w:rPr>
+              <w:t xml:space="preserve">Declaration of Surplus Land adjacent to 34 </w:t>
+            </w:r>
+            <w:proofErr w:type="spellStart"/>
+            <w:r>
+              <w:rPr>
+                <w:rFonts w:ascii="Times New Roman" w:hAnsi="Times New Roman"/>
+                <w:sz w:val="20"/>
+                <w:szCs w:val="24"/>
+              </w:rPr>
+              <w:t>Riverbend</w:t>
+            </w:r>
+            <w:proofErr w:type="spellEnd"/>
+            <w:r>
+              <w:rPr>
+                <w:rFonts w:ascii="Times New Roman" w:hAnsi="Times New Roman"/>
+                <w:sz w:val="20"/>
+                <w:szCs w:val="24"/>
+              </w:rPr>
+              <w:t xml:space="preserve"> Avenue (Parcels A, B, C, H, U &amp; T, Plan 22025)</w:t>
+            </w:r>
+          </w:p>
+        </w:tc>
+        <w:tc>
+          <w:tcPr>
+            <w:tcW w:w="2261" w:type="dxa"/>
+          </w:tcPr>
+          <w:p>
+            <w:pPr>
+              <w:spacing w:before="60" w:after="60"/>
+              <w:jc w:val="center"/>
+              <w:rPr>
+                <w:rFonts w:ascii="Times New Roman" w:hAnsi="Times New Roman"/>
+                <w:sz w:val="20"/>
+              </w:rPr>
+            </w:pPr>
+            <w:r>
+              <w:rPr>
+                <w:rFonts w:ascii="Times New Roman" w:hAnsi="Times New Roman"/>
+                <w:sz w:val="20"/>
+              </w:rPr>
+              <w:t>ADOPTED</w:t>
+            </w:r>
+          </w:p>
+        </w:tc>
+      </w:tr>
+      <w:tr>
+        <w:trPr>
+          <w:trHeight w:val="291"/>
+        </w:trPr>
+        <w:tc>
+          <w:tcPr>
+            <w:tcW w:w="445" w:type="dxa"/>
+          </w:tcPr>
+          <w:p>
+            <w:pPr>
+              <w:spacing w:before="60" w:after="60"/>
+              <w:rPr>
+                <w:rFonts w:ascii="Times New Roman" w:hAnsi="Times New Roman"/>
+                <w:sz w:val="20"/>
+                <w:szCs w:val="24"/>
+              </w:rPr>
+            </w:pPr>
+            <w:r>
+              <w:rPr>
+                <w:rFonts w:ascii="Times New Roman" w:hAnsi="Times New Roman"/>
+                <w:sz w:val="20"/>
+                <w:szCs w:val="24"/>
+              </w:rPr>
+              <w:t>16</w:t>
+            </w:r>
+          </w:p>
+        </w:tc>
+        <w:tc>
+          <w:tcPr>
+            <w:tcW w:w="8084" w:type="dxa"/>
+          </w:tcPr>
+          <w:p>
+            <w:pPr>
+              <w:spacing w:before="60" w:after="60"/>
+              <w:rPr>
+                <w:rFonts w:ascii="Times New Roman" w:hAnsi="Times New Roman"/>
+                <w:sz w:val="20"/>
+                <w:szCs w:val="24"/>
+              </w:rPr>
+            </w:pPr>
+            <w:r>
+              <w:rPr>
+                <w:rFonts w:ascii="Times New Roman" w:hAnsi="Times New Roman"/>
+                <w:sz w:val="20"/>
+                <w:szCs w:val="24"/>
+              </w:rPr>
+              <w:t>Proposed Amendment to the Encroachment Agreement between the</w:t>
+            </w:r>
+            <w:r>
+              <w:rPr>
+                <w:rFonts w:ascii="Times New Roman" w:hAnsi="Times New Roman"/>
+                <w:sz w:val="20"/>
+                <w:szCs w:val="24"/>
+              </w:rPr>
+              <w:t xml:space="preserve"> C</w:t>
+            </w:r>
+            <w:r>
+              <w:rPr>
+                <w:rFonts w:ascii="Times New Roman" w:hAnsi="Times New Roman"/>
+                <w:sz w:val="20"/>
+                <w:szCs w:val="24"/>
+              </w:rPr>
+              <w:t xml:space="preserve">ity and </w:t>
+            </w:r>
+            <w:proofErr w:type="spellStart"/>
+            <w:r>
+              <w:rPr>
+                <w:rFonts w:ascii="Times New Roman" w:hAnsi="Times New Roman"/>
+                <w:sz w:val="20"/>
+                <w:szCs w:val="24"/>
+              </w:rPr>
+              <w:t>Allredekopp</w:t>
+            </w:r>
+            <w:proofErr w:type="spellEnd"/>
+            <w:r>
+              <w:rPr>
+                <w:rFonts w:ascii="Times New Roman" w:hAnsi="Times New Roman"/>
+                <w:sz w:val="20"/>
+                <w:szCs w:val="24"/>
+              </w:rPr>
+              <w:t xml:space="preserve"> Ltd. For Lands in the </w:t>
+            </w:r>
+            <w:proofErr w:type="spellStart"/>
+            <w:r>
+              <w:rPr>
+                <w:rFonts w:ascii="Times New Roman" w:hAnsi="Times New Roman"/>
+                <w:sz w:val="20"/>
+                <w:szCs w:val="24"/>
+              </w:rPr>
+              <w:t>Stadacona</w:t>
+            </w:r>
+            <w:proofErr w:type="spellEnd"/>
+            <w:r>
+              <w:rPr>
+                <w:rFonts w:ascii="Times New Roman" w:hAnsi="Times New Roman"/>
+                <w:sz w:val="20"/>
+                <w:szCs w:val="24"/>
+              </w:rPr>
+              <w:t xml:space="preserve"> Street Righ</w:t>
+            </w:r>
+            <w:r>
+              <w:rPr>
+                <w:rFonts w:ascii="Times New Roman" w:hAnsi="Times New Roman"/>
+                <w:sz w:val="20"/>
+                <w:szCs w:val="24"/>
+              </w:rPr>
+              <w:t>t-of-Way between Riverton Ave</w:t>
+            </w:r>
+            <w:r>
+              <w:rPr>
+                <w:rFonts w:ascii="Times New Roman" w:hAnsi="Times New Roman"/>
+                <w:sz w:val="20"/>
+                <w:szCs w:val="24"/>
+              </w:rPr>
+              <w:t xml:space="preserve"> </w:t>
+            </w:r>
+            <w:r>
+              <w:rPr>
+                <w:rFonts w:ascii="Times New Roman" w:hAnsi="Times New Roman"/>
+                <w:sz w:val="20"/>
+                <w:szCs w:val="24"/>
+              </w:rPr>
+              <w:t>&amp;</w:t>
+            </w:r>
+            <w:r>
+              <w:rPr>
+                <w:rFonts w:ascii="Times New Roman" w:hAnsi="Times New Roman"/>
+                <w:sz w:val="20"/>
+                <w:szCs w:val="24"/>
+              </w:rPr>
+              <w:t xml:space="preserve"> Gordon Ave</w:t>
+            </w:r>
+          </w:p>
+        </w:tc>
+        <w:tc>
+          <w:tcPr>
+            <w:tcW w:w="2261" w:type="dxa"/>
+          </w:tcPr>
+          <w:p>
+            <w:pPr>
+              <w:spacing w:before="60" w:after="60"/>
+              <w:jc w:val="center"/>
+              <w:rPr>
+                <w:rFonts w:ascii="Times New Roman" w:hAnsi="Times New Roman"/>
+                <w:sz w:val="20"/>
+              </w:rPr>
+            </w:pPr>
+            <w:r>
+              <w:rPr>
+                <w:rFonts w:ascii="Times New Roman" w:hAnsi="Times New Roman"/>
+                <w:sz w:val="20"/>
+              </w:rPr>
+              <w:t>ADOPTED</w:t>
+            </w:r>
+          </w:p>
+        </w:tc>
+      </w:tr>
+      <w:tr>
+        <w:trPr>
+          <w:trHeight w:val="291"/>
+        </w:trPr>
+        <w:tc>
+          <w:tcPr>
+            <w:tcW w:w="445" w:type="dxa"/>
+          </w:tcPr>
+          <w:p>
+            <w:pPr>
+              <w:tabs>
+                <w:tab w:val="left" w:pos="720"/>
+                <w:tab w:val="left" w:pos="1440"/>
+                <w:tab w:val="left" w:pos="2160"/>
+                <w:tab w:val="right" w:leader="dot" w:pos="10800"/>
+              </w:tabs>
+              <w:spacing w:before="60" w:after="60"/>
+              <w:rPr>
+                <w:rFonts w:ascii="Times New Roman" w:hAnsi="Times New Roman"/>
+                <w:sz w:val="20"/>
+                <w:szCs w:val="24"/>
+              </w:rPr>
+            </w:pPr>
+            <w:r>
+              <w:rPr>
+                <w:rFonts w:ascii="Times New Roman" w:hAnsi="Times New Roman"/>
+                <w:sz w:val="20"/>
+                <w:szCs w:val="24"/>
+              </w:rPr>
+              <w:t>17</w:t>
+            </w:r>
+          </w:p>
+        </w:tc>
+        <w:tc>
+          <w:tcPr>
+            <w:tcW w:w="8084" w:type="dxa"/>
+          </w:tcPr>
+          <w:p>
+            <w:pPr>
+              <w:tabs>
+                <w:tab w:val="left" w:pos="720"/>
+                <w:tab w:val="left" w:pos="1440"/>
+                <w:tab w:val="left" w:pos="2160"/>
+                <w:tab w:val="right" w:leader="dot" w:pos="10800"/>
+              </w:tabs>
+              <w:spacing w:before="60" w:after="60"/>
+              <w:rPr>
+                <w:rFonts w:ascii="Times New Roman" w:hAnsi="Times New Roman"/>
+                <w:sz w:val="20"/>
+                <w:szCs w:val="24"/>
+              </w:rPr>
+            </w:pPr>
+            <w:r>
+              <w:rPr>
+                <w:rFonts w:ascii="Times New Roman" w:hAnsi="Times New Roman"/>
+                <w:sz w:val="20"/>
+                <w:szCs w:val="24"/>
+              </w:rPr>
+              <w:t>Rail Safety</w:t>
+            </w:r>
+          </w:p>
+        </w:tc>
+        <w:tc>
+          <w:tcPr>
+            <w:tcW w:w="2261" w:type="dxa"/>
+          </w:tcPr>
+          <w:p>
+            <w:pPr>
+              <w:spacing w:before="60" w:after="60"/>
+              <w:jc w:val="center"/>
+              <w:rPr>
+                <w:rFonts w:ascii="Times New Roman" w:hAnsi="Times New Roman"/>
+                <w:sz w:val="20"/>
+              </w:rPr>
+            </w:pPr>
+            <w:r>
+              <w:rPr>
+                <w:rFonts w:ascii="Times New Roman" w:hAnsi="Times New Roman"/>
+                <w:sz w:val="20"/>
+              </w:rPr>
+              <w:t>ADOPTED</w:t>
+            </w:r>
+          </w:p>
+        </w:tc>
+      </w:tr>
+      <w:tr>
+        <w:trPr>
+          <w:trHeight w:val="291"/>
+        </w:trPr>
+        <w:tc>
+          <w:tcPr>
+            <w:tcW w:w="445" w:type="dxa"/>
+          </w:tcPr>
+          <w:p>
+            <w:pPr>
+              <w:tabs>
+                <w:tab w:val="left" w:pos="720"/>
+                <w:tab w:val="left" w:pos="1440"/>
+                <w:tab w:val="left" w:pos="2160"/>
+                <w:tab w:val="right" w:leader="dot" w:pos="10800"/>
+              </w:tabs>
+              <w:spacing w:before="60" w:after="60"/>
+              <w:rPr>
+                <w:rFonts w:ascii="Times New Roman" w:hAnsi="Times New Roman"/>
+                <w:sz w:val="20"/>
+                <w:szCs w:val="24"/>
+              </w:rPr>
+            </w:pPr>
+            <w:r>
+              <w:rPr>
+                <w:rFonts w:ascii="Times New Roman" w:hAnsi="Times New Roman"/>
+                <w:sz w:val="20"/>
+                <w:szCs w:val="24"/>
+              </w:rPr>
+              <w:t>18</w:t>
+            </w:r>
+          </w:p>
+        </w:tc>
+        <w:tc>
+          <w:tcPr>
+            <w:tcW w:w="8084" w:type="dxa"/>
+          </w:tcPr>
+          <w:p>
+            <w:pPr>
+              <w:tabs>
+                <w:tab w:val="left" w:pos="720"/>
+                <w:tab w:val="left" w:pos="1440"/>
+                <w:tab w:val="left" w:pos="2160"/>
+                <w:tab w:val="right" w:leader="dot" w:pos="10800"/>
+              </w:tabs>
+              <w:spacing w:before="60" w:after="60"/>
+              <w:rPr>
+                <w:rFonts w:ascii="Times New Roman" w:hAnsi="Times New Roman"/>
+                <w:sz w:val="20"/>
+                <w:szCs w:val="24"/>
+              </w:rPr>
+            </w:pPr>
+            <w:r>
+              <w:rPr>
+                <w:rFonts w:ascii="Times New Roman" w:hAnsi="Times New Roman"/>
+                <w:sz w:val="20"/>
+                <w:szCs w:val="24"/>
+              </w:rPr>
+              <w:t xml:space="preserve">Results of Expression of Interest 617-2014 and Approval of the Sale of </w:t>
+            </w:r>
+            <w:r>
+              <w:rPr>
+                <w:rFonts w:ascii="Times New Roman" w:hAnsi="Times New Roman"/>
+                <w:sz w:val="20"/>
+                <w:szCs w:val="24"/>
+              </w:rPr>
+              <w:t xml:space="preserve"> </w:t>
+            </w:r>
+            <w:r>
+              <w:rPr>
+                <w:rFonts w:ascii="Times New Roman" w:hAnsi="Times New Roman"/>
+                <w:sz w:val="20"/>
+                <w:szCs w:val="24"/>
+              </w:rPr>
+              <w:t xml:space="preserve">825 </w:t>
+            </w:r>
+            <w:proofErr w:type="spellStart"/>
+            <w:r>
+              <w:rPr>
+                <w:rFonts w:ascii="Times New Roman" w:hAnsi="Times New Roman"/>
+                <w:sz w:val="20"/>
+                <w:szCs w:val="24"/>
+              </w:rPr>
+              <w:t>Tache</w:t>
+            </w:r>
+            <w:proofErr w:type="spellEnd"/>
+            <w:r>
+              <w:rPr>
+                <w:rFonts w:ascii="Times New Roman" w:hAnsi="Times New Roman"/>
+                <w:sz w:val="20"/>
+                <w:szCs w:val="24"/>
+              </w:rPr>
+              <w:t xml:space="preserve"> Avenue</w:t>
+            </w:r>
+          </w:p>
+        </w:tc>
+        <w:tc>
+          <w:tcPr>
+            <w:tcW w:w="2261" w:type="dxa"/>
+          </w:tcPr>
+          <w:p>
+            <w:pPr>
+              <w:tabs>
+                <w:tab w:val="left" w:pos="720"/>
+                <w:tab w:val="left" w:pos="1440"/>
+                <w:tab w:val="left" w:pos="2160"/>
+                <w:tab w:val="right" w:leader="dot" w:pos="10800"/>
+              </w:tabs>
+              <w:spacing w:before="60" w:after="60"/>
+              <w:jc w:val="center"/>
+              <w:rPr>
+                <w:rFonts w:ascii="Times New Roman" w:hAnsi="Times New Roman"/>
+                <w:sz w:val="20"/>
+                <w:szCs w:val="24"/>
+              </w:rPr>
+            </w:pPr>
+            <w:r>
+              <w:rPr>
+                <w:rFonts w:ascii="Times New Roman" w:hAnsi="Times New Roman"/>
+                <w:sz w:val="20"/>
+                <w:szCs w:val="24"/>
+              </w:rPr>
+              <w:t>THE EXECUTIVE POLICY COMMITTEE LAID OVER THE MATTER FOR 30 DAYS</w:t>
+            </w:r>
+          </w:p>
+        </w:tc>
+      </w:tr>
+      <w:tr>
+        <w:trPr>
+          <w:trHeight w:val="291"/>
+        </w:trPr>
+        <w:tc>
+          <w:tcPr>
+            <w:tcW w:w="445" w:type="dxa"/>
+          </w:tcPr>
+          <w:p>
+            <w:pPr>
+              <w:spacing w:before="60" w:after="60"/>
+              <w:rPr>
+                <w:rFonts w:ascii="Times New Roman" w:hAnsi="Times New Roman"/>
+                <w:sz w:val="20"/>
+                <w:szCs w:val="24"/>
+              </w:rPr>
+            </w:pPr>
+            <w:r>
+              <w:rPr>
+                <w:rFonts w:ascii="Times New Roman" w:hAnsi="Times New Roman"/>
+                <w:sz w:val="20"/>
+                <w:szCs w:val="24"/>
+              </w:rPr>
+              <w:t>19</w:t>
+            </w:r>
+          </w:p>
+        </w:tc>
+        <w:tc>
+          <w:tcPr>
+            <w:tcW w:w="8084" w:type="dxa"/>
+          </w:tcPr>
+          <w:p>
+            <w:pPr>
+              <w:spacing w:before="60" w:after="60"/>
+              <w:rPr>
+                <w:rFonts w:ascii="Times New Roman" w:hAnsi="Times New Roman"/>
+                <w:sz w:val="20"/>
+                <w:szCs w:val="24"/>
+              </w:rPr>
+            </w:pPr>
+            <w:r>
+              <w:rPr>
+                <w:rFonts w:ascii="Times New Roman" w:hAnsi="Times New Roman"/>
+                <w:sz w:val="20"/>
+                <w:szCs w:val="24"/>
+              </w:rPr>
+              <w:t>Approval to Waive that Portion of the City Policy Pertaining to the Sale or Lease of City Lands to Non-Profit Organizations – 547 Selkirk Avenue</w:t>
+            </w:r>
+          </w:p>
+        </w:tc>
+        <w:tc>
+          <w:tcPr>
+            <w:tcW w:w="2261" w:type="dxa"/>
+          </w:tcPr>
+          <w:p>
+            <w:pPr>
+              <w:tabs>
+                <w:tab w:val="left" w:pos="720"/>
+                <w:tab w:val="left" w:pos="1440"/>
+                <w:tab w:val="left" w:pos="2160"/>
+                <w:tab w:val="right" w:leader="dot" w:pos="10800"/>
+              </w:tabs>
+              <w:spacing w:before="60" w:after="60"/>
+              <w:jc w:val="center"/>
+              <w:rPr>
+                <w:rFonts w:ascii="Times New Roman" w:hAnsi="Times New Roman"/>
+                <w:sz w:val="20"/>
+                <w:szCs w:val="24"/>
+              </w:rPr>
+            </w:pPr>
+            <w:r>
+              <w:rPr>
+                <w:rFonts w:ascii="Times New Roman" w:hAnsi="Times New Roman"/>
+                <w:sz w:val="20"/>
+              </w:rPr>
+              <w:t>ADOPTED</w:t>
+            </w:r>
+          </w:p>
+        </w:tc>
+      </w:tr>
+      <w:tr>
+        <w:trPr>
+          <w:trHeight w:val="487"/>
+        </w:trPr>
+        <w:tc>
+          <w:tcPr>
+            <w:tcW w:w="445" w:type="dxa"/>
+          </w:tcPr>
+          <w:p>
+            <w:pPr>
+              <w:tabs>
+                <w:tab w:val="left" w:pos="720"/>
+                <w:tab w:val="left" w:pos="1440"/>
+                <w:tab w:val="left" w:pos="2160"/>
+                <w:tab w:val="right" w:leader="dot" w:pos="10800"/>
+              </w:tabs>
+              <w:spacing w:before="60" w:after="60"/>
+              <w:rPr>
+                <w:rFonts w:ascii="Times New Roman" w:hAnsi="Times New Roman"/>
+                <w:sz w:val="20"/>
+                <w:szCs w:val="24"/>
+              </w:rPr>
+            </w:pPr>
+            <w:r>
+              <w:rPr>
+                <w:rFonts w:ascii="Times New Roman" w:hAnsi="Times New Roman"/>
+                <w:sz w:val="20"/>
+                <w:szCs w:val="24"/>
+              </w:rPr>
+              <w:lastRenderedPageBreak/>
+              <w:t>20</w:t>
+            </w:r>
+          </w:p>
+        </w:tc>
+        <w:tc>
+          <w:tcPr>
+            <w:tcW w:w="8084" w:type="dxa"/>
+          </w:tcPr>
+          <w:p>
+            <w:pPr>
+              <w:tabs>
+                <w:tab w:val="left" w:pos="720"/>
+                <w:tab w:val="left" w:pos="1440"/>
+                <w:tab w:val="left" w:pos="2160"/>
+                <w:tab w:val="right" w:leader="dot" w:pos="10800"/>
+              </w:tabs>
+              <w:spacing w:before="60" w:after="60"/>
+              <w:rPr>
+                <w:rFonts w:ascii="Times New Roman" w:hAnsi="Times New Roman"/>
+                <w:sz w:val="20"/>
+                <w:szCs w:val="24"/>
+              </w:rPr>
+            </w:pPr>
+            <w:r>
+              <w:rPr>
+                <w:rFonts w:ascii="Times New Roman" w:hAnsi="Times New Roman"/>
+                <w:sz w:val="20"/>
+                <w:szCs w:val="24"/>
+              </w:rPr>
+              <w:t>Expropriation of Lands – Polo Park Infrastructure Improvements Project – Westside of St. James Street</w:t>
+            </w:r>
+          </w:p>
+        </w:tc>
+        <w:tc>
+          <w:tcPr>
+            <w:tcW w:w="2261" w:type="dxa"/>
+          </w:tcPr>
+          <w:p>
+            <w:pPr>
+              <w:tabs>
+                <w:tab w:val="left" w:pos="720"/>
+                <w:tab w:val="left" w:pos="1440"/>
+                <w:tab w:val="left" w:pos="2160"/>
+                <w:tab w:val="right" w:leader="dot" w:pos="10800"/>
+              </w:tabs>
+              <w:spacing w:before="60" w:after="60"/>
+              <w:jc w:val="center"/>
+              <w:rPr>
+                <w:rFonts w:ascii="Times New Roman" w:hAnsi="Times New Roman"/>
+                <w:sz w:val="20"/>
+                <w:szCs w:val="24"/>
+              </w:rPr>
+            </w:pPr>
+            <w:r>
+              <w:rPr>
+                <w:rFonts w:ascii="Times New Roman" w:hAnsi="Times New Roman"/>
+                <w:sz w:val="20"/>
+              </w:rPr>
+              <w:t>ADOPTED</w:t>
+            </w:r>
+          </w:p>
+        </w:tc>
+      </w:tr>
+      <w:tr>
+        <w:trPr>
+          <w:trHeight w:val="291"/>
+        </w:trPr>
+        <w:tc>
+          <w:tcPr>
+            <w:tcW w:w="445" w:type="dxa"/>
+          </w:tcPr>
+          <w:p>
+            <w:pPr>
+              <w:spacing w:before="60" w:after="60"/>
+              <w:rPr>
+                <w:rFonts w:ascii="Times New Roman" w:hAnsi="Times New Roman"/>
+                <w:sz w:val="20"/>
+                <w:szCs w:val="24"/>
+              </w:rPr>
+            </w:pPr>
+            <w:r>
+              <w:rPr>
+                <w:rFonts w:ascii="Times New Roman" w:hAnsi="Times New Roman"/>
+                <w:sz w:val="20"/>
+                <w:szCs w:val="24"/>
+              </w:rPr>
+              <w:t>2</w:t>
+            </w:r>
+            <w:bookmarkStart w:id="0" w:name="_GoBack"/>
+            <w:bookmarkEnd w:id="0"/>
+            <w:r>
+              <w:rPr>
+                <w:rFonts w:ascii="Times New Roman" w:hAnsi="Times New Roman"/>
+                <w:sz w:val="20"/>
+                <w:szCs w:val="24"/>
+              </w:rPr>
+              <w:t>1</w:t>
+            </w:r>
+          </w:p>
+        </w:tc>
+        <w:tc>
+          <w:tcPr>
+            <w:tcW w:w="8084" w:type="dxa"/>
           </w:tcPr>
           <w:p>
             <w:pPr>
@@ -4306,7 +5285,7 @@
         </w:tc>
         <w:tc>
           <w:tcPr>
-            <w:tcW w:w="3106" w:type="dxa"/>
+            <w:tcW w:w="2261" w:type="dxa"/>
           </w:tcPr>
           <w:p>
             <w:pPr>
@@ -4349,14 +5328,15 @@
         <w:tblLook w:val="04A0" w:firstRow="1" w:lastRow="0" w:firstColumn="1" w:lastColumn="0" w:noHBand="0" w:noVBand="1"/>
       </w:tblPr>
       <w:tblGrid>
-        <w:gridCol w:w="7684"/>
-        <w:gridCol w:w="3106"/>
+        <w:gridCol w:w="445"/>
+        <w:gridCol w:w="8182"/>
+        <w:gridCol w:w="2163"/>
       </w:tblGrid>
       <w:tr>
         <w:tc>
           <w:tcPr>
             <w:tcW w:w="10790" w:type="dxa"/>
-            <w:gridSpan w:val="2"/>
+            <w:gridSpan w:val="3"/>
             <w:shd w:val="pct12" w:color="auto" w:fill="auto"/>
           </w:tcPr>
           <w:p>
@@ -4380,7 +5360,30 @@
       <w:tr>
         <w:tc>
           <w:tcPr>
-            <w:tcW w:w="7684" w:type="dxa"/>
+            <w:tcW w:w="445" w:type="dxa"/>
+          </w:tcPr>
+          <w:p>
+            <w:pPr>
+              <w:spacing w:before="60" w:after="60"/>
+              <w:rPr>
+                <w:rFonts w:ascii="Times New Roman" w:hAnsi="Times New Roman"/>
+                <w:sz w:val="20"/>
+                <w:szCs w:val="24"/>
+              </w:rPr>
+            </w:pPr>
+            <w:r>
+              <w:rPr>
+                <w:rFonts w:ascii="Times New Roman" w:hAnsi="Times New Roman"/>
+                <w:sz w:val="20"/>
+                <w:szCs w:val="24"/>
+              </w:rPr>
+              <w:t>1</w:t>
+            </w:r>
+          </w:p>
+        </w:tc>
+        <w:tc>
+          <w:tcPr>
+            <w:tcW w:w="8182" w:type="dxa"/>
           </w:tcPr>
           <w:p>
             <w:pPr>
@@ -4420,7 +5423,7 @@
         </w:tc>
         <w:tc>
           <w:tcPr>
-            <w:tcW w:w="3106" w:type="dxa"/>
+            <w:tcW w:w="2163" w:type="dxa"/>
           </w:tcPr>
           <w:p>
             <w:pPr>
@@ -5182,7 +6185,17 @@
                 <w:snapToGrid w:val="0"/>
                 <w:sz w:val="20"/>
               </w:rPr>
-              <w:t>Endorsing the recommendation creates a potential liability, in which the City is required to service and maintain the Fire Hall by encroaching upon private property (i.e. the five feet retained by the expropriated party).</w:t>
+              <w:t xml:space="preserve">Endorsing the recommendation creates a potential liability, in which the City is required to service and maintain the Fire Hall by encroaching upon private property (i.e. the five feet retained </w:t>
+            </w:r>
+            <w:r>
+              <w:rPr>
+                <w:rFonts w:ascii="Times New Roman" w:hAnsi="Times New Roman"/>
+                <w:bCs/>
+                <w:snapToGrid w:val="0"/>
+                <w:sz w:val="20"/>
+              </w:rPr>
+              <w:lastRenderedPageBreak/>
+              <w:t>by the expropriated party).</w:t>
             </w:r>
           </w:p>
           <w:p>
@@ -5240,17 +6253,7 @@
                 <w:snapToGrid w:val="0"/>
                 <w:sz w:val="20"/>
               </w:rPr>
-              <w:t xml:space="preserve">If the expropriation plan is confirmed, the Public Service would consider an easement agreement with the adjacent property </w:t>
-            </w:r>
-            <w:r>
-              <w:rPr>
-                <w:rFonts w:ascii="Times New Roman" w:hAnsi="Times New Roman"/>
-                <w:bCs/>
-                <w:snapToGrid w:val="0"/>
-                <w:sz w:val="20"/>
-              </w:rPr>
-              <w:lastRenderedPageBreak/>
-              <w:t>owners at their request, which would give the City ownership over the disputed laneway (approximately the most westerly five feet of the laneway) while still providing access to the laneway to the adjacent owners.</w:t>
+              <w:t>If the expropriation plan is confirmed, the Public Service would consider an easement agreement with the adjacent property owners at their request, which would give the City ownership over the disputed laneway (approximately the most westerly five feet of the laneway) while still providing access to the laneway to the adjacent owners.</w:t>
             </w:r>
           </w:p>
           <w:p>
@@ -5772,33 +6775,15 @@
                 <w:snapToGrid w:val="0"/>
                 <w:sz w:val="20"/>
               </w:rPr>
-              <w:t xml:space="preserve">be </w:t>
-            </w:r>
-            <w:proofErr w:type="gramStart"/>
-            <w:r>
-              <w:rPr>
-                <w:rFonts w:ascii="Times New Roman" w:hAnsi="Times New Roman"/>
-                <w:snapToGrid w:val="0"/>
-                <w:sz w:val="20"/>
-              </w:rPr>
-              <w:t xml:space="preserve">amended </w:t>
-            </w:r>
-            <w:r>
-              <w:rPr>
-                <w:rFonts w:ascii="Times New Roman" w:hAnsi="Times New Roman"/>
-                <w:snapToGrid w:val="0"/>
-                <w:sz w:val="20"/>
-              </w:rPr>
-              <w:t xml:space="preserve"> to</w:t>
-            </w:r>
-            <w:proofErr w:type="gramEnd"/>
-            <w:r>
-              <w:rPr>
-                <w:rFonts w:ascii="Times New Roman" w:hAnsi="Times New Roman"/>
-                <w:snapToGrid w:val="0"/>
-                <w:sz w:val="20"/>
-              </w:rPr>
-              <w:t xml:space="preserve"> provide that the lands described are as follows:</w:t>
+              <w:t xml:space="preserve">be amended </w:t>
+            </w:r>
+            <w:r>
+              <w:rPr>
+                <w:rFonts w:ascii="Times New Roman" w:hAnsi="Times New Roman"/>
+                <w:snapToGrid w:val="0"/>
+                <w:sz w:val="20"/>
+              </w:rPr>
+              <w:t xml:space="preserve"> to provide that the lands described are as follows:</w:t>
             </w:r>
           </w:p>
           <w:p>
@@ -6039,6 +7024,7 @@
                 <w:snapToGrid w:val="0"/>
                 <w:sz w:val="20"/>
               </w:rPr>
+              <w:lastRenderedPageBreak/>
               <w:t>T</w:t>
             </w:r>
             <w:r>
@@ -6104,7 +7090,6 @@
                 <w:snapToGrid w:val="0"/>
                 <w:sz w:val="20"/>
               </w:rPr>
-              <w:lastRenderedPageBreak/>
               <w:t>There was no evidence (i.e. financial data) provided at the hearing to prove the affected property was no longer commercially viable as a result of the taking.</w:t>
             </w:r>
           </w:p>
@@ -6681,16 +7666,7 @@
                 <w:bCs/>
                 <w:sz w:val="20"/>
               </w:rPr>
-              <w:t xml:space="preserve">, 2015 meeting of the Standing Policy Committee on Infrastructure </w:t>
-            </w:r>
-            <w:r>
-              <w:rPr>
-                <w:rFonts w:ascii="Times New Roman" w:hAnsi="Times New Roman"/>
-                <w:bCs/>
-                <w:sz w:val="20"/>
-              </w:rPr>
-              <w:lastRenderedPageBreak/>
-              <w:t>Renewal and Public Works and on to Council.</w:t>
+              <w:t>, 2015 meeting of the Standing Policy Committee on Infrastructure Renewal and Public Works and on to Council.</w:t>
             </w:r>
           </w:p>
         </w:tc>
@@ -6712,7 +7688,6 @@
                 <w:rFonts w:ascii="Times New Roman" w:hAnsi="Times New Roman"/>
                 <w:sz w:val="20"/>
               </w:rPr>
-              <w:lastRenderedPageBreak/>
               <w:t>CARRIED</w:t>
             </w:r>
           </w:p>
@@ -6737,7 +7712,6 @@
                 <w:rFonts w:ascii="Times New Roman" w:hAnsi="Times New Roman"/>
                 <w:sz w:val="20"/>
               </w:rPr>
-              <w:lastRenderedPageBreak/>
               <w:t>4</w:t>
             </w:r>
           </w:p>
@@ -7193,23 +8167,7 @@
                 <w:rFonts w:ascii="Times New Roman" w:hAnsi="Times New Roman"/>
                 <w:sz w:val="20"/>
               </w:rPr>
-              <w:t xml:space="preserve"> Trail - Main to </w:t>
-            </w:r>
-            <w:proofErr w:type="spellStart"/>
-            <w:r>
-              <w:rPr>
-                <w:rFonts w:ascii="Times New Roman" w:hAnsi="Times New Roman"/>
-                <w:sz w:val="20"/>
-              </w:rPr>
-              <w:t>McPhillips</w:t>
-            </w:r>
-            <w:proofErr w:type="spellEnd"/>
-            <w:r>
-              <w:rPr>
-                <w:rFonts w:ascii="Times New Roman" w:hAnsi="Times New Roman"/>
-                <w:sz w:val="20"/>
-              </w:rPr>
-              <w:t xml:space="preserve">" be amended to "Chief </w:t>
+              <w:t xml:space="preserve"> Trail - Main to McPhillips" be amended to "Chief </w:t>
             </w:r>
             <w:proofErr w:type="spellStart"/>
             <w:r>
@@ -7633,6 +8591,7 @@
                 <w:sz w:val="20"/>
                 <w:lang w:val="en-CA"/>
               </w:rPr>
+              <w:lastRenderedPageBreak/>
               <w:t>5.</w:t>
             </w:r>
             <w:r>
@@ -7660,7 +8619,7 @@
                 <w:sz w:val="20"/>
                 <w:lang w:val="en-CA"/>
               </w:rPr>
-              <w:t xml:space="preserve"> Trail - Main to </w:t>
+              <w:t xml:space="preserve"> Trail - Main to McPhillips" be amended to "Chief </w:t>
             </w:r>
             <w:proofErr w:type="spellStart"/>
             <w:r>
@@ -7669,7 +8628,7 @@
                 <w:sz w:val="20"/>
                 <w:lang w:val="en-CA"/>
               </w:rPr>
-              <w:t>McPhillips</w:t>
+              <w:t>Peguis</w:t>
             </w:r>
             <w:proofErr w:type="spellEnd"/>
             <w:r>
@@ -7678,24 +8637,6 @@
                 <w:sz w:val="20"/>
                 <w:lang w:val="en-CA"/>
               </w:rPr>
-              <w:t xml:space="preserve">" be amended to "Chief </w:t>
-            </w:r>
-            <w:proofErr w:type="spellStart"/>
-            <w:r>
-              <w:rPr>
-                <w:rFonts w:ascii="Times New Roman" w:hAnsi="Times New Roman"/>
-                <w:sz w:val="20"/>
-                <w:lang w:val="en-CA"/>
-              </w:rPr>
-              <w:t>Peguis</w:t>
-            </w:r>
-            <w:proofErr w:type="spellEnd"/>
-            <w:r>
-              <w:rPr>
-                <w:rFonts w:ascii="Times New Roman" w:hAnsi="Times New Roman"/>
-                <w:sz w:val="20"/>
-                <w:lang w:val="en-CA"/>
-              </w:rPr>
               <w:t xml:space="preserve"> Trail - Main to Route 90."</w:t>
             </w:r>
           </w:p>
@@ -7718,6 +8659,7 @@
                 <w:rFonts w:ascii="Times New Roman" w:hAnsi="Times New Roman"/>
                 <w:sz w:val="20"/>
               </w:rPr>
+              <w:lastRenderedPageBreak/>
               <w:t>CARRIED</w:t>
             </w:r>
           </w:p>
@@ -7742,6 +8684,7 @@
                 <w:rFonts w:ascii="Times New Roman" w:hAnsi="Times New Roman"/>
                 <w:sz w:val="20"/>
               </w:rPr>
+              <w:lastRenderedPageBreak/>
               <w:t>8</w:t>
             </w:r>
           </w:p>
@@ -7817,7 +8760,6 @@
                 <w:rFonts w:ascii="Times New Roman" w:hAnsi="Times New Roman"/>
                 <w:sz w:val="20"/>
               </w:rPr>
-              <w:lastRenderedPageBreak/>
               <w:t>2.</w:t>
             </w:r>
             <w:r>
@@ -7848,7 +8790,6 @@
                 <w:rFonts w:ascii="Times New Roman" w:hAnsi="Times New Roman"/>
                 <w:sz w:val="20"/>
               </w:rPr>
-              <w:lastRenderedPageBreak/>
               <w:t>CARRIED</w:t>
             </w:r>
           </w:p>
@@ -8990,7 +9931,7 @@
 </file>
 
 <file path=word/endnotes.xml><?xml version="1.0" encoding="utf-8"?>
-<w:endnotes xmlns:wpc="http://schemas.microsoft.com/office/word/2010/wordprocessingCanvas" xmlns:mo="http://schemas.microsoft.com/office/mac/office/2008/main" xmlns:mc="http://schemas.openxmlformats.org/markup-compatibility/2006" xmlns:mv="urn:schemas-microsoft-com:mac:vml" xmlns:o="urn:schemas-microsoft-com:office:office" xmlns:r="http://schemas.openxmlformats.org/officeDocument/2006/relationships" xmlns:m="http://schemas.openxmlformats.org/officeDocument/2006/math" xmlns:v="urn:schemas-microsoft-com:vml" xmlns:wp14="http://schemas.microsoft.com/office/word/2010/wordprocessingDrawing" xmlns:wp="http://schemas.openxmlformats.org/drawingml/2006/wordprocessingDrawing" xmlns:w10="urn:schemas-microsoft-com:office:word" xmlns:w="http://schemas.openxmlformats.org/wordprocessingml/2006/main" xmlns:w14="http://schemas.microsoft.com/office/word/2010/wordml" xmlns:w15="http://schemas.microsoft.com/office/word/2012/wordml" xmlns:wpg="http://schemas.microsoft.com/office/word/2010/wordprocessingGroup" xmlns:wpi="http://schemas.microsoft.com/office/word/2010/wordprocessingInk" xmlns:wne="http://schemas.microsoft.com/office/word/2006/wordml" xmlns:wps="http://schemas.microsoft.com/office/word/2010/wordprocessingShape" mc:Ignorable="w14 w15 wp14">
+<w:endnotes xmlns:wpc="http://schemas.microsoft.com/office/word/2010/wordprocessingCanvas" xmlns:mc="http://schemas.openxmlformats.org/markup-compatibility/2006" xmlns:o="urn:schemas-microsoft-com:office:office" xmlns:r="http://schemas.openxmlformats.org/officeDocument/2006/relationships" xmlns:m="http://schemas.openxmlformats.org/officeDocument/2006/math" xmlns:v="urn:schemas-microsoft-com:vml" xmlns:wp14="http://schemas.microsoft.com/office/word/2010/wordprocessingDrawing" xmlns:wp="http://schemas.openxmlformats.org/drawingml/2006/wordprocessingDrawing" xmlns:w10="urn:schemas-microsoft-com:office:word" xmlns:w="http://schemas.openxmlformats.org/wordprocessingml/2006/main" xmlns:w14="http://schemas.microsoft.com/office/word/2010/wordml" xmlns:w15="http://schemas.microsoft.com/office/word/2012/wordml" xmlns:wpg="http://schemas.microsoft.com/office/word/2010/wordprocessingGroup" xmlns:wpi="http://schemas.microsoft.com/office/word/2010/wordprocessingInk" xmlns:wne="http://schemas.microsoft.com/office/word/2006/wordml" xmlns:wps="http://schemas.microsoft.com/office/word/2010/wordprocessingShape" mc:Ignorable="w14 w15 wp14">
   <w:endnote w:type="separator" w:id="-1">
     <w:p>
       <w:r>
@@ -9009,7 +9950,7 @@
 </file>
 
 <file path=word/footnotes.xml><?xml version="1.0" encoding="utf-8"?>
-<w:footnotes xmlns:wpc="http://schemas.microsoft.com/office/word/2010/wordprocessingCanvas" xmlns:mo="http://schemas.microsoft.com/office/mac/office/2008/main" xmlns:mc="http://schemas.openxmlformats.org/markup-compatibility/2006" xmlns:mv="urn:schemas-microsoft-com:mac:vml" xmlns:o="urn:schemas-microsoft-com:office:office" xmlns:r="http://schemas.openxmlformats.org/officeDocument/2006/relationships" xmlns:m="http://schemas.openxmlformats.org/officeDocument/2006/math" xmlns:v="urn:schemas-microsoft-com:vml" xmlns:wp14="http://schemas.microsoft.com/office/word/2010/wordprocessingDrawing" xmlns:wp="http://schemas.openxmlformats.org/drawingml/2006/wordprocessingDrawing" xmlns:w10="urn:schemas-microsoft-com:office:word" xmlns:w="http://schemas.openxmlformats.org/wordprocessingml/2006/main" xmlns:w14="http://schemas.microsoft.com/office/word/2010/wordml" xmlns:w15="http://schemas.microsoft.com/office/word/2012/wordml" xmlns:wpg="http://schemas.microsoft.com/office/word/2010/wordprocessingGroup" xmlns:wpi="http://schemas.microsoft.com/office/word/2010/wordprocessingInk" xmlns:wne="http://schemas.microsoft.com/office/word/2006/wordml" xmlns:wps="http://schemas.microsoft.com/office/word/2010/wordprocessingShape" mc:Ignorable="w14 w15 wp14">
+<w:footnotes xmlns:wpc="http://schemas.microsoft.com/office/word/2010/wordprocessingCanvas" xmlns:mc="http://schemas.openxmlformats.org/markup-compatibility/2006" xmlns:o="urn:schemas-microsoft-com:office:office" xmlns:r="http://schemas.openxmlformats.org/officeDocument/2006/relationships" xmlns:m="http://schemas.openxmlformats.org/officeDocument/2006/math" xmlns:v="urn:schemas-microsoft-com:vml" xmlns:wp14="http://schemas.microsoft.com/office/word/2010/wordprocessingDrawing" xmlns:wp="http://schemas.openxmlformats.org/drawingml/2006/wordprocessingDrawing" xmlns:w10="urn:schemas-microsoft-com:office:word" xmlns:w="http://schemas.openxmlformats.org/wordprocessingml/2006/main" xmlns:w14="http://schemas.microsoft.com/office/word/2010/wordml" xmlns:w15="http://schemas.microsoft.com/office/word/2012/wordml" xmlns:wpg="http://schemas.microsoft.com/office/word/2010/wordprocessingGroup" xmlns:wpi="http://schemas.microsoft.com/office/word/2010/wordprocessingInk" xmlns:wne="http://schemas.microsoft.com/office/word/2006/wordml" xmlns:wps="http://schemas.microsoft.com/office/word/2010/wordprocessingShape" mc:Ignorable="w14 w15 wp14">
   <w:footnote w:type="separator" w:id="-1">
     <w:p>
       <w:r>
@@ -9028,7 +9969,7 @@
 </file>
 
 <file path=word/header1.xml><?xml version="1.0" encoding="utf-8"?>
-<w:hdr xmlns:wpc="http://schemas.microsoft.com/office/word/2010/wordprocessingCanvas" xmlns:mo="http://schemas.microsoft.com/office/mac/office/2008/main" xmlns:mc="http://schemas.openxmlformats.org/markup-compatibility/2006" xmlns:mv="urn:schemas-microsoft-com:mac:vml" xmlns:o="urn:schemas-microsoft-com:office:office" xmlns:r="http://schemas.openxmlformats.org/officeDocument/2006/relationships" xmlns:m="http://schemas.openxmlformats.org/officeDocument/2006/math" xmlns:v="urn:schemas-microsoft-com:vml" xmlns:wp14="http://schemas.microsoft.com/office/word/2010/wordprocessingDrawing" xmlns:wp="http://schemas.openxmlformats.org/drawingml/2006/wordprocessingDrawing" xmlns:w10="urn:schemas-microsoft-com:office:word" xmlns:w="http://schemas.openxmlformats.org/wordprocessingml/2006/main" xmlns:w14="http://schemas.microsoft.com/office/word/2010/wordml" xmlns:w15="http://schemas.microsoft.com/office/word/2012/wordml" xmlns:wpg="http://schemas.microsoft.com/office/word/2010/wordprocessingGroup" xmlns:wpi="http://schemas.microsoft.com/office/word/2010/wordprocessingInk" xmlns:wne="http://schemas.microsoft.com/office/word/2006/wordml" xmlns:wps="http://schemas.microsoft.com/office/word/2010/wordprocessingShape" mc:Ignorable="w14 w15 wp14">
+<w:hdr xmlns:wpc="http://schemas.microsoft.com/office/word/2010/wordprocessingCanvas" xmlns:mc="http://schemas.openxmlformats.org/markup-compatibility/2006" xmlns:o="urn:schemas-microsoft-com:office:office" xmlns:r="http://schemas.openxmlformats.org/officeDocument/2006/relationships" xmlns:m="http://schemas.openxmlformats.org/officeDocument/2006/math" xmlns:v="urn:schemas-microsoft-com:vml" xmlns:wp14="http://schemas.microsoft.com/office/word/2010/wordprocessingDrawing" xmlns:wp="http://schemas.openxmlformats.org/drawingml/2006/wordprocessingDrawing" xmlns:w10="urn:schemas-microsoft-com:office:word" xmlns:w="http://schemas.openxmlformats.org/wordprocessingml/2006/main" xmlns:w14="http://schemas.microsoft.com/office/word/2010/wordml" xmlns:w15="http://schemas.microsoft.com/office/word/2012/wordml" xmlns:wpg="http://schemas.microsoft.com/office/word/2010/wordprocessingGroup" xmlns:wpi="http://schemas.microsoft.com/office/word/2010/wordprocessingInk" xmlns:wne="http://schemas.microsoft.com/office/word/2006/wordml" xmlns:wps="http://schemas.microsoft.com/office/word/2010/wordprocessingShape" mc:Ignorable="w14 w15 wp14">
   <w:p>
     <w:pPr>
       <w:pStyle w:val="Header"/>
@@ -9084,8 +10025,8 @@
 </file>
 
 <file path=word/numbering.xml><?xml version="1.0" encoding="utf-8"?>
-<w:numbering xmlns:wpc="http://schemas.microsoft.com/office/word/2010/wordprocessingCanvas" xmlns:mo="http://schemas.microsoft.com/office/mac/office/2008/main" xmlns:mc="http://schemas.openxmlformats.org/markup-compatibility/2006" xmlns:mv="urn:schemas-microsoft-com:mac:vml" xmlns:o="urn:schemas-microsoft-com:office:office" xmlns:r="http://schemas.openxmlformats.org/officeDocument/2006/relationships" xmlns:m="http://schemas.openxmlformats.org/officeDocument/2006/math" xmlns:v="urn:schemas-microsoft-com:vml" xmlns:wp14="http://schemas.microsoft.com/office/word/2010/wordprocessingDrawing" xmlns:wp="http://schemas.openxmlformats.org/drawingml/2006/wordprocessingDrawing" xmlns:w10="urn:schemas-microsoft-com:office:word" xmlns:w="http://schemas.openxmlformats.org/wordprocessingml/2006/main" xmlns:w14="http://schemas.microsoft.com/office/word/2010/wordml" xmlns:w15="http://schemas.microsoft.com/office/word/2012/wordml" xmlns:wpg="http://schemas.microsoft.com/office/word/2010/wordprocessingGroup" xmlns:wpi="http://schemas.microsoft.com/office/word/2010/wordprocessingInk" xmlns:wne="http://schemas.microsoft.com/office/word/2006/wordml" xmlns:wps="http://schemas.microsoft.com/office/word/2010/wordprocessingShape" mc:Ignorable="w14 w15 wp14">
-  <w:abstractNum w:abstractNumId="0">
+<w:numbering xmlns:wpc="http://schemas.microsoft.com/office/word/2010/wordprocessingCanvas" xmlns:mc="http://schemas.openxmlformats.org/markup-compatibility/2006" xmlns:o="urn:schemas-microsoft-com:office:office" xmlns:r="http://schemas.openxmlformats.org/officeDocument/2006/relationships" xmlns:m="http://schemas.openxmlformats.org/officeDocument/2006/math" xmlns:v="urn:schemas-microsoft-com:vml" xmlns:wp14="http://schemas.microsoft.com/office/word/2010/wordprocessingDrawing" xmlns:wp="http://schemas.openxmlformats.org/drawingml/2006/wordprocessingDrawing" xmlns:w10="urn:schemas-microsoft-com:office:word" xmlns:w="http://schemas.openxmlformats.org/wordprocessingml/2006/main" xmlns:w14="http://schemas.microsoft.com/office/word/2010/wordml" xmlns:w15="http://schemas.microsoft.com/office/word/2012/wordml" xmlns:wpg="http://schemas.microsoft.com/office/word/2010/wordprocessingGroup" xmlns:wpi="http://schemas.microsoft.com/office/word/2010/wordprocessingInk" xmlns:wne="http://schemas.microsoft.com/office/word/2006/wordml" xmlns:wps="http://schemas.microsoft.com/office/word/2010/wordprocessingShape" mc:Ignorable="w14 w15 wp14">
+  <w:abstractNum w:abstractNumId="0" w15:restartNumberingAfterBreak="0">
     <w:nsid w:val="FFFFFF1D"/>
     <w:multiLevelType w:val="multilevel"/>
     <w:tmpl w:val="BB50A526"/>
@@ -9225,7 +10166,7 @@
       </w:rPr>
     </w:lvl>
   </w:abstractNum>
-  <w:abstractNum w:abstractNumId="1">
+  <w:abstractNum w:abstractNumId="1" w15:restartNumberingAfterBreak="0">
     <w:nsid w:val="05CF1350"/>
     <w:multiLevelType w:val="hybridMultilevel"/>
     <w:tmpl w:val="D07CDC36"/>
@@ -9365,7 +10306,7 @@
       </w:rPr>
     </w:lvl>
   </w:abstractNum>
-  <w:abstractNum w:abstractNumId="2">
+  <w:abstractNum w:abstractNumId="2" w15:restartNumberingAfterBreak="0">
     <w:nsid w:val="09B10EE6"/>
     <w:multiLevelType w:val="hybridMultilevel"/>
     <w:tmpl w:val="8AEC2798"/>
@@ -9454,7 +10395,7 @@
       </w:pPr>
     </w:lvl>
   </w:abstractNum>
-  <w:abstractNum w:abstractNumId="3">
+  <w:abstractNum w:abstractNumId="3" w15:restartNumberingAfterBreak="0">
     <w:nsid w:val="0F95084D"/>
     <w:multiLevelType w:val="hybridMultilevel"/>
     <w:tmpl w:val="DFA45022"/>
@@ -9543,7 +10484,7 @@
       </w:pPr>
     </w:lvl>
   </w:abstractNum>
-  <w:abstractNum w:abstractNumId="4">
+  <w:abstractNum w:abstractNumId="4" w15:restartNumberingAfterBreak="0">
     <w:nsid w:val="18D42FD3"/>
     <w:multiLevelType w:val="hybridMultilevel"/>
     <w:tmpl w:val="C04841DE"/>
@@ -9632,7 +10573,7 @@
       </w:pPr>
     </w:lvl>
   </w:abstractNum>
-  <w:abstractNum w:abstractNumId="5">
+  <w:abstractNum w:abstractNumId="5" w15:restartNumberingAfterBreak="0">
     <w:nsid w:val="1B00799B"/>
     <w:multiLevelType w:val="hybridMultilevel"/>
     <w:tmpl w:val="683E8134"/>
@@ -9721,7 +10662,7 @@
       </w:pPr>
     </w:lvl>
   </w:abstractNum>
-  <w:abstractNum w:abstractNumId="6">
+  <w:abstractNum w:abstractNumId="6" w15:restartNumberingAfterBreak="0">
     <w:nsid w:val="22973E56"/>
     <w:multiLevelType w:val="hybridMultilevel"/>
     <w:tmpl w:val="6AB2D0A2"/>
@@ -9834,7 +10775,7 @@
       </w:rPr>
     </w:lvl>
   </w:abstractNum>
-  <w:abstractNum w:abstractNumId="7">
+  <w:abstractNum w:abstractNumId="7" w15:restartNumberingAfterBreak="0">
     <w:nsid w:val="2929493B"/>
     <w:multiLevelType w:val="hybridMultilevel"/>
     <w:tmpl w:val="9FBA17CC"/>
@@ -9923,7 +10864,7 @@
       </w:pPr>
     </w:lvl>
   </w:abstractNum>
-  <w:abstractNum w:abstractNumId="8">
+  <w:abstractNum w:abstractNumId="8" w15:restartNumberingAfterBreak="0">
     <w:nsid w:val="29347047"/>
     <w:multiLevelType w:val="hybridMultilevel"/>
     <w:tmpl w:val="4A007714"/>
@@ -10036,7 +10977,7 @@
       </w:rPr>
     </w:lvl>
   </w:abstractNum>
-  <w:abstractNum w:abstractNumId="9">
+  <w:abstractNum w:abstractNumId="9" w15:restartNumberingAfterBreak="0">
     <w:nsid w:val="307D6264"/>
     <w:multiLevelType w:val="hybridMultilevel"/>
     <w:tmpl w:val="D3B20B8E"/>
@@ -10125,7 +11066,7 @@
       </w:pPr>
     </w:lvl>
   </w:abstractNum>
-  <w:abstractNum w:abstractNumId="10">
+  <w:abstractNum w:abstractNumId="10" w15:restartNumberingAfterBreak="0">
     <w:nsid w:val="363F587D"/>
     <w:multiLevelType w:val="hybridMultilevel"/>
     <w:tmpl w:val="3DB0E554"/>
@@ -10238,7 +11179,7 @@
       </w:rPr>
     </w:lvl>
   </w:abstractNum>
-  <w:abstractNum w:abstractNumId="11">
+  <w:abstractNum w:abstractNumId="11" w15:restartNumberingAfterBreak="0">
     <w:nsid w:val="3EBD26FB"/>
     <w:multiLevelType w:val="hybridMultilevel"/>
     <w:tmpl w:val="37983898"/>
@@ -10327,7 +11268,7 @@
       </w:pPr>
     </w:lvl>
   </w:abstractNum>
-  <w:abstractNum w:abstractNumId="12">
+  <w:abstractNum w:abstractNumId="12" w15:restartNumberingAfterBreak="0">
     <w:nsid w:val="46D52DA1"/>
     <w:multiLevelType w:val="hybridMultilevel"/>
     <w:tmpl w:val="1E52A894"/>
@@ -10417,7 +11358,7 @@
       </w:pPr>
     </w:lvl>
   </w:abstractNum>
-  <w:abstractNum w:abstractNumId="13">
+  <w:abstractNum w:abstractNumId="13" w15:restartNumberingAfterBreak="0">
     <w:nsid w:val="4DF322DA"/>
     <w:multiLevelType w:val="hybridMultilevel"/>
     <w:tmpl w:val="67C802E4"/>
@@ -10506,7 +11447,7 @@
       </w:pPr>
     </w:lvl>
   </w:abstractNum>
-  <w:abstractNum w:abstractNumId="14">
+  <w:abstractNum w:abstractNumId="14" w15:restartNumberingAfterBreak="0">
     <w:nsid w:val="517A0EC4"/>
     <w:multiLevelType w:val="hybridMultilevel"/>
     <w:tmpl w:val="0E9A71DC"/>
@@ -10596,7 +11537,7 @@
       </w:pPr>
     </w:lvl>
   </w:abstractNum>
-  <w:abstractNum w:abstractNumId="15">
+  <w:abstractNum w:abstractNumId="15" w15:restartNumberingAfterBreak="0">
     <w:nsid w:val="59E32701"/>
     <w:multiLevelType w:val="hybridMultilevel"/>
     <w:tmpl w:val="21008964"/>
@@ -10736,7 +11677,7 @@
       </w:rPr>
     </w:lvl>
   </w:abstractNum>
-  <w:abstractNum w:abstractNumId="16">
+  <w:abstractNum w:abstractNumId="16" w15:restartNumberingAfterBreak="0">
     <w:nsid w:val="5A0B20E5"/>
     <w:multiLevelType w:val="hybridMultilevel"/>
     <w:tmpl w:val="19E60C6E"/>
@@ -10825,7 +11766,7 @@
       </w:pPr>
     </w:lvl>
   </w:abstractNum>
-  <w:abstractNum w:abstractNumId="17">
+  <w:abstractNum w:abstractNumId="17" w15:restartNumberingAfterBreak="0">
     <w:nsid w:val="5AF701A6"/>
     <w:multiLevelType w:val="hybridMultilevel"/>
     <w:tmpl w:val="C67ADB48"/>
@@ -10914,7 +11855,7 @@
       </w:pPr>
     </w:lvl>
   </w:abstractNum>
-  <w:abstractNum w:abstractNumId="18">
+  <w:abstractNum w:abstractNumId="18" w15:restartNumberingAfterBreak="0">
     <w:nsid w:val="73736201"/>
     <w:multiLevelType w:val="hybridMultilevel"/>
     <w:tmpl w:val="BF04B0AE"/>
@@ -11003,7 +11944,7 @@
       </w:pPr>
     </w:lvl>
   </w:abstractNum>
-  <w:abstractNum w:abstractNumId="19">
+  <w:abstractNum w:abstractNumId="19" w15:restartNumberingAfterBreak="0">
     <w:nsid w:val="7F0E7F76"/>
     <w:multiLevelType w:val="hybridMultilevel"/>
     <w:tmpl w:val="2C70089A"/>
@@ -11190,7 +12131,7 @@
     </w:rPrDefault>
     <w:pPrDefault/>
   </w:docDefaults>
-  <w:latentStyles w:defLockedState="0" w:defUIPriority="0" w:defSemiHidden="0" w:defUnhideWhenUsed="0" w:defQFormat="0" w:count="380">
+  <w:latentStyles w:defLockedState="0" w:defUIPriority="0" w:defSemiHidden="0" w:defUnhideWhenUsed="0" w:defQFormat="0" w:count="371">
     <w:lsdException w:name="Normal" w:qFormat="1"/>
     <w:lsdException w:name="heading 1" w:qFormat="1"/>
     <w:lsdException w:name="heading 2" w:qFormat="1"/>
@@ -11250,15 +12191,6 @@
     <w:lsdException w:name="Table Web 2" w:semiHidden="1" w:unhideWhenUsed="1"/>
     <w:lsdException w:name="Table Web 3" w:semiHidden="1" w:unhideWhenUsed="1"/>
     <w:lsdException w:name="Table Theme" w:semiHidden="1" w:unhideWhenUsed="1"/>
-    <w:lsdException w:name="Note Level 1" w:semiHidden="1" w:uiPriority="99"/>
-    <w:lsdException w:name="Note Level 2" w:uiPriority="1" w:qFormat="1"/>
-    <w:lsdException w:name="Note Level 3" w:uiPriority="60"/>
-    <w:lsdException w:name="Note Level 4" w:uiPriority="61"/>
-    <w:lsdException w:name="Note Level 5" w:uiPriority="62"/>
-    <w:lsdException w:name="Note Level 6" w:uiPriority="63"/>
-    <w:lsdException w:name="Note Level 7" w:uiPriority="64"/>
-    <w:lsdException w:name="Note Level 8" w:uiPriority="65"/>
-    <w:lsdException w:name="Note Level 9" w:uiPriority="66"/>
     <w:lsdException w:name="Placeholder Text" w:uiPriority="67"/>
     <w:lsdException w:name="No Spacing" w:uiPriority="68"/>
     <w:lsdException w:name="Light Shading" w:uiPriority="69"/>
@@ -11643,7 +12575,6 @@
     <w:basedOn w:val="TableNormal"/>
     <w:rsid w:val="00D92187"/>
     <w:tblPr>
-      <w:tblInd w:w="0" w:type="dxa"/>
       <w:tblBorders>
         <w:top w:val="single" w:sz="4" w:space="0" w:color="auto"/>
         <w:left w:val="single" w:sz="4" w:space="0" w:color="auto"/>
@@ -11652,12 +12583,6 @@
         <w:insideH w:val="single" w:sz="4" w:space="0" w:color="auto"/>
         <w:insideV w:val="single" w:sz="4" w:space="0" w:color="auto"/>
       </w:tblBorders>
-      <w:tblCellMar>
-        <w:top w:w="0" w:type="dxa"/>
-        <w:left w:w="108" w:type="dxa"/>
-        <w:bottom w:w="0" w:type="dxa"/>
-        <w:right w:w="108" w:type="dxa"/>
-      </w:tblCellMar>
     </w:tblPr>
   </w:style>
 </w:styles>
@@ -11929,7 +12854,7 @@
 </file>
 
 <file path=customXml/itemProps1.xml><?xml version="1.0" encoding="utf-8"?>
-<ds:datastoreItem xmlns:ds="http://schemas.openxmlformats.org/officeDocument/2006/customXml" ds:itemID="{8A1FCD7B-7410-7A4B-BFFD-5B624BC5A35D}">
+<ds:datastoreItem xmlns:ds="http://schemas.openxmlformats.org/officeDocument/2006/customXml" ds:itemID="{221E4BCD-D21D-4CC1-8570-8076E1FF7BF6}">
   <ds:schemaRefs>
     <ds:schemaRef ds:uri="http://schemas.openxmlformats.org/officeDocument/2006/bibliography"/>
   </ds:schemaRefs>

</xml_diff>

<commit_message>
Added the recorded votes table with examples.
</commit_message>
<xml_diff>
--- a/ms_word_council_docs/Disposition-2015-03-25.docx
+++ b/ms_word_council_docs/Disposition-2015-03-25.docx
@@ -1,6 +1,6 @@
 
 <file path=word/document.xml><?xml version="1.0" encoding="utf-8"?>
-<w:document xmlns:wpc="http://schemas.microsoft.com/office/word/2010/wordprocessingCanvas" xmlns:mc="http://schemas.openxmlformats.org/markup-compatibility/2006" xmlns:o="urn:schemas-microsoft-com:office:office" xmlns:r="http://schemas.openxmlformats.org/officeDocument/2006/relationships" xmlns:m="http://schemas.openxmlformats.org/officeDocument/2006/math" xmlns:v="urn:schemas-microsoft-com:vml" xmlns:wp14="http://schemas.microsoft.com/office/word/2010/wordprocessingDrawing" xmlns:wp="http://schemas.openxmlformats.org/drawingml/2006/wordprocessingDrawing" xmlns:w10="urn:schemas-microsoft-com:office:word" xmlns:w="http://schemas.openxmlformats.org/wordprocessingml/2006/main" xmlns:w14="http://schemas.microsoft.com/office/word/2010/wordml" xmlns:w15="http://schemas.microsoft.com/office/word/2012/wordml" xmlns:wpg="http://schemas.microsoft.com/office/word/2010/wordprocessingGroup" xmlns:wpi="http://schemas.microsoft.com/office/word/2010/wordprocessingInk" xmlns:wne="http://schemas.microsoft.com/office/word/2006/wordml" xmlns:wps="http://schemas.microsoft.com/office/word/2010/wordprocessingShape" mc:Ignorable="w14 w15 wp14">
+<w:document xmlns:wpc="http://schemas.microsoft.com/office/word/2010/wordprocessingCanvas" xmlns:mo="http://schemas.microsoft.com/office/mac/office/2008/main" xmlns:mc="http://schemas.openxmlformats.org/markup-compatibility/2006" xmlns:mv="urn:schemas-microsoft-com:mac:vml" xmlns:o="urn:schemas-microsoft-com:office:office" xmlns:r="http://schemas.openxmlformats.org/officeDocument/2006/relationships" xmlns:m="http://schemas.openxmlformats.org/officeDocument/2006/math" xmlns:v="urn:schemas-microsoft-com:vml" xmlns:wp14="http://schemas.microsoft.com/office/word/2010/wordprocessingDrawing" xmlns:wp="http://schemas.openxmlformats.org/drawingml/2006/wordprocessingDrawing" xmlns:w10="urn:schemas-microsoft-com:office:word" xmlns:w="http://schemas.openxmlformats.org/wordprocessingml/2006/main" xmlns:w14="http://schemas.microsoft.com/office/word/2010/wordml" xmlns:w15="http://schemas.microsoft.com/office/word/2012/wordml" xmlns:wpg="http://schemas.microsoft.com/office/word/2010/wordprocessingGroup" xmlns:wpi="http://schemas.microsoft.com/office/word/2010/wordprocessingInk" xmlns:wne="http://schemas.microsoft.com/office/word/2006/wordml" xmlns:wps="http://schemas.microsoft.com/office/word/2010/wordprocessingShape" mc:Ignorable="w14 w15 wp14">
   <w:body>
     <w:tbl>
       <w:tblPr>
@@ -1378,17 +1378,18 @@
       <w:tblPr>
         <w:tblStyle w:val="TableGrid"/>
         <w:tblW w:w="0" w:type="auto"/>
+        <w:tblInd w:w="103" w:type="dxa"/>
         <w:tblLook w:val="04A0" w:firstRow="1" w:lastRow="0" w:firstColumn="1" w:lastColumn="0" w:noHBand="0" w:noVBand="1"/>
       </w:tblPr>
       <w:tblGrid>
-        <w:gridCol w:w="445"/>
+        <w:gridCol w:w="342"/>
         <w:gridCol w:w="8202"/>
         <w:gridCol w:w="2143"/>
       </w:tblGrid>
       <w:tr>
         <w:tc>
           <w:tcPr>
-            <w:tcW w:w="10790" w:type="dxa"/>
+            <w:tcW w:w="10687" w:type="dxa"/>
             <w:gridSpan w:val="3"/>
             <w:shd w:val="pct12" w:color="auto" w:fill="auto"/>
           </w:tcPr>
@@ -1413,7 +1414,7 @@
       <w:tr>
         <w:tc>
           <w:tcPr>
-            <w:tcW w:w="445" w:type="dxa"/>
+            <w:tcW w:w="342" w:type="dxa"/>
           </w:tcPr>
           <w:p>
             <w:pPr>
@@ -1483,7 +1484,7 @@
       <w:tr>
         <w:tc>
           <w:tcPr>
-            <w:tcW w:w="445" w:type="dxa"/>
+            <w:tcW w:w="342" w:type="dxa"/>
           </w:tcPr>
           <w:p>
             <w:pPr>
@@ -1576,7 +1577,7 @@
       <w:tr>
         <w:tc>
           <w:tcPr>
-            <w:tcW w:w="445" w:type="dxa"/>
+            <w:tcW w:w="342" w:type="dxa"/>
           </w:tcPr>
           <w:p>
             <w:pPr>
@@ -1649,7 +1650,7 @@
       <w:tr>
         <w:tc>
           <w:tcPr>
-            <w:tcW w:w="445" w:type="dxa"/>
+            <w:tcW w:w="342" w:type="dxa"/>
           </w:tcPr>
           <w:p>
             <w:pPr>
@@ -1795,17 +1796,18 @@
       <w:tblPr>
         <w:tblStyle w:val="TableGrid"/>
         <w:tblW w:w="0" w:type="auto"/>
+        <w:tblInd w:w="103" w:type="dxa"/>
         <w:tblLook w:val="04A0" w:firstRow="1" w:lastRow="0" w:firstColumn="1" w:lastColumn="0" w:noHBand="0" w:noVBand="1"/>
       </w:tblPr>
       <w:tblGrid>
-        <w:gridCol w:w="445"/>
+        <w:gridCol w:w="342"/>
         <w:gridCol w:w="8211"/>
         <w:gridCol w:w="2134"/>
       </w:tblGrid>
       <w:tr>
         <w:tc>
           <w:tcPr>
-            <w:tcW w:w="10790" w:type="dxa"/>
+            <w:tcW w:w="10687" w:type="dxa"/>
             <w:gridSpan w:val="3"/>
             <w:shd w:val="pct12" w:color="auto" w:fill="auto"/>
           </w:tcPr>
@@ -1830,7 +1832,7 @@
       <w:tr>
         <w:tc>
           <w:tcPr>
-            <w:tcW w:w="445" w:type="dxa"/>
+            <w:tcW w:w="342" w:type="dxa"/>
           </w:tcPr>
           <w:p>
             <w:pPr>
@@ -1894,7 +1896,7 @@
       <w:tr>
         <w:tc>
           <w:tcPr>
-            <w:tcW w:w="445" w:type="dxa"/>
+            <w:tcW w:w="342" w:type="dxa"/>
           </w:tcPr>
           <w:p>
             <w:pPr>
@@ -1961,7 +1963,7 @@
       <w:tr>
         <w:tc>
           <w:tcPr>
-            <w:tcW w:w="445" w:type="dxa"/>
+            <w:tcW w:w="342" w:type="dxa"/>
           </w:tcPr>
           <w:p>
             <w:pPr>
@@ -2028,7 +2030,7 @@
       <w:tr>
         <w:tc>
           <w:tcPr>
-            <w:tcW w:w="445" w:type="dxa"/>
+            <w:tcW w:w="342" w:type="dxa"/>
           </w:tcPr>
           <w:p>
             <w:pPr>
@@ -2100,7 +2102,7 @@
       <w:tr>
         <w:tc>
           <w:tcPr>
-            <w:tcW w:w="445" w:type="dxa"/>
+            <w:tcW w:w="342" w:type="dxa"/>
           </w:tcPr>
           <w:p>
             <w:pPr>
@@ -2192,7 +2194,7 @@
       <w:tr>
         <w:tc>
           <w:tcPr>
-            <w:tcW w:w="445" w:type="dxa"/>
+            <w:tcW w:w="342" w:type="dxa"/>
           </w:tcPr>
           <w:p>
             <w:pPr>
@@ -2276,7 +2278,7 @@
       <w:tr>
         <w:tc>
           <w:tcPr>
-            <w:tcW w:w="445" w:type="dxa"/>
+            <w:tcW w:w="342" w:type="dxa"/>
           </w:tcPr>
           <w:p>
             <w:pPr>
@@ -2372,7 +2374,7 @@
       <w:tr>
         <w:tc>
           <w:tcPr>
-            <w:tcW w:w="445" w:type="dxa"/>
+            <w:tcW w:w="342" w:type="dxa"/>
           </w:tcPr>
           <w:p>
             <w:pPr>
@@ -2473,17 +2475,18 @@
       <w:tblPr>
         <w:tblStyle w:val="TableGrid"/>
         <w:tblW w:w="0" w:type="auto"/>
+        <w:tblInd w:w="103" w:type="dxa"/>
         <w:tblLook w:val="04A0" w:firstRow="1" w:lastRow="0" w:firstColumn="1" w:lastColumn="0" w:noHBand="0" w:noVBand="1"/>
       </w:tblPr>
       <w:tblGrid>
-        <w:gridCol w:w="445"/>
+        <w:gridCol w:w="342"/>
         <w:gridCol w:w="8165"/>
         <w:gridCol w:w="2180"/>
       </w:tblGrid>
       <w:tr>
         <w:tc>
           <w:tcPr>
-            <w:tcW w:w="10790" w:type="dxa"/>
+            <w:tcW w:w="10687" w:type="dxa"/>
             <w:gridSpan w:val="3"/>
             <w:shd w:val="pct12" w:color="auto" w:fill="auto"/>
           </w:tcPr>
@@ -2508,7 +2511,7 @@
       <w:tr>
         <w:tc>
           <w:tcPr>
-            <w:tcW w:w="445" w:type="dxa"/>
+            <w:tcW w:w="342" w:type="dxa"/>
           </w:tcPr>
           <w:p>
             <w:pPr>
@@ -2606,7 +2609,7 @@
         </w:trPr>
         <w:tc>
           <w:tcPr>
-            <w:tcW w:w="445" w:type="dxa"/>
+            <w:tcW w:w="342" w:type="dxa"/>
           </w:tcPr>
           <w:p>
             <w:pPr>
@@ -2715,17 +2718,18 @@
       <w:tblPr>
         <w:tblStyle w:val="TableGrid"/>
         <w:tblW w:w="0" w:type="auto"/>
+        <w:tblInd w:w="103" w:type="dxa"/>
         <w:tblLook w:val="04A0" w:firstRow="1" w:lastRow="0" w:firstColumn="1" w:lastColumn="0" w:noHBand="0" w:noVBand="1"/>
       </w:tblPr>
       <w:tblGrid>
-        <w:gridCol w:w="445"/>
+        <w:gridCol w:w="342"/>
         <w:gridCol w:w="8194"/>
         <w:gridCol w:w="2151"/>
       </w:tblGrid>
       <w:tr>
         <w:tc>
           <w:tcPr>
-            <w:tcW w:w="10790" w:type="dxa"/>
+            <w:tcW w:w="10687" w:type="dxa"/>
             <w:gridSpan w:val="3"/>
             <w:shd w:val="pct12" w:color="auto" w:fill="auto"/>
           </w:tcPr>
@@ -2750,7 +2754,7 @@
       <w:tr>
         <w:tc>
           <w:tcPr>
-            <w:tcW w:w="445" w:type="dxa"/>
+            <w:tcW w:w="342" w:type="dxa"/>
           </w:tcPr>
           <w:p>
             <w:pPr>
@@ -2865,7 +2869,7 @@
       <w:tr>
         <w:tc>
           <w:tcPr>
-            <w:tcW w:w="445" w:type="dxa"/>
+            <w:tcW w:w="342" w:type="dxa"/>
           </w:tcPr>
           <w:p>
             <w:pPr>
@@ -2946,7 +2950,7 @@
       <w:tr>
         <w:tc>
           <w:tcPr>
-            <w:tcW w:w="445" w:type="dxa"/>
+            <w:tcW w:w="342" w:type="dxa"/>
           </w:tcPr>
           <w:p>
             <w:pPr>
@@ -3016,7 +3020,7 @@
       <w:tr>
         <w:tc>
           <w:tcPr>
-            <w:tcW w:w="445" w:type="dxa"/>
+            <w:tcW w:w="342" w:type="dxa"/>
           </w:tcPr>
           <w:p>
             <w:pPr>
@@ -3122,17 +3126,18 @@
       <w:tblPr>
         <w:tblStyle w:val="TableGrid"/>
         <w:tblW w:w="0" w:type="auto"/>
+        <w:tblInd w:w="108" w:type="dxa"/>
         <w:tblLook w:val="04A0" w:firstRow="1" w:lastRow="0" w:firstColumn="1" w:lastColumn="0" w:noHBand="0" w:noVBand="1"/>
       </w:tblPr>
       <w:tblGrid>
-        <w:gridCol w:w="445"/>
+        <w:gridCol w:w="337"/>
         <w:gridCol w:w="8190"/>
         <w:gridCol w:w="2155"/>
       </w:tblGrid>
       <w:tr>
         <w:tc>
           <w:tcPr>
-            <w:tcW w:w="10790" w:type="dxa"/>
+            <w:tcW w:w="10682" w:type="dxa"/>
             <w:gridSpan w:val="3"/>
             <w:shd w:val="pct12" w:color="auto" w:fill="auto"/>
           </w:tcPr>
@@ -3157,7 +3162,7 @@
       <w:tr>
         <w:tc>
           <w:tcPr>
-            <w:tcW w:w="445" w:type="dxa"/>
+            <w:tcW w:w="337" w:type="dxa"/>
           </w:tcPr>
           <w:p>
             <w:pPr>
@@ -3262,17 +3267,18 @@
       <w:tblPr>
         <w:tblStyle w:val="TableGrid"/>
         <w:tblW w:w="0" w:type="auto"/>
+        <w:tblInd w:w="103" w:type="dxa"/>
         <w:tblLook w:val="04A0" w:firstRow="1" w:lastRow="0" w:firstColumn="1" w:lastColumn="0" w:noHBand="0" w:noVBand="1"/>
       </w:tblPr>
       <w:tblGrid>
-        <w:gridCol w:w="445"/>
-        <w:gridCol w:w="8084"/>
-        <w:gridCol w:w="2261"/>
+        <w:gridCol w:w="421"/>
+        <w:gridCol w:w="8014"/>
+        <w:gridCol w:w="2252"/>
       </w:tblGrid>
       <w:tr>
         <w:tc>
           <w:tcPr>
-            <w:tcW w:w="10790" w:type="dxa"/>
+            <w:tcW w:w="10687" w:type="dxa"/>
             <w:gridSpan w:val="3"/>
             <w:shd w:val="pct12" w:color="auto" w:fill="auto"/>
           </w:tcPr>
@@ -3297,7 +3303,7 @@
       <w:tr>
         <w:tc>
           <w:tcPr>
-            <w:tcW w:w="445" w:type="dxa"/>
+            <w:tcW w:w="421" w:type="dxa"/>
           </w:tcPr>
           <w:p>
             <w:pPr>
@@ -3320,7 +3326,7 @@
         </w:tc>
         <w:tc>
           <w:tcPr>
-            <w:tcW w:w="8084" w:type="dxa"/>
+            <w:tcW w:w="8014" w:type="dxa"/>
           </w:tcPr>
           <w:p>
             <w:pPr>
@@ -3349,7 +3355,7 @@
         </w:tc>
         <w:tc>
           <w:tcPr>
-            <w:tcW w:w="2261" w:type="dxa"/>
+            <w:tcW w:w="2252" w:type="dxa"/>
           </w:tcPr>
           <w:p>
             <w:pPr>
@@ -3400,7 +3406,7 @@
       <w:tr>
         <w:tc>
           <w:tcPr>
-            <w:tcW w:w="445" w:type="dxa"/>
+            <w:tcW w:w="421" w:type="dxa"/>
           </w:tcPr>
           <w:p>
             <w:pPr>
@@ -3423,7 +3429,7 @@
         </w:tc>
         <w:tc>
           <w:tcPr>
-            <w:tcW w:w="8084" w:type="dxa"/>
+            <w:tcW w:w="8014" w:type="dxa"/>
           </w:tcPr>
           <w:p>
             <w:pPr>
@@ -3482,7 +3488,7 @@
         </w:tc>
         <w:tc>
           <w:tcPr>
-            <w:tcW w:w="2261" w:type="dxa"/>
+            <w:tcW w:w="2252" w:type="dxa"/>
           </w:tcPr>
           <w:p>
             <w:pPr>
@@ -3505,7 +3511,7 @@
       <w:tr>
         <w:tc>
           <w:tcPr>
-            <w:tcW w:w="445" w:type="dxa"/>
+            <w:tcW w:w="421" w:type="dxa"/>
           </w:tcPr>
           <w:p>
             <w:pPr>
@@ -3528,7 +3534,7 @@
         </w:tc>
         <w:tc>
           <w:tcPr>
-            <w:tcW w:w="8084" w:type="dxa"/>
+            <w:tcW w:w="8014" w:type="dxa"/>
           </w:tcPr>
           <w:p>
             <w:pPr>
@@ -3570,7 +3576,7 @@
         </w:tc>
         <w:tc>
           <w:tcPr>
-            <w:tcW w:w="2261" w:type="dxa"/>
+            <w:tcW w:w="2252" w:type="dxa"/>
           </w:tcPr>
           <w:p>
             <w:pPr>
@@ -3593,7 +3599,7 @@
       <w:tr>
         <w:tc>
           <w:tcPr>
-            <w:tcW w:w="445" w:type="dxa"/>
+            <w:tcW w:w="421" w:type="dxa"/>
           </w:tcPr>
           <w:p>
             <w:pPr>
@@ -3622,7 +3628,7 @@
         </w:tc>
         <w:tc>
           <w:tcPr>
-            <w:tcW w:w="8084" w:type="dxa"/>
+            <w:tcW w:w="8014" w:type="dxa"/>
           </w:tcPr>
           <w:p>
             <w:pPr>
@@ -3668,7 +3674,7 @@
         </w:tc>
         <w:tc>
           <w:tcPr>
-            <w:tcW w:w="2261" w:type="dxa"/>
+            <w:tcW w:w="2252" w:type="dxa"/>
           </w:tcPr>
           <w:p>
             <w:pPr>
@@ -3692,7 +3698,7 @@
       <w:tr>
         <w:tc>
           <w:tcPr>
-            <w:tcW w:w="445" w:type="dxa"/>
+            <w:tcW w:w="421" w:type="dxa"/>
           </w:tcPr>
           <w:p>
             <w:pPr>
@@ -3721,7 +3727,7 @@
         </w:tc>
         <w:tc>
           <w:tcPr>
-            <w:tcW w:w="8084" w:type="dxa"/>
+            <w:tcW w:w="8014" w:type="dxa"/>
           </w:tcPr>
           <w:p>
             <w:pPr>
@@ -3749,7 +3755,7 @@
         </w:tc>
         <w:tc>
           <w:tcPr>
-            <w:tcW w:w="2261" w:type="dxa"/>
+            <w:tcW w:w="2252" w:type="dxa"/>
           </w:tcPr>
           <w:p>
             <w:pPr>
@@ -3773,7 +3779,7 @@
       <w:tr>
         <w:tc>
           <w:tcPr>
-            <w:tcW w:w="445" w:type="dxa"/>
+            <w:tcW w:w="421" w:type="dxa"/>
           </w:tcPr>
           <w:p>
             <w:pPr>
@@ -3802,7 +3808,7 @@
         </w:tc>
         <w:tc>
           <w:tcPr>
-            <w:tcW w:w="8084" w:type="dxa"/>
+            <w:tcW w:w="8014" w:type="dxa"/>
           </w:tcPr>
           <w:p>
             <w:pPr>
@@ -3850,7 +3856,7 @@
         </w:tc>
         <w:tc>
           <w:tcPr>
-            <w:tcW w:w="2261" w:type="dxa"/>
+            <w:tcW w:w="2252" w:type="dxa"/>
           </w:tcPr>
           <w:p>
             <w:pPr>
@@ -3874,7 +3880,7 @@
       <w:tr>
         <w:tc>
           <w:tcPr>
-            <w:tcW w:w="445" w:type="dxa"/>
+            <w:tcW w:w="421" w:type="dxa"/>
           </w:tcPr>
           <w:p>
             <w:pPr>
@@ -3903,7 +3909,7 @@
         </w:tc>
         <w:tc>
           <w:tcPr>
-            <w:tcW w:w="8084" w:type="dxa"/>
+            <w:tcW w:w="8014" w:type="dxa"/>
           </w:tcPr>
           <w:p>
             <w:pPr>
@@ -3931,7 +3937,7 @@
         </w:tc>
         <w:tc>
           <w:tcPr>
-            <w:tcW w:w="2261" w:type="dxa"/>
+            <w:tcW w:w="2252" w:type="dxa"/>
           </w:tcPr>
           <w:p>
             <w:pPr>
@@ -3955,7 +3961,7 @@
       <w:tr>
         <w:tc>
           <w:tcPr>
-            <w:tcW w:w="445" w:type="dxa"/>
+            <w:tcW w:w="421" w:type="dxa"/>
           </w:tcPr>
           <w:p>
             <w:pPr>
@@ -3984,7 +3990,7 @@
         </w:tc>
         <w:tc>
           <w:tcPr>
-            <w:tcW w:w="8084" w:type="dxa"/>
+            <w:tcW w:w="8014" w:type="dxa"/>
           </w:tcPr>
           <w:p>
             <w:pPr>
@@ -4031,7 +4037,7 @@
         </w:tc>
         <w:tc>
           <w:tcPr>
-            <w:tcW w:w="2261" w:type="dxa"/>
+            <w:tcW w:w="2252" w:type="dxa"/>
           </w:tcPr>
           <w:p>
             <w:pPr>
@@ -4055,7 +4061,7 @@
       <w:tr>
         <w:tc>
           <w:tcPr>
-            <w:tcW w:w="445" w:type="dxa"/>
+            <w:tcW w:w="421" w:type="dxa"/>
           </w:tcPr>
           <w:p>
             <w:pPr>
@@ -4084,7 +4090,7 @@
         </w:tc>
         <w:tc>
           <w:tcPr>
-            <w:tcW w:w="8084" w:type="dxa"/>
+            <w:tcW w:w="8014" w:type="dxa"/>
           </w:tcPr>
           <w:p>
             <w:pPr>
@@ -4113,7 +4119,7 @@
         </w:tc>
         <w:tc>
           <w:tcPr>
-            <w:tcW w:w="2261" w:type="dxa"/>
+            <w:tcW w:w="2252" w:type="dxa"/>
           </w:tcPr>
           <w:p>
             <w:pPr>
@@ -4137,7 +4143,7 @@
       <w:tr>
         <w:tc>
           <w:tcPr>
-            <w:tcW w:w="445" w:type="dxa"/>
+            <w:tcW w:w="421" w:type="dxa"/>
           </w:tcPr>
           <w:p>
             <w:pPr>
@@ -4166,7 +4172,7 @@
         </w:tc>
         <w:tc>
           <w:tcPr>
-            <w:tcW w:w="8084" w:type="dxa"/>
+            <w:tcW w:w="8014" w:type="dxa"/>
           </w:tcPr>
           <w:p>
             <w:pPr>
@@ -4195,7 +4201,7 @@
         </w:tc>
         <w:tc>
           <w:tcPr>
-            <w:tcW w:w="2261" w:type="dxa"/>
+            <w:tcW w:w="2252" w:type="dxa"/>
           </w:tcPr>
           <w:p>
             <w:pPr>
@@ -4219,7 +4225,7 @@
       <w:tr>
         <w:tc>
           <w:tcPr>
-            <w:tcW w:w="445" w:type="dxa"/>
+            <w:tcW w:w="421" w:type="dxa"/>
           </w:tcPr>
           <w:p>
             <w:pPr>
@@ -4242,7 +4248,7 @@
         </w:tc>
         <w:tc>
           <w:tcPr>
-            <w:tcW w:w="8084" w:type="dxa"/>
+            <w:tcW w:w="8014" w:type="dxa"/>
           </w:tcPr>
           <w:p>
             <w:pPr>
@@ -4265,7 +4271,7 @@
         </w:tc>
         <w:tc>
           <w:tcPr>
-            <w:tcW w:w="2261" w:type="dxa"/>
+            <w:tcW w:w="2252" w:type="dxa"/>
           </w:tcPr>
           <w:p>
             <w:pPr>
@@ -4289,7 +4295,7 @@
       <w:tr>
         <w:tc>
           <w:tcPr>
-            <w:tcW w:w="445" w:type="dxa"/>
+            <w:tcW w:w="421" w:type="dxa"/>
           </w:tcPr>
           <w:p>
             <w:pPr>
@@ -4318,7 +4324,7 @@
         </w:tc>
         <w:tc>
           <w:tcPr>
-            <w:tcW w:w="8084" w:type="dxa"/>
+            <w:tcW w:w="8014" w:type="dxa"/>
           </w:tcPr>
           <w:p>
             <w:pPr>
@@ -4365,7 +4371,7 @@
         </w:tc>
         <w:tc>
           <w:tcPr>
-            <w:tcW w:w="2261" w:type="dxa"/>
+            <w:tcW w:w="2252" w:type="dxa"/>
           </w:tcPr>
           <w:p>
             <w:pPr>
@@ -4392,7 +4398,7 @@
         </w:trPr>
         <w:tc>
           <w:tcPr>
-            <w:tcW w:w="445" w:type="dxa"/>
+            <w:tcW w:w="421" w:type="dxa"/>
           </w:tcPr>
           <w:p>
             <w:pPr>
@@ -4415,7 +4421,7 @@
         </w:tc>
         <w:tc>
           <w:tcPr>
-            <w:tcW w:w="8084" w:type="dxa"/>
+            <w:tcW w:w="8014" w:type="dxa"/>
           </w:tcPr>
           <w:p>
             <w:pPr>
@@ -4454,7 +4460,7 @@
         </w:tc>
         <w:tc>
           <w:tcPr>
-            <w:tcW w:w="2261" w:type="dxa"/>
+            <w:tcW w:w="2252" w:type="dxa"/>
           </w:tcPr>
           <w:p>
             <w:pPr>
@@ -4481,7 +4487,7 @@
         </w:trPr>
         <w:tc>
           <w:tcPr>
-            <w:tcW w:w="445" w:type="dxa"/>
+            <w:tcW w:w="421" w:type="dxa"/>
           </w:tcPr>
           <w:p>
             <w:pPr>
@@ -4510,7 +4516,7 @@
         </w:tc>
         <w:tc>
           <w:tcPr>
-            <w:tcW w:w="8084" w:type="dxa"/>
+            <w:tcW w:w="8014" w:type="dxa"/>
           </w:tcPr>
           <w:p>
             <w:pPr>
@@ -4557,7 +4563,7 @@
         </w:tc>
         <w:tc>
           <w:tcPr>
-            <w:tcW w:w="2261" w:type="dxa"/>
+            <w:tcW w:w="2252" w:type="dxa"/>
           </w:tcPr>
           <w:p>
             <w:pPr>
@@ -4584,7 +4590,7 @@
         </w:trPr>
         <w:tc>
           <w:tcPr>
-            <w:tcW w:w="445" w:type="dxa"/>
+            <w:tcW w:w="421" w:type="dxa"/>
           </w:tcPr>
           <w:p>
             <w:pPr>
@@ -4613,7 +4619,7 @@
         </w:tc>
         <w:tc>
           <w:tcPr>
-            <w:tcW w:w="8084" w:type="dxa"/>
+            <w:tcW w:w="8014" w:type="dxa"/>
           </w:tcPr>
           <w:p>
             <w:pPr>
@@ -4660,7 +4666,7 @@
         </w:tc>
         <w:tc>
           <w:tcPr>
-            <w:tcW w:w="2261" w:type="dxa"/>
+            <w:tcW w:w="2252" w:type="dxa"/>
           </w:tcPr>
           <w:p>
             <w:pPr>
@@ -4687,7 +4693,7 @@
         </w:trPr>
         <w:tc>
           <w:tcPr>
-            <w:tcW w:w="445" w:type="dxa"/>
+            <w:tcW w:w="421" w:type="dxa"/>
           </w:tcPr>
           <w:p>
             <w:pPr>
@@ -4710,7 +4716,7 @@
         </w:tc>
         <w:tc>
           <w:tcPr>
-            <w:tcW w:w="8084" w:type="dxa"/>
+            <w:tcW w:w="8014" w:type="dxa"/>
           </w:tcPr>
           <w:p>
             <w:pPr>
@@ -4817,7 +4823,7 @@
         </w:tc>
         <w:tc>
           <w:tcPr>
-            <w:tcW w:w="2261" w:type="dxa"/>
+            <w:tcW w:w="2252" w:type="dxa"/>
           </w:tcPr>
           <w:p>
             <w:pPr>
@@ -4844,7 +4850,7 @@
         </w:trPr>
         <w:tc>
           <w:tcPr>
-            <w:tcW w:w="445" w:type="dxa"/>
+            <w:tcW w:w="421" w:type="dxa"/>
           </w:tcPr>
           <w:p>
             <w:pPr>
@@ -4873,7 +4879,7 @@
         </w:tc>
         <w:tc>
           <w:tcPr>
-            <w:tcW w:w="8084" w:type="dxa"/>
+            <w:tcW w:w="8014" w:type="dxa"/>
           </w:tcPr>
           <w:p>
             <w:pPr>
@@ -4902,7 +4908,7 @@
         </w:tc>
         <w:tc>
           <w:tcPr>
-            <w:tcW w:w="2261" w:type="dxa"/>
+            <w:tcW w:w="2252" w:type="dxa"/>
           </w:tcPr>
           <w:p>
             <w:pPr>
@@ -4929,7 +4935,7 @@
         </w:trPr>
         <w:tc>
           <w:tcPr>
-            <w:tcW w:w="445" w:type="dxa"/>
+            <w:tcW w:w="421" w:type="dxa"/>
           </w:tcPr>
           <w:p>
             <w:pPr>
@@ -4958,7 +4964,7 @@
         </w:tc>
         <w:tc>
           <w:tcPr>
-            <w:tcW w:w="8084" w:type="dxa"/>
+            <w:tcW w:w="8014" w:type="dxa"/>
           </w:tcPr>
           <w:p>
             <w:pPr>
@@ -5021,7 +5027,7 @@
         </w:tc>
         <w:tc>
           <w:tcPr>
-            <w:tcW w:w="2261" w:type="dxa"/>
+            <w:tcW w:w="2252" w:type="dxa"/>
           </w:tcPr>
           <w:p>
             <w:pPr>
@@ -5056,7 +5062,7 @@
         </w:trPr>
         <w:tc>
           <w:tcPr>
-            <w:tcW w:w="445" w:type="dxa"/>
+            <w:tcW w:w="421" w:type="dxa"/>
           </w:tcPr>
           <w:p>
             <w:pPr>
@@ -5079,7 +5085,7 @@
         </w:tc>
         <w:tc>
           <w:tcPr>
-            <w:tcW w:w="8084" w:type="dxa"/>
+            <w:tcW w:w="8014" w:type="dxa"/>
           </w:tcPr>
           <w:p>
             <w:pPr>
@@ -5102,7 +5108,7 @@
         </w:tc>
         <w:tc>
           <w:tcPr>
-            <w:tcW w:w="2261" w:type="dxa"/>
+            <w:tcW w:w="2252" w:type="dxa"/>
           </w:tcPr>
           <w:p>
             <w:pPr>
@@ -5136,7 +5142,7 @@
         </w:trPr>
         <w:tc>
           <w:tcPr>
-            <w:tcW w:w="445" w:type="dxa"/>
+            <w:tcW w:w="421" w:type="dxa"/>
           </w:tcPr>
           <w:p>
             <w:pPr>
@@ -5166,7 +5172,7 @@
         </w:tc>
         <w:tc>
           <w:tcPr>
-            <w:tcW w:w="8084" w:type="dxa"/>
+            <w:tcW w:w="8014" w:type="dxa"/>
           </w:tcPr>
           <w:p>
             <w:pPr>
@@ -5195,7 +5201,7 @@
         </w:tc>
         <w:tc>
           <w:tcPr>
-            <w:tcW w:w="2261" w:type="dxa"/>
+            <w:tcW w:w="2252" w:type="dxa"/>
           </w:tcPr>
           <w:p>
             <w:pPr>
@@ -5229,7 +5235,7 @@
         </w:trPr>
         <w:tc>
           <w:tcPr>
-            <w:tcW w:w="445" w:type="dxa"/>
+            <w:tcW w:w="421" w:type="dxa"/>
           </w:tcPr>
           <w:p>
             <w:pPr>
@@ -5246,46 +5252,36 @@
                 <w:sz w:val="20"/>
                 <w:szCs w:val="24"/>
               </w:rPr>
-              <w:t>2</w:t>
-            </w:r>
-            <w:bookmarkStart w:id="0" w:name="_GoBack"/>
-            <w:bookmarkEnd w:id="0"/>
-            <w:r>
+              <w:t>21</w:t>
+            </w:r>
+          </w:p>
+        </w:tc>
+        <w:tc>
+          <w:tcPr>
+            <w:tcW w:w="8014" w:type="dxa"/>
+          </w:tcPr>
+          <w:p>
+            <w:pPr>
+              <w:spacing w:before="60" w:after="60"/>
               <w:rPr>
                 <w:rFonts w:ascii="Times New Roman" w:hAnsi="Times New Roman"/>
                 <w:sz w:val="20"/>
                 <w:szCs w:val="24"/>
               </w:rPr>
-              <w:t>1</w:t>
-            </w:r>
-          </w:p>
-        </w:tc>
-        <w:tc>
-          <w:tcPr>
-            <w:tcW w:w="8084" w:type="dxa"/>
-          </w:tcPr>
-          <w:p>
-            <w:pPr>
-              <w:spacing w:before="60" w:after="60"/>
+            </w:pPr>
+            <w:r>
               <w:rPr>
                 <w:rFonts w:ascii="Times New Roman" w:hAnsi="Times New Roman"/>
                 <w:sz w:val="20"/>
                 <w:szCs w:val="24"/>
               </w:rPr>
-            </w:pPr>
-            <w:r>
-              <w:rPr>
-                <w:rFonts w:ascii="Times New Roman" w:hAnsi="Times New Roman"/>
-                <w:sz w:val="20"/>
-                <w:szCs w:val="24"/>
-              </w:rPr>
               <w:t>Expropriation of Land – Portion of 1780 Taylor Avenue for the Winnipeg Fire Paramedic Station No. 12 – Fire Paramedic Facilities Replacement and Relocation Program</w:t>
             </w:r>
           </w:p>
         </w:tc>
         <w:tc>
           <w:tcPr>
-            <w:tcW w:w="2261" w:type="dxa"/>
+            <w:tcW w:w="2252" w:type="dxa"/>
           </w:tcPr>
           <w:p>
             <w:pPr>
@@ -5321,21 +5317,29 @@
         </w:rPr>
       </w:pPr>
     </w:p>
+    <w:p>
+      <w:pPr>
+        <w:rPr>
+          <w:rFonts w:ascii="Times New Roman" w:hAnsi="Times New Roman"/>
+        </w:rPr>
+      </w:pPr>
+    </w:p>
     <w:tbl>
       <w:tblPr>
         <w:tblStyle w:val="TableGrid"/>
         <w:tblW w:w="0" w:type="auto"/>
+        <w:tblInd w:w="103" w:type="dxa"/>
         <w:tblLook w:val="04A0" w:firstRow="1" w:lastRow="0" w:firstColumn="1" w:lastColumn="0" w:noHBand="0" w:noVBand="1"/>
       </w:tblPr>
       <w:tblGrid>
-        <w:gridCol w:w="445"/>
+        <w:gridCol w:w="342"/>
         <w:gridCol w:w="8182"/>
         <w:gridCol w:w="2163"/>
       </w:tblGrid>
       <w:tr>
         <w:tc>
           <w:tcPr>
-            <w:tcW w:w="10790" w:type="dxa"/>
+            <w:tcW w:w="10687" w:type="dxa"/>
             <w:gridSpan w:val="3"/>
             <w:shd w:val="pct12" w:color="auto" w:fill="auto"/>
           </w:tcPr>
@@ -5360,7 +5364,7 @@
       <w:tr>
         <w:tc>
           <w:tcPr>
-            <w:tcW w:w="445" w:type="dxa"/>
+            <w:tcW w:w="342" w:type="dxa"/>
           </w:tcPr>
           <w:p>
             <w:pPr>
@@ -5460,8 +5464,8 @@
     </w:p>
     <w:tbl>
       <w:tblPr>
-        <w:tblW w:w="10908" w:type="dxa"/>
-        <w:tblInd w:w="108" w:type="dxa"/>
+        <w:tblW w:w="10913" w:type="dxa"/>
+        <w:tblInd w:w="103" w:type="dxa"/>
         <w:tblBorders>
           <w:top w:val="single" w:sz="4" w:space="0" w:color="auto"/>
           <w:left w:val="single" w:sz="4" w:space="0" w:color="auto"/>
@@ -5474,7 +5478,7 @@
         <w:tblLook w:val="0000" w:firstRow="0" w:lastRow="0" w:firstColumn="0" w:lastColumn="0" w:noHBand="0" w:noVBand="0"/>
       </w:tblPr>
       <w:tblGrid>
-        <w:gridCol w:w="1350"/>
+        <w:gridCol w:w="1355"/>
         <w:gridCol w:w="1769"/>
         <w:gridCol w:w="5611"/>
         <w:gridCol w:w="2178"/>
@@ -5485,8 +5489,9 @@
         </w:trPr>
         <w:tc>
           <w:tcPr>
-            <w:tcW w:w="10908" w:type="dxa"/>
+            <w:tcW w:w="10913" w:type="dxa"/>
             <w:gridSpan w:val="4"/>
+            <w:shd w:val="pct12" w:color="auto" w:fill="auto"/>
           </w:tcPr>
           <w:p>
             <w:pPr>
@@ -5498,8 +5503,8 @@
                 <w:sz w:val="20"/>
               </w:rPr>
             </w:pPr>
-            <w:bookmarkStart w:id="1" w:name="Motions"/>
-            <w:bookmarkEnd w:id="1"/>
+            <w:bookmarkStart w:id="0" w:name="Motions"/>
+            <w:bookmarkEnd w:id="0"/>
             <w:r>
               <w:rPr>
                 <w:rFonts w:ascii="Times New Roman" w:hAnsi="Times New Roman"/>
@@ -5514,7 +5519,7 @@
       <w:tr>
         <w:tc>
           <w:tcPr>
-            <w:tcW w:w="1350" w:type="dxa"/>
+            <w:tcW w:w="1355" w:type="dxa"/>
           </w:tcPr>
           <w:p>
             <w:pPr>
@@ -5608,7 +5613,7 @@
       <w:tr>
         <w:tc>
           <w:tcPr>
-            <w:tcW w:w="1350" w:type="dxa"/>
+            <w:tcW w:w="1355" w:type="dxa"/>
           </w:tcPr>
           <w:p>
             <w:pPr>
@@ -6185,7 +6190,7 @@
                 <w:snapToGrid w:val="0"/>
                 <w:sz w:val="20"/>
               </w:rPr>
-              <w:t xml:space="preserve">Endorsing the recommendation creates a potential liability, in which the City is required to service and maintain the Fire Hall by encroaching upon private property (i.e. the five feet retained </w:t>
+              <w:t xml:space="preserve">Endorsing the recommendation creates a potential liability, in which the City is required to service and maintain the Fire Hall </w:t>
             </w:r>
             <w:r>
               <w:rPr>
@@ -6195,7 +6200,7 @@
                 <w:sz w:val="20"/>
               </w:rPr>
               <w:lastRenderedPageBreak/>
-              <w:t>by the expropriated party).</w:t>
+              <w:t>by encroaching upon private property (i.e. the five feet retained by the expropriated party).</w:t>
             </w:r>
           </w:p>
           <w:p>
@@ -6369,7 +6374,7 @@
       <w:tr>
         <w:tc>
           <w:tcPr>
-            <w:tcW w:w="1350" w:type="dxa"/>
+            <w:tcW w:w="1355" w:type="dxa"/>
           </w:tcPr>
           <w:p>
             <w:pPr>
@@ -7024,7 +7029,6 @@
                 <w:snapToGrid w:val="0"/>
                 <w:sz w:val="20"/>
               </w:rPr>
-              <w:lastRenderedPageBreak/>
               <w:t>T</w:t>
             </w:r>
             <w:r>
@@ -7514,7 +7518,17 @@
                 <w:snapToGrid w:val="0"/>
                 <w:sz w:val="20"/>
               </w:rPr>
-              <w:t>Installing pedestrian traffic control is deemed unnecessary since the St. Matthews Avenue extension will include creating sidewalks within the right-of-way (none existed before) and the site is within close proximity to an existing crossing (Route 90 and St. Matthews Avenue).</w:t>
+              <w:t xml:space="preserve">Installing pedestrian traffic control is deemed unnecessary since the St. Matthews Avenue extension will include creating sidewalks within the right-of-way (none existed before) and the site is within close proximity to an existing crossing (Route 90 </w:t>
+            </w:r>
+            <w:r>
+              <w:rPr>
+                <w:rFonts w:ascii="Times New Roman" w:hAnsi="Times New Roman"/>
+                <w:bCs/>
+                <w:snapToGrid w:val="0"/>
+                <w:sz w:val="20"/>
+              </w:rPr>
+              <w:lastRenderedPageBreak/>
+              <w:t>and St. Matthews Avenue).</w:t>
             </w:r>
           </w:p>
           <w:p>
@@ -7570,7 +7584,7 @@
       <w:tr>
         <w:tc>
           <w:tcPr>
-            <w:tcW w:w="1350" w:type="dxa"/>
+            <w:tcW w:w="1355" w:type="dxa"/>
           </w:tcPr>
           <w:p>
             <w:pPr>
@@ -7696,7 +7710,7 @@
       <w:tr>
         <w:tc>
           <w:tcPr>
-            <w:tcW w:w="1350" w:type="dxa"/>
+            <w:tcW w:w="1355" w:type="dxa"/>
           </w:tcPr>
           <w:p>
             <w:pPr>
@@ -7933,7 +7947,7 @@
       <w:tr>
         <w:tc>
           <w:tcPr>
-            <w:tcW w:w="1350" w:type="dxa"/>
+            <w:tcW w:w="1355" w:type="dxa"/>
           </w:tcPr>
           <w:p>
             <w:pPr>
@@ -8213,7 +8227,7 @@
       <w:tr>
         <w:tc>
           <w:tcPr>
-            <w:tcW w:w="1350" w:type="dxa"/>
+            <w:tcW w:w="1355" w:type="dxa"/>
           </w:tcPr>
           <w:p>
             <w:pPr>
@@ -8362,7 +8376,7 @@
       <w:tr>
         <w:tc>
           <w:tcPr>
-            <w:tcW w:w="1350" w:type="dxa"/>
+            <w:tcW w:w="1355" w:type="dxa"/>
           </w:tcPr>
           <w:p>
             <w:pPr>
@@ -8591,7 +8605,6 @@
                 <w:sz w:val="20"/>
                 <w:lang w:val="en-CA"/>
               </w:rPr>
-              <w:lastRenderedPageBreak/>
               <w:t>5.</w:t>
             </w:r>
             <w:r>
@@ -8668,7 +8681,7 @@
       <w:tr>
         <w:tc>
           <w:tcPr>
-            <w:tcW w:w="1350" w:type="dxa"/>
+            <w:tcW w:w="1355" w:type="dxa"/>
           </w:tcPr>
           <w:p>
             <w:pPr>
@@ -8832,6 +8845,7 @@
           <w:tcPr>
             <w:tcW w:w="10908" w:type="dxa"/>
             <w:gridSpan w:val="3"/>
+            <w:shd w:val="pct12" w:color="auto" w:fill="auto"/>
           </w:tcPr>
           <w:p>
             <w:pPr>
@@ -8849,8 +8863,8 @@
               </w:rPr>
               <w:br w:type="page"/>
             </w:r>
-            <w:bookmarkStart w:id="2" w:name="Bylaws"/>
-            <w:bookmarkEnd w:id="2"/>
+            <w:bookmarkStart w:id="1" w:name="Bylaws"/>
+            <w:bookmarkEnd w:id="1"/>
             <w:r>
               <w:rPr>
                 <w:rFonts w:ascii="Times New Roman" w:hAnsi="Times New Roman"/>
@@ -9913,6 +9927,2108 @@
         </w:rPr>
       </w:pPr>
     </w:p>
+    <w:p>
+      <w:pPr>
+        <w:rPr>
+          <w:rFonts w:ascii="Times New Roman" w:hAnsi="Times New Roman"/>
+        </w:rPr>
+      </w:pPr>
+      <w:r>
+        <w:rPr>
+          <w:rFonts w:ascii="Times New Roman" w:hAnsi="Times New Roman"/>
+        </w:rPr>
+        <w:br w:type="page"/>
+      </w:r>
+    </w:p>
+    <w:p>
+      <w:pPr>
+        <w:rPr>
+          <w:rFonts w:ascii="Times New Roman" w:hAnsi="Times New Roman"/>
+        </w:rPr>
+      </w:pPr>
+    </w:p>
+    <w:tbl>
+      <w:tblPr>
+        <w:tblStyle w:val="TableGrid"/>
+        <w:tblW w:w="10841" w:type="dxa"/>
+        <w:tblInd w:w="103" w:type="dxa"/>
+        <w:tblLook w:val="04A0" w:firstRow="1" w:lastRow="0" w:firstColumn="1" w:lastColumn="0" w:noHBand="0" w:noVBand="1"/>
+      </w:tblPr>
+      <w:tblGrid>
+        <w:gridCol w:w="3153"/>
+        <w:gridCol w:w="2976"/>
+        <w:gridCol w:w="2922"/>
+        <w:gridCol w:w="1790"/>
+      </w:tblGrid>
+      <w:tr>
+        <w:trPr>
+          <w:trHeight w:val="304"/>
+        </w:trPr>
+        <w:tc>
+          <w:tcPr>
+            <w:tcW w:w="10841" w:type="dxa"/>
+            <w:gridSpan w:val="4"/>
+            <w:shd w:val="pct12" w:color="auto" w:fill="auto"/>
+          </w:tcPr>
+          <w:p>
+            <w:pPr>
+              <w:spacing w:before="60" w:after="60"/>
+              <w:jc w:val="center"/>
+              <w:rPr>
+                <w:rFonts w:ascii="Times New Roman" w:hAnsi="Times New Roman"/>
+                <w:b/>
+              </w:rPr>
+            </w:pPr>
+            <w:r>
+              <w:rPr>
+                <w:rFonts w:ascii="Times New Roman" w:hAnsi="Times New Roman"/>
+                <w:b/>
+              </w:rPr>
+              <w:t>RECORDED VOTES FOR RECORDS, MOTIONS AND BY-LAWS</w:t>
+            </w:r>
+          </w:p>
+        </w:tc>
+      </w:tr>
+      <w:tr>
+        <w:trPr>
+          <w:trHeight w:val="304"/>
+        </w:trPr>
+        <w:tc>
+          <w:tcPr>
+            <w:tcW w:w="3153" w:type="dxa"/>
+          </w:tcPr>
+          <w:p>
+            <w:pPr>
+              <w:spacing w:before="60" w:after="60"/>
+              <w:jc w:val="center"/>
+              <w:rPr>
+                <w:rFonts w:ascii="Times New Roman" w:hAnsi="Times New Roman"/>
+                <w:b/>
+              </w:rPr>
+            </w:pPr>
+            <w:r>
+              <w:rPr>
+                <w:rFonts w:ascii="Times New Roman" w:hAnsi="Times New Roman"/>
+                <w:b/>
+              </w:rPr>
+              <w:t>SUBJECT</w:t>
+            </w:r>
+          </w:p>
+        </w:tc>
+        <w:tc>
+          <w:tcPr>
+            <w:tcW w:w="2976" w:type="dxa"/>
+          </w:tcPr>
+          <w:p>
+            <w:pPr>
+              <w:spacing w:before="60" w:after="60"/>
+              <w:jc w:val="center"/>
+              <w:rPr>
+                <w:rFonts w:ascii="Times New Roman" w:hAnsi="Times New Roman"/>
+                <w:b/>
+              </w:rPr>
+            </w:pPr>
+            <w:r>
+              <w:rPr>
+                <w:rFonts w:ascii="Times New Roman" w:hAnsi="Times New Roman"/>
+                <w:b/>
+              </w:rPr>
+              <w:t>YEA</w:t>
+            </w:r>
+            <w:r>
+              <w:rPr>
+                <w:rFonts w:ascii="Times New Roman" w:hAnsi="Times New Roman"/>
+                <w:b/>
+              </w:rPr>
+              <w:t>S</w:t>
+            </w:r>
+          </w:p>
+        </w:tc>
+        <w:tc>
+          <w:tcPr>
+            <w:tcW w:w="2922" w:type="dxa"/>
+          </w:tcPr>
+          <w:p>
+            <w:pPr>
+              <w:spacing w:before="60" w:after="60"/>
+              <w:jc w:val="center"/>
+              <w:rPr>
+                <w:rFonts w:ascii="Times New Roman" w:hAnsi="Times New Roman"/>
+                <w:b/>
+              </w:rPr>
+            </w:pPr>
+            <w:r>
+              <w:rPr>
+                <w:rFonts w:ascii="Times New Roman" w:hAnsi="Times New Roman"/>
+                <w:b/>
+              </w:rPr>
+              <w:t>NAYS</w:t>
+            </w:r>
+          </w:p>
+        </w:tc>
+        <w:tc>
+          <w:tcPr>
+            <w:tcW w:w="1790" w:type="dxa"/>
+          </w:tcPr>
+          <w:p>
+            <w:pPr>
+              <w:spacing w:before="60" w:after="60"/>
+              <w:jc w:val="center"/>
+              <w:rPr>
+                <w:rFonts w:ascii="Times New Roman" w:hAnsi="Times New Roman"/>
+                <w:b/>
+              </w:rPr>
+            </w:pPr>
+            <w:r>
+              <w:rPr>
+                <w:rFonts w:ascii="Times New Roman" w:hAnsi="Times New Roman"/>
+                <w:b/>
+              </w:rPr>
+              <w:t>DISPOSITION</w:t>
+            </w:r>
+          </w:p>
+        </w:tc>
+      </w:tr>
+      <w:tr>
+        <w:trPr>
+          <w:trHeight w:val="234"/>
+        </w:trPr>
+        <w:tc>
+          <w:tcPr>
+            <w:tcW w:w="3153" w:type="dxa"/>
+          </w:tcPr>
+          <w:p>
+            <w:pPr>
+              <w:jc w:val="center"/>
+              <w:rPr>
+                <w:rFonts w:ascii="Times New Roman" w:hAnsi="Times New Roman"/>
+              </w:rPr>
+            </w:pPr>
+          </w:p>
+          <w:p>
+            <w:pPr>
+              <w:jc w:val="center"/>
+              <w:rPr>
+                <w:rFonts w:ascii="Times New Roman" w:hAnsi="Times New Roman"/>
+              </w:rPr>
+            </w:pPr>
+            <w:r>
+              <w:rPr>
+                <w:rFonts w:ascii="Times New Roman" w:hAnsi="Times New Roman"/>
+              </w:rPr>
+              <w:t>Motion 7</w:t>
+            </w:r>
+          </w:p>
+        </w:tc>
+        <w:tc>
+          <w:tcPr>
+            <w:tcW w:w="2976" w:type="dxa"/>
+          </w:tcPr>
+          <w:p>
+            <w:pPr>
+              <w:jc w:val="center"/>
+            </w:pPr>
+          </w:p>
+          <w:tbl>
+            <w:tblPr>
+              <w:tblStyle w:val="TableGrid"/>
+              <w:tblW w:w="0" w:type="auto"/>
+              <w:tblLook w:val="04A0" w:firstRow="1" w:lastRow="0" w:firstColumn="1" w:lastColumn="0" w:noHBand="0" w:noVBand="1"/>
+            </w:tblPr>
+            <w:tblGrid>
+              <w:gridCol w:w="2750"/>
+            </w:tblGrid>
+            <w:tr>
+              <w:tc>
+                <w:tcPr>
+                  <w:tcW w:w="3144" w:type="dxa"/>
+                </w:tcPr>
+                <w:p>
+                  <w:pPr>
+                    <w:rPr>
+                      <w:rFonts w:ascii="Arial" w:hAnsi="Arial" w:cs="Arial"/>
+                      <w:sz w:val="18"/>
+                      <w:szCs w:val="18"/>
+                      <w:lang w:val="en-CA"/>
+                    </w:rPr>
+                  </w:pPr>
+                  <w:r>
+                    <w:rPr>
+                      <w:rFonts w:ascii="Arial" w:hAnsi="Arial" w:cs="Arial"/>
+                      <w:sz w:val="18"/>
+                      <w:szCs w:val="18"/>
+                      <w:lang w:val="en-CA"/>
+                    </w:rPr>
+                    <w:t>His Worship Mayor Bowman</w:t>
+                  </w:r>
+                </w:p>
+              </w:tc>
+            </w:tr>
+            <w:tr>
+              <w:tc>
+                <w:tcPr>
+                  <w:tcW w:w="3144" w:type="dxa"/>
+                </w:tcPr>
+                <w:p>
+                  <w:pPr>
+                    <w:rPr>
+                      <w:rFonts w:ascii="Arial" w:hAnsi="Arial" w:cs="Arial"/>
+                      <w:sz w:val="18"/>
+                      <w:szCs w:val="18"/>
+                      <w:lang w:val="en-CA"/>
+                    </w:rPr>
+                  </w:pPr>
+                  <w:r>
+                    <w:rPr>
+                      <w:rFonts w:ascii="Arial" w:hAnsi="Arial" w:cs="Arial"/>
+                      <w:sz w:val="18"/>
+                      <w:szCs w:val="18"/>
+                      <w:lang w:val="en-CA"/>
+                    </w:rPr>
+                    <w:t xml:space="preserve">Councillor </w:t>
+                  </w:r>
+                  <w:r>
+                    <w:rPr>
+                      <w:rFonts w:ascii="Arial" w:hAnsi="Arial" w:cs="Arial"/>
+                      <w:sz w:val="18"/>
+                      <w:szCs w:val="18"/>
+                      <w:lang w:val="en-CA"/>
+                    </w:rPr>
+                    <w:t>Allard</w:t>
+                  </w:r>
+                </w:p>
+              </w:tc>
+            </w:tr>
+            <w:tr>
+              <w:tc>
+                <w:tcPr>
+                  <w:tcW w:w="3144" w:type="dxa"/>
+                </w:tcPr>
+                <w:p>
+                  <w:pPr>
+                    <w:rPr>
+                      <w:rFonts w:ascii="Arial" w:hAnsi="Arial" w:cs="Arial"/>
+                      <w:sz w:val="18"/>
+                      <w:szCs w:val="18"/>
+                      <w:lang w:val="en-CA"/>
+                    </w:rPr>
+                  </w:pPr>
+                  <w:r>
+                    <w:rPr>
+                      <w:rFonts w:ascii="Arial" w:hAnsi="Arial" w:cs="Arial"/>
+                      <w:sz w:val="18"/>
+                      <w:szCs w:val="18"/>
+                      <w:lang w:val="en-CA"/>
+                    </w:rPr>
+                    <w:t xml:space="preserve">Councillor </w:t>
+                  </w:r>
+                  <w:proofErr w:type="spellStart"/>
+                  <w:r>
+                    <w:rPr>
+                      <w:rFonts w:ascii="Arial" w:hAnsi="Arial" w:cs="Arial"/>
+                      <w:sz w:val="18"/>
+                      <w:szCs w:val="18"/>
+                      <w:lang w:val="en-CA"/>
+                    </w:rPr>
+                    <w:t>Browaty</w:t>
+                  </w:r>
+                  <w:proofErr w:type="spellEnd"/>
+                </w:p>
+              </w:tc>
+            </w:tr>
+            <w:tr>
+              <w:tc>
+                <w:tcPr>
+                  <w:tcW w:w="3144" w:type="dxa"/>
+                </w:tcPr>
+                <w:p>
+                  <w:pPr>
+                    <w:rPr>
+                      <w:rFonts w:ascii="Arial" w:hAnsi="Arial" w:cs="Arial"/>
+                      <w:sz w:val="18"/>
+                      <w:szCs w:val="18"/>
+                      <w:lang w:val="en-CA"/>
+                    </w:rPr>
+                  </w:pPr>
+                  <w:r>
+                    <w:rPr>
+                      <w:rFonts w:ascii="Arial" w:hAnsi="Arial" w:cs="Arial"/>
+                      <w:sz w:val="18"/>
+                      <w:szCs w:val="18"/>
+                      <w:lang w:val="en-CA"/>
+                    </w:rPr>
+                    <w:t xml:space="preserve">Councillor </w:t>
+                  </w:r>
+                  <w:r>
+                    <w:rPr>
+                      <w:rFonts w:ascii="Arial" w:hAnsi="Arial" w:cs="Arial"/>
+                      <w:sz w:val="18"/>
+                      <w:szCs w:val="18"/>
+                      <w:lang w:val="en-CA"/>
+                    </w:rPr>
+                    <w:t>Dobson</w:t>
+                  </w:r>
+                </w:p>
+              </w:tc>
+            </w:tr>
+            <w:tr>
+              <w:tc>
+                <w:tcPr>
+                  <w:tcW w:w="3144" w:type="dxa"/>
+                </w:tcPr>
+                <w:p>
+                  <w:pPr>
+                    <w:rPr>
+                      <w:rFonts w:ascii="Arial" w:hAnsi="Arial" w:cs="Arial"/>
+                      <w:sz w:val="18"/>
+                      <w:szCs w:val="18"/>
+                      <w:lang w:val="en-CA"/>
+                    </w:rPr>
+                  </w:pPr>
+                  <w:r>
+                    <w:rPr>
+                      <w:rFonts w:ascii="Arial" w:hAnsi="Arial" w:cs="Arial"/>
+                      <w:sz w:val="18"/>
+                      <w:szCs w:val="18"/>
+                      <w:lang w:val="en-CA"/>
+                    </w:rPr>
+                    <w:t xml:space="preserve">Councillor </w:t>
+                  </w:r>
+                  <w:proofErr w:type="spellStart"/>
+                  <w:r>
+                    <w:rPr>
+                      <w:rFonts w:ascii="Arial" w:hAnsi="Arial" w:cs="Arial"/>
+                      <w:sz w:val="18"/>
+                      <w:szCs w:val="18"/>
+                      <w:lang w:val="en-CA"/>
+                    </w:rPr>
+                    <w:t>Eadie</w:t>
+                  </w:r>
+                  <w:proofErr w:type="spellEnd"/>
+                </w:p>
+              </w:tc>
+            </w:tr>
+            <w:tr>
+              <w:tc>
+                <w:tcPr>
+                  <w:tcW w:w="3144" w:type="dxa"/>
+                </w:tcPr>
+                <w:p>
+                  <w:pPr>
+                    <w:rPr>
+                      <w:rFonts w:ascii="Arial" w:hAnsi="Arial" w:cs="Arial"/>
+                      <w:sz w:val="18"/>
+                      <w:szCs w:val="18"/>
+                      <w:lang w:val="en-CA"/>
+                    </w:rPr>
+                  </w:pPr>
+                  <w:r>
+                    <w:rPr>
+                      <w:rFonts w:ascii="Arial" w:hAnsi="Arial" w:cs="Arial"/>
+                      <w:sz w:val="18"/>
+                      <w:szCs w:val="18"/>
+                      <w:lang w:val="en-CA"/>
+                    </w:rPr>
+                    <w:t xml:space="preserve">Councillor </w:t>
+                  </w:r>
+                  <w:proofErr w:type="spellStart"/>
+                  <w:r>
+                    <w:rPr>
+                      <w:rFonts w:ascii="Arial" w:hAnsi="Arial" w:cs="Arial"/>
+                      <w:sz w:val="18"/>
+                      <w:szCs w:val="18"/>
+                      <w:lang w:val="en-CA"/>
+                    </w:rPr>
+                    <w:t>Gerbasi</w:t>
+                  </w:r>
+                  <w:proofErr w:type="spellEnd"/>
+                </w:p>
+              </w:tc>
+            </w:tr>
+            <w:tr>
+              <w:tc>
+                <w:tcPr>
+                  <w:tcW w:w="3144" w:type="dxa"/>
+                </w:tcPr>
+                <w:p>
+                  <w:pPr>
+                    <w:rPr>
+                      <w:rFonts w:ascii="Arial" w:hAnsi="Arial" w:cs="Arial"/>
+                      <w:sz w:val="18"/>
+                      <w:szCs w:val="18"/>
+                      <w:lang w:val="en-CA"/>
+                    </w:rPr>
+                  </w:pPr>
+                  <w:r>
+                    <w:rPr>
+                      <w:rFonts w:ascii="Arial" w:hAnsi="Arial" w:cs="Arial"/>
+                      <w:sz w:val="18"/>
+                      <w:szCs w:val="18"/>
+                      <w:lang w:val="en-CA"/>
+                    </w:rPr>
+                    <w:t xml:space="preserve">Councillor </w:t>
+                  </w:r>
+                  <w:r>
+                    <w:rPr>
+                      <w:rFonts w:ascii="Arial" w:hAnsi="Arial" w:cs="Arial"/>
+                      <w:sz w:val="18"/>
+                      <w:szCs w:val="18"/>
+                      <w:lang w:val="en-CA"/>
+                    </w:rPr>
+                    <w:t>Gillingham</w:t>
+                  </w:r>
+                </w:p>
+              </w:tc>
+            </w:tr>
+            <w:tr>
+              <w:tc>
+                <w:tcPr>
+                  <w:tcW w:w="3144" w:type="dxa"/>
+                </w:tcPr>
+                <w:p>
+                  <w:pPr>
+                    <w:rPr>
+                      <w:rFonts w:ascii="Arial" w:hAnsi="Arial" w:cs="Arial"/>
+                      <w:sz w:val="18"/>
+                      <w:szCs w:val="18"/>
+                      <w:lang w:val="en-CA"/>
+                    </w:rPr>
+                  </w:pPr>
+                  <w:r>
+                    <w:rPr>
+                      <w:rFonts w:ascii="Arial" w:hAnsi="Arial" w:cs="Arial"/>
+                      <w:sz w:val="18"/>
+                      <w:szCs w:val="18"/>
+                      <w:lang w:val="en-CA"/>
+                    </w:rPr>
+                    <w:t xml:space="preserve">Councillor </w:t>
+                  </w:r>
+                  <w:r>
+                    <w:rPr>
+                      <w:rFonts w:ascii="Arial" w:hAnsi="Arial" w:cs="Arial"/>
+                      <w:sz w:val="18"/>
+                      <w:szCs w:val="18"/>
+                      <w:lang w:val="en-CA"/>
+                    </w:rPr>
+                    <w:t>Gilroy</w:t>
+                  </w:r>
+                </w:p>
+              </w:tc>
+            </w:tr>
+            <w:tr>
+              <w:tc>
+                <w:tcPr>
+                  <w:tcW w:w="3144" w:type="dxa"/>
+                </w:tcPr>
+                <w:p>
+                  <w:pPr>
+                    <w:rPr>
+                      <w:rFonts w:ascii="Arial" w:hAnsi="Arial" w:cs="Arial"/>
+                      <w:sz w:val="18"/>
+                      <w:szCs w:val="18"/>
+                      <w:lang w:val="en-CA"/>
+                    </w:rPr>
+                  </w:pPr>
+                  <w:r>
+                    <w:rPr>
+                      <w:rFonts w:ascii="Arial" w:hAnsi="Arial" w:cs="Arial"/>
+                      <w:sz w:val="18"/>
+                      <w:szCs w:val="18"/>
+                      <w:lang w:val="en-CA"/>
+                    </w:rPr>
+                    <w:t xml:space="preserve">Councillor </w:t>
+                  </w:r>
+                  <w:proofErr w:type="spellStart"/>
+                  <w:r>
+                    <w:rPr>
+                      <w:rFonts w:ascii="Arial" w:hAnsi="Arial" w:cs="Arial"/>
+                      <w:sz w:val="18"/>
+                      <w:szCs w:val="18"/>
+                      <w:lang w:val="en-CA"/>
+                    </w:rPr>
+                    <w:t>Lukes</w:t>
+                  </w:r>
+                  <w:proofErr w:type="spellEnd"/>
+                </w:p>
+              </w:tc>
+            </w:tr>
+            <w:tr>
+              <w:tc>
+                <w:tcPr>
+                  <w:tcW w:w="3144" w:type="dxa"/>
+                </w:tcPr>
+                <w:p>
+                  <w:pPr>
+                    <w:rPr>
+                      <w:rFonts w:ascii="Arial" w:hAnsi="Arial" w:cs="Arial"/>
+                      <w:sz w:val="18"/>
+                      <w:szCs w:val="18"/>
+                      <w:lang w:val="en-CA"/>
+                    </w:rPr>
+                  </w:pPr>
+                  <w:r>
+                    <w:rPr>
+                      <w:rFonts w:ascii="Arial" w:hAnsi="Arial" w:cs="Arial"/>
+                      <w:sz w:val="18"/>
+                      <w:szCs w:val="18"/>
+                      <w:lang w:val="en-CA"/>
+                    </w:rPr>
+                    <w:t xml:space="preserve">Councillor </w:t>
+                  </w:r>
+                  <w:r>
+                    <w:rPr>
+                      <w:rFonts w:ascii="Arial" w:hAnsi="Arial" w:cs="Arial"/>
+                      <w:sz w:val="18"/>
+                      <w:szCs w:val="18"/>
+                      <w:lang w:val="en-CA"/>
+                    </w:rPr>
+                    <w:t>Mayes</w:t>
+                  </w:r>
+                </w:p>
+              </w:tc>
+            </w:tr>
+            <w:tr>
+              <w:tc>
+                <w:tcPr>
+                  <w:tcW w:w="3144" w:type="dxa"/>
+                </w:tcPr>
+                <w:p>
+                  <w:pPr>
+                    <w:rPr>
+                      <w:rFonts w:ascii="Arial" w:hAnsi="Arial" w:cs="Arial"/>
+                      <w:sz w:val="18"/>
+                      <w:szCs w:val="18"/>
+                      <w:lang w:val="en-CA"/>
+                    </w:rPr>
+                  </w:pPr>
+                  <w:r>
+                    <w:rPr>
+                      <w:rFonts w:ascii="Arial" w:hAnsi="Arial" w:cs="Arial"/>
+                      <w:sz w:val="18"/>
+                      <w:szCs w:val="18"/>
+                      <w:lang w:val="en-CA"/>
+                    </w:rPr>
+                    <w:t xml:space="preserve">Councillor </w:t>
+                  </w:r>
+                  <w:proofErr w:type="spellStart"/>
+                  <w:r>
+                    <w:rPr>
+                      <w:rFonts w:ascii="Arial" w:hAnsi="Arial" w:cs="Arial"/>
+                      <w:sz w:val="18"/>
+                      <w:szCs w:val="18"/>
+                      <w:lang w:val="en-CA"/>
+                    </w:rPr>
+                    <w:t>Morantz</w:t>
+                  </w:r>
+                  <w:proofErr w:type="spellEnd"/>
+                </w:p>
+              </w:tc>
+            </w:tr>
+            <w:tr>
+              <w:tc>
+                <w:tcPr>
+                  <w:tcW w:w="3144" w:type="dxa"/>
+                </w:tcPr>
+                <w:p>
+                  <w:pPr>
+                    <w:rPr>
+                      <w:rFonts w:ascii="Arial" w:hAnsi="Arial" w:cs="Arial"/>
+                      <w:sz w:val="18"/>
+                      <w:szCs w:val="18"/>
+                      <w:lang w:val="en-CA"/>
+                    </w:rPr>
+                  </w:pPr>
+                  <w:r>
+                    <w:rPr>
+                      <w:rFonts w:ascii="Arial" w:hAnsi="Arial" w:cs="Arial"/>
+                      <w:sz w:val="18"/>
+                      <w:szCs w:val="18"/>
+                      <w:lang w:val="en-CA"/>
+                    </w:rPr>
+                    <w:t xml:space="preserve">Councillor </w:t>
+                  </w:r>
+                  <w:proofErr w:type="spellStart"/>
+                  <w:r>
+                    <w:rPr>
+                      <w:rFonts w:ascii="Arial" w:hAnsi="Arial" w:cs="Arial"/>
+                      <w:sz w:val="18"/>
+                      <w:szCs w:val="18"/>
+                      <w:lang w:val="en-CA"/>
+                    </w:rPr>
+                    <w:t>Orlikow</w:t>
+                  </w:r>
+                  <w:proofErr w:type="spellEnd"/>
+                </w:p>
+              </w:tc>
+            </w:tr>
+            <w:tr>
+              <w:tc>
+                <w:tcPr>
+                  <w:tcW w:w="3144" w:type="dxa"/>
+                </w:tcPr>
+                <w:p>
+                  <w:pPr>
+                    <w:rPr>
+                      <w:rFonts w:ascii="Arial" w:hAnsi="Arial" w:cs="Arial"/>
+                      <w:sz w:val="18"/>
+                      <w:szCs w:val="18"/>
+                      <w:lang w:val="en-CA"/>
+                    </w:rPr>
+                  </w:pPr>
+                  <w:r>
+                    <w:rPr>
+                      <w:rFonts w:ascii="Arial" w:hAnsi="Arial" w:cs="Arial"/>
+                      <w:sz w:val="18"/>
+                      <w:szCs w:val="18"/>
+                      <w:lang w:val="en-CA"/>
+                    </w:rPr>
+                    <w:t xml:space="preserve">Councillor </w:t>
+                  </w:r>
+                  <w:proofErr w:type="spellStart"/>
+                  <w:r>
+                    <w:rPr>
+                      <w:rFonts w:ascii="Arial" w:hAnsi="Arial" w:cs="Arial"/>
+                      <w:sz w:val="18"/>
+                      <w:szCs w:val="18"/>
+                      <w:lang w:val="en-CA"/>
+                    </w:rPr>
+                    <w:t>Pagtakhan</w:t>
+                  </w:r>
+                  <w:proofErr w:type="spellEnd"/>
+                </w:p>
+              </w:tc>
+            </w:tr>
+            <w:tr>
+              <w:tc>
+                <w:tcPr>
+                  <w:tcW w:w="3144" w:type="dxa"/>
+                </w:tcPr>
+                <w:p>
+                  <w:pPr>
+                    <w:rPr>
+                      <w:rFonts w:ascii="Arial" w:hAnsi="Arial" w:cs="Arial"/>
+                      <w:sz w:val="18"/>
+                      <w:szCs w:val="18"/>
+                      <w:lang w:val="en-CA"/>
+                    </w:rPr>
+                  </w:pPr>
+                  <w:r>
+                    <w:rPr>
+                      <w:rFonts w:ascii="Arial" w:hAnsi="Arial" w:cs="Arial"/>
+                      <w:sz w:val="18"/>
+                      <w:szCs w:val="18"/>
+                      <w:lang w:val="en-CA"/>
+                    </w:rPr>
+                    <w:t xml:space="preserve">Councillor </w:t>
+                  </w:r>
+                  <w:r>
+                    <w:rPr>
+                      <w:rFonts w:ascii="Arial" w:hAnsi="Arial" w:cs="Arial"/>
+                      <w:sz w:val="18"/>
+                      <w:szCs w:val="18"/>
+                      <w:lang w:val="en-CA"/>
+                    </w:rPr>
+                    <w:t>Schreyer</w:t>
+                  </w:r>
+                </w:p>
+              </w:tc>
+            </w:tr>
+            <w:tr>
+              <w:tc>
+                <w:tcPr>
+                  <w:tcW w:w="3144" w:type="dxa"/>
+                </w:tcPr>
+                <w:p>
+                  <w:pPr>
+                    <w:rPr>
+                      <w:rFonts w:ascii="Arial" w:hAnsi="Arial" w:cs="Arial"/>
+                      <w:sz w:val="18"/>
+                      <w:szCs w:val="18"/>
+                      <w:lang w:val="en-CA"/>
+                    </w:rPr>
+                  </w:pPr>
+                  <w:r>
+                    <w:rPr>
+                      <w:rFonts w:ascii="Arial" w:hAnsi="Arial" w:cs="Arial"/>
+                      <w:sz w:val="18"/>
+                      <w:szCs w:val="18"/>
+                      <w:lang w:val="en-CA"/>
+                    </w:rPr>
+                    <w:t xml:space="preserve">Councillor </w:t>
+                  </w:r>
+                  <w:r>
+                    <w:rPr>
+                      <w:rFonts w:ascii="Arial" w:hAnsi="Arial" w:cs="Arial"/>
+                      <w:sz w:val="18"/>
+                      <w:szCs w:val="18"/>
+                      <w:lang w:val="en-CA"/>
+                    </w:rPr>
+                    <w:t>Wyatt</w:t>
+                  </w:r>
+                </w:p>
+              </w:tc>
+            </w:tr>
+            <w:tr>
+              <w:tc>
+                <w:tcPr>
+                  <w:tcW w:w="3144" w:type="dxa"/>
+                </w:tcPr>
+                <w:p>
+                  <w:pPr>
+                    <w:rPr>
+                      <w:rFonts w:ascii="Arial" w:hAnsi="Arial" w:cs="Arial"/>
+                      <w:sz w:val="18"/>
+                      <w:szCs w:val="18"/>
+                      <w:lang w:val="en-CA"/>
+                    </w:rPr>
+                  </w:pPr>
+                  <w:r>
+                    <w:rPr>
+                      <w:rFonts w:ascii="Arial" w:hAnsi="Arial" w:cs="Arial"/>
+                      <w:sz w:val="18"/>
+                      <w:szCs w:val="18"/>
+                      <w:lang w:val="en-CA"/>
+                    </w:rPr>
+                    <w:t>Councillor Sharm</w:t>
+                  </w:r>
+                  <w:r>
+                    <w:rPr>
+                      <w:rFonts w:ascii="Arial" w:hAnsi="Arial" w:cs="Arial"/>
+                      <w:sz w:val="18"/>
+                      <w:szCs w:val="18"/>
+                      <w:lang w:val="en-CA"/>
+                    </w:rPr>
+                    <w:t>a</w:t>
+                  </w:r>
+                </w:p>
+              </w:tc>
+            </w:tr>
+          </w:tbl>
+          <w:p>
+            <w:pPr>
+              <w:jc w:val="center"/>
+              <w:rPr>
+                <w:rFonts w:ascii="Times New Roman" w:hAnsi="Times New Roman"/>
+              </w:rPr>
+            </w:pPr>
+            <w:r>
+              <w:rPr>
+                <w:rFonts w:ascii="Times New Roman" w:hAnsi="Times New Roman"/>
+              </w:rPr>
+              <w:t xml:space="preserve"> </w:t>
+            </w:r>
+          </w:p>
+        </w:tc>
+        <w:tc>
+          <w:tcPr>
+            <w:tcW w:w="2922" w:type="dxa"/>
+          </w:tcPr>
+          <w:p>
+            <w:pPr>
+              <w:jc w:val="center"/>
+              <w:rPr>
+                <w:rFonts w:ascii="Times New Roman" w:hAnsi="Times New Roman"/>
+              </w:rPr>
+            </w:pPr>
+          </w:p>
+        </w:tc>
+        <w:tc>
+          <w:tcPr>
+            <w:tcW w:w="1790" w:type="dxa"/>
+          </w:tcPr>
+          <w:p>
+            <w:pPr>
+              <w:jc w:val="center"/>
+              <w:rPr>
+                <w:rFonts w:ascii="Times New Roman" w:hAnsi="Times New Roman"/>
+              </w:rPr>
+            </w:pPr>
+          </w:p>
+          <w:p>
+            <w:pPr>
+              <w:jc w:val="center"/>
+              <w:rPr>
+                <w:rFonts w:ascii="Times New Roman" w:hAnsi="Times New Roman"/>
+              </w:rPr>
+            </w:pPr>
+            <w:r>
+              <w:rPr>
+                <w:rFonts w:ascii="Times New Roman" w:hAnsi="Times New Roman"/>
+              </w:rPr>
+              <w:t>PASSED</w:t>
+            </w:r>
+          </w:p>
+        </w:tc>
+      </w:tr>
+      <w:tr>
+        <w:trPr>
+          <w:trHeight w:val="234"/>
+        </w:trPr>
+        <w:tc>
+          <w:tcPr>
+            <w:tcW w:w="3153" w:type="dxa"/>
+          </w:tcPr>
+          <w:p>
+            <w:pPr>
+              <w:jc w:val="center"/>
+              <w:rPr>
+                <w:rFonts w:ascii="Times New Roman" w:hAnsi="Times New Roman"/>
+              </w:rPr>
+            </w:pPr>
+          </w:p>
+          <w:p>
+            <w:pPr>
+              <w:jc w:val="center"/>
+              <w:rPr>
+                <w:rFonts w:ascii="Times New Roman" w:hAnsi="Times New Roman"/>
+              </w:rPr>
+            </w:pPr>
+            <w:r>
+              <w:rPr>
+                <w:rFonts w:ascii="Times New Roman" w:hAnsi="Times New Roman"/>
+              </w:rPr>
+              <w:t>By-Law ##/###</w:t>
+            </w:r>
+          </w:p>
+        </w:tc>
+        <w:tc>
+          <w:tcPr>
+            <w:tcW w:w="2976" w:type="dxa"/>
+          </w:tcPr>
+          <w:p>
+            <w:pPr>
+              <w:jc w:val="center"/>
+            </w:pPr>
+          </w:p>
+          <w:tbl>
+            <w:tblPr>
+              <w:tblStyle w:val="TableGrid"/>
+              <w:tblW w:w="0" w:type="auto"/>
+              <w:tblLook w:val="04A0" w:firstRow="1" w:lastRow="0" w:firstColumn="1" w:lastColumn="0" w:noHBand="0" w:noVBand="1"/>
+            </w:tblPr>
+            <w:tblGrid>
+              <w:gridCol w:w="2750"/>
+            </w:tblGrid>
+            <w:tr>
+              <w:tc>
+                <w:tcPr>
+                  <w:tcW w:w="2750" w:type="dxa"/>
+                </w:tcPr>
+                <w:p>
+                  <w:pPr>
+                    <w:rPr>
+                      <w:rFonts w:ascii="Arial" w:hAnsi="Arial" w:cs="Arial"/>
+                      <w:sz w:val="18"/>
+                      <w:szCs w:val="18"/>
+                      <w:lang w:val="en-CA"/>
+                    </w:rPr>
+                  </w:pPr>
+                  <w:r>
+                    <w:rPr>
+                      <w:rFonts w:ascii="Arial" w:hAnsi="Arial" w:cs="Arial"/>
+                      <w:sz w:val="18"/>
+                      <w:szCs w:val="18"/>
+                      <w:lang w:val="en-CA"/>
+                    </w:rPr>
+                    <w:t>His Worship</w:t>
+                  </w:r>
+                  <w:r>
+                    <w:rPr>
+                      <w:rFonts w:ascii="Arial" w:hAnsi="Arial" w:cs="Arial"/>
+                      <w:sz w:val="18"/>
+                      <w:szCs w:val="18"/>
+                      <w:lang w:val="en-CA"/>
+                    </w:rPr>
+                    <w:t xml:space="preserve"> Mayor X</w:t>
+                  </w:r>
+                </w:p>
+              </w:tc>
+            </w:tr>
+            <w:tr>
+              <w:tc>
+                <w:tcPr>
+                  <w:tcW w:w="2750" w:type="dxa"/>
+                </w:tcPr>
+                <w:p>
+                  <w:pPr>
+                    <w:rPr>
+                      <w:rFonts w:ascii="Arial" w:hAnsi="Arial" w:cs="Arial"/>
+                      <w:sz w:val="18"/>
+                      <w:szCs w:val="18"/>
+                      <w:lang w:val="en-CA"/>
+                    </w:rPr>
+                  </w:pPr>
+                  <w:r>
+                    <w:rPr>
+                      <w:rFonts w:ascii="Arial" w:hAnsi="Arial" w:cs="Arial"/>
+                      <w:sz w:val="18"/>
+                      <w:szCs w:val="18"/>
+                      <w:lang w:val="en-CA"/>
+                    </w:rPr>
+                    <w:t xml:space="preserve">Councillor </w:t>
+                  </w:r>
+                  <w:r>
+                    <w:rPr>
+                      <w:rFonts w:ascii="Arial" w:hAnsi="Arial" w:cs="Arial"/>
+                      <w:sz w:val="18"/>
+                      <w:szCs w:val="18"/>
+                      <w:lang w:val="en-CA"/>
+                    </w:rPr>
+                    <w:t>X</w:t>
+                  </w:r>
+                </w:p>
+              </w:tc>
+            </w:tr>
+            <w:tr>
+              <w:tc>
+                <w:tcPr>
+                  <w:tcW w:w="2750" w:type="dxa"/>
+                </w:tcPr>
+                <w:p>
+                  <w:pPr>
+                    <w:rPr>
+                      <w:rFonts w:ascii="Arial" w:hAnsi="Arial" w:cs="Arial"/>
+                      <w:sz w:val="18"/>
+                      <w:szCs w:val="18"/>
+                      <w:lang w:val="en-CA"/>
+                    </w:rPr>
+                  </w:pPr>
+                  <w:r>
+                    <w:rPr>
+                      <w:rFonts w:ascii="Arial" w:hAnsi="Arial" w:cs="Arial"/>
+                      <w:sz w:val="18"/>
+                      <w:szCs w:val="18"/>
+                      <w:lang w:val="en-CA"/>
+                    </w:rPr>
+                    <w:t xml:space="preserve">Councillor </w:t>
+                  </w:r>
+                  <w:r>
+                    <w:rPr>
+                      <w:rFonts w:ascii="Arial" w:hAnsi="Arial" w:cs="Arial"/>
+                      <w:sz w:val="18"/>
+                      <w:szCs w:val="18"/>
+                      <w:lang w:val="en-CA"/>
+                    </w:rPr>
+                    <w:t>X</w:t>
+                  </w:r>
+                </w:p>
+              </w:tc>
+            </w:tr>
+            <w:tr>
+              <w:tc>
+                <w:tcPr>
+                  <w:tcW w:w="2750" w:type="dxa"/>
+                </w:tcPr>
+                <w:p>
+                  <w:pPr>
+                    <w:rPr>
+                      <w:rFonts w:ascii="Arial" w:hAnsi="Arial" w:cs="Arial"/>
+                      <w:sz w:val="18"/>
+                      <w:szCs w:val="18"/>
+                      <w:lang w:val="en-CA"/>
+                    </w:rPr>
+                  </w:pPr>
+                  <w:r>
+                    <w:rPr>
+                      <w:rFonts w:ascii="Arial" w:hAnsi="Arial" w:cs="Arial"/>
+                      <w:sz w:val="18"/>
+                      <w:szCs w:val="18"/>
+                      <w:lang w:val="en-CA"/>
+                    </w:rPr>
+                    <w:t xml:space="preserve">Councillor </w:t>
+                  </w:r>
+                  <w:r>
+                    <w:rPr>
+                      <w:rFonts w:ascii="Arial" w:hAnsi="Arial" w:cs="Arial"/>
+                      <w:sz w:val="18"/>
+                      <w:szCs w:val="18"/>
+                      <w:lang w:val="en-CA"/>
+                    </w:rPr>
+                    <w:t>X</w:t>
+                  </w:r>
+                </w:p>
+              </w:tc>
+            </w:tr>
+            <w:tr>
+              <w:tc>
+                <w:tcPr>
+                  <w:tcW w:w="2750" w:type="dxa"/>
+                </w:tcPr>
+                <w:p>
+                  <w:pPr>
+                    <w:rPr>
+                      <w:rFonts w:ascii="Arial" w:hAnsi="Arial" w:cs="Arial"/>
+                      <w:sz w:val="18"/>
+                      <w:szCs w:val="18"/>
+                      <w:lang w:val="en-CA"/>
+                    </w:rPr>
+                  </w:pPr>
+                  <w:r>
+                    <w:rPr>
+                      <w:rFonts w:ascii="Arial" w:hAnsi="Arial" w:cs="Arial"/>
+                      <w:sz w:val="18"/>
+                      <w:szCs w:val="18"/>
+                      <w:lang w:val="en-CA"/>
+                    </w:rPr>
+                    <w:t xml:space="preserve">Councillor </w:t>
+                  </w:r>
+                  <w:r>
+                    <w:rPr>
+                      <w:rFonts w:ascii="Arial" w:hAnsi="Arial" w:cs="Arial"/>
+                      <w:sz w:val="18"/>
+                      <w:szCs w:val="18"/>
+                      <w:lang w:val="en-CA"/>
+                    </w:rPr>
+                    <w:t>X</w:t>
+                  </w:r>
+                </w:p>
+              </w:tc>
+            </w:tr>
+            <w:tr>
+              <w:tc>
+                <w:tcPr>
+                  <w:tcW w:w="2750" w:type="dxa"/>
+                </w:tcPr>
+                <w:p>
+                  <w:pPr>
+                    <w:rPr>
+                      <w:rFonts w:ascii="Arial" w:hAnsi="Arial" w:cs="Arial"/>
+                      <w:sz w:val="18"/>
+                      <w:szCs w:val="18"/>
+                      <w:lang w:val="en-CA"/>
+                    </w:rPr>
+                  </w:pPr>
+                  <w:r>
+                    <w:rPr>
+                      <w:rFonts w:ascii="Arial" w:hAnsi="Arial" w:cs="Arial"/>
+                      <w:sz w:val="18"/>
+                      <w:szCs w:val="18"/>
+                      <w:lang w:val="en-CA"/>
+                    </w:rPr>
+                    <w:t xml:space="preserve">Councillor </w:t>
+                  </w:r>
+                  <w:r>
+                    <w:rPr>
+                      <w:rFonts w:ascii="Arial" w:hAnsi="Arial" w:cs="Arial"/>
+                      <w:sz w:val="18"/>
+                      <w:szCs w:val="18"/>
+                      <w:lang w:val="en-CA"/>
+                    </w:rPr>
+                    <w:t>X</w:t>
+                  </w:r>
+                </w:p>
+              </w:tc>
+            </w:tr>
+            <w:tr>
+              <w:tc>
+                <w:tcPr>
+                  <w:tcW w:w="2750" w:type="dxa"/>
+                </w:tcPr>
+                <w:p>
+                  <w:pPr>
+                    <w:rPr>
+                      <w:rFonts w:ascii="Arial" w:hAnsi="Arial" w:cs="Arial"/>
+                      <w:sz w:val="18"/>
+                      <w:szCs w:val="18"/>
+                      <w:lang w:val="en-CA"/>
+                    </w:rPr>
+                  </w:pPr>
+                  <w:r>
+                    <w:rPr>
+                      <w:rFonts w:ascii="Arial" w:hAnsi="Arial" w:cs="Arial"/>
+                      <w:sz w:val="18"/>
+                      <w:szCs w:val="18"/>
+                      <w:lang w:val="en-CA"/>
+                    </w:rPr>
+                    <w:t xml:space="preserve">Councillor </w:t>
+                  </w:r>
+                  <w:r>
+                    <w:rPr>
+                      <w:rFonts w:ascii="Arial" w:hAnsi="Arial" w:cs="Arial"/>
+                      <w:sz w:val="18"/>
+                      <w:szCs w:val="18"/>
+                      <w:lang w:val="en-CA"/>
+                    </w:rPr>
+                    <w:t>X</w:t>
+                  </w:r>
+                </w:p>
+              </w:tc>
+            </w:tr>
+            <w:tr>
+              <w:tc>
+                <w:tcPr>
+                  <w:tcW w:w="2750" w:type="dxa"/>
+                </w:tcPr>
+                <w:p>
+                  <w:pPr>
+                    <w:rPr>
+                      <w:rFonts w:ascii="Arial" w:hAnsi="Arial" w:cs="Arial"/>
+                      <w:sz w:val="18"/>
+                      <w:szCs w:val="18"/>
+                      <w:lang w:val="en-CA"/>
+                    </w:rPr>
+                  </w:pPr>
+                  <w:r>
+                    <w:rPr>
+                      <w:rFonts w:ascii="Arial" w:hAnsi="Arial" w:cs="Arial"/>
+                      <w:sz w:val="18"/>
+                      <w:szCs w:val="18"/>
+                      <w:lang w:val="en-CA"/>
+                    </w:rPr>
+                    <w:t xml:space="preserve">Councillor </w:t>
+                  </w:r>
+                  <w:r>
+                    <w:rPr>
+                      <w:rFonts w:ascii="Arial" w:hAnsi="Arial" w:cs="Arial"/>
+                      <w:sz w:val="18"/>
+                      <w:szCs w:val="18"/>
+                      <w:lang w:val="en-CA"/>
+                    </w:rPr>
+                    <w:t>X</w:t>
+                  </w:r>
+                </w:p>
+              </w:tc>
+            </w:tr>
+            <w:tr>
+              <w:tc>
+                <w:tcPr>
+                  <w:tcW w:w="2750" w:type="dxa"/>
+                </w:tcPr>
+                <w:p>
+                  <w:pPr>
+                    <w:rPr>
+                      <w:rFonts w:ascii="Arial" w:hAnsi="Arial" w:cs="Arial"/>
+                      <w:sz w:val="18"/>
+                      <w:szCs w:val="18"/>
+                      <w:lang w:val="en-CA"/>
+                    </w:rPr>
+                  </w:pPr>
+                  <w:r>
+                    <w:rPr>
+                      <w:rFonts w:ascii="Arial" w:hAnsi="Arial" w:cs="Arial"/>
+                      <w:sz w:val="18"/>
+                      <w:szCs w:val="18"/>
+                      <w:lang w:val="en-CA"/>
+                    </w:rPr>
+                    <w:t xml:space="preserve">Councillor </w:t>
+                  </w:r>
+                  <w:r>
+                    <w:rPr>
+                      <w:rFonts w:ascii="Arial" w:hAnsi="Arial" w:cs="Arial"/>
+                      <w:sz w:val="18"/>
+                      <w:szCs w:val="18"/>
+                      <w:lang w:val="en-CA"/>
+                    </w:rPr>
+                    <w:t>X</w:t>
+                  </w:r>
+                </w:p>
+              </w:tc>
+            </w:tr>
+            <w:tr>
+              <w:tc>
+                <w:tcPr>
+                  <w:tcW w:w="2750" w:type="dxa"/>
+                </w:tcPr>
+                <w:p>
+                  <w:pPr>
+                    <w:rPr>
+                      <w:rFonts w:ascii="Arial" w:hAnsi="Arial" w:cs="Arial"/>
+                      <w:sz w:val="18"/>
+                      <w:szCs w:val="18"/>
+                      <w:lang w:val="en-CA"/>
+                    </w:rPr>
+                  </w:pPr>
+                  <w:r>
+                    <w:rPr>
+                      <w:rFonts w:ascii="Arial" w:hAnsi="Arial" w:cs="Arial"/>
+                      <w:sz w:val="18"/>
+                      <w:szCs w:val="18"/>
+                      <w:lang w:val="en-CA"/>
+                    </w:rPr>
+                    <w:t xml:space="preserve">Councillor </w:t>
+                  </w:r>
+                  <w:r>
+                    <w:rPr>
+                      <w:rFonts w:ascii="Arial" w:hAnsi="Arial" w:cs="Arial"/>
+                      <w:sz w:val="18"/>
+                      <w:szCs w:val="18"/>
+                      <w:lang w:val="en-CA"/>
+                    </w:rPr>
+                    <w:t>X</w:t>
+                  </w:r>
+                </w:p>
+              </w:tc>
+            </w:tr>
+            <w:tr>
+              <w:tc>
+                <w:tcPr>
+                  <w:tcW w:w="2750" w:type="dxa"/>
+                </w:tcPr>
+                <w:p>
+                  <w:pPr>
+                    <w:rPr>
+                      <w:rFonts w:ascii="Arial" w:hAnsi="Arial" w:cs="Arial"/>
+                      <w:sz w:val="18"/>
+                      <w:szCs w:val="18"/>
+                      <w:lang w:val="en-CA"/>
+                    </w:rPr>
+                  </w:pPr>
+                  <w:r>
+                    <w:rPr>
+                      <w:rFonts w:ascii="Arial" w:hAnsi="Arial" w:cs="Arial"/>
+                      <w:sz w:val="18"/>
+                      <w:szCs w:val="18"/>
+                      <w:lang w:val="en-CA"/>
+                    </w:rPr>
+                    <w:t xml:space="preserve">Councillor </w:t>
+                  </w:r>
+                  <w:r>
+                    <w:rPr>
+                      <w:rFonts w:ascii="Arial" w:hAnsi="Arial" w:cs="Arial"/>
+                      <w:sz w:val="18"/>
+                      <w:szCs w:val="18"/>
+                      <w:lang w:val="en-CA"/>
+                    </w:rPr>
+                    <w:t>X</w:t>
+                  </w:r>
+                </w:p>
+              </w:tc>
+            </w:tr>
+            <w:tr>
+              <w:tc>
+                <w:tcPr>
+                  <w:tcW w:w="2750" w:type="dxa"/>
+                </w:tcPr>
+                <w:p>
+                  <w:pPr>
+                    <w:rPr>
+                      <w:rFonts w:ascii="Arial" w:hAnsi="Arial" w:cs="Arial"/>
+                      <w:sz w:val="18"/>
+                      <w:szCs w:val="18"/>
+                      <w:lang w:val="en-CA"/>
+                    </w:rPr>
+                  </w:pPr>
+                  <w:r>
+                    <w:rPr>
+                      <w:rFonts w:ascii="Arial" w:hAnsi="Arial" w:cs="Arial"/>
+                      <w:sz w:val="18"/>
+                      <w:szCs w:val="18"/>
+                      <w:lang w:val="en-CA"/>
+                    </w:rPr>
+                    <w:t xml:space="preserve">Councillor </w:t>
+                  </w:r>
+                  <w:r>
+                    <w:rPr>
+                      <w:rFonts w:ascii="Arial" w:hAnsi="Arial" w:cs="Arial"/>
+                      <w:sz w:val="18"/>
+                      <w:szCs w:val="18"/>
+                      <w:lang w:val="en-CA"/>
+                    </w:rPr>
+                    <w:t>X</w:t>
+                  </w:r>
+                </w:p>
+              </w:tc>
+            </w:tr>
+          </w:tbl>
+          <w:p>
+            <w:pPr>
+              <w:jc w:val="center"/>
+            </w:pPr>
+          </w:p>
+          <w:p>
+            <w:pPr>
+              <w:jc w:val="center"/>
+            </w:pPr>
+          </w:p>
+        </w:tc>
+        <w:tc>
+          <w:tcPr>
+            <w:tcW w:w="2922" w:type="dxa"/>
+          </w:tcPr>
+          <w:p>
+            <w:pPr>
+              <w:jc w:val="center"/>
+              <w:rPr>
+                <w:rFonts w:ascii="Times New Roman" w:hAnsi="Times New Roman"/>
+              </w:rPr>
+            </w:pPr>
+          </w:p>
+          <w:tbl>
+            <w:tblPr>
+              <w:tblStyle w:val="TableGrid"/>
+              <w:tblW w:w="0" w:type="auto"/>
+              <w:tblLook w:val="04A0" w:firstRow="1" w:lastRow="0" w:firstColumn="1" w:lastColumn="0" w:noHBand="0" w:noVBand="1"/>
+            </w:tblPr>
+            <w:tblGrid>
+              <w:gridCol w:w="2696"/>
+            </w:tblGrid>
+            <w:tr>
+              <w:tc>
+                <w:tcPr>
+                  <w:tcW w:w="3144" w:type="dxa"/>
+                </w:tcPr>
+                <w:p>
+                  <w:pPr>
+                    <w:rPr>
+                      <w:rFonts w:ascii="Arial" w:hAnsi="Arial" w:cs="Arial"/>
+                      <w:sz w:val="18"/>
+                      <w:szCs w:val="18"/>
+                      <w:lang w:val="en-CA"/>
+                    </w:rPr>
+                  </w:pPr>
+                  <w:r>
+                    <w:rPr>
+                      <w:rFonts w:ascii="Arial" w:hAnsi="Arial" w:cs="Arial"/>
+                      <w:sz w:val="18"/>
+                      <w:szCs w:val="18"/>
+                      <w:lang w:val="en-CA"/>
+                    </w:rPr>
+                    <w:t xml:space="preserve">Councillor </w:t>
+                  </w:r>
+                  <w:r>
+                    <w:rPr>
+                      <w:rFonts w:ascii="Arial" w:hAnsi="Arial" w:cs="Arial"/>
+                      <w:sz w:val="18"/>
+                      <w:szCs w:val="18"/>
+                      <w:lang w:val="en-CA"/>
+                    </w:rPr>
+                    <w:t>X</w:t>
+                  </w:r>
+                </w:p>
+              </w:tc>
+            </w:tr>
+            <w:tr>
+              <w:tc>
+                <w:tcPr>
+                  <w:tcW w:w="3144" w:type="dxa"/>
+                </w:tcPr>
+                <w:p>
+                  <w:pPr>
+                    <w:rPr>
+                      <w:rFonts w:ascii="Arial" w:hAnsi="Arial" w:cs="Arial"/>
+                      <w:sz w:val="18"/>
+                      <w:szCs w:val="18"/>
+                      <w:lang w:val="en-CA"/>
+                    </w:rPr>
+                  </w:pPr>
+                  <w:r>
+                    <w:rPr>
+                      <w:rFonts w:ascii="Arial" w:hAnsi="Arial" w:cs="Arial"/>
+                      <w:sz w:val="18"/>
+                      <w:szCs w:val="18"/>
+                      <w:lang w:val="en-CA"/>
+                    </w:rPr>
+                    <w:t xml:space="preserve">Councillor </w:t>
+                  </w:r>
+                  <w:r>
+                    <w:rPr>
+                      <w:rFonts w:ascii="Arial" w:hAnsi="Arial" w:cs="Arial"/>
+                      <w:sz w:val="18"/>
+                      <w:szCs w:val="18"/>
+                      <w:lang w:val="en-CA"/>
+                    </w:rPr>
+                    <w:t>X</w:t>
+                  </w:r>
+                </w:p>
+              </w:tc>
+            </w:tr>
+            <w:tr>
+              <w:tc>
+                <w:tcPr>
+                  <w:tcW w:w="3144" w:type="dxa"/>
+                </w:tcPr>
+                <w:p>
+                  <w:pPr>
+                    <w:rPr>
+                      <w:rFonts w:ascii="Arial" w:hAnsi="Arial" w:cs="Arial"/>
+                      <w:sz w:val="18"/>
+                      <w:szCs w:val="18"/>
+                      <w:lang w:val="en-CA"/>
+                    </w:rPr>
+                  </w:pPr>
+                  <w:r>
+                    <w:rPr>
+                      <w:rFonts w:ascii="Arial" w:hAnsi="Arial" w:cs="Arial"/>
+                      <w:sz w:val="18"/>
+                      <w:szCs w:val="18"/>
+                      <w:lang w:val="en-CA"/>
+                    </w:rPr>
+                    <w:t xml:space="preserve">Councillor </w:t>
+                  </w:r>
+                  <w:r>
+                    <w:rPr>
+                      <w:rFonts w:ascii="Arial" w:hAnsi="Arial" w:cs="Arial"/>
+                      <w:sz w:val="18"/>
+                      <w:szCs w:val="18"/>
+                      <w:lang w:val="en-CA"/>
+                    </w:rPr>
+                    <w:t>X</w:t>
+                  </w:r>
+                </w:p>
+              </w:tc>
+            </w:tr>
+            <w:tr>
+              <w:trPr>
+                <w:trHeight w:val="193"/>
+              </w:trPr>
+              <w:tc>
+                <w:tcPr>
+                  <w:tcW w:w="3144" w:type="dxa"/>
+                </w:tcPr>
+                <w:p>
+                  <w:pPr>
+                    <w:rPr>
+                      <w:rFonts w:ascii="Arial" w:hAnsi="Arial" w:cs="Arial"/>
+                      <w:sz w:val="18"/>
+                      <w:szCs w:val="18"/>
+                      <w:lang w:val="en-CA"/>
+                    </w:rPr>
+                  </w:pPr>
+                  <w:r>
+                    <w:rPr>
+                      <w:rFonts w:ascii="Arial" w:hAnsi="Arial" w:cs="Arial"/>
+                      <w:sz w:val="18"/>
+                      <w:szCs w:val="18"/>
+                      <w:lang w:val="en-CA"/>
+                    </w:rPr>
+                    <w:t xml:space="preserve">Councillor </w:t>
+                  </w:r>
+                  <w:r>
+                    <w:rPr>
+                      <w:rFonts w:ascii="Arial" w:hAnsi="Arial" w:cs="Arial"/>
+                      <w:sz w:val="18"/>
+                      <w:szCs w:val="18"/>
+                      <w:lang w:val="en-CA"/>
+                    </w:rPr>
+                    <w:t>X</w:t>
+                  </w:r>
+                </w:p>
+              </w:tc>
+            </w:tr>
+          </w:tbl>
+          <w:p>
+            <w:pPr>
+              <w:jc w:val="center"/>
+              <w:rPr>
+                <w:rFonts w:ascii="Times New Roman" w:hAnsi="Times New Roman"/>
+              </w:rPr>
+            </w:pPr>
+          </w:p>
+        </w:tc>
+        <w:tc>
+          <w:tcPr>
+            <w:tcW w:w="1790" w:type="dxa"/>
+          </w:tcPr>
+          <w:p>
+            <w:pPr>
+              <w:jc w:val="center"/>
+              <w:rPr>
+                <w:rFonts w:ascii="Times New Roman" w:hAnsi="Times New Roman"/>
+              </w:rPr>
+            </w:pPr>
+          </w:p>
+          <w:p>
+            <w:pPr>
+              <w:jc w:val="center"/>
+              <w:rPr>
+                <w:rFonts w:ascii="Times New Roman" w:hAnsi="Times New Roman"/>
+              </w:rPr>
+            </w:pPr>
+            <w:r>
+              <w:rPr>
+                <w:rFonts w:ascii="Times New Roman" w:hAnsi="Times New Roman"/>
+              </w:rPr>
+              <w:t>PASSED</w:t>
+            </w:r>
+          </w:p>
+        </w:tc>
+      </w:tr>
+      <w:tr>
+        <w:trPr>
+          <w:trHeight w:val="234"/>
+        </w:trPr>
+        <w:tc>
+          <w:tcPr>
+            <w:tcW w:w="3153" w:type="dxa"/>
+          </w:tcPr>
+          <w:p>
+            <w:pPr>
+              <w:jc w:val="center"/>
+              <w:rPr>
+                <w:rFonts w:ascii="Times New Roman" w:hAnsi="Times New Roman"/>
+                <w:sz w:val="20"/>
+              </w:rPr>
+            </w:pPr>
+          </w:p>
+          <w:p>
+            <w:pPr>
+              <w:jc w:val="center"/>
+              <w:rPr>
+                <w:rFonts w:ascii="Times New Roman" w:hAnsi="Times New Roman"/>
+                <w:sz w:val="20"/>
+              </w:rPr>
+            </w:pPr>
+            <w:r>
+              <w:rPr>
+                <w:rFonts w:ascii="Times New Roman" w:hAnsi="Times New Roman"/>
+                <w:sz w:val="20"/>
+              </w:rPr>
+              <w:t xml:space="preserve">REPORT OF </w:t>
+            </w:r>
+            <w:r>
+              <w:rPr>
+                <w:rFonts w:ascii="Times New Roman" w:hAnsi="Times New Roman"/>
+                <w:sz w:val="20"/>
+              </w:rPr>
+              <w:t>SUCH AND SUCH</w:t>
+            </w:r>
+            <w:r>
+              <w:rPr>
+                <w:rFonts w:ascii="Times New Roman" w:hAnsi="Times New Roman"/>
+                <w:sz w:val="20"/>
+              </w:rPr>
+              <w:t xml:space="preserve"> dated </w:t>
+            </w:r>
+            <w:r>
+              <w:rPr>
+                <w:rFonts w:ascii="Times New Roman" w:hAnsi="Times New Roman"/>
+                <w:sz w:val="20"/>
+              </w:rPr>
+              <w:t>Month D, YYYY</w:t>
+            </w:r>
+          </w:p>
+          <w:p>
+            <w:pPr>
+              <w:jc w:val="center"/>
+              <w:rPr>
+                <w:rFonts w:ascii="Times New Roman" w:hAnsi="Times New Roman"/>
+              </w:rPr>
+            </w:pPr>
+          </w:p>
+        </w:tc>
+        <w:tc>
+          <w:tcPr>
+            <w:tcW w:w="2976" w:type="dxa"/>
+          </w:tcPr>
+          <w:p/>
+          <w:tbl>
+            <w:tblPr>
+              <w:tblStyle w:val="TableGrid"/>
+              <w:tblW w:w="0" w:type="auto"/>
+              <w:tblLook w:val="04A0" w:firstRow="1" w:lastRow="0" w:firstColumn="1" w:lastColumn="0" w:noHBand="0" w:noVBand="1"/>
+            </w:tblPr>
+            <w:tblGrid>
+              <w:gridCol w:w="2750"/>
+            </w:tblGrid>
+            <w:tr>
+              <w:tc>
+                <w:tcPr>
+                  <w:tcW w:w="2750" w:type="dxa"/>
+                </w:tcPr>
+                <w:p>
+                  <w:pPr>
+                    <w:rPr>
+                      <w:rFonts w:ascii="Arial" w:hAnsi="Arial" w:cs="Arial"/>
+                      <w:sz w:val="18"/>
+                      <w:szCs w:val="18"/>
+                      <w:lang w:val="en-CA"/>
+                    </w:rPr>
+                  </w:pPr>
+                  <w:r>
+                    <w:rPr>
+                      <w:rFonts w:ascii="Arial" w:hAnsi="Arial" w:cs="Arial"/>
+                      <w:sz w:val="18"/>
+                      <w:szCs w:val="18"/>
+                      <w:lang w:val="en-CA"/>
+                    </w:rPr>
+                    <w:t>His Worship</w:t>
+                  </w:r>
+                  <w:r>
+                    <w:rPr>
+                      <w:rFonts w:ascii="Arial" w:hAnsi="Arial" w:cs="Arial"/>
+                      <w:sz w:val="18"/>
+                      <w:szCs w:val="18"/>
+                      <w:lang w:val="en-CA"/>
+                    </w:rPr>
+                    <w:t xml:space="preserve"> Mayor X</w:t>
+                  </w:r>
+                </w:p>
+              </w:tc>
+            </w:tr>
+            <w:tr>
+              <w:tc>
+                <w:tcPr>
+                  <w:tcW w:w="2750" w:type="dxa"/>
+                </w:tcPr>
+                <w:p>
+                  <w:pPr>
+                    <w:rPr>
+                      <w:rFonts w:ascii="Arial" w:hAnsi="Arial" w:cs="Arial"/>
+                      <w:sz w:val="18"/>
+                      <w:szCs w:val="18"/>
+                      <w:lang w:val="en-CA"/>
+                    </w:rPr>
+                  </w:pPr>
+                  <w:r>
+                    <w:rPr>
+                      <w:rFonts w:ascii="Arial" w:hAnsi="Arial" w:cs="Arial"/>
+                      <w:sz w:val="18"/>
+                      <w:szCs w:val="18"/>
+                      <w:lang w:val="en-CA"/>
+                    </w:rPr>
+                    <w:t>Councillor X</w:t>
+                  </w:r>
+                </w:p>
+              </w:tc>
+            </w:tr>
+            <w:tr>
+              <w:tc>
+                <w:tcPr>
+                  <w:tcW w:w="2750" w:type="dxa"/>
+                </w:tcPr>
+                <w:p>
+                  <w:pPr>
+                    <w:rPr>
+                      <w:rFonts w:ascii="Arial" w:hAnsi="Arial" w:cs="Arial"/>
+                      <w:sz w:val="18"/>
+                      <w:szCs w:val="18"/>
+                      <w:lang w:val="en-CA"/>
+                    </w:rPr>
+                  </w:pPr>
+                  <w:r>
+                    <w:rPr>
+                      <w:rFonts w:ascii="Arial" w:hAnsi="Arial" w:cs="Arial"/>
+                      <w:sz w:val="18"/>
+                      <w:szCs w:val="18"/>
+                      <w:lang w:val="en-CA"/>
+                    </w:rPr>
+                    <w:t>Councillor X</w:t>
+                  </w:r>
+                </w:p>
+              </w:tc>
+            </w:tr>
+            <w:tr>
+              <w:tc>
+                <w:tcPr>
+                  <w:tcW w:w="2750" w:type="dxa"/>
+                </w:tcPr>
+                <w:p>
+                  <w:pPr>
+                    <w:rPr>
+                      <w:rFonts w:ascii="Arial" w:hAnsi="Arial" w:cs="Arial"/>
+                      <w:sz w:val="18"/>
+                      <w:szCs w:val="18"/>
+                      <w:lang w:val="en-CA"/>
+                    </w:rPr>
+                  </w:pPr>
+                  <w:r>
+                    <w:rPr>
+                      <w:rFonts w:ascii="Arial" w:hAnsi="Arial" w:cs="Arial"/>
+                      <w:sz w:val="18"/>
+                      <w:szCs w:val="18"/>
+                      <w:lang w:val="en-CA"/>
+                    </w:rPr>
+                    <w:t>Councillor X</w:t>
+                  </w:r>
+                </w:p>
+              </w:tc>
+            </w:tr>
+            <w:tr>
+              <w:tc>
+                <w:tcPr>
+                  <w:tcW w:w="2750" w:type="dxa"/>
+                </w:tcPr>
+                <w:p>
+                  <w:pPr>
+                    <w:rPr>
+                      <w:rFonts w:ascii="Arial" w:hAnsi="Arial" w:cs="Arial"/>
+                      <w:sz w:val="18"/>
+                      <w:szCs w:val="18"/>
+                      <w:lang w:val="en-CA"/>
+                    </w:rPr>
+                  </w:pPr>
+                  <w:r>
+                    <w:rPr>
+                      <w:rFonts w:ascii="Arial" w:hAnsi="Arial" w:cs="Arial"/>
+                      <w:sz w:val="18"/>
+                      <w:szCs w:val="18"/>
+                      <w:lang w:val="en-CA"/>
+                    </w:rPr>
+                    <w:t>Councillor X</w:t>
+                  </w:r>
+                </w:p>
+              </w:tc>
+            </w:tr>
+            <w:tr>
+              <w:tc>
+                <w:tcPr>
+                  <w:tcW w:w="2750" w:type="dxa"/>
+                </w:tcPr>
+                <w:p>
+                  <w:pPr>
+                    <w:rPr>
+                      <w:rFonts w:ascii="Arial" w:hAnsi="Arial" w:cs="Arial"/>
+                      <w:sz w:val="18"/>
+                      <w:szCs w:val="18"/>
+                      <w:lang w:val="en-CA"/>
+                    </w:rPr>
+                  </w:pPr>
+                  <w:r>
+                    <w:rPr>
+                      <w:rFonts w:ascii="Arial" w:hAnsi="Arial" w:cs="Arial"/>
+                      <w:sz w:val="18"/>
+                      <w:szCs w:val="18"/>
+                      <w:lang w:val="en-CA"/>
+                    </w:rPr>
+                    <w:t>Councillor X</w:t>
+                  </w:r>
+                </w:p>
+              </w:tc>
+            </w:tr>
+            <w:tr>
+              <w:tc>
+                <w:tcPr>
+                  <w:tcW w:w="2750" w:type="dxa"/>
+                </w:tcPr>
+                <w:p>
+                  <w:pPr>
+                    <w:rPr>
+                      <w:rFonts w:ascii="Arial" w:hAnsi="Arial" w:cs="Arial"/>
+                      <w:sz w:val="18"/>
+                      <w:szCs w:val="18"/>
+                      <w:lang w:val="en-CA"/>
+                    </w:rPr>
+                  </w:pPr>
+                  <w:r>
+                    <w:rPr>
+                      <w:rFonts w:ascii="Arial" w:hAnsi="Arial" w:cs="Arial"/>
+                      <w:sz w:val="18"/>
+                      <w:szCs w:val="18"/>
+                      <w:lang w:val="en-CA"/>
+                    </w:rPr>
+                    <w:t>Councillor X</w:t>
+                  </w:r>
+                </w:p>
+              </w:tc>
+            </w:tr>
+            <w:tr>
+              <w:tc>
+                <w:tcPr>
+                  <w:tcW w:w="2750" w:type="dxa"/>
+                </w:tcPr>
+                <w:p>
+                  <w:pPr>
+                    <w:rPr>
+                      <w:rFonts w:ascii="Arial" w:hAnsi="Arial" w:cs="Arial"/>
+                      <w:sz w:val="18"/>
+                      <w:szCs w:val="18"/>
+                      <w:lang w:val="en-CA"/>
+                    </w:rPr>
+                  </w:pPr>
+                  <w:r>
+                    <w:rPr>
+                      <w:rFonts w:ascii="Arial" w:hAnsi="Arial" w:cs="Arial"/>
+                      <w:sz w:val="18"/>
+                      <w:szCs w:val="18"/>
+                      <w:lang w:val="en-CA"/>
+                    </w:rPr>
+                    <w:t>Councillor X</w:t>
+                  </w:r>
+                </w:p>
+              </w:tc>
+            </w:tr>
+            <w:tr>
+              <w:tc>
+                <w:tcPr>
+                  <w:tcW w:w="2750" w:type="dxa"/>
+                </w:tcPr>
+                <w:p>
+                  <w:pPr>
+                    <w:rPr>
+                      <w:rFonts w:ascii="Arial" w:hAnsi="Arial" w:cs="Arial"/>
+                      <w:sz w:val="18"/>
+                      <w:szCs w:val="18"/>
+                      <w:lang w:val="en-CA"/>
+                    </w:rPr>
+                  </w:pPr>
+                  <w:r>
+                    <w:rPr>
+                      <w:rFonts w:ascii="Arial" w:hAnsi="Arial" w:cs="Arial"/>
+                      <w:sz w:val="18"/>
+                      <w:szCs w:val="18"/>
+                      <w:lang w:val="en-CA"/>
+                    </w:rPr>
+                    <w:t>Councillor X</w:t>
+                  </w:r>
+                </w:p>
+              </w:tc>
+            </w:tr>
+            <w:tr>
+              <w:tc>
+                <w:tcPr>
+                  <w:tcW w:w="2750" w:type="dxa"/>
+                </w:tcPr>
+                <w:p>
+                  <w:pPr>
+                    <w:rPr>
+                      <w:rFonts w:ascii="Arial" w:hAnsi="Arial" w:cs="Arial"/>
+                      <w:sz w:val="18"/>
+                      <w:szCs w:val="18"/>
+                      <w:lang w:val="en-CA"/>
+                    </w:rPr>
+                  </w:pPr>
+                  <w:r>
+                    <w:rPr>
+                      <w:rFonts w:ascii="Arial" w:hAnsi="Arial" w:cs="Arial"/>
+                      <w:sz w:val="18"/>
+                      <w:szCs w:val="18"/>
+                      <w:lang w:val="en-CA"/>
+                    </w:rPr>
+                    <w:t>Councillor X</w:t>
+                  </w:r>
+                </w:p>
+              </w:tc>
+            </w:tr>
+            <w:tr>
+              <w:tc>
+                <w:tcPr>
+                  <w:tcW w:w="2750" w:type="dxa"/>
+                </w:tcPr>
+                <w:p>
+                  <w:pPr>
+                    <w:rPr>
+                      <w:rFonts w:ascii="Arial" w:hAnsi="Arial" w:cs="Arial"/>
+                      <w:sz w:val="18"/>
+                      <w:szCs w:val="18"/>
+                      <w:lang w:val="en-CA"/>
+                    </w:rPr>
+                  </w:pPr>
+                  <w:r>
+                    <w:rPr>
+                      <w:rFonts w:ascii="Arial" w:hAnsi="Arial" w:cs="Arial"/>
+                      <w:sz w:val="18"/>
+                      <w:szCs w:val="18"/>
+                      <w:lang w:val="en-CA"/>
+                    </w:rPr>
+                    <w:t>Councillor X</w:t>
+                  </w:r>
+                </w:p>
+              </w:tc>
+            </w:tr>
+            <w:tr>
+              <w:tc>
+                <w:tcPr>
+                  <w:tcW w:w="2750" w:type="dxa"/>
+                </w:tcPr>
+                <w:p>
+                  <w:pPr>
+                    <w:rPr>
+                      <w:rFonts w:ascii="Arial" w:hAnsi="Arial" w:cs="Arial"/>
+                      <w:sz w:val="18"/>
+                      <w:szCs w:val="18"/>
+                      <w:lang w:val="en-CA"/>
+                    </w:rPr>
+                  </w:pPr>
+                  <w:r>
+                    <w:rPr>
+                      <w:rFonts w:ascii="Arial" w:hAnsi="Arial" w:cs="Arial"/>
+                      <w:sz w:val="18"/>
+                      <w:szCs w:val="18"/>
+                      <w:lang w:val="en-CA"/>
+                    </w:rPr>
+                    <w:t>Councillor X</w:t>
+                  </w:r>
+                </w:p>
+              </w:tc>
+            </w:tr>
+          </w:tbl>
+          <w:p>
+            <w:pPr>
+              <w:jc w:val="center"/>
+            </w:pPr>
+            <w:r>
+              <w:t xml:space="preserve"> </w:t>
+            </w:r>
+          </w:p>
+        </w:tc>
+        <w:tc>
+          <w:tcPr>
+            <w:tcW w:w="2922" w:type="dxa"/>
+          </w:tcPr>
+          <w:p>
+            <w:pPr>
+              <w:jc w:val="center"/>
+              <w:rPr>
+                <w:rFonts w:ascii="Times New Roman" w:hAnsi="Times New Roman"/>
+              </w:rPr>
+            </w:pPr>
+          </w:p>
+          <w:tbl>
+            <w:tblPr>
+              <w:tblStyle w:val="TableGrid"/>
+              <w:tblW w:w="0" w:type="auto"/>
+              <w:tblLook w:val="04A0" w:firstRow="1" w:lastRow="0" w:firstColumn="1" w:lastColumn="0" w:noHBand="0" w:noVBand="1"/>
+            </w:tblPr>
+            <w:tblGrid>
+              <w:gridCol w:w="2696"/>
+            </w:tblGrid>
+            <w:tr>
+              <w:tc>
+                <w:tcPr>
+                  <w:tcW w:w="3144" w:type="dxa"/>
+                </w:tcPr>
+                <w:p>
+                  <w:pPr>
+                    <w:rPr>
+                      <w:rFonts w:ascii="Arial" w:hAnsi="Arial" w:cs="Arial"/>
+                      <w:sz w:val="18"/>
+                      <w:szCs w:val="18"/>
+                      <w:lang w:val="en-CA"/>
+                    </w:rPr>
+                  </w:pPr>
+                  <w:r>
+                    <w:rPr>
+                      <w:rFonts w:ascii="Arial" w:hAnsi="Arial" w:cs="Arial"/>
+                      <w:sz w:val="18"/>
+                      <w:szCs w:val="18"/>
+                      <w:lang w:val="en-CA"/>
+                    </w:rPr>
+                    <w:t>Councillor X</w:t>
+                  </w:r>
+                </w:p>
+              </w:tc>
+            </w:tr>
+            <w:tr>
+              <w:tc>
+                <w:tcPr>
+                  <w:tcW w:w="3144" w:type="dxa"/>
+                </w:tcPr>
+                <w:p>
+                  <w:pPr>
+                    <w:rPr>
+                      <w:rFonts w:ascii="Arial" w:hAnsi="Arial" w:cs="Arial"/>
+                      <w:sz w:val="18"/>
+                      <w:szCs w:val="18"/>
+                      <w:lang w:val="en-CA"/>
+                    </w:rPr>
+                  </w:pPr>
+                  <w:r>
+                    <w:rPr>
+                      <w:rFonts w:ascii="Arial" w:hAnsi="Arial" w:cs="Arial"/>
+                      <w:sz w:val="18"/>
+                      <w:szCs w:val="18"/>
+                      <w:lang w:val="en-CA"/>
+                    </w:rPr>
+                    <w:t>Councillor X</w:t>
+                  </w:r>
+                </w:p>
+              </w:tc>
+            </w:tr>
+            <w:tr>
+              <w:tc>
+                <w:tcPr>
+                  <w:tcW w:w="3144" w:type="dxa"/>
+                </w:tcPr>
+                <w:p>
+                  <w:pPr>
+                    <w:rPr>
+                      <w:rFonts w:ascii="Arial" w:hAnsi="Arial" w:cs="Arial"/>
+                      <w:sz w:val="18"/>
+                      <w:szCs w:val="18"/>
+                      <w:lang w:val="en-CA"/>
+                    </w:rPr>
+                  </w:pPr>
+                  <w:r>
+                    <w:rPr>
+                      <w:rFonts w:ascii="Arial" w:hAnsi="Arial" w:cs="Arial"/>
+                      <w:sz w:val="18"/>
+                      <w:szCs w:val="18"/>
+                      <w:lang w:val="en-CA"/>
+                    </w:rPr>
+                    <w:t>Councillor X</w:t>
+                  </w:r>
+                </w:p>
+              </w:tc>
+            </w:tr>
+            <w:tr>
+              <w:trPr>
+                <w:trHeight w:val="193"/>
+              </w:trPr>
+              <w:tc>
+                <w:tcPr>
+                  <w:tcW w:w="3144" w:type="dxa"/>
+                </w:tcPr>
+                <w:p>
+                  <w:pPr>
+                    <w:rPr>
+                      <w:rFonts w:ascii="Arial" w:hAnsi="Arial" w:cs="Arial"/>
+                      <w:sz w:val="18"/>
+                      <w:szCs w:val="18"/>
+                      <w:lang w:val="en-CA"/>
+                    </w:rPr>
+                  </w:pPr>
+                  <w:r>
+                    <w:rPr>
+                      <w:rFonts w:ascii="Arial" w:hAnsi="Arial" w:cs="Arial"/>
+                      <w:sz w:val="18"/>
+                      <w:szCs w:val="18"/>
+                      <w:lang w:val="en-CA"/>
+                    </w:rPr>
+                    <w:t xml:space="preserve">Councillor </w:t>
+                  </w:r>
+                  <w:r>
+                    <w:rPr>
+                      <w:rFonts w:ascii="Arial" w:hAnsi="Arial" w:cs="Arial"/>
+                      <w:sz w:val="18"/>
+                      <w:szCs w:val="18"/>
+                      <w:lang w:val="en-CA"/>
+                    </w:rPr>
+                    <w:t>X</w:t>
+                  </w:r>
+                </w:p>
+              </w:tc>
+            </w:tr>
+          </w:tbl>
+          <w:p>
+            <w:pPr>
+              <w:jc w:val="center"/>
+              <w:rPr>
+                <w:rFonts w:ascii="Times New Roman" w:hAnsi="Times New Roman"/>
+              </w:rPr>
+            </w:pPr>
+          </w:p>
+        </w:tc>
+        <w:tc>
+          <w:tcPr>
+            <w:tcW w:w="1790" w:type="dxa"/>
+          </w:tcPr>
+          <w:p>
+            <w:pPr>
+              <w:jc w:val="center"/>
+              <w:rPr>
+                <w:rFonts w:ascii="Times New Roman" w:hAnsi="Times New Roman"/>
+              </w:rPr>
+            </w:pPr>
+          </w:p>
+          <w:p>
+            <w:pPr>
+              <w:jc w:val="center"/>
+              <w:rPr>
+                <w:rFonts w:ascii="Times New Roman" w:hAnsi="Times New Roman"/>
+              </w:rPr>
+            </w:pPr>
+            <w:r>
+              <w:rPr>
+                <w:rFonts w:ascii="Times New Roman" w:hAnsi="Times New Roman"/>
+              </w:rPr>
+              <w:t>ADOPTED</w:t>
+            </w:r>
+            <w:bookmarkStart w:id="2" w:name="_GoBack"/>
+            <w:bookmarkEnd w:id="2"/>
+          </w:p>
+        </w:tc>
+      </w:tr>
+    </w:tbl>
     <w:p>
       <w:pPr>
         <w:rPr>
@@ -9931,7 +12047,7 @@
 </file>
 
 <file path=word/endnotes.xml><?xml version="1.0" encoding="utf-8"?>
-<w:endnotes xmlns:wpc="http://schemas.microsoft.com/office/word/2010/wordprocessingCanvas" xmlns:mc="http://schemas.openxmlformats.org/markup-compatibility/2006" xmlns:o="urn:schemas-microsoft-com:office:office" xmlns:r="http://schemas.openxmlformats.org/officeDocument/2006/relationships" xmlns:m="http://schemas.openxmlformats.org/officeDocument/2006/math" xmlns:v="urn:schemas-microsoft-com:vml" xmlns:wp14="http://schemas.microsoft.com/office/word/2010/wordprocessingDrawing" xmlns:wp="http://schemas.openxmlformats.org/drawingml/2006/wordprocessingDrawing" xmlns:w10="urn:schemas-microsoft-com:office:word" xmlns:w="http://schemas.openxmlformats.org/wordprocessingml/2006/main" xmlns:w14="http://schemas.microsoft.com/office/word/2010/wordml" xmlns:w15="http://schemas.microsoft.com/office/word/2012/wordml" xmlns:wpg="http://schemas.microsoft.com/office/word/2010/wordprocessingGroup" xmlns:wpi="http://schemas.microsoft.com/office/word/2010/wordprocessingInk" xmlns:wne="http://schemas.microsoft.com/office/word/2006/wordml" xmlns:wps="http://schemas.microsoft.com/office/word/2010/wordprocessingShape" mc:Ignorable="w14 w15 wp14">
+<w:endnotes xmlns:wpc="http://schemas.microsoft.com/office/word/2010/wordprocessingCanvas" xmlns:mo="http://schemas.microsoft.com/office/mac/office/2008/main" xmlns:mc="http://schemas.openxmlformats.org/markup-compatibility/2006" xmlns:mv="urn:schemas-microsoft-com:mac:vml" xmlns:o="urn:schemas-microsoft-com:office:office" xmlns:r="http://schemas.openxmlformats.org/officeDocument/2006/relationships" xmlns:m="http://schemas.openxmlformats.org/officeDocument/2006/math" xmlns:v="urn:schemas-microsoft-com:vml" xmlns:wp14="http://schemas.microsoft.com/office/word/2010/wordprocessingDrawing" xmlns:wp="http://schemas.openxmlformats.org/drawingml/2006/wordprocessingDrawing" xmlns:w10="urn:schemas-microsoft-com:office:word" xmlns:w="http://schemas.openxmlformats.org/wordprocessingml/2006/main" xmlns:w14="http://schemas.microsoft.com/office/word/2010/wordml" xmlns:w15="http://schemas.microsoft.com/office/word/2012/wordml" xmlns:wpg="http://schemas.microsoft.com/office/word/2010/wordprocessingGroup" xmlns:wpi="http://schemas.microsoft.com/office/word/2010/wordprocessingInk" xmlns:wne="http://schemas.microsoft.com/office/word/2006/wordml" xmlns:wps="http://schemas.microsoft.com/office/word/2010/wordprocessingShape" mc:Ignorable="w14 w15 wp14">
   <w:endnote w:type="separator" w:id="-1">
     <w:p>
       <w:r>
@@ -9950,7 +12066,7 @@
 </file>
 
 <file path=word/footnotes.xml><?xml version="1.0" encoding="utf-8"?>
-<w:footnotes xmlns:wpc="http://schemas.microsoft.com/office/word/2010/wordprocessingCanvas" xmlns:mc="http://schemas.openxmlformats.org/markup-compatibility/2006" xmlns:o="urn:schemas-microsoft-com:office:office" xmlns:r="http://schemas.openxmlformats.org/officeDocument/2006/relationships" xmlns:m="http://schemas.openxmlformats.org/officeDocument/2006/math" xmlns:v="urn:schemas-microsoft-com:vml" xmlns:wp14="http://schemas.microsoft.com/office/word/2010/wordprocessingDrawing" xmlns:wp="http://schemas.openxmlformats.org/drawingml/2006/wordprocessingDrawing" xmlns:w10="urn:schemas-microsoft-com:office:word" xmlns:w="http://schemas.openxmlformats.org/wordprocessingml/2006/main" xmlns:w14="http://schemas.microsoft.com/office/word/2010/wordml" xmlns:w15="http://schemas.microsoft.com/office/word/2012/wordml" xmlns:wpg="http://schemas.microsoft.com/office/word/2010/wordprocessingGroup" xmlns:wpi="http://schemas.microsoft.com/office/word/2010/wordprocessingInk" xmlns:wne="http://schemas.microsoft.com/office/word/2006/wordml" xmlns:wps="http://schemas.microsoft.com/office/word/2010/wordprocessingShape" mc:Ignorable="w14 w15 wp14">
+<w:footnotes xmlns:wpc="http://schemas.microsoft.com/office/word/2010/wordprocessingCanvas" xmlns:mo="http://schemas.microsoft.com/office/mac/office/2008/main" xmlns:mc="http://schemas.openxmlformats.org/markup-compatibility/2006" xmlns:mv="urn:schemas-microsoft-com:mac:vml" xmlns:o="urn:schemas-microsoft-com:office:office" xmlns:r="http://schemas.openxmlformats.org/officeDocument/2006/relationships" xmlns:m="http://schemas.openxmlformats.org/officeDocument/2006/math" xmlns:v="urn:schemas-microsoft-com:vml" xmlns:wp14="http://schemas.microsoft.com/office/word/2010/wordprocessingDrawing" xmlns:wp="http://schemas.openxmlformats.org/drawingml/2006/wordprocessingDrawing" xmlns:w10="urn:schemas-microsoft-com:office:word" xmlns:w="http://schemas.openxmlformats.org/wordprocessingml/2006/main" xmlns:w14="http://schemas.microsoft.com/office/word/2010/wordml" xmlns:w15="http://schemas.microsoft.com/office/word/2012/wordml" xmlns:wpg="http://schemas.microsoft.com/office/word/2010/wordprocessingGroup" xmlns:wpi="http://schemas.microsoft.com/office/word/2010/wordprocessingInk" xmlns:wne="http://schemas.microsoft.com/office/word/2006/wordml" xmlns:wps="http://schemas.microsoft.com/office/word/2010/wordprocessingShape" mc:Ignorable="w14 w15 wp14">
   <w:footnote w:type="separator" w:id="-1">
     <w:p>
       <w:r>
@@ -9969,7 +12085,7 @@
 </file>
 
 <file path=word/header1.xml><?xml version="1.0" encoding="utf-8"?>
-<w:hdr xmlns:wpc="http://schemas.microsoft.com/office/word/2010/wordprocessingCanvas" xmlns:mc="http://schemas.openxmlformats.org/markup-compatibility/2006" xmlns:o="urn:schemas-microsoft-com:office:office" xmlns:r="http://schemas.openxmlformats.org/officeDocument/2006/relationships" xmlns:m="http://schemas.openxmlformats.org/officeDocument/2006/math" xmlns:v="urn:schemas-microsoft-com:vml" xmlns:wp14="http://schemas.microsoft.com/office/word/2010/wordprocessingDrawing" xmlns:wp="http://schemas.openxmlformats.org/drawingml/2006/wordprocessingDrawing" xmlns:w10="urn:schemas-microsoft-com:office:word" xmlns:w="http://schemas.openxmlformats.org/wordprocessingml/2006/main" xmlns:w14="http://schemas.microsoft.com/office/word/2010/wordml" xmlns:w15="http://schemas.microsoft.com/office/word/2012/wordml" xmlns:wpg="http://schemas.microsoft.com/office/word/2010/wordprocessingGroup" xmlns:wpi="http://schemas.microsoft.com/office/word/2010/wordprocessingInk" xmlns:wne="http://schemas.microsoft.com/office/word/2006/wordml" xmlns:wps="http://schemas.microsoft.com/office/word/2010/wordprocessingShape" mc:Ignorable="w14 w15 wp14">
+<w:hdr xmlns:wpc="http://schemas.microsoft.com/office/word/2010/wordprocessingCanvas" xmlns:mo="http://schemas.microsoft.com/office/mac/office/2008/main" xmlns:mc="http://schemas.openxmlformats.org/markup-compatibility/2006" xmlns:mv="urn:schemas-microsoft-com:mac:vml" xmlns:o="urn:schemas-microsoft-com:office:office" xmlns:r="http://schemas.openxmlformats.org/officeDocument/2006/relationships" xmlns:m="http://schemas.openxmlformats.org/officeDocument/2006/math" xmlns:v="urn:schemas-microsoft-com:vml" xmlns:wp14="http://schemas.microsoft.com/office/word/2010/wordprocessingDrawing" xmlns:wp="http://schemas.openxmlformats.org/drawingml/2006/wordprocessingDrawing" xmlns:w10="urn:schemas-microsoft-com:office:word" xmlns:w="http://schemas.openxmlformats.org/wordprocessingml/2006/main" xmlns:w14="http://schemas.microsoft.com/office/word/2010/wordml" xmlns:w15="http://schemas.microsoft.com/office/word/2012/wordml" xmlns:wpg="http://schemas.microsoft.com/office/word/2010/wordprocessingGroup" xmlns:wpi="http://schemas.microsoft.com/office/word/2010/wordprocessingInk" xmlns:wne="http://schemas.microsoft.com/office/word/2006/wordml" xmlns:wps="http://schemas.microsoft.com/office/word/2010/wordprocessingShape" mc:Ignorable="w14 w15 wp14">
   <w:p>
     <w:pPr>
       <w:pStyle w:val="Header"/>
@@ -10025,8 +12141,8 @@
 </file>
 
 <file path=word/numbering.xml><?xml version="1.0" encoding="utf-8"?>
-<w:numbering xmlns:wpc="http://schemas.microsoft.com/office/word/2010/wordprocessingCanvas" xmlns:mc="http://schemas.openxmlformats.org/markup-compatibility/2006" xmlns:o="urn:schemas-microsoft-com:office:office" xmlns:r="http://schemas.openxmlformats.org/officeDocument/2006/relationships" xmlns:m="http://schemas.openxmlformats.org/officeDocument/2006/math" xmlns:v="urn:schemas-microsoft-com:vml" xmlns:wp14="http://schemas.microsoft.com/office/word/2010/wordprocessingDrawing" xmlns:wp="http://schemas.openxmlformats.org/drawingml/2006/wordprocessingDrawing" xmlns:w10="urn:schemas-microsoft-com:office:word" xmlns:w="http://schemas.openxmlformats.org/wordprocessingml/2006/main" xmlns:w14="http://schemas.microsoft.com/office/word/2010/wordml" xmlns:w15="http://schemas.microsoft.com/office/word/2012/wordml" xmlns:wpg="http://schemas.microsoft.com/office/word/2010/wordprocessingGroup" xmlns:wpi="http://schemas.microsoft.com/office/word/2010/wordprocessingInk" xmlns:wne="http://schemas.microsoft.com/office/word/2006/wordml" xmlns:wps="http://schemas.microsoft.com/office/word/2010/wordprocessingShape" mc:Ignorable="w14 w15 wp14">
-  <w:abstractNum w:abstractNumId="0" w15:restartNumberingAfterBreak="0">
+<w:numbering xmlns:wpc="http://schemas.microsoft.com/office/word/2010/wordprocessingCanvas" xmlns:mo="http://schemas.microsoft.com/office/mac/office/2008/main" xmlns:mc="http://schemas.openxmlformats.org/markup-compatibility/2006" xmlns:mv="urn:schemas-microsoft-com:mac:vml" xmlns:o="urn:schemas-microsoft-com:office:office" xmlns:r="http://schemas.openxmlformats.org/officeDocument/2006/relationships" xmlns:m="http://schemas.openxmlformats.org/officeDocument/2006/math" xmlns:v="urn:schemas-microsoft-com:vml" xmlns:wp14="http://schemas.microsoft.com/office/word/2010/wordprocessingDrawing" xmlns:wp="http://schemas.openxmlformats.org/drawingml/2006/wordprocessingDrawing" xmlns:w10="urn:schemas-microsoft-com:office:word" xmlns:w="http://schemas.openxmlformats.org/wordprocessingml/2006/main" xmlns:w14="http://schemas.microsoft.com/office/word/2010/wordml" xmlns:w15="http://schemas.microsoft.com/office/word/2012/wordml" xmlns:wpg="http://schemas.microsoft.com/office/word/2010/wordprocessingGroup" xmlns:wpi="http://schemas.microsoft.com/office/word/2010/wordprocessingInk" xmlns:wne="http://schemas.microsoft.com/office/word/2006/wordml" xmlns:wps="http://schemas.microsoft.com/office/word/2010/wordprocessingShape" mc:Ignorable="w14 w15 wp14">
+  <w:abstractNum w:abstractNumId="0">
     <w:nsid w:val="FFFFFF1D"/>
     <w:multiLevelType w:val="multilevel"/>
     <w:tmpl w:val="BB50A526"/>
@@ -10166,7 +12282,7 @@
       </w:rPr>
     </w:lvl>
   </w:abstractNum>
-  <w:abstractNum w:abstractNumId="1" w15:restartNumberingAfterBreak="0">
+  <w:abstractNum w:abstractNumId="1">
     <w:nsid w:val="05CF1350"/>
     <w:multiLevelType w:val="hybridMultilevel"/>
     <w:tmpl w:val="D07CDC36"/>
@@ -10306,7 +12422,7 @@
       </w:rPr>
     </w:lvl>
   </w:abstractNum>
-  <w:abstractNum w:abstractNumId="2" w15:restartNumberingAfterBreak="0">
+  <w:abstractNum w:abstractNumId="2">
     <w:nsid w:val="09B10EE6"/>
     <w:multiLevelType w:val="hybridMultilevel"/>
     <w:tmpl w:val="8AEC2798"/>
@@ -10395,7 +12511,7 @@
       </w:pPr>
     </w:lvl>
   </w:abstractNum>
-  <w:abstractNum w:abstractNumId="3" w15:restartNumberingAfterBreak="0">
+  <w:abstractNum w:abstractNumId="3">
     <w:nsid w:val="0F95084D"/>
     <w:multiLevelType w:val="hybridMultilevel"/>
     <w:tmpl w:val="DFA45022"/>
@@ -10484,7 +12600,7 @@
       </w:pPr>
     </w:lvl>
   </w:abstractNum>
-  <w:abstractNum w:abstractNumId="4" w15:restartNumberingAfterBreak="0">
+  <w:abstractNum w:abstractNumId="4">
     <w:nsid w:val="18D42FD3"/>
     <w:multiLevelType w:val="hybridMultilevel"/>
     <w:tmpl w:val="C04841DE"/>
@@ -10573,7 +12689,7 @@
       </w:pPr>
     </w:lvl>
   </w:abstractNum>
-  <w:abstractNum w:abstractNumId="5" w15:restartNumberingAfterBreak="0">
+  <w:abstractNum w:abstractNumId="5">
     <w:nsid w:val="1B00799B"/>
     <w:multiLevelType w:val="hybridMultilevel"/>
     <w:tmpl w:val="683E8134"/>
@@ -10662,7 +12778,7 @@
       </w:pPr>
     </w:lvl>
   </w:abstractNum>
-  <w:abstractNum w:abstractNumId="6" w15:restartNumberingAfterBreak="0">
+  <w:abstractNum w:abstractNumId="6">
     <w:nsid w:val="22973E56"/>
     <w:multiLevelType w:val="hybridMultilevel"/>
     <w:tmpl w:val="6AB2D0A2"/>
@@ -10775,7 +12891,7 @@
       </w:rPr>
     </w:lvl>
   </w:abstractNum>
-  <w:abstractNum w:abstractNumId="7" w15:restartNumberingAfterBreak="0">
+  <w:abstractNum w:abstractNumId="7">
     <w:nsid w:val="2929493B"/>
     <w:multiLevelType w:val="hybridMultilevel"/>
     <w:tmpl w:val="9FBA17CC"/>
@@ -10864,7 +12980,7 @@
       </w:pPr>
     </w:lvl>
   </w:abstractNum>
-  <w:abstractNum w:abstractNumId="8" w15:restartNumberingAfterBreak="0">
+  <w:abstractNum w:abstractNumId="8">
     <w:nsid w:val="29347047"/>
     <w:multiLevelType w:val="hybridMultilevel"/>
     <w:tmpl w:val="4A007714"/>
@@ -10977,7 +13093,7 @@
       </w:rPr>
     </w:lvl>
   </w:abstractNum>
-  <w:abstractNum w:abstractNumId="9" w15:restartNumberingAfterBreak="0">
+  <w:abstractNum w:abstractNumId="9">
     <w:nsid w:val="307D6264"/>
     <w:multiLevelType w:val="hybridMultilevel"/>
     <w:tmpl w:val="D3B20B8E"/>
@@ -11066,7 +13182,7 @@
       </w:pPr>
     </w:lvl>
   </w:abstractNum>
-  <w:abstractNum w:abstractNumId="10" w15:restartNumberingAfterBreak="0">
+  <w:abstractNum w:abstractNumId="10">
     <w:nsid w:val="363F587D"/>
     <w:multiLevelType w:val="hybridMultilevel"/>
     <w:tmpl w:val="3DB0E554"/>
@@ -11179,7 +13295,7 @@
       </w:rPr>
     </w:lvl>
   </w:abstractNum>
-  <w:abstractNum w:abstractNumId="11" w15:restartNumberingAfterBreak="0">
+  <w:abstractNum w:abstractNumId="11">
     <w:nsid w:val="3EBD26FB"/>
     <w:multiLevelType w:val="hybridMultilevel"/>
     <w:tmpl w:val="37983898"/>
@@ -11268,7 +13384,7 @@
       </w:pPr>
     </w:lvl>
   </w:abstractNum>
-  <w:abstractNum w:abstractNumId="12" w15:restartNumberingAfterBreak="0">
+  <w:abstractNum w:abstractNumId="12">
     <w:nsid w:val="46D52DA1"/>
     <w:multiLevelType w:val="hybridMultilevel"/>
     <w:tmpl w:val="1E52A894"/>
@@ -11358,7 +13474,7 @@
       </w:pPr>
     </w:lvl>
   </w:abstractNum>
-  <w:abstractNum w:abstractNumId="13" w15:restartNumberingAfterBreak="0">
+  <w:abstractNum w:abstractNumId="13">
     <w:nsid w:val="4DF322DA"/>
     <w:multiLevelType w:val="hybridMultilevel"/>
     <w:tmpl w:val="67C802E4"/>
@@ -11447,7 +13563,7 @@
       </w:pPr>
     </w:lvl>
   </w:abstractNum>
-  <w:abstractNum w:abstractNumId="14" w15:restartNumberingAfterBreak="0">
+  <w:abstractNum w:abstractNumId="14">
     <w:nsid w:val="517A0EC4"/>
     <w:multiLevelType w:val="hybridMultilevel"/>
     <w:tmpl w:val="0E9A71DC"/>
@@ -11537,7 +13653,7 @@
       </w:pPr>
     </w:lvl>
   </w:abstractNum>
-  <w:abstractNum w:abstractNumId="15" w15:restartNumberingAfterBreak="0">
+  <w:abstractNum w:abstractNumId="15">
     <w:nsid w:val="59E32701"/>
     <w:multiLevelType w:val="hybridMultilevel"/>
     <w:tmpl w:val="21008964"/>
@@ -11677,7 +13793,7 @@
       </w:rPr>
     </w:lvl>
   </w:abstractNum>
-  <w:abstractNum w:abstractNumId="16" w15:restartNumberingAfterBreak="0">
+  <w:abstractNum w:abstractNumId="16">
     <w:nsid w:val="5A0B20E5"/>
     <w:multiLevelType w:val="hybridMultilevel"/>
     <w:tmpl w:val="19E60C6E"/>
@@ -11766,7 +13882,7 @@
       </w:pPr>
     </w:lvl>
   </w:abstractNum>
-  <w:abstractNum w:abstractNumId="17" w15:restartNumberingAfterBreak="0">
+  <w:abstractNum w:abstractNumId="17">
     <w:nsid w:val="5AF701A6"/>
     <w:multiLevelType w:val="hybridMultilevel"/>
     <w:tmpl w:val="C67ADB48"/>
@@ -11855,7 +13971,7 @@
       </w:pPr>
     </w:lvl>
   </w:abstractNum>
-  <w:abstractNum w:abstractNumId="18" w15:restartNumberingAfterBreak="0">
+  <w:abstractNum w:abstractNumId="18">
     <w:nsid w:val="73736201"/>
     <w:multiLevelType w:val="hybridMultilevel"/>
     <w:tmpl w:val="BF04B0AE"/>
@@ -11944,7 +14060,7 @@
       </w:pPr>
     </w:lvl>
   </w:abstractNum>
-  <w:abstractNum w:abstractNumId="19" w15:restartNumberingAfterBreak="0">
+  <w:abstractNum w:abstractNumId="19">
     <w:nsid w:val="7F0E7F76"/>
     <w:multiLevelType w:val="hybridMultilevel"/>
     <w:tmpl w:val="2C70089A"/>
@@ -12131,7 +14247,7 @@
     </w:rPrDefault>
     <w:pPrDefault/>
   </w:docDefaults>
-  <w:latentStyles w:defLockedState="0" w:defUIPriority="0" w:defSemiHidden="0" w:defUnhideWhenUsed="0" w:defQFormat="0" w:count="371">
+  <w:latentStyles w:defLockedState="0" w:defUIPriority="0" w:defSemiHidden="0" w:defUnhideWhenUsed="0" w:defQFormat="0" w:count="380">
     <w:lsdException w:name="Normal" w:qFormat="1"/>
     <w:lsdException w:name="heading 1" w:qFormat="1"/>
     <w:lsdException w:name="heading 2" w:qFormat="1"/>
@@ -12575,6 +14691,7 @@
     <w:basedOn w:val="TableNormal"/>
     <w:rsid w:val="00D92187"/>
     <w:tblPr>
+      <w:tblInd w:w="0" w:type="dxa"/>
       <w:tblBorders>
         <w:top w:val="single" w:sz="4" w:space="0" w:color="auto"/>
         <w:left w:val="single" w:sz="4" w:space="0" w:color="auto"/>
@@ -12583,6 +14700,12 @@
         <w:insideH w:val="single" w:sz="4" w:space="0" w:color="auto"/>
         <w:insideV w:val="single" w:sz="4" w:space="0" w:color="auto"/>
       </w:tblBorders>
+      <w:tblCellMar>
+        <w:top w:w="0" w:type="dxa"/>
+        <w:left w:w="108" w:type="dxa"/>
+        <w:bottom w:w="0" w:type="dxa"/>
+        <w:right w:w="108" w:type="dxa"/>
+      </w:tblCellMar>
     </w:tblPr>
   </w:style>
 </w:styles>
@@ -12854,7 +14977,7 @@
 </file>
 
 <file path=customXml/itemProps1.xml><?xml version="1.0" encoding="utf-8"?>
-<ds:datastoreItem xmlns:ds="http://schemas.openxmlformats.org/officeDocument/2006/customXml" ds:itemID="{221E4BCD-D21D-4CC1-8570-8076E1FF7BF6}">
+<ds:datastoreItem xmlns:ds="http://schemas.openxmlformats.org/officeDocument/2006/customXml" ds:itemID="{152EA7D3-84C1-1344-BDD5-EDD27F518E71}">
   <ds:schemaRefs>
     <ds:schemaRef ds:uri="http://schemas.openxmlformats.org/officeDocument/2006/bibliography"/>
   </ds:schemaRefs>

</xml_diff>

<commit_message>
Recorded votes template tweaks.
</commit_message>
<xml_diff>
--- a/ms_word_council_docs/Disposition-2015-03-25.docx
+++ b/ms_word_council_docs/Disposition-2015-03-25.docx
@@ -10865,16 +10865,7 @@
                       <w:szCs w:val="18"/>
                       <w:lang w:val="en-CA"/>
                     </w:rPr>
-                    <w:t xml:space="preserve">Councillor </w:t>
-                  </w:r>
-                  <w:r>
-                    <w:rPr>
-                      <w:rFonts w:ascii="Arial" w:hAnsi="Arial" w:cs="Arial"/>
-                      <w:sz w:val="18"/>
-                      <w:szCs w:val="18"/>
-                      <w:lang w:val="en-CA"/>
-                    </w:rPr>
-                    <w:t>X</w:t>
+                    <w:t>Councillor X</w:t>
                   </w:r>
                 </w:p>
               </w:tc>
@@ -10900,16 +10891,7 @@
                       <w:szCs w:val="18"/>
                       <w:lang w:val="en-CA"/>
                     </w:rPr>
-                    <w:t xml:space="preserve">Councillor </w:t>
-                  </w:r>
-                  <w:r>
-                    <w:rPr>
-                      <w:rFonts w:ascii="Arial" w:hAnsi="Arial" w:cs="Arial"/>
-                      <w:sz w:val="18"/>
-                      <w:szCs w:val="18"/>
-                      <w:lang w:val="en-CA"/>
-                    </w:rPr>
-                    <w:t>X</w:t>
+                    <w:t>Councillor X</w:t>
                   </w:r>
                 </w:p>
               </w:tc>
@@ -10935,16 +10917,7 @@
                       <w:szCs w:val="18"/>
                       <w:lang w:val="en-CA"/>
                     </w:rPr>
-                    <w:t xml:space="preserve">Councillor </w:t>
-                  </w:r>
-                  <w:r>
-                    <w:rPr>
-                      <w:rFonts w:ascii="Arial" w:hAnsi="Arial" w:cs="Arial"/>
-                      <w:sz w:val="18"/>
-                      <w:szCs w:val="18"/>
-                      <w:lang w:val="en-CA"/>
-                    </w:rPr>
-                    <w:t>X</w:t>
+                    <w:t>Councillor X</w:t>
                   </w:r>
                 </w:p>
               </w:tc>
@@ -10970,16 +10943,7 @@
                       <w:szCs w:val="18"/>
                       <w:lang w:val="en-CA"/>
                     </w:rPr>
-                    <w:t xml:space="preserve">Councillor </w:t>
-                  </w:r>
-                  <w:r>
-                    <w:rPr>
-                      <w:rFonts w:ascii="Arial" w:hAnsi="Arial" w:cs="Arial"/>
-                      <w:sz w:val="18"/>
-                      <w:szCs w:val="18"/>
-                      <w:lang w:val="en-CA"/>
-                    </w:rPr>
-                    <w:t>X</w:t>
+                    <w:t>Councillor X</w:t>
                   </w:r>
                 </w:p>
               </w:tc>
@@ -11005,16 +10969,7 @@
                       <w:szCs w:val="18"/>
                       <w:lang w:val="en-CA"/>
                     </w:rPr>
-                    <w:t xml:space="preserve">Councillor </w:t>
-                  </w:r>
-                  <w:r>
-                    <w:rPr>
-                      <w:rFonts w:ascii="Arial" w:hAnsi="Arial" w:cs="Arial"/>
-                      <w:sz w:val="18"/>
-                      <w:szCs w:val="18"/>
-                      <w:lang w:val="en-CA"/>
-                    </w:rPr>
-                    <w:t>X</w:t>
+                    <w:t>Councillor X</w:t>
                   </w:r>
                 </w:p>
               </w:tc>
@@ -11040,16 +10995,7 @@
                       <w:szCs w:val="18"/>
                       <w:lang w:val="en-CA"/>
                     </w:rPr>
-                    <w:t xml:space="preserve">Councillor </w:t>
-                  </w:r>
-                  <w:r>
-                    <w:rPr>
-                      <w:rFonts w:ascii="Arial" w:hAnsi="Arial" w:cs="Arial"/>
-                      <w:sz w:val="18"/>
-                      <w:szCs w:val="18"/>
-                      <w:lang w:val="en-CA"/>
-                    </w:rPr>
-                    <w:t>X</w:t>
+                    <w:t>Councillor X</w:t>
                   </w:r>
                 </w:p>
               </w:tc>
@@ -11075,16 +11021,7 @@
                       <w:szCs w:val="18"/>
                       <w:lang w:val="en-CA"/>
                     </w:rPr>
-                    <w:t xml:space="preserve">Councillor </w:t>
-                  </w:r>
-                  <w:r>
-                    <w:rPr>
-                      <w:rFonts w:ascii="Arial" w:hAnsi="Arial" w:cs="Arial"/>
-                      <w:sz w:val="18"/>
-                      <w:szCs w:val="18"/>
-                      <w:lang w:val="en-CA"/>
-                    </w:rPr>
-                    <w:t>X</w:t>
+                    <w:t>Councillor X</w:t>
                   </w:r>
                 </w:p>
               </w:tc>
@@ -11110,16 +11047,7 @@
                       <w:szCs w:val="18"/>
                       <w:lang w:val="en-CA"/>
                     </w:rPr>
-                    <w:t xml:space="preserve">Councillor </w:t>
-                  </w:r>
-                  <w:r>
-                    <w:rPr>
-                      <w:rFonts w:ascii="Arial" w:hAnsi="Arial" w:cs="Arial"/>
-                      <w:sz w:val="18"/>
-                      <w:szCs w:val="18"/>
-                      <w:lang w:val="en-CA"/>
-                    </w:rPr>
-                    <w:t>X</w:t>
+                    <w:t>Councillor X</w:t>
                   </w:r>
                 </w:p>
               </w:tc>
@@ -11145,16 +11073,7 @@
                       <w:szCs w:val="18"/>
                       <w:lang w:val="en-CA"/>
                     </w:rPr>
-                    <w:t xml:space="preserve">Councillor </w:t>
-                  </w:r>
-                  <w:r>
-                    <w:rPr>
-                      <w:rFonts w:ascii="Arial" w:hAnsi="Arial" w:cs="Arial"/>
-                      <w:sz w:val="18"/>
-                      <w:szCs w:val="18"/>
-                      <w:lang w:val="en-CA"/>
-                    </w:rPr>
-                    <w:t>X</w:t>
+                    <w:t>Councillor X</w:t>
                   </w:r>
                 </w:p>
               </w:tc>
@@ -11180,16 +11099,7 @@
                       <w:szCs w:val="18"/>
                       <w:lang w:val="en-CA"/>
                     </w:rPr>
-                    <w:t xml:space="preserve">Councillor </w:t>
-                  </w:r>
-                  <w:r>
-                    <w:rPr>
-                      <w:rFonts w:ascii="Arial" w:hAnsi="Arial" w:cs="Arial"/>
-                      <w:sz w:val="18"/>
-                      <w:szCs w:val="18"/>
-                      <w:lang w:val="en-CA"/>
-                    </w:rPr>
-                    <w:t>X</w:t>
+                    <w:t>Councillor X</w:t>
                   </w:r>
                 </w:p>
               </w:tc>
@@ -11215,16 +11125,7 @@
                       <w:szCs w:val="18"/>
                       <w:lang w:val="en-CA"/>
                     </w:rPr>
-                    <w:t xml:space="preserve">Councillor </w:t>
-                  </w:r>
-                  <w:r>
-                    <w:rPr>
-                      <w:rFonts w:ascii="Arial" w:hAnsi="Arial" w:cs="Arial"/>
-                      <w:sz w:val="18"/>
-                      <w:szCs w:val="18"/>
-                      <w:lang w:val="en-CA"/>
-                    </w:rPr>
-                    <w:t>X</w:t>
+                    <w:t>Councillor X</w:t>
                   </w:r>
                 </w:p>
               </w:tc>
@@ -11283,16 +11184,7 @@
                       <w:szCs w:val="18"/>
                       <w:lang w:val="en-CA"/>
                     </w:rPr>
-                    <w:t xml:space="preserve">Councillor </w:t>
-                  </w:r>
-                  <w:r>
-                    <w:rPr>
-                      <w:rFonts w:ascii="Arial" w:hAnsi="Arial" w:cs="Arial"/>
-                      <w:sz w:val="18"/>
-                      <w:szCs w:val="18"/>
-                      <w:lang w:val="en-CA"/>
-                    </w:rPr>
-                    <w:t>X</w:t>
+                    <w:t>Councillor X</w:t>
                   </w:r>
                 </w:p>
               </w:tc>
@@ -11318,16 +11210,7 @@
                       <w:szCs w:val="18"/>
                       <w:lang w:val="en-CA"/>
                     </w:rPr>
-                    <w:t xml:space="preserve">Councillor </w:t>
-                  </w:r>
-                  <w:r>
-                    <w:rPr>
-                      <w:rFonts w:ascii="Arial" w:hAnsi="Arial" w:cs="Arial"/>
-                      <w:sz w:val="18"/>
-                      <w:szCs w:val="18"/>
-                      <w:lang w:val="en-CA"/>
-                    </w:rPr>
-                    <w:t>X</w:t>
+                    <w:t>Councillor X</w:t>
                   </w:r>
                 </w:p>
               </w:tc>
@@ -11353,16 +11236,7 @@
                       <w:szCs w:val="18"/>
                       <w:lang w:val="en-CA"/>
                     </w:rPr>
-                    <w:t xml:space="preserve">Councillor </w:t>
-                  </w:r>
-                  <w:r>
-                    <w:rPr>
-                      <w:rFonts w:ascii="Arial" w:hAnsi="Arial" w:cs="Arial"/>
-                      <w:sz w:val="18"/>
-                      <w:szCs w:val="18"/>
-                      <w:lang w:val="en-CA"/>
-                    </w:rPr>
-                    <w:t>X</w:t>
+                    <w:t>Councillor X</w:t>
                   </w:r>
                 </w:p>
               </w:tc>
@@ -11520,41 +11394,6 @@
             <w:tblGrid>
               <w:gridCol w:w="2750"/>
             </w:tblGrid>
-            <w:tr>
-              <w:tc>
-                <w:tcPr>
-                  <w:tcW w:w="2750" w:type="dxa"/>
-                </w:tcPr>
-                <w:p>
-                  <w:pPr>
-                    <w:rPr>
-                      <w:rFonts w:ascii="Arial" w:hAnsi="Arial" w:cs="Arial"/>
-                      <w:sz w:val="18"/>
-                      <w:szCs w:val="18"/>
-                      <w:lang w:val="en-CA"/>
-                    </w:rPr>
-                  </w:pPr>
-                  <w:r>
-                    <w:rPr>
-                      <w:rFonts w:ascii="Arial" w:hAnsi="Arial" w:cs="Arial"/>
-                      <w:sz w:val="18"/>
-                      <w:szCs w:val="18"/>
-                      <w:lang w:val="en-CA"/>
-                    </w:rPr>
-                    <w:t>His Worship</w:t>
-                  </w:r>
-                  <w:r>
-                    <w:rPr>
-                      <w:rFonts w:ascii="Arial" w:hAnsi="Arial" w:cs="Arial"/>
-                      <w:sz w:val="18"/>
-                      <w:szCs w:val="18"/>
-                      <w:lang w:val="en-CA"/>
-                    </w:rPr>
-                    <w:t xml:space="preserve"> Mayor X</w:t>
-                  </w:r>
-                </w:p>
-              </w:tc>
-            </w:tr>
             <w:tr>
               <w:tc>
                 <w:tcPr>
@@ -11893,7 +11732,16 @@
                       <w:szCs w:val="18"/>
                       <w:lang w:val="en-CA"/>
                     </w:rPr>
-                    <w:t>Councillor X</w:t>
+                    <w:t>His Worship</w:t>
+                  </w:r>
+                  <w:r>
+                    <w:rPr>
+                      <w:rFonts w:ascii="Arial" w:hAnsi="Arial" w:cs="Arial"/>
+                      <w:sz w:val="18"/>
+                      <w:szCs w:val="18"/>
+                      <w:lang w:val="en-CA"/>
+                    </w:rPr>
+                    <w:t xml:space="preserve"> Mayor X</w:t>
                   </w:r>
                 </w:p>
               </w:tc>
@@ -11952,7 +11800,7 @@
             </w:tr>
             <w:tr>
               <w:trPr>
-                <w:trHeight w:val="193"/>
+                <w:trHeight w:val="179"/>
               </w:trPr>
               <w:tc>
                 <w:tcPr>
@@ -11988,6 +11836,35 @@
                 </w:p>
               </w:tc>
             </w:tr>
+            <w:tr>
+              <w:trPr>
+                <w:trHeight w:val="179"/>
+              </w:trPr>
+              <w:tc>
+                <w:tcPr>
+                  <w:tcW w:w="3144" w:type="dxa"/>
+                </w:tcPr>
+                <w:p>
+                  <w:pPr>
+                    <w:rPr>
+                      <w:rFonts w:ascii="Arial" w:hAnsi="Arial" w:cs="Arial"/>
+                      <w:sz w:val="18"/>
+                      <w:szCs w:val="18"/>
+                      <w:lang w:val="en-CA"/>
+                    </w:rPr>
+                  </w:pPr>
+                  <w:r>
+                    <w:rPr>
+                      <w:rFonts w:ascii="Arial" w:hAnsi="Arial" w:cs="Arial"/>
+                      <w:sz w:val="18"/>
+                      <w:szCs w:val="18"/>
+                      <w:lang w:val="en-CA"/>
+                    </w:rPr>
+                    <w:t>Councillor X</w:t>
+                  </w:r>
+                </w:p>
+              </w:tc>
+            </w:tr>
           </w:tbl>
           <w:p>
             <w:pPr>
@@ -11996,35 +11873,35 @@
                 <w:rFonts w:ascii="Times New Roman" w:hAnsi="Times New Roman"/>
               </w:rPr>
             </w:pPr>
-          </w:p>
-        </w:tc>
-        <w:tc>
-          <w:tcPr>
-            <w:tcW w:w="1790" w:type="dxa"/>
-          </w:tcPr>
-          <w:p>
-            <w:pPr>
-              <w:jc w:val="center"/>
-              <w:rPr>
-                <w:rFonts w:ascii="Times New Roman" w:hAnsi="Times New Roman"/>
-              </w:rPr>
-            </w:pPr>
-          </w:p>
-          <w:p>
-            <w:pPr>
-              <w:jc w:val="center"/>
-              <w:rPr>
-                <w:rFonts w:ascii="Times New Roman" w:hAnsi="Times New Roman"/>
-              </w:rPr>
-            </w:pPr>
-            <w:r>
-              <w:rPr>
-                <w:rFonts w:ascii="Times New Roman" w:hAnsi="Times New Roman"/>
-              </w:rPr>
-              <w:t>ADOPTED</w:t>
-            </w:r>
             <w:bookmarkStart w:id="2" w:name="_GoBack"/>
             <w:bookmarkEnd w:id="2"/>
+          </w:p>
+        </w:tc>
+        <w:tc>
+          <w:tcPr>
+            <w:tcW w:w="1790" w:type="dxa"/>
+          </w:tcPr>
+          <w:p>
+            <w:pPr>
+              <w:jc w:val="center"/>
+              <w:rPr>
+                <w:rFonts w:ascii="Times New Roman" w:hAnsi="Times New Roman"/>
+              </w:rPr>
+            </w:pPr>
+          </w:p>
+          <w:p>
+            <w:pPr>
+              <w:jc w:val="center"/>
+              <w:rPr>
+                <w:rFonts w:ascii="Times New Roman" w:hAnsi="Times New Roman"/>
+              </w:rPr>
+            </w:pPr>
+            <w:r>
+              <w:rPr>
+                <w:rFonts w:ascii="Times New Roman" w:hAnsi="Times New Roman"/>
+              </w:rPr>
+              <w:t>ADOPTED</w:t>
+            </w:r>
           </w:p>
         </w:tc>
       </w:tr>
@@ -14977,7 +14854,7 @@
 </file>
 
 <file path=customXml/itemProps1.xml><?xml version="1.0" encoding="utf-8"?>
-<ds:datastoreItem xmlns:ds="http://schemas.openxmlformats.org/officeDocument/2006/customXml" ds:itemID="{152EA7D3-84C1-1344-BDD5-EDD27F518E71}">
+<ds:datastoreItem xmlns:ds="http://schemas.openxmlformats.org/officeDocument/2006/customXml" ds:itemID="{6334C220-41D2-2B45-ADE7-CB51CD7E45E3}">
   <ds:schemaRefs>
     <ds:schemaRef ds:uri="http://schemas.openxmlformats.org/officeDocument/2006/bibliography"/>
   </ds:schemaRefs>

</xml_diff>

<commit_message>
Conflict of interest declarations early draft.
</commit_message>
<xml_diff>
--- a/ms_word_council_docs/Disposition-2015-03-25.docx
+++ b/ms_word_council_docs/Disposition-2015-03-25.docx
@@ -11347,7 +11347,7 @@
                 <w:rFonts w:ascii="Times New Roman" w:hAnsi="Times New Roman"/>
                 <w:sz w:val="20"/>
               </w:rPr>
-              <w:t xml:space="preserve">REPORT OF </w:t>
+              <w:t xml:space="preserve">REPORT </w:t>
             </w:r>
             <w:r>
               <w:rPr>
@@ -11873,8 +11873,6 @@
                 <w:rFonts w:ascii="Times New Roman" w:hAnsi="Times New Roman"/>
               </w:rPr>
             </w:pPr>
-            <w:bookmarkStart w:id="2" w:name="_GoBack"/>
-            <w:bookmarkEnd w:id="2"/>
           </w:p>
         </w:tc>
         <w:tc>
@@ -11912,6 +11910,552 @@
           <w:rFonts w:ascii="Times New Roman" w:hAnsi="Times New Roman"/>
         </w:rPr>
       </w:pPr>
+    </w:p>
+    <w:p>
+      <w:pPr>
+        <w:rPr>
+          <w:rFonts w:ascii="Times New Roman" w:hAnsi="Times New Roman"/>
+        </w:rPr>
+      </w:pPr>
+    </w:p>
+    <w:p>
+      <w:pPr>
+        <w:rPr>
+          <w:rFonts w:ascii="Times New Roman" w:hAnsi="Times New Roman"/>
+        </w:rPr>
+      </w:pPr>
+    </w:p>
+    <w:p>
+      <w:pPr>
+        <w:rPr>
+          <w:rFonts w:ascii="Times New Roman" w:hAnsi="Times New Roman"/>
+        </w:rPr>
+      </w:pPr>
+      <w:r>
+        <w:rPr>
+          <w:rFonts w:ascii="Times New Roman" w:hAnsi="Times New Roman"/>
+        </w:rPr>
+        <w:br w:type="page"/>
+      </w:r>
+    </w:p>
+    <w:p>
+      <w:pPr>
+        <w:rPr>
+          <w:rFonts w:ascii="Times New Roman" w:hAnsi="Times New Roman"/>
+        </w:rPr>
+      </w:pPr>
+    </w:p>
+    <w:tbl>
+      <w:tblPr>
+        <w:tblStyle w:val="TableGrid"/>
+        <w:tblW w:w="10949" w:type="dxa"/>
+        <w:tblInd w:w="103" w:type="dxa"/>
+        <w:tblLook w:val="04A0" w:firstRow="1" w:lastRow="0" w:firstColumn="1" w:lastColumn="0" w:noHBand="0" w:noVBand="1"/>
+      </w:tblPr>
+      <w:tblGrid>
+        <w:gridCol w:w="3153"/>
+        <w:gridCol w:w="7796"/>
+      </w:tblGrid>
+      <w:tr>
+        <w:trPr>
+          <w:trHeight w:val="304"/>
+        </w:trPr>
+        <w:tc>
+          <w:tcPr>
+            <w:tcW w:w="10949" w:type="dxa"/>
+            <w:gridSpan w:val="2"/>
+            <w:shd w:val="pct12" w:color="auto" w:fill="auto"/>
+          </w:tcPr>
+          <w:p>
+            <w:pPr>
+              <w:spacing w:before="60" w:after="60"/>
+              <w:jc w:val="center"/>
+              <w:rPr>
+                <w:rFonts w:ascii="Times New Roman" w:hAnsi="Times New Roman"/>
+                <w:b/>
+              </w:rPr>
+            </w:pPr>
+            <w:r>
+              <w:rPr>
+                <w:rFonts w:ascii="Times New Roman" w:hAnsi="Times New Roman"/>
+                <w:b/>
+              </w:rPr>
+              <w:t>CONFLICT OF INTEREST DECLARATIONS</w:t>
+            </w:r>
+          </w:p>
+        </w:tc>
+      </w:tr>
+      <w:tr>
+        <w:trPr>
+          <w:trHeight w:val="304"/>
+        </w:trPr>
+        <w:tc>
+          <w:tcPr>
+            <w:tcW w:w="3153" w:type="dxa"/>
+          </w:tcPr>
+          <w:p>
+            <w:pPr>
+              <w:spacing w:before="60" w:after="60"/>
+              <w:jc w:val="center"/>
+              <w:rPr>
+                <w:rFonts w:ascii="Times New Roman" w:hAnsi="Times New Roman"/>
+                <w:b/>
+              </w:rPr>
+            </w:pPr>
+            <w:r>
+              <w:rPr>
+                <w:rFonts w:ascii="Times New Roman" w:hAnsi="Times New Roman"/>
+                <w:b/>
+              </w:rPr>
+              <w:t>SUBJECT</w:t>
+            </w:r>
+          </w:p>
+        </w:tc>
+        <w:tc>
+          <w:tcPr>
+            <w:tcW w:w="7796" w:type="dxa"/>
+          </w:tcPr>
+          <w:p>
+            <w:pPr>
+              <w:spacing w:before="60" w:after="60"/>
+              <w:jc w:val="center"/>
+              <w:rPr>
+                <w:rFonts w:ascii="Times New Roman" w:hAnsi="Times New Roman"/>
+                <w:b/>
+              </w:rPr>
+            </w:pPr>
+            <w:r>
+              <w:rPr>
+                <w:rFonts w:ascii="Times New Roman" w:hAnsi="Times New Roman"/>
+                <w:b/>
+              </w:rPr>
+              <w:t>DECLARATIONS</w:t>
+            </w:r>
+          </w:p>
+        </w:tc>
+      </w:tr>
+      <w:tr>
+        <w:trPr>
+          <w:trHeight w:val="234"/>
+        </w:trPr>
+        <w:tc>
+          <w:tcPr>
+            <w:tcW w:w="3153" w:type="dxa"/>
+          </w:tcPr>
+          <w:p>
+            <w:pPr>
+              <w:jc w:val="center"/>
+              <w:rPr>
+                <w:rFonts w:ascii="Times New Roman" w:hAnsi="Times New Roman"/>
+              </w:rPr>
+            </w:pPr>
+          </w:p>
+          <w:p>
+            <w:pPr>
+              <w:jc w:val="center"/>
+              <w:rPr>
+                <w:rFonts w:ascii="Times New Roman" w:hAnsi="Times New Roman"/>
+              </w:rPr>
+            </w:pPr>
+            <w:r>
+              <w:rPr>
+                <w:rFonts w:ascii="Times New Roman" w:hAnsi="Times New Roman"/>
+              </w:rPr>
+              <w:t xml:space="preserve">Motion # </w:t>
+            </w:r>
+          </w:p>
+        </w:tc>
+        <w:tc>
+          <w:tcPr>
+            <w:tcW w:w="7796" w:type="dxa"/>
+          </w:tcPr>
+          <w:p>
+            <w:pPr>
+              <w:jc w:val="center"/>
+            </w:pPr>
+          </w:p>
+          <w:tbl>
+            <w:tblPr>
+              <w:tblStyle w:val="TableGrid"/>
+              <w:tblW w:w="0" w:type="auto"/>
+              <w:tblInd w:w="2120" w:type="dxa"/>
+              <w:tblLook w:val="04A0" w:firstRow="1" w:lastRow="0" w:firstColumn="1" w:lastColumn="0" w:noHBand="0" w:noVBand="1"/>
+            </w:tblPr>
+            <w:tblGrid>
+              <w:gridCol w:w="3144"/>
+            </w:tblGrid>
+            <w:tr>
+              <w:tc>
+                <w:tcPr>
+                  <w:tcW w:w="3144" w:type="dxa"/>
+                </w:tcPr>
+                <w:p>
+                  <w:pPr>
+                    <w:rPr>
+                      <w:rFonts w:ascii="Arial" w:hAnsi="Arial" w:cs="Arial"/>
+                      <w:sz w:val="18"/>
+                      <w:szCs w:val="18"/>
+                      <w:lang w:val="en-CA"/>
+                    </w:rPr>
+                  </w:pPr>
+                  <w:r>
+                    <w:rPr>
+                      <w:rFonts w:ascii="Arial" w:hAnsi="Arial" w:cs="Arial"/>
+                      <w:sz w:val="18"/>
+                      <w:szCs w:val="18"/>
+                      <w:lang w:val="en-CA"/>
+                    </w:rPr>
+                    <w:t>Name of person declaring conflict.</w:t>
+                  </w:r>
+                </w:p>
+              </w:tc>
+            </w:tr>
+            <w:tr>
+              <w:trPr>
+                <w:trHeight w:val="178"/>
+              </w:trPr>
+              <w:tc>
+                <w:tcPr>
+                  <w:tcW w:w="3144" w:type="dxa"/>
+                </w:tcPr>
+                <w:p>
+                  <w:pPr>
+                    <w:rPr>
+                      <w:rFonts w:ascii="Arial" w:hAnsi="Arial" w:cs="Arial"/>
+                      <w:sz w:val="18"/>
+                      <w:szCs w:val="18"/>
+                      <w:lang w:val="en-CA"/>
+                    </w:rPr>
+                  </w:pPr>
+                  <w:r>
+                    <w:rPr>
+                      <w:rFonts w:ascii="Arial" w:hAnsi="Arial" w:cs="Arial"/>
+                      <w:sz w:val="18"/>
+                      <w:szCs w:val="18"/>
+                      <w:lang w:val="en-CA"/>
+                    </w:rPr>
+                    <w:t>Name of person declaring conflict.</w:t>
+                  </w:r>
+                </w:p>
+              </w:tc>
+            </w:tr>
+          </w:tbl>
+          <w:p>
+            <w:pPr>
+              <w:jc w:val="center"/>
+              <w:rPr>
+                <w:rFonts w:ascii="Times New Roman" w:hAnsi="Times New Roman"/>
+              </w:rPr>
+            </w:pPr>
+            <w:r>
+              <w:rPr>
+                <w:rFonts w:ascii="Times New Roman" w:hAnsi="Times New Roman"/>
+              </w:rPr>
+              <w:t xml:space="preserve"> </w:t>
+            </w:r>
+          </w:p>
+        </w:tc>
+      </w:tr>
+      <w:tr>
+        <w:trPr>
+          <w:trHeight w:val="234"/>
+        </w:trPr>
+        <w:tc>
+          <w:tcPr>
+            <w:tcW w:w="3153" w:type="dxa"/>
+          </w:tcPr>
+          <w:p>
+            <w:pPr>
+              <w:jc w:val="center"/>
+              <w:rPr>
+                <w:rFonts w:ascii="Times New Roman" w:hAnsi="Times New Roman"/>
+              </w:rPr>
+            </w:pPr>
+          </w:p>
+          <w:p>
+            <w:pPr>
+              <w:jc w:val="center"/>
+              <w:rPr>
+                <w:rFonts w:ascii="Times New Roman" w:hAnsi="Times New Roman"/>
+              </w:rPr>
+            </w:pPr>
+            <w:r>
+              <w:rPr>
+                <w:rFonts w:ascii="Times New Roman" w:hAnsi="Times New Roman"/>
+              </w:rPr>
+              <w:t xml:space="preserve">By-Law ##/### </w:t>
+            </w:r>
+          </w:p>
+        </w:tc>
+        <w:tc>
+          <w:tcPr>
+            <w:tcW w:w="7796" w:type="dxa"/>
+          </w:tcPr>
+          <w:p>
+            <w:pPr>
+              <w:jc w:val="center"/>
+            </w:pPr>
+          </w:p>
+          <w:tbl>
+            <w:tblPr>
+              <w:tblStyle w:val="TableGrid"/>
+              <w:tblW w:w="0" w:type="auto"/>
+              <w:tblInd w:w="2120" w:type="dxa"/>
+              <w:tblLook w:val="04A0" w:firstRow="1" w:lastRow="0" w:firstColumn="1" w:lastColumn="0" w:noHBand="0" w:noVBand="1"/>
+            </w:tblPr>
+            <w:tblGrid>
+              <w:gridCol w:w="3144"/>
+            </w:tblGrid>
+            <w:tr>
+              <w:tc>
+                <w:tcPr>
+                  <w:tcW w:w="3144" w:type="dxa"/>
+                </w:tcPr>
+                <w:p>
+                  <w:pPr>
+                    <w:rPr>
+                      <w:rFonts w:ascii="Arial" w:hAnsi="Arial" w:cs="Arial"/>
+                      <w:sz w:val="18"/>
+                      <w:szCs w:val="18"/>
+                      <w:lang w:val="en-CA"/>
+                    </w:rPr>
+                  </w:pPr>
+                  <w:r>
+                    <w:rPr>
+                      <w:rFonts w:ascii="Arial" w:hAnsi="Arial" w:cs="Arial"/>
+                      <w:sz w:val="18"/>
+                      <w:szCs w:val="18"/>
+                      <w:lang w:val="en-CA"/>
+                    </w:rPr>
+                    <w:t>Name of person declaring conflict.</w:t>
+                  </w:r>
+                </w:p>
+              </w:tc>
+            </w:tr>
+            <w:tr>
+              <w:trPr>
+                <w:trHeight w:val="178"/>
+              </w:trPr>
+              <w:tc>
+                <w:tcPr>
+                  <w:tcW w:w="3144" w:type="dxa"/>
+                </w:tcPr>
+                <w:p>
+                  <w:pPr>
+                    <w:rPr>
+                      <w:rFonts w:ascii="Arial" w:hAnsi="Arial" w:cs="Arial"/>
+                      <w:sz w:val="18"/>
+                      <w:szCs w:val="18"/>
+                      <w:lang w:val="en-CA"/>
+                    </w:rPr>
+                  </w:pPr>
+                  <w:r>
+                    <w:rPr>
+                      <w:rFonts w:ascii="Arial" w:hAnsi="Arial" w:cs="Arial"/>
+                      <w:sz w:val="18"/>
+                      <w:szCs w:val="18"/>
+                      <w:lang w:val="en-CA"/>
+                    </w:rPr>
+                    <w:t>Name of person declaring conflict.</w:t>
+                  </w:r>
+                </w:p>
+              </w:tc>
+            </w:tr>
+          </w:tbl>
+          <w:p>
+            <w:pPr>
+              <w:jc w:val="center"/>
+              <w:rPr>
+                <w:rFonts w:ascii="Times New Roman" w:hAnsi="Times New Roman"/>
+              </w:rPr>
+            </w:pPr>
+            <w:r>
+              <w:rPr>
+                <w:rFonts w:ascii="Times New Roman" w:hAnsi="Times New Roman"/>
+              </w:rPr>
+              <w:t xml:space="preserve"> </w:t>
+            </w:r>
+          </w:p>
+        </w:tc>
+      </w:tr>
+      <w:tr>
+        <w:trPr>
+          <w:trHeight w:val="234"/>
+        </w:trPr>
+        <w:tc>
+          <w:tcPr>
+            <w:tcW w:w="3153" w:type="dxa"/>
+          </w:tcPr>
+          <w:p>
+            <w:pPr>
+              <w:jc w:val="center"/>
+              <w:rPr>
+                <w:rFonts w:ascii="Times New Roman" w:hAnsi="Times New Roman"/>
+              </w:rPr>
+            </w:pPr>
+          </w:p>
+          <w:p>
+            <w:pPr>
+              <w:jc w:val="center"/>
+              <w:rPr>
+                <w:rFonts w:ascii="Times New Roman" w:hAnsi="Times New Roman"/>
+                <w:sz w:val="20"/>
+              </w:rPr>
+            </w:pPr>
+            <w:r>
+              <w:rPr>
+                <w:rFonts w:ascii="Times New Roman" w:hAnsi="Times New Roman"/>
+                <w:sz w:val="20"/>
+              </w:rPr>
+              <w:t xml:space="preserve">REPORT </w:t>
+            </w:r>
+            <w:r>
+              <w:rPr>
+                <w:rFonts w:ascii="Times New Roman" w:hAnsi="Times New Roman"/>
+                <w:sz w:val="20"/>
+              </w:rPr>
+              <w:t>SUCH AND SUCH</w:t>
+            </w:r>
+            <w:r>
+              <w:rPr>
+                <w:rFonts w:ascii="Times New Roman" w:hAnsi="Times New Roman"/>
+                <w:sz w:val="20"/>
+              </w:rPr>
+              <w:t xml:space="preserve"> </w:t>
+            </w:r>
+          </w:p>
+          <w:p>
+            <w:pPr>
+              <w:jc w:val="center"/>
+              <w:rPr>
+                <w:rFonts w:ascii="Times New Roman" w:hAnsi="Times New Roman"/>
+                <w:sz w:val="20"/>
+              </w:rPr>
+            </w:pPr>
+            <w:r>
+              <w:rPr>
+                <w:rFonts w:ascii="Times New Roman" w:hAnsi="Times New Roman"/>
+                <w:sz w:val="20"/>
+              </w:rPr>
+              <w:t xml:space="preserve">dated </w:t>
+            </w:r>
+            <w:r>
+              <w:rPr>
+                <w:rFonts w:ascii="Times New Roman" w:hAnsi="Times New Roman"/>
+                <w:sz w:val="20"/>
+              </w:rPr>
+              <w:t>Month D, YYYY</w:t>
+            </w:r>
+          </w:p>
+          <w:p>
+            <w:pPr>
+              <w:jc w:val="center"/>
+              <w:rPr>
+                <w:rFonts w:ascii="Times New Roman" w:hAnsi="Times New Roman"/>
+              </w:rPr>
+            </w:pPr>
+          </w:p>
+        </w:tc>
+        <w:tc>
+          <w:tcPr>
+            <w:tcW w:w="7796" w:type="dxa"/>
+          </w:tcPr>
+          <w:p>
+            <w:pPr>
+              <w:jc w:val="center"/>
+            </w:pPr>
+          </w:p>
+          <w:tbl>
+            <w:tblPr>
+              <w:tblStyle w:val="TableGrid"/>
+              <w:tblW w:w="0" w:type="auto"/>
+              <w:tblInd w:w="2120" w:type="dxa"/>
+              <w:tblLook w:val="04A0" w:firstRow="1" w:lastRow="0" w:firstColumn="1" w:lastColumn="0" w:noHBand="0" w:noVBand="1"/>
+            </w:tblPr>
+            <w:tblGrid>
+              <w:gridCol w:w="3144"/>
+            </w:tblGrid>
+            <w:tr>
+              <w:tc>
+                <w:tcPr>
+                  <w:tcW w:w="3144" w:type="dxa"/>
+                </w:tcPr>
+                <w:p>
+                  <w:pPr>
+                    <w:rPr>
+                      <w:rFonts w:ascii="Arial" w:hAnsi="Arial" w:cs="Arial"/>
+                      <w:sz w:val="18"/>
+                      <w:szCs w:val="18"/>
+                      <w:lang w:val="en-CA"/>
+                    </w:rPr>
+                  </w:pPr>
+                  <w:r>
+                    <w:rPr>
+                      <w:rFonts w:ascii="Arial" w:hAnsi="Arial" w:cs="Arial"/>
+                      <w:sz w:val="18"/>
+                      <w:szCs w:val="18"/>
+                      <w:lang w:val="en-CA"/>
+                    </w:rPr>
+                    <w:t>Name of person declaring conflict.</w:t>
+                  </w:r>
+                </w:p>
+              </w:tc>
+            </w:tr>
+            <w:tr>
+              <w:trPr>
+                <w:trHeight w:val="178"/>
+              </w:trPr>
+              <w:tc>
+                <w:tcPr>
+                  <w:tcW w:w="3144" w:type="dxa"/>
+                </w:tcPr>
+                <w:p>
+                  <w:pPr>
+                    <w:rPr>
+                      <w:rFonts w:ascii="Arial" w:hAnsi="Arial" w:cs="Arial"/>
+                      <w:sz w:val="18"/>
+                      <w:szCs w:val="18"/>
+                      <w:lang w:val="en-CA"/>
+                    </w:rPr>
+                  </w:pPr>
+                  <w:r>
+                    <w:rPr>
+                      <w:rFonts w:ascii="Arial" w:hAnsi="Arial" w:cs="Arial"/>
+                      <w:sz w:val="18"/>
+                      <w:szCs w:val="18"/>
+                      <w:lang w:val="en-CA"/>
+                    </w:rPr>
+                    <w:t>Name of person declaring conflict.</w:t>
+                  </w:r>
+                </w:p>
+              </w:tc>
+            </w:tr>
+          </w:tbl>
+          <w:p>
+            <w:pPr>
+              <w:jc w:val="center"/>
+              <w:rPr>
+                <w:rFonts w:ascii="Times New Roman" w:hAnsi="Times New Roman"/>
+              </w:rPr>
+            </w:pPr>
+            <w:r>
+              <w:rPr>
+                <w:rFonts w:ascii="Times New Roman" w:hAnsi="Times New Roman"/>
+              </w:rPr>
+              <w:t xml:space="preserve"> </w:t>
+            </w:r>
+          </w:p>
+        </w:tc>
+      </w:tr>
+    </w:tbl>
+    <w:p>
+      <w:pPr>
+        <w:rPr>
+          <w:rFonts w:ascii="Times New Roman" w:hAnsi="Times New Roman"/>
+        </w:rPr>
+      </w:pPr>
+      <w:bookmarkStart w:id="2" w:name="_GoBack"/>
+      <w:bookmarkEnd w:id="2"/>
     </w:p>
     <w:sectPr>
       <w:headerReference w:type="default" r:id="rId9"/>
@@ -14854,7 +15398,7 @@
 </file>
 
 <file path=customXml/itemProps1.xml><?xml version="1.0" encoding="utf-8"?>
-<ds:datastoreItem xmlns:ds="http://schemas.openxmlformats.org/officeDocument/2006/customXml" ds:itemID="{6334C220-41D2-2B45-ADE7-CB51CD7E45E3}">
+<ds:datastoreItem xmlns:ds="http://schemas.openxmlformats.org/officeDocument/2006/customXml" ds:itemID="{18CA4C23-F8E5-E345-9BDF-08E6D6D290F8}">
   <ds:schemaRefs>
     <ds:schemaRef ds:uri="http://schemas.openxmlformats.org/officeDocument/2006/bibliography"/>
   </ds:schemaRefs>

</xml_diff>